<commit_message>
DesignSpecs document v1.0 - Initial Version
</commit_message>
<xml_diff>
--- a/design/DesignSpecs.docx
+++ b/design/DesignSpecs.docx
@@ -252,7 +252,25 @@
               <w:rPr>
                 <w:color w:val="000000"/>
               </w:rPr>
-              <w:t>03/31/2025</w:t>
+              <w:t>0</w:t>
+            </w:r>
+            <w:r>
+              <w:rPr>
+                <w:color w:val="000000"/>
+              </w:rPr>
+              <w:t>4/0</w:t>
+            </w:r>
+            <w:r>
+              <w:rPr>
+                <w:color w:val="000000"/>
+              </w:rPr>
+              <w:t>2</w:t>
+            </w:r>
+            <w:r>
+              <w:rPr>
+                <w:color w:val="000000"/>
+              </w:rPr>
+              <w:t>/2025</w:t>
             </w:r>
           </w:p>
         </w:tc>
@@ -1953,15 +1971,25 @@
             </w:rPr>
             <w:tab/>
           </w:r>
-          <w:hyperlink w:anchor="__RefHeading___Toc19440721">
-            <w:r>
-              <w:rPr>
-                <w:rStyle w:val="IndexLink"/>
-                <w:lang w:eastAsia="en-US"/>
-              </w:rPr>
-              <w:t>4</w:t>
-            </w:r>
-          </w:hyperlink>
+          <w:r>
+            <w:fldChar w:fldCharType="begin"/>
+          </w:r>
+          <w:r>
+            <w:instrText>HYPERLINK \l "__RefHeading___Toc19440721" \h</w:instrText>
+          </w:r>
+          <w:r>
+            <w:fldChar w:fldCharType="separate"/>
+          </w:r>
+          <w:r>
+            <w:rPr>
+              <w:rStyle w:val="IndexLink"/>
+              <w:lang w:eastAsia="en-US"/>
+            </w:rPr>
+            <w:t>4</w:t>
+          </w:r>
+          <w:r>
+            <w:fldChar w:fldCharType="end"/>
+          </w:r>
         </w:p>
         <w:p>
           <w:pPr>
@@ -2103,7 +2131,19 @@
             <w:rPr>
               <w:lang w:eastAsia="en-US"/>
             </w:rPr>
-            <w:t>ATM Use Cases</w:t>
+            <w:t xml:space="preserve">ATM </w:t>
+          </w:r>
+          <w:r>
+            <w:rPr>
+              <w:lang w:eastAsia="en-US"/>
+            </w:rPr>
+            <w:t xml:space="preserve">Module </w:t>
+          </w:r>
+          <w:r>
+            <w:rPr>
+              <w:lang w:eastAsia="en-US"/>
+            </w:rPr>
+            <w:t>Use Cases</w:t>
           </w:r>
           <w:r>
             <w:rPr>
@@ -2155,7 +2195,19 @@
             <w:rPr>
               <w:lang w:eastAsia="en-US"/>
             </w:rPr>
-            <w:t>Teller Use Cases</w:t>
+            <w:t xml:space="preserve">Teller </w:t>
+          </w:r>
+          <w:r>
+            <w:rPr>
+              <w:lang w:eastAsia="en-US"/>
+            </w:rPr>
+            <w:t xml:space="preserve">Module </w:t>
+          </w:r>
+          <w:r>
+            <w:rPr>
+              <w:lang w:eastAsia="en-US"/>
+            </w:rPr>
+            <w:t>Use Cases</w:t>
           </w:r>
           <w:r>
             <w:rPr>
@@ -2207,7 +2259,13 @@
             <w:rPr>
               <w:lang w:eastAsia="en-US"/>
             </w:rPr>
-            <w:t>Network Use Cases</w:t>
+            <w:t>Central Server Module</w:t>
+          </w:r>
+          <w:r>
+            <w:rPr>
+              <w:lang w:eastAsia="en-US"/>
+            </w:rPr>
+            <w:t xml:space="preserve"> Use Cases</w:t>
           </w:r>
           <w:r>
             <w:rPr>
@@ -2273,7 +2331,10 @@
         <w:pStyle w:val="Paragraph2"/>
       </w:pPr>
       <w:r>
-        <w:t>TBA</w:t>
+        <w:t>TB</w:t>
+      </w:r>
+      <w:r>
+        <w:t>D</w:t>
       </w:r>
     </w:p>
     <w:p>
@@ -2302,7 +2363,13 @@
         <w:rPr>
           <w:color w:val="000000" w:themeColor="text1"/>
         </w:rPr>
-        <w:t>TBA</w:t>
+        <w:t>TB</w:t>
+      </w:r>
+      <w:r>
+        <w:rPr>
+          <w:color w:val="000000" w:themeColor="text1"/>
+        </w:rPr>
+        <w:t>D</w:t>
       </w:r>
     </w:p>
     <w:p>
@@ -2330,7 +2397,13 @@
         <w:rPr>
           <w:color w:val="000000" w:themeColor="text1"/>
         </w:rPr>
-        <w:t>TBA</w:t>
+        <w:t>TB</w:t>
+      </w:r>
+      <w:r>
+        <w:rPr>
+          <w:color w:val="000000" w:themeColor="text1"/>
+        </w:rPr>
+        <w:t>D</w:t>
       </w:r>
     </w:p>
     <w:p>
@@ -2363,15 +2436,1067 @@
       <w:bookmarkEnd w:id="8"/>
       <w:bookmarkEnd w:id="9"/>
       <w:r>
-        <w:t>ATM Use Cases</w:t>
-      </w:r>
-    </w:p>
-    <w:p>
-      <w:pPr>
-        <w:pStyle w:val="Paragraph2"/>
-      </w:pPr>
-      <w:r>
-        <w:t>TBA</w:t>
+        <w:t xml:space="preserve">ATM </w:t>
+      </w:r>
+      <w:r>
+        <w:t xml:space="preserve">Module </w:t>
+      </w:r>
+      <w:r>
+        <w:t>Use Cases</w:t>
+      </w:r>
+    </w:p>
+    <w:p>
+      <w:pPr>
+        <w:pStyle w:val="Paragraph2"/>
+        <w:spacing w:before="0"/>
+      </w:pPr>
+      <w:r>
+        <w:t xml:space="preserve">2.1.1.  </w:t>
+      </w:r>
+      <w:r>
+        <w:t xml:space="preserve">Client </w:t>
+      </w:r>
+      <w:r>
+        <w:t>Logging In to ATM</w:t>
+      </w:r>
+    </w:p>
+    <w:p>
+      <w:pPr>
+        <w:pStyle w:val="Paragraph2"/>
+        <w:spacing w:before="0"/>
+        <w:ind w:left="2160"/>
+      </w:pPr>
+      <w:r>
+        <w:t>Precondition(s): the ATM Module is online and connected to the central server</w:t>
+      </w:r>
+    </w:p>
+    <w:p>
+      <w:pPr>
+        <w:pStyle w:val="Paragraph2"/>
+        <w:spacing w:before="0"/>
+        <w:ind w:left="2160"/>
+      </w:pPr>
+      <w:r>
+        <w:t xml:space="preserve">Postcondition(s): the </w:t>
+      </w:r>
+      <w:r>
+        <w:t>customer</w:t>
+      </w:r>
+      <w:r>
+        <w:t xml:space="preserve"> has access to their bank account(s)</w:t>
+      </w:r>
+    </w:p>
+    <w:p>
+      <w:pPr>
+        <w:pStyle w:val="Paragraph2"/>
+        <w:spacing w:before="0"/>
+        <w:ind w:left="2160"/>
+      </w:pPr>
+      <w:r>
+        <w:t>Basic Flow:</w:t>
+      </w:r>
+    </w:p>
+    <w:p>
+      <w:pPr>
+        <w:pStyle w:val="Paragraph2"/>
+        <w:spacing w:before="0"/>
+        <w:ind w:left="3240" w:hanging="360"/>
+      </w:pPr>
+      <w:r>
+        <w:t>(1) the customer initiates a log-in request</w:t>
+      </w:r>
+    </w:p>
+    <w:p>
+      <w:pPr>
+        <w:pStyle w:val="Paragraph2"/>
+        <w:spacing w:before="0"/>
+        <w:ind w:left="3240" w:hanging="360"/>
+      </w:pPr>
+      <w:r>
+        <w:t xml:space="preserve">(2) the ATM Module </w:t>
+      </w:r>
+      <w:r>
+        <w:t>requests the user for their full name, phone number, and password</w:t>
+      </w:r>
+    </w:p>
+    <w:p>
+      <w:pPr>
+        <w:pStyle w:val="Paragraph2"/>
+        <w:spacing w:before="0"/>
+        <w:ind w:left="3240" w:hanging="360"/>
+      </w:pPr>
+      <w:r>
+        <w:t>(3) the customer enters their name, phone number, and password</w:t>
+      </w:r>
+    </w:p>
+    <w:p>
+      <w:pPr>
+        <w:pStyle w:val="Paragraph2"/>
+        <w:spacing w:before="0"/>
+        <w:ind w:left="3240" w:hanging="360"/>
+      </w:pPr>
+      <w:r>
+        <w:t>(4) the ATM Module sends the customer’s credentials to the central server</w:t>
+      </w:r>
+    </w:p>
+    <w:p>
+      <w:pPr>
+        <w:pStyle w:val="Paragraph2"/>
+        <w:spacing w:before="0"/>
+        <w:ind w:left="3240" w:hanging="360"/>
+      </w:pPr>
+      <w:r>
+        <w:t>(5) the central server validates the customer’s credentials</w:t>
+      </w:r>
+    </w:p>
+    <w:p>
+      <w:pPr>
+        <w:pStyle w:val="Paragraph2"/>
+        <w:spacing w:before="0"/>
+        <w:ind w:left="3240" w:hanging="360"/>
+      </w:pPr>
+      <w:r>
+        <w:t>(6) the central server checks if the customer’s accounts are currently being accessed</w:t>
+      </w:r>
+    </w:p>
+    <w:p>
+      <w:pPr>
+        <w:pStyle w:val="Paragraph2"/>
+        <w:spacing w:before="0"/>
+        <w:ind w:left="3240" w:hanging="360"/>
+      </w:pPr>
+      <w:r>
+        <w:t>(</w:t>
+      </w:r>
+      <w:r>
+        <w:t>7</w:t>
+      </w:r>
+      <w:r>
+        <w:t>) the central server sends the customer’s account information back to the ATM Module</w:t>
+      </w:r>
+    </w:p>
+    <w:p>
+      <w:pPr>
+        <w:pStyle w:val="Paragraph2"/>
+        <w:spacing w:before="0"/>
+        <w:ind w:left="3240" w:hanging="360"/>
+      </w:pPr>
+      <w:r>
+        <w:t>(8) the central server marks the account as being currently in access</w:t>
+      </w:r>
+    </w:p>
+    <w:p>
+      <w:pPr>
+        <w:pStyle w:val="Paragraph2"/>
+        <w:spacing w:before="0"/>
+        <w:ind w:left="3240" w:hanging="360"/>
+      </w:pPr>
+      <w:r>
+        <w:t>(</w:t>
+      </w:r>
+      <w:r>
+        <w:t>9</w:t>
+      </w:r>
+      <w:r>
+        <w:t>) the ATM Module displays the customer’s account information to the customer</w:t>
+      </w:r>
+    </w:p>
+    <w:p>
+      <w:pPr>
+        <w:pStyle w:val="Paragraph2"/>
+        <w:spacing w:before="0"/>
+        <w:ind w:left="2160"/>
+      </w:pPr>
+      <w:r>
+        <w:t>Alternate Flows:</w:t>
+      </w:r>
+    </w:p>
+    <w:p>
+      <w:pPr>
+        <w:pStyle w:val="Paragraph2"/>
+        <w:spacing w:before="0"/>
+        <w:ind w:left="3240" w:hanging="360"/>
+      </w:pPr>
+      <w:r>
+        <w:t xml:space="preserve">(1) </w:t>
+      </w:r>
+      <w:r>
+        <w:t xml:space="preserve">if the customer enters invalid credentials, the central server </w:t>
+      </w:r>
+      <w:r>
+        <w:t xml:space="preserve">sends a failure message to the ATM </w:t>
+      </w:r>
+      <w:r>
+        <w:t>M</w:t>
+      </w:r>
+      <w:r>
+        <w:t>odule, rather than sending the customer’s account information</w:t>
+      </w:r>
+    </w:p>
+    <w:p>
+      <w:pPr>
+        <w:pStyle w:val="Paragraph2"/>
+        <w:spacing w:before="0"/>
+        <w:ind w:left="3240" w:hanging="360"/>
+      </w:pPr>
+      <w:r>
+        <w:t>(2) if an account is already being accessed and is attempted to be accessed again from another ATM Module or from a Teller Module, the central server sends a failure message to the ATM Module, rather than sending the customer’s account information</w:t>
+      </w:r>
+    </w:p>
+    <w:p>
+      <w:pPr>
+        <w:pStyle w:val="Paragraph2"/>
+        <w:spacing w:before="0"/>
+        <w:ind w:left="2160"/>
+      </w:pPr>
+      <w:r>
+        <w:t xml:space="preserve">Exceptions: </w:t>
+      </w:r>
+    </w:p>
+    <w:p>
+      <w:pPr>
+        <w:pStyle w:val="Paragraph2"/>
+        <w:spacing w:before="0"/>
+        <w:ind w:left="3240" w:hanging="360"/>
+      </w:pPr>
+      <w:r>
+        <w:t>(1)</w:t>
+      </w:r>
+      <w:r>
+        <w:t xml:space="preserve"> the central server does not receive any credentials</w:t>
+      </w:r>
+    </w:p>
+    <w:p>
+      <w:pPr>
+        <w:pStyle w:val="Paragraph2"/>
+        <w:spacing w:before="0"/>
+        <w:ind w:left="3240" w:hanging="360"/>
+      </w:pPr>
+      <w:r>
+        <w:t>(2) the customer’s account information is not properly sent back to the ATM Module after the central server validates the customer’s</w:t>
+      </w:r>
+      <w:r>
+        <w:t xml:space="preserve"> credentials</w:t>
+      </w:r>
+    </w:p>
+    <w:p>
+      <w:pPr>
+        <w:pStyle w:val="Paragraph2"/>
+        <w:spacing w:before="0"/>
+        <w:ind w:left="3240" w:hanging="360"/>
+      </w:pPr>
+      <w:r>
+        <w:t>(3) the account status is not set to “currently in access”</w:t>
+      </w:r>
+    </w:p>
+    <w:p>
+      <w:pPr>
+        <w:pStyle w:val="Paragraph2"/>
+        <w:spacing w:before="0"/>
+        <w:ind w:left="2160"/>
+      </w:pPr>
+      <w:r>
+        <w:t xml:space="preserve">Related Use Case(s): </w:t>
+      </w:r>
+    </w:p>
+    <w:p>
+      <w:pPr>
+        <w:pStyle w:val="Paragraph2"/>
+        <w:spacing w:before="0"/>
+      </w:pPr>
+    </w:p>
+    <w:p>
+      <w:pPr>
+        <w:pStyle w:val="Paragraph2"/>
+        <w:spacing w:before="0"/>
+      </w:pPr>
+      <w:r>
+        <w:t>2.1.</w:t>
+      </w:r>
+      <w:r>
+        <w:t>2</w:t>
+      </w:r>
+      <w:r>
+        <w:t xml:space="preserve">.  </w:t>
+      </w:r>
+      <w:r>
+        <w:t>Cash Deposit into ATM</w:t>
+      </w:r>
+    </w:p>
+    <w:p>
+      <w:pPr>
+        <w:pStyle w:val="Paragraph2"/>
+        <w:spacing w:before="0"/>
+        <w:ind w:left="2880" w:hanging="720"/>
+      </w:pPr>
+      <w:r>
+        <w:t xml:space="preserve">Precondition(s): </w:t>
+      </w:r>
+      <w:r>
+        <w:t>the ATM Module is online and connected to the central server, and the customer is logged-in to their account</w:t>
+      </w:r>
+    </w:p>
+    <w:p>
+      <w:pPr>
+        <w:pStyle w:val="Paragraph2"/>
+        <w:spacing w:before="0"/>
+        <w:ind w:left="2880" w:hanging="720"/>
+      </w:pPr>
+      <w:r>
+        <w:t xml:space="preserve">Postcondition(s): </w:t>
+      </w:r>
+      <w:r>
+        <w:t>the customer’s account balance has increased by the amount deposited</w:t>
+      </w:r>
+    </w:p>
+    <w:p>
+      <w:pPr>
+        <w:pStyle w:val="Paragraph2"/>
+        <w:spacing w:before="0"/>
+        <w:ind w:left="2160"/>
+      </w:pPr>
+      <w:r>
+        <w:t>Basic Flow:</w:t>
+      </w:r>
+    </w:p>
+    <w:p>
+      <w:pPr>
+        <w:pStyle w:val="Paragraph2"/>
+        <w:spacing w:before="0"/>
+        <w:ind w:left="3240" w:hanging="360"/>
+      </w:pPr>
+      <w:r>
+        <w:t xml:space="preserve">(1) </w:t>
+      </w:r>
+      <w:r>
+        <w:t>the customer selects an account</w:t>
+      </w:r>
+    </w:p>
+    <w:p>
+      <w:pPr>
+        <w:pStyle w:val="Paragraph2"/>
+        <w:spacing w:before="0"/>
+        <w:ind w:left="3240" w:hanging="360"/>
+      </w:pPr>
+      <w:r>
+        <w:t>(2) the customer selects to deposit cash into that account</w:t>
+      </w:r>
+    </w:p>
+    <w:p>
+      <w:pPr>
+        <w:pStyle w:val="Paragraph2"/>
+        <w:spacing w:before="0"/>
+        <w:ind w:left="3240" w:hanging="360"/>
+      </w:pPr>
+      <w:r>
+        <w:t>(3) the ATM Module prompts the customer to input how much cash they will deposit</w:t>
+      </w:r>
+    </w:p>
+    <w:p>
+      <w:pPr>
+        <w:pStyle w:val="Paragraph2"/>
+        <w:spacing w:before="0"/>
+        <w:ind w:left="3240" w:hanging="360"/>
+      </w:pPr>
+      <w:r>
+        <w:t>(4) the ATM Module verifies that the cash to be deposited does not exceed the $4,000 daily limit for ATM cash deposits</w:t>
+      </w:r>
+    </w:p>
+    <w:p>
+      <w:pPr>
+        <w:pStyle w:val="Paragraph2"/>
+        <w:spacing w:before="0"/>
+        <w:ind w:left="3240" w:hanging="360"/>
+      </w:pPr>
+      <w:r>
+        <w:t>(5) if the amount of cash to be deposited is valid, the ATM Module prompts the customer to insert their cash into the ATM</w:t>
+      </w:r>
+    </w:p>
+    <w:p>
+      <w:pPr>
+        <w:pStyle w:val="Paragraph2"/>
+        <w:spacing w:before="0"/>
+        <w:ind w:left="3240" w:hanging="360"/>
+      </w:pPr>
+      <w:r>
+        <w:t>(6) the central server updates the amount of cash deposited by that customer, so that they cannot exceed the daily limit</w:t>
+      </w:r>
+    </w:p>
+    <w:p>
+      <w:pPr>
+        <w:pStyle w:val="Paragraph2"/>
+        <w:spacing w:before="0"/>
+        <w:ind w:left="3240" w:hanging="360"/>
+      </w:pPr>
+      <w:r>
+        <w:lastRenderedPageBreak/>
+        <w:t>(7) the central server updates the customer’s account balance</w:t>
+      </w:r>
+    </w:p>
+    <w:p>
+      <w:pPr>
+        <w:pStyle w:val="Paragraph2"/>
+        <w:spacing w:before="0"/>
+        <w:ind w:left="3240" w:hanging="360"/>
+      </w:pPr>
+      <w:r>
+        <w:t xml:space="preserve">(8) the central server records the transaction into the account’s transaction history </w:t>
+      </w:r>
+    </w:p>
+    <w:p>
+      <w:pPr>
+        <w:pStyle w:val="Paragraph2"/>
+        <w:spacing w:before="0"/>
+        <w:ind w:left="2160"/>
+      </w:pPr>
+      <w:r>
+        <w:t>Alternate Flows:</w:t>
+      </w:r>
+    </w:p>
+    <w:p>
+      <w:pPr>
+        <w:pStyle w:val="Paragraph2"/>
+        <w:spacing w:before="0"/>
+        <w:ind w:left="3240" w:hanging="360"/>
+      </w:pPr>
+      <w:r>
+        <w:t>[none]</w:t>
+      </w:r>
+    </w:p>
+    <w:p>
+      <w:pPr>
+        <w:pStyle w:val="Paragraph2"/>
+        <w:spacing w:before="0"/>
+        <w:ind w:left="2160"/>
+      </w:pPr>
+      <w:r>
+        <w:t xml:space="preserve">Exceptions: </w:t>
+      </w:r>
+    </w:p>
+    <w:p>
+      <w:pPr>
+        <w:pStyle w:val="Paragraph2"/>
+        <w:spacing w:before="0"/>
+        <w:ind w:left="3240" w:hanging="360"/>
+      </w:pPr>
+      <w:r>
+        <w:t>(1)</w:t>
+      </w:r>
+      <w:r>
+        <w:t xml:space="preserve"> </w:t>
+      </w:r>
+      <w:r>
+        <w:t>the central server does not properly update the customer’s account balance</w:t>
+      </w:r>
+    </w:p>
+    <w:p>
+      <w:pPr>
+        <w:pStyle w:val="Paragraph2"/>
+        <w:spacing w:before="0"/>
+        <w:ind w:left="3240" w:hanging="360"/>
+      </w:pPr>
+      <w:r>
+        <w:t>(2) the central server does not properly update the amount of cash that the customer can deposit before they exceed their daily limit</w:t>
+      </w:r>
+    </w:p>
+    <w:p>
+      <w:pPr>
+        <w:pStyle w:val="Paragraph2"/>
+        <w:spacing w:before="0"/>
+        <w:ind w:left="3240" w:hanging="360"/>
+      </w:pPr>
+      <w:r>
+        <w:t>(3) the central server does not properly record the transaction into the transaction history</w:t>
+      </w:r>
+    </w:p>
+    <w:p>
+      <w:pPr>
+        <w:pStyle w:val="Paragraph2"/>
+        <w:spacing w:before="0"/>
+        <w:ind w:left="2160"/>
+      </w:pPr>
+      <w:r>
+        <w:t xml:space="preserve">Related Use Case(s): </w:t>
+      </w:r>
+    </w:p>
+    <w:p>
+      <w:pPr>
+        <w:pStyle w:val="Paragraph2"/>
+        <w:spacing w:before="0"/>
+      </w:pPr>
+    </w:p>
+    <w:p>
+      <w:pPr>
+        <w:pStyle w:val="Paragraph2"/>
+        <w:spacing w:before="0"/>
+      </w:pPr>
+      <w:r>
+        <w:t>2.1.</w:t>
+      </w:r>
+      <w:r>
+        <w:t>3</w:t>
+      </w:r>
+      <w:r>
+        <w:t xml:space="preserve">.  </w:t>
+      </w:r>
+      <w:r>
+        <w:t>Check Deposit into ATM</w:t>
+      </w:r>
+    </w:p>
+    <w:p>
+      <w:pPr>
+        <w:pStyle w:val="Paragraph2"/>
+        <w:spacing w:before="0"/>
+        <w:ind w:left="2880" w:hanging="720"/>
+      </w:pPr>
+      <w:r>
+        <w:t xml:space="preserve">Precondition(s): </w:t>
+      </w:r>
+      <w:r>
+        <w:t>the ATM Module is online and connected to the central server, and the customer is logged-in to their account</w:t>
+      </w:r>
+    </w:p>
+    <w:p>
+      <w:pPr>
+        <w:pStyle w:val="Paragraph2"/>
+        <w:spacing w:before="0"/>
+        <w:ind w:left="2880" w:hanging="720"/>
+      </w:pPr>
+      <w:r>
+        <w:t xml:space="preserve">Postcondition(s): </w:t>
+      </w:r>
+      <w:r>
+        <w:t>the customer’s account balance has increased by the amount deposited</w:t>
+      </w:r>
+    </w:p>
+    <w:p>
+      <w:pPr>
+        <w:pStyle w:val="Paragraph2"/>
+        <w:spacing w:before="0"/>
+        <w:ind w:left="2160"/>
+      </w:pPr>
+      <w:r>
+        <w:t>Basic Flow:</w:t>
+      </w:r>
+    </w:p>
+    <w:p>
+      <w:pPr>
+        <w:pStyle w:val="Paragraph2"/>
+        <w:spacing w:before="0"/>
+        <w:ind w:left="3240" w:hanging="360"/>
+      </w:pPr>
+      <w:r>
+        <w:t xml:space="preserve">(1) </w:t>
+      </w:r>
+      <w:r>
+        <w:t>the customer selects an account</w:t>
+      </w:r>
+    </w:p>
+    <w:p>
+      <w:pPr>
+        <w:pStyle w:val="Paragraph2"/>
+        <w:spacing w:before="0"/>
+        <w:ind w:left="3240" w:hanging="360"/>
+      </w:pPr>
+      <w:r>
+        <w:t>(2) the customer selects to deposit a check into that account</w:t>
+      </w:r>
+    </w:p>
+    <w:p>
+      <w:pPr>
+        <w:pStyle w:val="Paragraph2"/>
+        <w:spacing w:before="0"/>
+        <w:ind w:left="3240" w:hanging="360"/>
+      </w:pPr>
+      <w:r>
+        <w:t>(3) the ATM Module prompts the user to insert their check into the ATM</w:t>
+      </w:r>
+    </w:p>
+    <w:p>
+      <w:pPr>
+        <w:pStyle w:val="Paragraph2"/>
+        <w:spacing w:before="0"/>
+        <w:ind w:left="3240" w:hanging="360"/>
+      </w:pPr>
+      <w:r>
+        <w:t>(4) the ATM Module verifies that the amount on the check does not exceed the $10,000 daily limit for ATM check deposits</w:t>
+      </w:r>
+    </w:p>
+    <w:p>
+      <w:pPr>
+        <w:pStyle w:val="Paragraph2"/>
+        <w:spacing w:before="0"/>
+        <w:ind w:left="3240" w:hanging="360"/>
+      </w:pPr>
+      <w:r>
+        <w:t>(5) if the amount on the check is valid, the central server updates the amount deposited in checks by that customer, so that they cannot exceed the daily limit</w:t>
+      </w:r>
+    </w:p>
+    <w:p>
+      <w:pPr>
+        <w:pStyle w:val="Paragraph2"/>
+        <w:spacing w:before="0"/>
+        <w:ind w:left="3240" w:hanging="360"/>
+      </w:pPr>
+      <w:r>
+        <w:t>(6) the central server updates the customer’s account balance</w:t>
+      </w:r>
+    </w:p>
+    <w:p>
+      <w:pPr>
+        <w:pStyle w:val="Paragraph2"/>
+        <w:spacing w:before="0"/>
+        <w:ind w:left="3240" w:hanging="360"/>
+      </w:pPr>
+      <w:r>
+        <w:t>(7) the central server records the transaction into the account’s transaction history</w:t>
+      </w:r>
+    </w:p>
+    <w:p>
+      <w:pPr>
+        <w:pStyle w:val="Paragraph2"/>
+        <w:spacing w:before="0"/>
+        <w:ind w:left="2160"/>
+      </w:pPr>
+      <w:r>
+        <w:t>Alternate Flows:</w:t>
+      </w:r>
+    </w:p>
+    <w:p>
+      <w:pPr>
+        <w:pStyle w:val="Paragraph2"/>
+        <w:spacing w:before="0"/>
+        <w:ind w:left="3240" w:hanging="360"/>
+      </w:pPr>
+      <w:r>
+        <w:t>[none]</w:t>
+      </w:r>
+    </w:p>
+    <w:p>
+      <w:pPr>
+        <w:pStyle w:val="Paragraph2"/>
+        <w:spacing w:before="0"/>
+        <w:ind w:left="2160"/>
+      </w:pPr>
+      <w:r>
+        <w:t xml:space="preserve">Exceptions: </w:t>
+      </w:r>
+    </w:p>
+    <w:p>
+      <w:pPr>
+        <w:pStyle w:val="Paragraph2"/>
+        <w:spacing w:before="0"/>
+        <w:ind w:left="3240" w:hanging="360"/>
+      </w:pPr>
+      <w:r>
+        <w:t>(1)</w:t>
+      </w:r>
+      <w:r>
+        <w:t xml:space="preserve"> the central server does not properly update the customer’s account balance</w:t>
+      </w:r>
+    </w:p>
+    <w:p>
+      <w:pPr>
+        <w:pStyle w:val="Paragraph2"/>
+        <w:spacing w:before="0"/>
+        <w:ind w:left="3240" w:hanging="360"/>
+      </w:pPr>
+      <w:r>
+        <w:t>(2) the central server does not properly update the amount deposited in checks by that customer before they exceed their daily limit</w:t>
+      </w:r>
+    </w:p>
+    <w:p>
+      <w:pPr>
+        <w:pStyle w:val="Paragraph2"/>
+        <w:spacing w:before="0"/>
+        <w:ind w:left="3240" w:hanging="360"/>
+      </w:pPr>
+      <w:r>
+        <w:t>(3) the central server does not properly record the transaction into the transaction history</w:t>
+      </w:r>
+    </w:p>
+    <w:p>
+      <w:pPr>
+        <w:pStyle w:val="Paragraph2"/>
+        <w:spacing w:before="0"/>
+        <w:ind w:left="2160"/>
+      </w:pPr>
+      <w:r>
+        <w:t xml:space="preserve">Related Use Case(s): </w:t>
+      </w:r>
+    </w:p>
+    <w:p>
+      <w:pPr>
+        <w:pStyle w:val="Paragraph2"/>
+        <w:spacing w:before="0"/>
+      </w:pPr>
+    </w:p>
+    <w:p>
+      <w:pPr>
+        <w:pStyle w:val="Paragraph2"/>
+        <w:spacing w:before="0"/>
+      </w:pPr>
+      <w:r>
+        <w:t>2.1.</w:t>
+      </w:r>
+      <w:r>
+        <w:t>4</w:t>
+      </w:r>
+      <w:r>
+        <w:t xml:space="preserve">. </w:t>
+      </w:r>
+      <w:r>
+        <w:t xml:space="preserve"> Withdrawing Cash from ATM</w:t>
+      </w:r>
+    </w:p>
+    <w:p>
+      <w:pPr>
+        <w:pStyle w:val="Paragraph2"/>
+        <w:spacing w:before="0"/>
+        <w:ind w:left="2880" w:hanging="720"/>
+      </w:pPr>
+      <w:r>
+        <w:t xml:space="preserve">Precondition(s): </w:t>
+      </w:r>
+      <w:r>
+        <w:t>the ATM Module is online and connected to the central server, and the customer is logged-in to their account</w:t>
+      </w:r>
+    </w:p>
+    <w:p>
+      <w:pPr>
+        <w:pStyle w:val="Paragraph2"/>
+        <w:spacing w:before="0"/>
+        <w:ind w:left="2880" w:hanging="720"/>
+      </w:pPr>
+      <w:r>
+        <w:t xml:space="preserve">Postcondition(s): </w:t>
+      </w:r>
+      <w:r>
+        <w:t>the customer’s account balance has decreased by the amount withdrawn, and the customer now has cash equal to the amount withdrawn</w:t>
+      </w:r>
+    </w:p>
+    <w:p>
+      <w:pPr>
+        <w:pStyle w:val="Paragraph2"/>
+        <w:spacing w:before="0"/>
+        <w:ind w:left="2160"/>
+      </w:pPr>
+      <w:r>
+        <w:t>Basic Flow:</w:t>
+      </w:r>
+    </w:p>
+    <w:p>
+      <w:pPr>
+        <w:pStyle w:val="Paragraph2"/>
+        <w:spacing w:before="0"/>
+        <w:ind w:left="3240" w:hanging="360"/>
+      </w:pPr>
+      <w:r>
+        <w:t xml:space="preserve">(1) </w:t>
+      </w:r>
+      <w:r>
+        <w:t>the customer selects an account</w:t>
+      </w:r>
+    </w:p>
+    <w:p>
+      <w:pPr>
+        <w:pStyle w:val="Paragraph2"/>
+        <w:spacing w:before="0"/>
+        <w:ind w:left="3240" w:hanging="360"/>
+      </w:pPr>
+      <w:r>
+        <w:t>(2) the customer selects to withdraw cash from that account</w:t>
+      </w:r>
+    </w:p>
+    <w:p>
+      <w:pPr>
+        <w:pStyle w:val="Paragraph2"/>
+        <w:spacing w:before="0"/>
+        <w:ind w:left="3240" w:hanging="360"/>
+      </w:pPr>
+      <w:r>
+        <w:t>(3) the ATM Module prompts the user to input the amount they want to withdraw</w:t>
+      </w:r>
+    </w:p>
+    <w:p>
+      <w:pPr>
+        <w:pStyle w:val="Paragraph2"/>
+        <w:spacing w:before="0"/>
+        <w:ind w:left="3240" w:hanging="360"/>
+      </w:pPr>
+      <w:r>
+        <w:lastRenderedPageBreak/>
+        <w:t>(4) the ATM Module verifies that the ATM has enough cash within its reserves to perform the withdrawal</w:t>
+      </w:r>
+    </w:p>
+    <w:p>
+      <w:pPr>
+        <w:pStyle w:val="Paragraph2"/>
+        <w:spacing w:before="0"/>
+        <w:ind w:left="3240" w:hanging="360"/>
+      </w:pPr>
+      <w:r>
+        <w:t>(5) if the ATM has enough cash, the ATM Module sends the withdrawal request to the central server</w:t>
+      </w:r>
+    </w:p>
+    <w:p>
+      <w:pPr>
+        <w:pStyle w:val="Paragraph2"/>
+        <w:spacing w:before="0"/>
+        <w:ind w:left="3240" w:hanging="360"/>
+      </w:pPr>
+      <w:r>
+        <w:t>(6) the central server temporarily updates the customer’s account balance</w:t>
+      </w:r>
+    </w:p>
+    <w:p>
+      <w:pPr>
+        <w:pStyle w:val="Paragraph2"/>
+        <w:spacing w:before="0"/>
+        <w:ind w:left="3240" w:hanging="360"/>
+      </w:pPr>
+      <w:r>
+        <w:t>(7) the ATM gives the amount of cash requested to the customer</w:t>
+      </w:r>
+    </w:p>
+    <w:p>
+      <w:pPr>
+        <w:pStyle w:val="Paragraph2"/>
+        <w:spacing w:before="0"/>
+        <w:ind w:left="3240" w:hanging="360"/>
+      </w:pPr>
+      <w:r>
+        <w:t>(8) the ATM Module sends a confirmation to the central server, acknowledging that the cash was successfully withdrawn</w:t>
+      </w:r>
+    </w:p>
+    <w:p>
+      <w:pPr>
+        <w:pStyle w:val="Paragraph2"/>
+        <w:spacing w:before="0"/>
+        <w:ind w:left="3240" w:hanging="360"/>
+      </w:pPr>
+      <w:r>
+        <w:t>(9) the central server permanently updates the customer’s account balance</w:t>
+      </w:r>
+    </w:p>
+    <w:p>
+      <w:pPr>
+        <w:pStyle w:val="Paragraph2"/>
+        <w:spacing w:before="0"/>
+        <w:ind w:left="3240" w:hanging="360"/>
+      </w:pPr>
+      <w:r>
+        <w:t xml:space="preserve">(10) </w:t>
+      </w:r>
+      <w:r>
+        <w:t>the central server records the transaction into the account’s transaction history</w:t>
+      </w:r>
+    </w:p>
+    <w:p>
+      <w:pPr>
+        <w:pStyle w:val="Paragraph2"/>
+        <w:spacing w:before="0"/>
+        <w:ind w:left="2160"/>
+      </w:pPr>
+      <w:r>
+        <w:t>Alternate Flows:</w:t>
+      </w:r>
+    </w:p>
+    <w:p>
+      <w:pPr>
+        <w:pStyle w:val="Paragraph2"/>
+        <w:spacing w:before="0"/>
+        <w:ind w:left="3240" w:hanging="360"/>
+      </w:pPr>
+      <w:r>
+        <w:t xml:space="preserve">(1) </w:t>
+      </w:r>
+      <w:r>
+        <w:t>if the customer tries to withdraw an amount greater than their current account balance, the central server sends a failure message to the ATM Module, rather than temporarily updating the customer’s account balance</w:t>
+      </w:r>
+    </w:p>
+    <w:p>
+      <w:pPr>
+        <w:pStyle w:val="Paragraph2"/>
+        <w:spacing w:before="0"/>
+        <w:ind w:left="3240" w:hanging="360"/>
+      </w:pPr>
+      <w:r>
+        <w:t>(2) if the ATM does not have enough cash in its reserves to perform the withdrawal, the ATM Module displays a failure message, rather than send a request to the central server</w:t>
+      </w:r>
+    </w:p>
+    <w:p>
+      <w:pPr>
+        <w:pStyle w:val="Paragraph2"/>
+        <w:spacing w:before="0"/>
+        <w:ind w:left="2160"/>
+      </w:pPr>
+      <w:r>
+        <w:t xml:space="preserve">Exceptions: </w:t>
+      </w:r>
+    </w:p>
+    <w:p>
+      <w:pPr>
+        <w:pStyle w:val="Paragraph2"/>
+        <w:spacing w:before="0"/>
+        <w:ind w:left="3240" w:hanging="360"/>
+      </w:pPr>
+      <w:r>
+        <w:t>(1)</w:t>
+      </w:r>
+      <w:r>
+        <w:t xml:space="preserve"> the central server does not properly update the customer’s account balance</w:t>
+      </w:r>
+    </w:p>
+    <w:p>
+      <w:pPr>
+        <w:pStyle w:val="Paragraph2"/>
+        <w:spacing w:before="0"/>
+        <w:ind w:left="3240" w:hanging="360"/>
+      </w:pPr>
+      <w:r>
+        <w:t>(2) the central server does not properly record the transaction into the transaction history</w:t>
+      </w:r>
+    </w:p>
+    <w:p>
+      <w:pPr>
+        <w:pStyle w:val="Paragraph2"/>
+        <w:spacing w:before="0"/>
+        <w:ind w:left="3240" w:hanging="360"/>
+      </w:pPr>
+      <w:r>
+        <w:t>(3) the central server does not receive the withdrawal request from the ATM Module</w:t>
+      </w:r>
+    </w:p>
+    <w:p>
+      <w:pPr>
+        <w:pStyle w:val="Paragraph2"/>
+        <w:spacing w:before="0"/>
+        <w:ind w:left="3240" w:hanging="360"/>
+      </w:pPr>
+      <w:r>
+        <w:t>(4) the ATM Module does not properly verify that there is enough cash in the ATM to perform the withdrawal</w:t>
+      </w:r>
+    </w:p>
+    <w:p>
+      <w:pPr>
+        <w:pStyle w:val="Paragraph2"/>
+        <w:spacing w:before="0"/>
+        <w:ind w:left="2160"/>
+      </w:pPr>
+      <w:r>
+        <w:t xml:space="preserve">Related Use Case(s): </w:t>
+      </w:r>
+    </w:p>
+    <w:p>
+      <w:pPr>
+        <w:pStyle w:val="Paragraph2"/>
+        <w:spacing w:before="0"/>
+      </w:pPr>
+    </w:p>
+    <w:p>
+      <w:pPr>
+        <w:pStyle w:val="Paragraph2"/>
+        <w:spacing w:before="0"/>
+      </w:pPr>
+      <w:r>
+        <w:t>2.1.</w:t>
+      </w:r>
+      <w:r>
+        <w:t>5</w:t>
+      </w:r>
+      <w:r>
+        <w:t xml:space="preserve">.  </w:t>
+      </w:r>
+    </w:p>
+    <w:p>
+      <w:pPr>
+        <w:pStyle w:val="Paragraph2"/>
+        <w:spacing w:before="0"/>
+        <w:ind w:left="2880" w:hanging="720"/>
+      </w:pPr>
+      <w:r>
+        <w:t xml:space="preserve">Precondition(s): </w:t>
+      </w:r>
+    </w:p>
+    <w:p>
+      <w:pPr>
+        <w:pStyle w:val="Paragraph2"/>
+        <w:spacing w:before="0"/>
+        <w:ind w:left="2880" w:hanging="720"/>
+      </w:pPr>
+      <w:r>
+        <w:t xml:space="preserve">Postcondition(s): </w:t>
+      </w:r>
+    </w:p>
+    <w:p>
+      <w:pPr>
+        <w:pStyle w:val="Paragraph2"/>
+        <w:spacing w:before="0"/>
+        <w:ind w:left="2160"/>
+      </w:pPr>
+      <w:r>
+        <w:t>Basic Flow:</w:t>
+      </w:r>
+    </w:p>
+    <w:p>
+      <w:pPr>
+        <w:pStyle w:val="Paragraph2"/>
+        <w:spacing w:before="0"/>
+        <w:ind w:left="3240" w:hanging="360"/>
+      </w:pPr>
+      <w:r>
+        <w:t xml:space="preserve">(1) </w:t>
+      </w:r>
+    </w:p>
+    <w:p>
+      <w:pPr>
+        <w:pStyle w:val="Paragraph2"/>
+        <w:spacing w:before="0"/>
+        <w:ind w:left="2160"/>
+      </w:pPr>
+      <w:r>
+        <w:t>Alternate Flows:</w:t>
+      </w:r>
+    </w:p>
+    <w:p>
+      <w:pPr>
+        <w:pStyle w:val="Paragraph2"/>
+        <w:spacing w:before="0"/>
+        <w:ind w:left="3240" w:hanging="360"/>
+      </w:pPr>
+      <w:r>
+        <w:t xml:space="preserve">(1) </w:t>
+      </w:r>
+    </w:p>
+    <w:p>
+      <w:pPr>
+        <w:pStyle w:val="Paragraph2"/>
+        <w:spacing w:before="0"/>
+        <w:ind w:left="2160"/>
+      </w:pPr>
+      <w:r>
+        <w:t xml:space="preserve">Exceptions: </w:t>
+      </w:r>
+    </w:p>
+    <w:p>
+      <w:pPr>
+        <w:pStyle w:val="Paragraph2"/>
+        <w:spacing w:before="0"/>
+        <w:ind w:left="3240" w:hanging="360"/>
+      </w:pPr>
+      <w:r>
+        <w:t>(1)</w:t>
+      </w:r>
+    </w:p>
+    <w:p>
+      <w:pPr>
+        <w:pStyle w:val="Paragraph2"/>
+        <w:spacing w:before="0"/>
+        <w:ind w:left="2160"/>
+      </w:pPr>
+      <w:r>
+        <w:t xml:space="preserve">Related Use Case(s): </w:t>
       </w:r>
     </w:p>
     <w:p>
@@ -2383,15 +3508,918 @@
         </w:numPr>
       </w:pPr>
       <w:r>
-        <w:t>Teller Use Cases</w:t>
-      </w:r>
-    </w:p>
-    <w:p>
-      <w:pPr>
-        <w:pStyle w:val="Paragraph2"/>
-      </w:pPr>
-      <w:r>
-        <w:t>TBA</w:t>
+        <w:t xml:space="preserve">Teller </w:t>
+      </w:r>
+      <w:r>
+        <w:t xml:space="preserve">Module </w:t>
+      </w:r>
+      <w:r>
+        <w:t>Use Cases</w:t>
+      </w:r>
+    </w:p>
+    <w:p>
+      <w:pPr>
+        <w:pStyle w:val="Paragraph2"/>
+        <w:spacing w:before="0"/>
+      </w:pPr>
+      <w:r>
+        <w:t>2.</w:t>
+      </w:r>
+      <w:r>
+        <w:t>2</w:t>
+      </w:r>
+      <w:r>
+        <w:t>.</w:t>
+      </w:r>
+      <w:r>
+        <w:t>1</w:t>
+      </w:r>
+      <w:r>
+        <w:t xml:space="preserve">. </w:t>
+      </w:r>
+      <w:r>
+        <w:t xml:space="preserve"> Teller Logging</w:t>
+      </w:r>
+      <w:r>
+        <w:t>-</w:t>
+      </w:r>
+      <w:r>
+        <w:t>In to Teller Module</w:t>
+      </w:r>
+    </w:p>
+    <w:p>
+      <w:pPr>
+        <w:pStyle w:val="Paragraph2"/>
+        <w:spacing w:before="0"/>
+        <w:ind w:left="2160"/>
+      </w:pPr>
+      <w:r>
+        <w:t xml:space="preserve">Precondition(s): </w:t>
+      </w:r>
+      <w:r>
+        <w:t>the Teller Module is online and connected to the central server</w:t>
+      </w:r>
+    </w:p>
+    <w:p>
+      <w:pPr>
+        <w:pStyle w:val="Paragraph2"/>
+        <w:spacing w:before="0"/>
+        <w:ind w:left="2160"/>
+      </w:pPr>
+      <w:r>
+        <w:t xml:space="preserve">Postcondition(s): </w:t>
+      </w:r>
+      <w:r>
+        <w:t>the bank employee has access to the Teller Module</w:t>
+      </w:r>
+    </w:p>
+    <w:p>
+      <w:pPr>
+        <w:pStyle w:val="Paragraph2"/>
+        <w:spacing w:before="0"/>
+        <w:ind w:left="2160"/>
+      </w:pPr>
+      <w:r>
+        <w:t>Basic Flow:</w:t>
+      </w:r>
+    </w:p>
+    <w:p>
+      <w:pPr>
+        <w:pStyle w:val="Paragraph2"/>
+        <w:spacing w:before="0"/>
+        <w:ind w:left="3240" w:hanging="360"/>
+      </w:pPr>
+      <w:r>
+        <w:t xml:space="preserve">(1) </w:t>
+      </w:r>
+      <w:r>
+        <w:t>the bank employee initiates a log-in request</w:t>
+      </w:r>
+    </w:p>
+    <w:p>
+      <w:pPr>
+        <w:pStyle w:val="Paragraph2"/>
+        <w:spacing w:before="0"/>
+        <w:ind w:left="3240" w:hanging="360"/>
+      </w:pPr>
+      <w:r>
+        <w:t>(2) the Teller Module requests the user for their bank-issued Employee ID and their password</w:t>
+      </w:r>
+    </w:p>
+    <w:p>
+      <w:pPr>
+        <w:pStyle w:val="Paragraph2"/>
+        <w:spacing w:before="0"/>
+        <w:ind w:left="3240" w:hanging="360"/>
+      </w:pPr>
+      <w:r>
+        <w:t>(3) the bank employee enters their Employee ID and password</w:t>
+      </w:r>
+    </w:p>
+    <w:p>
+      <w:pPr>
+        <w:pStyle w:val="Paragraph2"/>
+        <w:spacing w:before="0"/>
+        <w:ind w:left="3240" w:hanging="360"/>
+      </w:pPr>
+      <w:r>
+        <w:t>(4) the Teller Module sends the employee’s credentials to the central server</w:t>
+      </w:r>
+    </w:p>
+    <w:p>
+      <w:pPr>
+        <w:pStyle w:val="Paragraph2"/>
+        <w:spacing w:before="0"/>
+        <w:ind w:left="3240" w:hanging="360"/>
+      </w:pPr>
+      <w:r>
+        <w:t>(5) the central server validates the employee’s credentials</w:t>
+      </w:r>
+    </w:p>
+    <w:p>
+      <w:pPr>
+        <w:pStyle w:val="Paragraph2"/>
+        <w:spacing w:before="0"/>
+        <w:ind w:left="3240" w:hanging="360"/>
+      </w:pPr>
+      <w:r>
+        <w:lastRenderedPageBreak/>
+        <w:t>(6) the central server sends all customer data back to the Teller Module where the log-in request was initiated</w:t>
+      </w:r>
+    </w:p>
+    <w:p>
+      <w:pPr>
+        <w:pStyle w:val="Paragraph2"/>
+        <w:spacing w:before="0"/>
+        <w:ind w:left="2160"/>
+      </w:pPr>
+      <w:r>
+        <w:t>Alternate Flows:</w:t>
+      </w:r>
+    </w:p>
+    <w:p>
+      <w:pPr>
+        <w:pStyle w:val="Paragraph2"/>
+        <w:spacing w:before="0"/>
+        <w:ind w:left="3240" w:hanging="360"/>
+      </w:pPr>
+      <w:r>
+        <w:t xml:space="preserve">(1) </w:t>
+      </w:r>
+      <w:r>
+        <w:t>if the bank employee enters invalid credentials, the central server sends a failure to the Teller Module, rather than sending all customer data</w:t>
+      </w:r>
+    </w:p>
+    <w:p>
+      <w:pPr>
+        <w:pStyle w:val="Paragraph2"/>
+        <w:spacing w:before="0"/>
+        <w:ind w:left="2160"/>
+      </w:pPr>
+      <w:r>
+        <w:t xml:space="preserve">Exceptions: </w:t>
+      </w:r>
+    </w:p>
+    <w:p>
+      <w:pPr>
+        <w:pStyle w:val="Paragraph2"/>
+        <w:spacing w:before="0"/>
+        <w:ind w:left="3240" w:hanging="360"/>
+      </w:pPr>
+      <w:r>
+        <w:t>(1)</w:t>
+      </w:r>
+      <w:r>
+        <w:t xml:space="preserve"> the central server does not receive any credentials</w:t>
+      </w:r>
+    </w:p>
+    <w:p>
+      <w:pPr>
+        <w:pStyle w:val="Paragraph2"/>
+        <w:spacing w:before="0"/>
+        <w:ind w:left="3240" w:hanging="360"/>
+      </w:pPr>
+      <w:r>
+        <w:t xml:space="preserve">(2) the customer data is not properly sent back to the Teller Module after the central server validates the employee’s </w:t>
+      </w:r>
+      <w:r>
+        <w:t>credentials</w:t>
+      </w:r>
+    </w:p>
+    <w:p>
+      <w:pPr>
+        <w:pStyle w:val="Paragraph2"/>
+        <w:spacing w:before="0"/>
+        <w:ind w:left="2160"/>
+      </w:pPr>
+      <w:r>
+        <w:t xml:space="preserve">Related Use Case(s): </w:t>
+      </w:r>
+    </w:p>
+    <w:p>
+      <w:pPr>
+        <w:pStyle w:val="Paragraph2"/>
+        <w:spacing w:before="0"/>
+      </w:pPr>
+    </w:p>
+    <w:p>
+      <w:pPr>
+        <w:pStyle w:val="Paragraph2"/>
+        <w:spacing w:before="0"/>
+      </w:pPr>
+      <w:r>
+        <w:t>2.2.</w:t>
+      </w:r>
+      <w:r>
+        <w:t>2</w:t>
+      </w:r>
+      <w:r>
+        <w:t xml:space="preserve">.  </w:t>
+      </w:r>
+      <w:r>
+        <w:t xml:space="preserve">Deposit </w:t>
+      </w:r>
+      <w:r>
+        <w:t>by Teller</w:t>
+      </w:r>
+    </w:p>
+    <w:p>
+      <w:pPr>
+        <w:pStyle w:val="Paragraph2"/>
+        <w:spacing w:before="0"/>
+        <w:ind w:left="2880" w:hanging="720"/>
+      </w:pPr>
+      <w:r>
+        <w:t xml:space="preserve">Precondition(s): </w:t>
+      </w:r>
+      <w:r>
+        <w:t>the Teller Module is online and connected to the central server, and the teller has verified the customer</w:t>
+      </w:r>
+    </w:p>
+    <w:p>
+      <w:pPr>
+        <w:pStyle w:val="Paragraph2"/>
+        <w:spacing w:before="0"/>
+        <w:ind w:left="2880" w:hanging="720"/>
+      </w:pPr>
+      <w:r>
+        <w:t xml:space="preserve">Postcondition(s): </w:t>
+      </w:r>
+      <w:r>
+        <w:t>the customer’s account balance has increased by the amount deposited</w:t>
+      </w:r>
+    </w:p>
+    <w:p>
+      <w:pPr>
+        <w:pStyle w:val="Paragraph2"/>
+        <w:spacing w:before="0"/>
+        <w:ind w:left="2160"/>
+      </w:pPr>
+      <w:r>
+        <w:t>Basic Flow:</w:t>
+      </w:r>
+    </w:p>
+    <w:p>
+      <w:pPr>
+        <w:pStyle w:val="Paragraph2"/>
+        <w:spacing w:before="0"/>
+        <w:ind w:left="3240" w:hanging="360"/>
+      </w:pPr>
+      <w:r>
+        <w:t xml:space="preserve">(1) </w:t>
+      </w:r>
+      <w:r>
+        <w:t>the teller selects a</w:t>
+      </w:r>
+      <w:r>
+        <w:t xml:space="preserve"> customer’s</w:t>
+      </w:r>
+      <w:r>
+        <w:t xml:space="preserve"> account</w:t>
+      </w:r>
+    </w:p>
+    <w:p>
+      <w:pPr>
+        <w:pStyle w:val="Paragraph2"/>
+        <w:spacing w:before="0"/>
+        <w:ind w:left="3240" w:hanging="360"/>
+      </w:pPr>
+      <w:r>
+        <w:t>(2) the central server checks if the customer’s account is currently being accessed</w:t>
+      </w:r>
+    </w:p>
+    <w:p>
+      <w:pPr>
+        <w:pStyle w:val="Paragraph2"/>
+        <w:spacing w:before="0"/>
+        <w:ind w:left="3240" w:hanging="360"/>
+      </w:pPr>
+      <w:r>
+        <w:t>(3) the central server sends the customer’s account information back to the Teller Module</w:t>
+      </w:r>
+    </w:p>
+    <w:p>
+      <w:pPr>
+        <w:pStyle w:val="Paragraph2"/>
+        <w:spacing w:before="0"/>
+        <w:ind w:left="3240" w:hanging="360"/>
+      </w:pPr>
+      <w:r>
+        <w:t>(</w:t>
+      </w:r>
+      <w:r>
+        <w:t>4</w:t>
+      </w:r>
+      <w:r>
+        <w:t>) the teller selects to deposit either cash or a check into that account</w:t>
+      </w:r>
+    </w:p>
+    <w:p>
+      <w:pPr>
+        <w:pStyle w:val="Paragraph2"/>
+        <w:spacing w:before="0"/>
+        <w:ind w:left="3240" w:hanging="360"/>
+      </w:pPr>
+      <w:r>
+        <w:t>(</w:t>
+      </w:r>
+      <w:r>
+        <w:t>5</w:t>
+      </w:r>
+      <w:r>
+        <w:t>) the teller takes the cash or check from the customer</w:t>
+      </w:r>
+    </w:p>
+    <w:p>
+      <w:pPr>
+        <w:pStyle w:val="Paragraph2"/>
+        <w:spacing w:before="0"/>
+        <w:ind w:left="3240" w:hanging="360"/>
+      </w:pPr>
+      <w:r>
+        <w:t>(</w:t>
+      </w:r>
+      <w:r>
+        <w:t>6</w:t>
+      </w:r>
+      <w:r>
+        <w:t>) the Teller Module prompts the teller to input the amount being deposited</w:t>
+      </w:r>
+    </w:p>
+    <w:p>
+      <w:pPr>
+        <w:pStyle w:val="Paragraph2"/>
+        <w:spacing w:before="0"/>
+        <w:ind w:left="3240" w:hanging="360"/>
+      </w:pPr>
+      <w:r>
+        <w:t>(</w:t>
+      </w:r>
+      <w:r>
+        <w:t>7</w:t>
+      </w:r>
+      <w:r>
+        <w:t>) the Teller Module sends the deposit request to the central server</w:t>
+      </w:r>
+    </w:p>
+    <w:p>
+      <w:pPr>
+        <w:pStyle w:val="Paragraph2"/>
+        <w:spacing w:before="0"/>
+        <w:ind w:left="3240" w:hanging="360"/>
+      </w:pPr>
+      <w:r>
+        <w:t>(</w:t>
+      </w:r>
+      <w:r>
+        <w:t>8</w:t>
+      </w:r>
+      <w:r>
+        <w:t>) the central server updates the customer’s account balance, increasing it by the amount deposited</w:t>
+      </w:r>
+    </w:p>
+    <w:p>
+      <w:pPr>
+        <w:pStyle w:val="Paragraph2"/>
+        <w:spacing w:before="0"/>
+        <w:ind w:left="3240" w:hanging="360"/>
+      </w:pPr>
+      <w:r>
+        <w:t>(</w:t>
+      </w:r>
+      <w:r>
+        <w:t>9</w:t>
+      </w:r>
+      <w:r>
+        <w:t>) the central server records the transaction into the account’s transaction history</w:t>
+      </w:r>
+    </w:p>
+    <w:p>
+      <w:pPr>
+        <w:pStyle w:val="Paragraph2"/>
+        <w:spacing w:before="0"/>
+        <w:ind w:left="3240" w:hanging="360"/>
+      </w:pPr>
+      <w:r>
+        <w:t>(</w:t>
+      </w:r>
+      <w:r>
+        <w:t>10</w:t>
+      </w:r>
+      <w:r>
+        <w:t>) the teller exits the customer’s account</w:t>
+      </w:r>
+    </w:p>
+    <w:p>
+      <w:pPr>
+        <w:pStyle w:val="Paragraph2"/>
+        <w:spacing w:before="0"/>
+        <w:ind w:left="2160"/>
+      </w:pPr>
+      <w:r>
+        <w:t>Alternate Flows:</w:t>
+      </w:r>
+    </w:p>
+    <w:p>
+      <w:pPr>
+        <w:pStyle w:val="Paragraph2"/>
+        <w:spacing w:before="0"/>
+        <w:ind w:left="3240" w:hanging="360"/>
+      </w:pPr>
+      <w:r>
+        <w:t xml:space="preserve">(1) </w:t>
+      </w:r>
+      <w:r>
+        <w:t xml:space="preserve">if an account is already being accessed and is attempted to be accessed again from another </w:t>
+      </w:r>
+      <w:r>
+        <w:t>Teller</w:t>
+      </w:r>
+      <w:r>
+        <w:t xml:space="preserve"> Module or from a</w:t>
+      </w:r>
+      <w:r>
+        <w:t>n ATM</w:t>
+      </w:r>
+      <w:r>
+        <w:t xml:space="preserve"> Module, the central server sends a failure message to the ATM Module, rather than sending the customer’s account information</w:t>
+      </w:r>
+    </w:p>
+    <w:p>
+      <w:pPr>
+        <w:pStyle w:val="Paragraph2"/>
+        <w:spacing w:before="0"/>
+        <w:ind w:left="2160"/>
+      </w:pPr>
+      <w:r>
+        <w:t xml:space="preserve">Exceptions: </w:t>
+      </w:r>
+    </w:p>
+    <w:p>
+      <w:pPr>
+        <w:pStyle w:val="Paragraph2"/>
+        <w:spacing w:before="0"/>
+        <w:ind w:left="3240" w:hanging="360"/>
+      </w:pPr>
+      <w:r>
+        <w:t>(1)</w:t>
+      </w:r>
+      <w:r>
+        <w:t xml:space="preserve"> the central server does not properly update the customer’s account balance</w:t>
+      </w:r>
+    </w:p>
+    <w:p>
+      <w:pPr>
+        <w:pStyle w:val="Paragraph2"/>
+        <w:spacing w:before="0"/>
+        <w:ind w:left="3240" w:hanging="360"/>
+      </w:pPr>
+      <w:r>
+        <w:t>(2) the central server does not receive the deposit request from the Teller Module</w:t>
+      </w:r>
+    </w:p>
+    <w:p>
+      <w:pPr>
+        <w:pStyle w:val="Paragraph2"/>
+        <w:spacing w:before="0"/>
+        <w:ind w:left="3240" w:hanging="360"/>
+      </w:pPr>
+      <w:r>
+        <w:t>(3) the central server does not properly record the transaction into the transaction history</w:t>
+      </w:r>
+    </w:p>
+    <w:p>
+      <w:pPr>
+        <w:pStyle w:val="Paragraph2"/>
+        <w:spacing w:before="0"/>
+        <w:ind w:left="2160"/>
+      </w:pPr>
+      <w:r>
+        <w:t xml:space="preserve">Related Use Case(s): </w:t>
+      </w:r>
+    </w:p>
+    <w:p>
+      <w:pPr>
+        <w:pStyle w:val="Paragraph2"/>
+        <w:spacing w:before="0"/>
+      </w:pPr>
+    </w:p>
+    <w:p>
+      <w:pPr>
+        <w:pStyle w:val="Paragraph2"/>
+        <w:spacing w:before="0"/>
+      </w:pPr>
+      <w:r>
+        <w:t>2.2.</w:t>
+      </w:r>
+      <w:r>
+        <w:t>3</w:t>
+      </w:r>
+      <w:r>
+        <w:t xml:space="preserve">. </w:t>
+      </w:r>
+      <w:r>
+        <w:t xml:space="preserve"> Withdrawing by Teller</w:t>
+      </w:r>
+    </w:p>
+    <w:p>
+      <w:pPr>
+        <w:pStyle w:val="Paragraph2"/>
+        <w:spacing w:before="0"/>
+        <w:ind w:left="2880" w:hanging="720"/>
+      </w:pPr>
+      <w:r>
+        <w:t xml:space="preserve">Precondition(s): </w:t>
+      </w:r>
+      <w:r>
+        <w:t>the Teller Module is online and connected to the central server, and the teller has verified the customer</w:t>
+      </w:r>
+    </w:p>
+    <w:p>
+      <w:pPr>
+        <w:pStyle w:val="Paragraph2"/>
+        <w:spacing w:before="0"/>
+        <w:ind w:left="2880" w:hanging="720"/>
+      </w:pPr>
+      <w:r>
+        <w:t>Postcondition(s):</w:t>
+      </w:r>
+      <w:r>
+        <w:t xml:space="preserve"> the customer’s account balance has decreased by the amount withdrawn, and the customer now has cash equal to the amount withdrawn</w:t>
+      </w:r>
+    </w:p>
+    <w:p>
+      <w:pPr>
+        <w:pStyle w:val="Paragraph2"/>
+        <w:spacing w:before="0"/>
+        <w:ind w:left="2160"/>
+      </w:pPr>
+      <w:r>
+        <w:t>Basic Flow:</w:t>
+      </w:r>
+    </w:p>
+    <w:p>
+      <w:pPr>
+        <w:pStyle w:val="Paragraph2"/>
+        <w:spacing w:before="0"/>
+        <w:ind w:left="3240" w:hanging="360"/>
+      </w:pPr>
+      <w:r>
+        <w:lastRenderedPageBreak/>
+        <w:t xml:space="preserve">(1) </w:t>
+      </w:r>
+      <w:r>
+        <w:t>the teller selects a customer’s account</w:t>
+      </w:r>
+    </w:p>
+    <w:p>
+      <w:pPr>
+        <w:pStyle w:val="Paragraph2"/>
+        <w:spacing w:before="0"/>
+        <w:ind w:left="3240" w:hanging="360"/>
+      </w:pPr>
+      <w:r>
+        <w:t>(2) the central server checks if the customer’s account is currently being accessed</w:t>
+      </w:r>
+    </w:p>
+    <w:p>
+      <w:pPr>
+        <w:pStyle w:val="Paragraph2"/>
+        <w:spacing w:before="0"/>
+        <w:ind w:left="3240" w:hanging="360"/>
+      </w:pPr>
+      <w:r>
+        <w:t>(3) the central server sends the customer’s account information back to the Teller Module</w:t>
+      </w:r>
+    </w:p>
+    <w:p>
+      <w:pPr>
+        <w:pStyle w:val="Paragraph2"/>
+        <w:spacing w:before="0"/>
+        <w:ind w:left="3240" w:hanging="360"/>
+      </w:pPr>
+      <w:r>
+        <w:t>(4) the teller selects to withdraw cash from that account</w:t>
+      </w:r>
+    </w:p>
+    <w:p>
+      <w:pPr>
+        <w:pStyle w:val="Paragraph2"/>
+        <w:spacing w:before="0"/>
+        <w:ind w:left="3240" w:hanging="360"/>
+      </w:pPr>
+      <w:r>
+        <w:t>(5) the Teller Module prompts the teller to input the amount being withdrawn</w:t>
+      </w:r>
+    </w:p>
+    <w:p>
+      <w:pPr>
+        <w:pStyle w:val="Paragraph2"/>
+        <w:spacing w:before="0"/>
+        <w:ind w:left="3240" w:hanging="360"/>
+      </w:pPr>
+      <w:r>
+        <w:t>(6) the Teller Module sends the withdrawal request to the central server</w:t>
+      </w:r>
+    </w:p>
+    <w:p>
+      <w:pPr>
+        <w:pStyle w:val="Paragraph2"/>
+        <w:spacing w:before="0"/>
+        <w:ind w:left="3240" w:hanging="360"/>
+      </w:pPr>
+      <w:r>
+        <w:t>(7) the central server temporarily updates the customer’s account balance, and waits for the teller to confirm that they have given the cash to the customer</w:t>
+      </w:r>
+    </w:p>
+    <w:p>
+      <w:pPr>
+        <w:pStyle w:val="Paragraph2"/>
+        <w:spacing w:before="0"/>
+        <w:ind w:left="3240" w:hanging="360"/>
+      </w:pPr>
+      <w:r>
+        <w:t xml:space="preserve">(8) </w:t>
+      </w:r>
+      <w:r>
+        <w:t>once the cash has been given to the customer, the teller sends a confirmation message (via the Teller Module) to the central server</w:t>
+      </w:r>
+    </w:p>
+    <w:p>
+      <w:pPr>
+        <w:pStyle w:val="Paragraph2"/>
+        <w:spacing w:before="0"/>
+        <w:ind w:left="3240" w:hanging="360"/>
+      </w:pPr>
+      <w:r>
+        <w:t>(9) the central server permanently updates the customer’s account balance</w:t>
+      </w:r>
+    </w:p>
+    <w:p>
+      <w:pPr>
+        <w:pStyle w:val="Paragraph2"/>
+        <w:spacing w:before="0"/>
+        <w:ind w:left="3240" w:hanging="360"/>
+      </w:pPr>
+      <w:r>
+        <w:t>(10) the central server records the transaction into the account’s transaction history</w:t>
+      </w:r>
+    </w:p>
+    <w:p>
+      <w:pPr>
+        <w:pStyle w:val="Paragraph2"/>
+        <w:spacing w:before="0"/>
+        <w:ind w:left="3240" w:hanging="360"/>
+      </w:pPr>
+      <w:r>
+        <w:t>(11) the teller exits the customer’s account</w:t>
+      </w:r>
+    </w:p>
+    <w:p>
+      <w:pPr>
+        <w:pStyle w:val="Paragraph2"/>
+        <w:spacing w:before="0"/>
+        <w:ind w:left="2160"/>
+      </w:pPr>
+      <w:r>
+        <w:t>Alternate Flows:</w:t>
+      </w:r>
+    </w:p>
+    <w:p>
+      <w:pPr>
+        <w:pStyle w:val="Paragraph2"/>
+        <w:spacing w:before="0"/>
+        <w:ind w:left="3240" w:hanging="360"/>
+      </w:pPr>
+      <w:r>
+        <w:t xml:space="preserve">(1) </w:t>
+      </w:r>
+      <w:r>
+        <w:t>if an account is already being accessed and is attempted to be accessed again from another Teller Module or from an ATM Module, the central server sends a failure message to the ATM Module, rather than sending the customer’s account information</w:t>
+      </w:r>
+    </w:p>
+    <w:p>
+      <w:pPr>
+        <w:pStyle w:val="Paragraph2"/>
+        <w:spacing w:before="0"/>
+        <w:ind w:left="3240" w:hanging="360"/>
+      </w:pPr>
+      <w:r>
+        <w:t xml:space="preserve">(2) </w:t>
+      </w:r>
+      <w:r>
+        <w:t xml:space="preserve">if the </w:t>
+      </w:r>
+      <w:r>
+        <w:t>teller</w:t>
+      </w:r>
+      <w:r>
+        <w:t xml:space="preserve"> tries to withdraw an amount greater than </w:t>
+      </w:r>
+      <w:r>
+        <w:t>the customer’s</w:t>
+      </w:r>
+      <w:r>
+        <w:t xml:space="preserve"> current account balance, the central server sends a failure message to the </w:t>
+      </w:r>
+      <w:r>
+        <w:t>Teller</w:t>
+      </w:r>
+      <w:r>
+        <w:t xml:space="preserve"> Module, rather than temporarily updating the customer’s account balance</w:t>
+      </w:r>
+    </w:p>
+    <w:p>
+      <w:pPr>
+        <w:pStyle w:val="Paragraph2"/>
+        <w:spacing w:before="0"/>
+        <w:ind w:left="2160"/>
+      </w:pPr>
+      <w:r>
+        <w:t xml:space="preserve">Exceptions: </w:t>
+      </w:r>
+    </w:p>
+    <w:p>
+      <w:pPr>
+        <w:pStyle w:val="Paragraph2"/>
+        <w:spacing w:before="0"/>
+        <w:ind w:left="3240" w:hanging="360"/>
+      </w:pPr>
+      <w:r>
+        <w:t>(1) the central server does not properly update the customer’s account balance</w:t>
+      </w:r>
+    </w:p>
+    <w:p>
+      <w:pPr>
+        <w:pStyle w:val="Paragraph2"/>
+        <w:spacing w:before="0"/>
+        <w:ind w:left="3240" w:hanging="360"/>
+      </w:pPr>
+      <w:r>
+        <w:t>(2) the central server does not properly record the transaction into the transaction history</w:t>
+      </w:r>
+    </w:p>
+    <w:p>
+      <w:pPr>
+        <w:pStyle w:val="Paragraph2"/>
+        <w:spacing w:before="0"/>
+        <w:ind w:left="3240" w:hanging="360"/>
+      </w:pPr>
+      <w:r>
+        <w:t xml:space="preserve">(3) the central server does not receive the withdrawal request from the </w:t>
+      </w:r>
+      <w:r>
+        <w:t>Teller</w:t>
+      </w:r>
+      <w:r>
+        <w:t xml:space="preserve"> Module</w:t>
+      </w:r>
+    </w:p>
+    <w:p>
+      <w:pPr>
+        <w:pStyle w:val="Paragraph2"/>
+        <w:spacing w:before="0"/>
+        <w:ind w:left="2160"/>
+      </w:pPr>
+      <w:r>
+        <w:t xml:space="preserve">Related Use Case(s): </w:t>
+      </w:r>
+    </w:p>
+    <w:p>
+      <w:pPr>
+        <w:pStyle w:val="Paragraph2"/>
+        <w:spacing w:before="0"/>
+      </w:pPr>
+    </w:p>
+    <w:p>
+      <w:pPr>
+        <w:pStyle w:val="Paragraph2"/>
+        <w:spacing w:before="0"/>
+      </w:pPr>
+      <w:r>
+        <w:t>2.</w:t>
+      </w:r>
+      <w:r>
+        <w:t>2</w:t>
+      </w:r>
+      <w:r>
+        <w:t>.</w:t>
+      </w:r>
+      <w:r>
+        <w:t>4</w:t>
+      </w:r>
+      <w:r>
+        <w:t xml:space="preserve">.  </w:t>
+      </w:r>
+    </w:p>
+    <w:p>
+      <w:pPr>
+        <w:pStyle w:val="Paragraph2"/>
+        <w:spacing w:before="0"/>
+        <w:ind w:left="2880" w:hanging="720"/>
+      </w:pPr>
+      <w:r>
+        <w:t xml:space="preserve">Precondition(s): </w:t>
+      </w:r>
+    </w:p>
+    <w:p>
+      <w:pPr>
+        <w:pStyle w:val="Paragraph2"/>
+        <w:spacing w:before="0"/>
+        <w:ind w:left="2880" w:hanging="720"/>
+      </w:pPr>
+      <w:r>
+        <w:t xml:space="preserve">Postcondition(s): </w:t>
+      </w:r>
+    </w:p>
+    <w:p>
+      <w:pPr>
+        <w:pStyle w:val="Paragraph2"/>
+        <w:spacing w:before="0"/>
+        <w:ind w:left="2160"/>
+      </w:pPr>
+      <w:r>
+        <w:t>Basic Flow:</w:t>
+      </w:r>
+    </w:p>
+    <w:p>
+      <w:pPr>
+        <w:pStyle w:val="Paragraph2"/>
+        <w:spacing w:before="0"/>
+        <w:ind w:left="3240" w:hanging="360"/>
+      </w:pPr>
+      <w:r>
+        <w:t xml:space="preserve">(1) </w:t>
+      </w:r>
+    </w:p>
+    <w:p>
+      <w:pPr>
+        <w:pStyle w:val="Paragraph2"/>
+        <w:spacing w:before="0"/>
+        <w:ind w:left="2160"/>
+      </w:pPr>
+      <w:r>
+        <w:t>Alternate Flows:</w:t>
+      </w:r>
+    </w:p>
+    <w:p>
+      <w:pPr>
+        <w:pStyle w:val="Paragraph2"/>
+        <w:spacing w:before="0"/>
+        <w:ind w:left="3240" w:hanging="360"/>
+      </w:pPr>
+      <w:r>
+        <w:t xml:space="preserve">(1) </w:t>
+      </w:r>
+    </w:p>
+    <w:p>
+      <w:pPr>
+        <w:pStyle w:val="Paragraph2"/>
+        <w:spacing w:before="0"/>
+        <w:ind w:left="2160"/>
+      </w:pPr>
+      <w:r>
+        <w:t xml:space="preserve">Exceptions: </w:t>
+      </w:r>
+    </w:p>
+    <w:p>
+      <w:pPr>
+        <w:pStyle w:val="Paragraph2"/>
+        <w:spacing w:before="0"/>
+        <w:ind w:left="3240" w:hanging="360"/>
+      </w:pPr>
+      <w:r>
+        <w:t>(1)</w:t>
+      </w:r>
+    </w:p>
+    <w:p>
+      <w:pPr>
+        <w:pStyle w:val="Paragraph2"/>
+        <w:spacing w:before="0"/>
+        <w:ind w:left="2160"/>
+      </w:pPr>
+      <w:r>
+        <w:t xml:space="preserve">Related Use Case(s): </w:t>
       </w:r>
     </w:p>
     <w:p>
@@ -2402,27 +4430,130 @@
           <w:numId w:val="2"/>
         </w:numPr>
       </w:pPr>
-      <w:bookmarkStart w:id="10" w:name="__RefHeading___Toc19440727"/>
-      <w:bookmarkEnd w:id="10"/>
-      <w:r>
-        <w:t>Network Use Cases</w:t>
-      </w:r>
-    </w:p>
-    <w:p>
-      <w:pPr>
-        <w:spacing w:after="80"/>
-        <w:ind w:left="1440"/>
-        <w:jc w:val="both"/>
-      </w:pPr>
-      <w:r>
-        <w:t>TBA</w:t>
-      </w:r>
-    </w:p>
-    <w:p>
-      <w:bookmarkStart w:id="11" w:name="__RefHeading___Toc19440728"/>
-      <w:bookmarkStart w:id="12" w:name="__RefHeading___Toc19440730"/>
-      <w:bookmarkEnd w:id="11"/>
-      <w:bookmarkEnd w:id="12"/>
+      <w:r>
+        <w:t>Central Server Module</w:t>
+      </w:r>
+      <w:r>
+        <w:t xml:space="preserve"> Use </w:t>
+      </w:r>
+      <w:r>
+        <w:t>C</w:t>
+      </w:r>
+      <w:r>
+        <w:t>ases</w:t>
+      </w:r>
+    </w:p>
+    <w:p>
+      <w:pPr>
+        <w:pStyle w:val="Paragraph2"/>
+        <w:spacing w:before="0"/>
+      </w:pPr>
+      <w:r>
+        <w:t>2.</w:t>
+      </w:r>
+      <w:r>
+        <w:t>3</w:t>
+      </w:r>
+      <w:r>
+        <w:t>.</w:t>
+      </w:r>
+      <w:r>
+        <w:t>1</w:t>
+      </w:r>
+      <w:r>
+        <w:t xml:space="preserve">.  </w:t>
+      </w:r>
+    </w:p>
+    <w:p>
+      <w:pPr>
+        <w:pStyle w:val="Paragraph2"/>
+        <w:spacing w:before="0"/>
+        <w:ind w:left="2880" w:hanging="720"/>
+      </w:pPr>
+      <w:r>
+        <w:t xml:space="preserve">Precondition(s): </w:t>
+      </w:r>
+    </w:p>
+    <w:p>
+      <w:pPr>
+        <w:pStyle w:val="Paragraph2"/>
+        <w:spacing w:before="0"/>
+        <w:ind w:left="2880" w:hanging="720"/>
+      </w:pPr>
+      <w:r>
+        <w:t xml:space="preserve">Postcondition(s): </w:t>
+      </w:r>
+    </w:p>
+    <w:p>
+      <w:pPr>
+        <w:pStyle w:val="Paragraph2"/>
+        <w:spacing w:before="0"/>
+        <w:ind w:left="2160"/>
+      </w:pPr>
+      <w:r>
+        <w:t>Basic Flow:</w:t>
+      </w:r>
+    </w:p>
+    <w:p>
+      <w:pPr>
+        <w:pStyle w:val="Paragraph2"/>
+        <w:spacing w:before="0"/>
+        <w:ind w:left="3240" w:hanging="360"/>
+      </w:pPr>
+      <w:r>
+        <w:t xml:space="preserve">(1) </w:t>
+      </w:r>
+    </w:p>
+    <w:p>
+      <w:pPr>
+        <w:pStyle w:val="Paragraph2"/>
+        <w:spacing w:before="0"/>
+        <w:ind w:left="2160"/>
+      </w:pPr>
+      <w:r>
+        <w:lastRenderedPageBreak/>
+        <w:t>Alternate Flows:</w:t>
+      </w:r>
+    </w:p>
+    <w:p>
+      <w:pPr>
+        <w:pStyle w:val="Paragraph2"/>
+        <w:spacing w:before="0"/>
+        <w:ind w:left="3240" w:hanging="360"/>
+      </w:pPr>
+      <w:r>
+        <w:t xml:space="preserve">(1) </w:t>
+      </w:r>
+    </w:p>
+    <w:p>
+      <w:pPr>
+        <w:pStyle w:val="Paragraph2"/>
+        <w:spacing w:before="0"/>
+        <w:ind w:left="2160"/>
+      </w:pPr>
+      <w:r>
+        <w:t xml:space="preserve">Exceptions: </w:t>
+      </w:r>
+    </w:p>
+    <w:p>
+      <w:pPr>
+        <w:pStyle w:val="Paragraph2"/>
+        <w:spacing w:before="0"/>
+        <w:ind w:left="3240" w:hanging="360"/>
+      </w:pPr>
+      <w:r>
+        <w:t>(1)</w:t>
+      </w:r>
+    </w:p>
+    <w:p>
+      <w:pPr>
+        <w:pStyle w:val="Paragraph2"/>
+        <w:spacing w:before="0"/>
+        <w:ind w:left="2160"/>
+      </w:pPr>
+      <w:r>
+        <w:t xml:space="preserve">Related Use Case(s): </w:t>
+      </w:r>
     </w:p>
     <w:sectPr>
       <w:headerReference w:type="default" r:id="rId11"/>
@@ -2579,7 +4710,7 @@
         </mc:Choice>
         <mc:Fallback>
           <w:pict>
-            <v:rect w14:anchorId="03A9C54D" id="Frame1" o:spid="_x0000_s1026" style="position:absolute;margin-left:0;margin-top:.05pt;width:4.65pt;height:9.35pt;z-index:-503316473;visibility:visible;mso-wrap-style:square;mso-wrap-distance-left:0;mso-wrap-distance-top:0;mso-wrap-distance-right:0;mso-wrap-distance-bottom:0;mso-position-horizontal:center;mso-position-horizontal-relative:margin;mso-position-vertical:absolute;mso-position-vertical-relative:text;v-text-anchor:top" o:gfxdata="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" o:allowincell="f" filled="f" stroked="f" strokeweight="0">
+            <v:rect w14:anchorId="03A9C54D" id="Frame1" o:spid="_x0000_s1026" style="position:absolute;margin-left:0;margin-top:.05pt;width:4.65pt;height:9.35pt;z-index:-503316473;visibility:visible;mso-wrap-style:square;mso-wrap-distance-left:0;mso-wrap-distance-top:0;mso-wrap-distance-right:0;mso-wrap-distance-bottom:0;mso-position-horizontal:center;mso-position-horizontal-relative:margin;mso-position-vertical:absolute;mso-position-vertical-relative:text;v-text-anchor:top" o:gfxdata="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" o:allowincell="f" filled="f" stroked="f" strokeweight="0">
               <v:textbox inset="0,0,0,0">
                 <w:txbxContent>
                   <w:p>
@@ -2744,7 +4875,7 @@
         </mc:Choice>
         <mc:Fallback>
           <w:pict>
-            <v:rect w14:anchorId="3D8BC564" id="Frame2" o:spid="_x0000_s1027" style="position:absolute;margin-left:0;margin-top:.05pt;width:5.65pt;height:1.8pt;z-index:-503316474;visibility:visible;mso-wrap-style:square;mso-wrap-distance-left:0;mso-wrap-distance-top:0;mso-wrap-distance-right:0;mso-wrap-distance-bottom:0;mso-position-horizontal:center;mso-position-horizontal-relative:margin;mso-position-vertical:absolute;mso-position-vertical-relative:text;v-text-anchor:top" o:gfxdata="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" o:allowincell="f" filled="f" stroked="f" strokeweight="0">
+            <v:rect w14:anchorId="3D8BC564" id="Frame2" o:spid="_x0000_s1027" style="position:absolute;margin-left:0;margin-top:.05pt;width:5.65pt;height:1.8pt;z-index:-503316474;visibility:visible;mso-wrap-style:square;mso-wrap-distance-left:0;mso-wrap-distance-top:0;mso-wrap-distance-right:0;mso-wrap-distance-bottom:0;mso-position-horizontal:center;mso-position-horizontal-relative:margin;mso-position-vertical:absolute;mso-position-vertical-relative:text;v-text-anchor:top" o:gfxdata="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" o:allowincell="f" filled="f" stroked="f" strokeweight="0">
               <v:textbox inset="0,0,0,0">
                 <w:txbxContent>
                   <w:p>
@@ -2833,8 +4964,16 @@
       <w:rPr>
         <w:rStyle w:val="PageNumber"/>
       </w:rPr>
-      <w:t>iii</w:t>
+      <w:t>ii</w:t>
     </w:r>
+    <w:proofErr w:type="spellStart"/>
+    <w:r>
+      <w:rPr>
+        <w:rStyle w:val="PageNumber"/>
+      </w:rPr>
+      <w:t>i</w:t>
+    </w:r>
+    <w:proofErr w:type="spellEnd"/>
     <w:r>
       <w:rPr>
         <w:rStyle w:val="PageNumber"/>
@@ -4288,7 +6427,6 @@
   <w:style w:type="character" w:default="1" w:styleId="DefaultParagraphFont">
     <w:name w:val="Default Paragraph Font"/>
     <w:uiPriority w:val="1"/>
-    <w:semiHidden/>
     <w:unhideWhenUsed/>
   </w:style>
   <w:style w:type="table" w:default="1" w:styleId="TableNormal">

</xml_diff>

<commit_message>
DesignSpecs doc v1.01 - Added Additional Use Cases for ATM and Teller
</commit_message>
<xml_diff>
--- a/design/DesignSpecs.docx
+++ b/design/DesignSpecs.docx
@@ -376,6 +376,12 @@
                 <w:color w:val="000000"/>
               </w:rPr>
             </w:pPr>
+            <w:r>
+              <w:rPr>
+                <w:color w:val="000000"/>
+              </w:rPr>
+              <w:t>04/02/2025</w:t>
+            </w:r>
           </w:p>
         </w:tc>
         <w:tc>
@@ -396,6 +402,12 @@
                 <w:color w:val="000000"/>
               </w:rPr>
             </w:pPr>
+            <w:r>
+              <w:rPr>
+                <w:color w:val="000000"/>
+              </w:rPr>
+              <w:t>1.01</w:t>
+            </w:r>
           </w:p>
         </w:tc>
         <w:tc>
@@ -416,6 +428,12 @@
                 <w:color w:val="000000"/>
               </w:rPr>
             </w:pPr>
+            <w:r>
+              <w:rPr>
+                <w:color w:val="000000"/>
+              </w:rPr>
+              <w:t>Revision: Added Additional ATM Module and Teller Module Use Cases</w:t>
+            </w:r>
           </w:p>
         </w:tc>
         <w:tc>
@@ -437,6 +455,12 @@
                 <w:color w:val="000000"/>
               </w:rPr>
             </w:pPr>
+            <w:r>
+              <w:rPr>
+                <w:color w:val="000000"/>
+              </w:rPr>
+              <w:t>Harven Dhanota</w:t>
+            </w:r>
           </w:p>
         </w:tc>
       </w:tr>
@@ -2457,7 +2481,13 @@
         <w:t xml:space="preserve">Client </w:t>
       </w:r>
       <w:r>
-        <w:t>Logging In to ATM</w:t>
+        <w:t>Logging</w:t>
+      </w:r>
+      <w:r>
+        <w:t>-</w:t>
+      </w:r>
+      <w:r>
+        <w:t>In to ATM</w:t>
       </w:r>
     </w:p>
     <w:p>
@@ -2697,6 +2727,9 @@
       </w:pPr>
       <w:r>
         <w:t xml:space="preserve">Related Use Case(s): </w:t>
+      </w:r>
+      <w:r>
+        <w:t>2.1.2, 2.1.3, 2.1.4, 2.1.5, 2.1.6</w:t>
       </w:r>
     </w:p>
     <w:p>
@@ -2918,6 +2951,9 @@
       <w:r>
         <w:t xml:space="preserve">Related Use Case(s): </w:t>
       </w:r>
+      <w:r>
+        <w:t>2.1.1, 2.1.3</w:t>
+      </w:r>
     </w:p>
     <w:p>
       <w:pPr>
@@ -3123,6 +3159,9 @@
       </w:pPr>
       <w:r>
         <w:t xml:space="preserve">Related Use Case(s): </w:t>
+      </w:r>
+      <w:r>
+        <w:t>2.1.1, 2.1.2</w:t>
       </w:r>
     </w:p>
     <w:p>
@@ -3387,6 +3426,9 @@
       <w:r>
         <w:t xml:space="preserve">Related Use Case(s): </w:t>
       </w:r>
+      <w:r>
+        <w:t>2.1.1</w:t>
+      </w:r>
     </w:p>
     <w:p>
       <w:pPr>
@@ -3408,6 +3450,9 @@
       <w:r>
         <w:t xml:space="preserve">.  </w:t>
       </w:r>
+      <w:r>
+        <w:t>Checking Account Balance</w:t>
+      </w:r>
     </w:p>
     <w:p>
       <w:pPr>
@@ -3418,6 +3463,9 @@
       <w:r>
         <w:t xml:space="preserve">Precondition(s): </w:t>
       </w:r>
+      <w:r>
+        <w:t>the ATM Module is online and connected to the central server, and the customer is logged-in to their account</w:t>
+      </w:r>
     </w:p>
     <w:p>
       <w:pPr>
@@ -3428,6 +3476,9 @@
       <w:r>
         <w:t xml:space="preserve">Postcondition(s): </w:t>
       </w:r>
+      <w:r>
+        <w:t>the customer can view their account balance</w:t>
+      </w:r>
     </w:p>
     <w:p>
       <w:pPr>
@@ -3448,6 +3499,39 @@
       <w:r>
         <w:t xml:space="preserve">(1) </w:t>
       </w:r>
+      <w:r>
+        <w:t>the customer selects an account</w:t>
+      </w:r>
+    </w:p>
+    <w:p>
+      <w:pPr>
+        <w:pStyle w:val="Paragraph2"/>
+        <w:spacing w:before="0"/>
+        <w:ind w:left="3240" w:hanging="360"/>
+      </w:pPr>
+      <w:r>
+        <w:t>(2) the customer selects to view their account balance</w:t>
+      </w:r>
+    </w:p>
+    <w:p>
+      <w:pPr>
+        <w:pStyle w:val="Paragraph2"/>
+        <w:spacing w:before="0"/>
+        <w:ind w:left="3240" w:hanging="360"/>
+      </w:pPr>
+      <w:r>
+        <w:t>(3) the ATM sends a request to the central server</w:t>
+      </w:r>
+    </w:p>
+    <w:p>
+      <w:pPr>
+        <w:pStyle w:val="Paragraph2"/>
+        <w:spacing w:before="0"/>
+        <w:ind w:left="3240" w:hanging="360"/>
+      </w:pPr>
+      <w:r>
+        <w:t>(4) the central server sends the requested account balance back to the ATM Module</w:t>
+      </w:r>
     </w:p>
     <w:p>
       <w:pPr>
@@ -3466,8 +3550,189 @@
         <w:ind w:left="3240" w:hanging="360"/>
       </w:pPr>
       <w:r>
+        <w:t>[none]</w:t>
+      </w:r>
+    </w:p>
+    <w:p>
+      <w:pPr>
+        <w:pStyle w:val="Paragraph2"/>
+        <w:spacing w:before="0"/>
+        <w:ind w:left="2160"/>
+      </w:pPr>
+      <w:r>
+        <w:t xml:space="preserve">Exceptions: </w:t>
+      </w:r>
+    </w:p>
+    <w:p>
+      <w:pPr>
+        <w:pStyle w:val="Paragraph2"/>
+        <w:spacing w:before="0"/>
+        <w:ind w:left="3240" w:hanging="360"/>
+      </w:pPr>
+      <w:r>
+        <w:t>(1)</w:t>
+      </w:r>
+      <w:r>
+        <w:t xml:space="preserve"> the central server does not receive the request from the ATM Module </w:t>
+      </w:r>
+    </w:p>
+    <w:p>
+      <w:pPr>
+        <w:pStyle w:val="Paragraph2"/>
+        <w:spacing w:before="0"/>
+        <w:ind w:left="2160"/>
+      </w:pPr>
+      <w:r>
+        <w:t xml:space="preserve">Related Use Case(s): </w:t>
+      </w:r>
+      <w:r>
+        <w:t>2.1.1</w:t>
+      </w:r>
+    </w:p>
+    <w:p>
+      <w:pPr>
+        <w:pStyle w:val="Paragraph2"/>
+        <w:spacing w:before="0"/>
+      </w:pPr>
+    </w:p>
+    <w:p>
+      <w:pPr>
+        <w:pStyle w:val="Paragraph2"/>
+        <w:spacing w:before="0"/>
+      </w:pPr>
+      <w:r>
+        <w:t>2.1.</w:t>
+      </w:r>
+      <w:r>
+        <w:t>6</w:t>
+      </w:r>
+      <w:r>
+        <w:t xml:space="preserve">.  </w:t>
+      </w:r>
+      <w:r>
+        <w:t>Client Logging-Out of ATM</w:t>
+      </w:r>
+    </w:p>
+    <w:p>
+      <w:pPr>
+        <w:pStyle w:val="Paragraph2"/>
+        <w:spacing w:before="0"/>
+        <w:ind w:left="2880" w:hanging="720"/>
+      </w:pPr>
+      <w:r>
+        <w:t xml:space="preserve">Precondition(s): </w:t>
+      </w:r>
+      <w:r>
+        <w:t>the ATM Module is online and connected to the central server, and the customer is logged-in to their account</w:t>
+      </w:r>
+    </w:p>
+    <w:p>
+      <w:pPr>
+        <w:pStyle w:val="Paragraph2"/>
+        <w:spacing w:before="0"/>
+        <w:ind w:left="2880" w:hanging="720"/>
+      </w:pPr>
+      <w:r>
+        <w:t xml:space="preserve">Postcondition(s): </w:t>
+      </w:r>
+      <w:r>
+        <w:t>the customer is logged out of their account</w:t>
+      </w:r>
+    </w:p>
+    <w:p>
+      <w:pPr>
+        <w:pStyle w:val="Paragraph2"/>
+        <w:spacing w:before="0"/>
+        <w:ind w:left="2160"/>
+      </w:pPr>
+      <w:r>
+        <w:t>Basic Flow:</w:t>
+      </w:r>
+    </w:p>
+    <w:p>
+      <w:pPr>
+        <w:pStyle w:val="Paragraph2"/>
+        <w:spacing w:before="0"/>
+        <w:ind w:left="3240" w:hanging="360"/>
+      </w:pPr>
+      <w:r>
         <w:t xml:space="preserve">(1) </w:t>
       </w:r>
+      <w:r>
+        <w:t>the customer initiates a log-out request</w:t>
+      </w:r>
+    </w:p>
+    <w:p>
+      <w:pPr>
+        <w:pStyle w:val="Paragraph2"/>
+        <w:spacing w:before="0"/>
+        <w:ind w:left="3240" w:hanging="360"/>
+      </w:pPr>
+      <w:r>
+        <w:lastRenderedPageBreak/>
+        <w:t>(2) the ATM Module prompts the customer to confirm that they want to log out of the ATM</w:t>
+      </w:r>
+    </w:p>
+    <w:p>
+      <w:pPr>
+        <w:pStyle w:val="Paragraph2"/>
+        <w:spacing w:before="0"/>
+        <w:ind w:left="3240" w:hanging="360"/>
+      </w:pPr>
+      <w:r>
+        <w:t>(</w:t>
+      </w:r>
+      <w:r>
+        <w:t>3</w:t>
+      </w:r>
+      <w:r>
+        <w:t xml:space="preserve">) </w:t>
+      </w:r>
+      <w:r>
+        <w:t xml:space="preserve">if the customer confirms the log-out request, then </w:t>
+      </w:r>
+      <w:r>
+        <w:t xml:space="preserve">the ATM Module sends </w:t>
+      </w:r>
+      <w:r>
+        <w:t>the</w:t>
+      </w:r>
+      <w:r>
+        <w:t xml:space="preserve"> request to the central server to log the user out</w:t>
+      </w:r>
+    </w:p>
+    <w:p>
+      <w:pPr>
+        <w:pStyle w:val="Paragraph2"/>
+        <w:spacing w:before="0"/>
+        <w:ind w:left="3240" w:hanging="360"/>
+      </w:pPr>
+      <w:r>
+        <w:t>(3) the central server marks the account as no longer being in access</w:t>
+      </w:r>
+    </w:p>
+    <w:p>
+      <w:pPr>
+        <w:pStyle w:val="Paragraph2"/>
+        <w:spacing w:before="0"/>
+        <w:ind w:left="3240" w:hanging="360"/>
+      </w:pPr>
+      <w:r>
+        <w:t xml:space="preserve">(4) </w:t>
+      </w:r>
+      <w:r>
+        <w:t>the central server sends a confirmation back to the ATM Module to notify the user that they are no longer logged in</w:t>
+      </w:r>
+    </w:p>
+    <w:p>
+      <w:pPr>
+        <w:pStyle w:val="Paragraph2"/>
+        <w:spacing w:before="0"/>
+        <w:ind w:left="3240" w:hanging="360"/>
+      </w:pPr>
+      <w:r>
+        <w:t>(5) the ATM Module returns to the log-in page, ready for the next customer to log in</w:t>
+      </w:r>
     </w:p>
     <w:p>
       <w:pPr>
@@ -3476,6 +3741,29 @@
         <w:ind w:left="2160"/>
       </w:pPr>
       <w:r>
+        <w:t>Alternate Flows:</w:t>
+      </w:r>
+    </w:p>
+    <w:p>
+      <w:pPr>
+        <w:pStyle w:val="Paragraph2"/>
+        <w:spacing w:before="0"/>
+        <w:ind w:left="3240" w:hanging="360"/>
+      </w:pPr>
+      <w:r>
+        <w:t xml:space="preserve">(1) </w:t>
+      </w:r>
+      <w:r>
+        <w:t xml:space="preserve">if the customer does not confirm that they want to log out, then the log-out request is canceled and nothing is sent to the central server </w:t>
+      </w:r>
+    </w:p>
+    <w:p>
+      <w:pPr>
+        <w:pStyle w:val="Paragraph2"/>
+        <w:spacing w:before="0"/>
+        <w:ind w:left="2160"/>
+      </w:pPr>
+      <w:r>
         <w:t xml:space="preserve">Exceptions: </w:t>
       </w:r>
     </w:p>
@@ -3488,6 +3776,32 @@
       <w:r>
         <w:t>(1)</w:t>
       </w:r>
+      <w:r>
+        <w:t xml:space="preserve"> the central server does not receive the log-out request</w:t>
+      </w:r>
+    </w:p>
+    <w:p>
+      <w:pPr>
+        <w:pStyle w:val="Paragraph2"/>
+        <w:spacing w:before="0"/>
+        <w:ind w:left="3240" w:hanging="360"/>
+      </w:pPr>
+      <w:r>
+        <w:t xml:space="preserve">(2) </w:t>
+      </w:r>
+      <w:r>
+        <w:t xml:space="preserve">the confirmation message is not properly sent back to the ATM Module after the account is marked as not being in access </w:t>
+      </w:r>
+    </w:p>
+    <w:p>
+      <w:pPr>
+        <w:pStyle w:val="Paragraph2"/>
+        <w:spacing w:before="0"/>
+        <w:ind w:left="3240" w:hanging="360"/>
+      </w:pPr>
+      <w:r>
+        <w:t>(3) the account status is not set to “no longer in access”</w:t>
+      </w:r>
     </w:p>
     <w:p>
       <w:pPr>
@@ -3496,7 +3810,13 @@
         <w:ind w:left="2160"/>
       </w:pPr>
       <w:r>
-        <w:t xml:space="preserve">Related Use Case(s): </w:t>
+        <w:t>Related Use Case(s)</w:t>
+      </w:r>
+      <w:r>
+        <w:t>:</w:t>
+      </w:r>
+      <w:r>
+        <w:t xml:space="preserve"> 2.1.1</w:t>
       </w:r>
     </w:p>
     <w:p>
@@ -3643,8 +3963,323 @@
         <w:ind w:left="3240" w:hanging="360"/>
       </w:pPr>
       <w:r>
+        <w:t>(6) if the credentials are correct, the central server sets the teller’s status to logged-in</w:t>
+      </w:r>
+    </w:p>
+    <w:p>
+      <w:pPr>
+        <w:pStyle w:val="Paragraph2"/>
+        <w:spacing w:before="0"/>
+        <w:ind w:left="3240" w:hanging="360"/>
+      </w:pPr>
+      <w:r>
+        <w:t>(</w:t>
+      </w:r>
+      <w:r>
+        <w:t>7</w:t>
+      </w:r>
+      <w:r>
+        <w:t>) the central server sends all customer data back to the Teller Module where the log-in request was initiated</w:t>
+      </w:r>
+    </w:p>
+    <w:p>
+      <w:pPr>
+        <w:pStyle w:val="Paragraph2"/>
+        <w:spacing w:before="0"/>
+        <w:ind w:left="2160"/>
+      </w:pPr>
+      <w:r>
+        <w:t>Alternate Flows:</w:t>
+      </w:r>
+    </w:p>
+    <w:p>
+      <w:pPr>
+        <w:pStyle w:val="Paragraph2"/>
+        <w:spacing w:before="0"/>
+        <w:ind w:left="3240" w:hanging="360"/>
+      </w:pPr>
+      <w:r>
+        <w:t xml:space="preserve">(1) </w:t>
+      </w:r>
+      <w:r>
+        <w:t>if the bank employee enters invalid credentials, the central server sends a failure to the Teller Module, rather than sending all customer data</w:t>
+      </w:r>
+    </w:p>
+    <w:p>
+      <w:pPr>
+        <w:pStyle w:val="Paragraph2"/>
+        <w:spacing w:before="0"/>
+        <w:ind w:left="2160"/>
+      </w:pPr>
+      <w:r>
+        <w:t xml:space="preserve">Exceptions: </w:t>
+      </w:r>
+    </w:p>
+    <w:p>
+      <w:pPr>
+        <w:pStyle w:val="Paragraph2"/>
+        <w:spacing w:before="0"/>
+        <w:ind w:left="3240" w:hanging="360"/>
+      </w:pPr>
+      <w:r>
+        <w:t>(1)</w:t>
+      </w:r>
+      <w:r>
+        <w:t xml:space="preserve"> the central server does not receive any credentials</w:t>
+      </w:r>
+    </w:p>
+    <w:p>
+      <w:pPr>
+        <w:pStyle w:val="Paragraph2"/>
+        <w:spacing w:before="0"/>
+        <w:ind w:left="3240" w:hanging="360"/>
+      </w:pPr>
+      <w:r>
+        <w:t xml:space="preserve">(2) the customer data is not properly sent back to the Teller Module after the central server validates the employee’s </w:t>
+      </w:r>
+      <w:r>
+        <w:t>credentials</w:t>
+      </w:r>
+    </w:p>
+    <w:p>
+      <w:pPr>
+        <w:pStyle w:val="Paragraph2"/>
+        <w:spacing w:before="0"/>
+        <w:ind w:left="3240" w:hanging="360"/>
+      </w:pPr>
+      <w:r>
+        <w:t>(3) the teller’s status is not set to “currently logged in”</w:t>
+      </w:r>
+    </w:p>
+    <w:p>
+      <w:pPr>
+        <w:pStyle w:val="Paragraph2"/>
+        <w:spacing w:before="0"/>
+        <w:ind w:left="2160"/>
+      </w:pPr>
+      <w:r>
+        <w:t xml:space="preserve">Related Use Case(s): </w:t>
+      </w:r>
+      <w:r>
+        <w:t>2.2.2, 2.2.3</w:t>
+      </w:r>
+      <w:r>
+        <w:t>, 2.2.4</w:t>
+      </w:r>
+    </w:p>
+    <w:p>
+      <w:pPr>
+        <w:pStyle w:val="Paragraph2"/>
+        <w:spacing w:before="0"/>
+      </w:pPr>
+    </w:p>
+    <w:p>
+      <w:pPr>
+        <w:pStyle w:val="Paragraph2"/>
+        <w:spacing w:before="0"/>
+      </w:pPr>
+      <w:r>
+        <w:t>2.2.</w:t>
+      </w:r>
+      <w:r>
+        <w:t>2</w:t>
+      </w:r>
+      <w:r>
+        <w:t xml:space="preserve">.  </w:t>
+      </w:r>
+      <w:r>
+        <w:t xml:space="preserve">Deposit </w:t>
+      </w:r>
+      <w:r>
+        <w:t>by Teller</w:t>
+      </w:r>
+    </w:p>
+    <w:p>
+      <w:pPr>
+        <w:pStyle w:val="Paragraph2"/>
+        <w:spacing w:before="0"/>
+        <w:ind w:left="2880" w:hanging="720"/>
+      </w:pPr>
+      <w:r>
+        <w:t xml:space="preserve">Precondition(s): </w:t>
+      </w:r>
+      <w:r>
+        <w:t>the Teller Module is online and connected to the central server, and the teller has verified the customer</w:t>
+      </w:r>
+    </w:p>
+    <w:p>
+      <w:pPr>
+        <w:pStyle w:val="Paragraph2"/>
+        <w:spacing w:before="0"/>
+        <w:ind w:left="2880" w:hanging="720"/>
+      </w:pPr>
+      <w:r>
+        <w:t xml:space="preserve">Postcondition(s): </w:t>
+      </w:r>
+      <w:r>
+        <w:t>the customer’s account balance has increased by the amount deposited</w:t>
+      </w:r>
+    </w:p>
+    <w:p>
+      <w:pPr>
+        <w:pStyle w:val="Paragraph2"/>
+        <w:spacing w:before="0"/>
+        <w:ind w:left="2160"/>
+      </w:pPr>
+      <w:r>
+        <w:t>Basic Flow:</w:t>
+      </w:r>
+    </w:p>
+    <w:p>
+      <w:pPr>
+        <w:pStyle w:val="Paragraph2"/>
+        <w:spacing w:before="0"/>
+        <w:ind w:left="3240" w:hanging="360"/>
+      </w:pPr>
+      <w:r>
+        <w:t xml:space="preserve">(1) </w:t>
+      </w:r>
+      <w:r>
+        <w:t>the teller selects a</w:t>
+      </w:r>
+      <w:r>
+        <w:t xml:space="preserve"> customer’s</w:t>
+      </w:r>
+      <w:r>
+        <w:t xml:space="preserve"> account</w:t>
+      </w:r>
+    </w:p>
+    <w:p>
+      <w:pPr>
+        <w:pStyle w:val="Paragraph2"/>
+        <w:spacing w:before="0"/>
+        <w:ind w:left="3240" w:hanging="360"/>
+      </w:pPr>
+      <w:r>
         <w:lastRenderedPageBreak/>
-        <w:t>(6) the central server sends all customer data back to the Teller Module where the log-in request was initiated</w:t>
+        <w:t>(2) the central server checks if the customer’s account is currently being accessed</w:t>
+      </w:r>
+    </w:p>
+    <w:p>
+      <w:pPr>
+        <w:pStyle w:val="Paragraph2"/>
+        <w:spacing w:before="0"/>
+        <w:ind w:left="3240" w:hanging="360"/>
+      </w:pPr>
+      <w:r>
+        <w:t>(3) the central server sends the customer’s account information back to the Teller Module</w:t>
+      </w:r>
+    </w:p>
+    <w:p>
+      <w:pPr>
+        <w:pStyle w:val="Paragraph2"/>
+        <w:spacing w:before="0"/>
+        <w:ind w:left="3240" w:hanging="360"/>
+      </w:pPr>
+      <w:r>
+        <w:t>(</w:t>
+      </w:r>
+      <w:r>
+        <w:t>4</w:t>
+      </w:r>
+      <w:r>
+        <w:t>) the teller selects to deposit either cash or a check into that account</w:t>
+      </w:r>
+    </w:p>
+    <w:p>
+      <w:pPr>
+        <w:pStyle w:val="Paragraph2"/>
+        <w:spacing w:before="0"/>
+        <w:ind w:left="3240" w:hanging="360"/>
+      </w:pPr>
+      <w:r>
+        <w:t>(</w:t>
+      </w:r>
+      <w:r>
+        <w:t>5</w:t>
+      </w:r>
+      <w:r>
+        <w:t>) the teller takes the cash or check from the customer</w:t>
+      </w:r>
+    </w:p>
+    <w:p>
+      <w:pPr>
+        <w:pStyle w:val="Paragraph2"/>
+        <w:spacing w:before="0"/>
+        <w:ind w:left="3240" w:hanging="360"/>
+      </w:pPr>
+      <w:r>
+        <w:t>(</w:t>
+      </w:r>
+      <w:r>
+        <w:t>6</w:t>
+      </w:r>
+      <w:r>
+        <w:t>) the Teller Module prompts the teller to input the amount being deposited</w:t>
+      </w:r>
+    </w:p>
+    <w:p>
+      <w:pPr>
+        <w:pStyle w:val="Paragraph2"/>
+        <w:spacing w:before="0"/>
+        <w:ind w:left="3240" w:hanging="360"/>
+      </w:pPr>
+      <w:r>
+        <w:t>(</w:t>
+      </w:r>
+      <w:r>
+        <w:t>7</w:t>
+      </w:r>
+      <w:r>
+        <w:t>) the Teller Module sends the deposit request to the central server</w:t>
+      </w:r>
+    </w:p>
+    <w:p>
+      <w:pPr>
+        <w:pStyle w:val="Paragraph2"/>
+        <w:spacing w:before="0"/>
+        <w:ind w:left="3240" w:hanging="360"/>
+      </w:pPr>
+      <w:r>
+        <w:t>(</w:t>
+      </w:r>
+      <w:r>
+        <w:t>8</w:t>
+      </w:r>
+      <w:r>
+        <w:t>) the central server updates the customer’s account balance, increasing it by the amount deposited</w:t>
+      </w:r>
+    </w:p>
+    <w:p>
+      <w:pPr>
+        <w:pStyle w:val="Paragraph2"/>
+        <w:spacing w:before="0"/>
+        <w:ind w:left="3240" w:hanging="360"/>
+      </w:pPr>
+      <w:r>
+        <w:t>(</w:t>
+      </w:r>
+      <w:r>
+        <w:t>9</w:t>
+      </w:r>
+      <w:r>
+        <w:t>) the central server records the transaction into the account’s transaction history</w:t>
+      </w:r>
+    </w:p>
+    <w:p>
+      <w:pPr>
+        <w:pStyle w:val="Paragraph2"/>
+        <w:spacing w:before="0"/>
+        <w:ind w:left="3240" w:hanging="360"/>
+      </w:pPr>
+      <w:r>
+        <w:t>(</w:t>
+      </w:r>
+      <w:r>
+        <w:t>10</w:t>
+      </w:r>
+      <w:r>
+        <w:t>) the teller exits the customer’s account</w:t>
       </w:r>
     </w:p>
     <w:p>
@@ -3667,7 +4302,19 @@
         <w:t xml:space="preserve">(1) </w:t>
       </w:r>
       <w:r>
-        <w:t>if the bank employee enters invalid credentials, the central server sends a failure to the Teller Module, rather than sending all customer data</w:t>
+        <w:t xml:space="preserve">if an account is already being accessed and is attempted to be accessed again from another </w:t>
+      </w:r>
+      <w:r>
+        <w:t>Teller</w:t>
+      </w:r>
+      <w:r>
+        <w:t xml:space="preserve"> Module or from a</w:t>
+      </w:r>
+      <w:r>
+        <w:t>n ATM</w:t>
+      </w:r>
+      <w:r>
+        <w:t xml:space="preserve"> Module, the central server sends a failure message to the ATM Module, rather than sending the customer’s account information</w:t>
       </w:r>
     </w:p>
     <w:p>
@@ -3690,20 +4337,27 @@
         <w:t>(1)</w:t>
       </w:r>
       <w:r>
-        <w:t xml:space="preserve"> the central server does not receive any credentials</w:t>
-      </w:r>
-    </w:p>
-    <w:p>
-      <w:pPr>
-        <w:pStyle w:val="Paragraph2"/>
-        <w:spacing w:before="0"/>
-        <w:ind w:left="3240" w:hanging="360"/>
-      </w:pPr>
-      <w:r>
-        <w:t xml:space="preserve">(2) the customer data is not properly sent back to the Teller Module after the central server validates the employee’s </w:t>
-      </w:r>
-      <w:r>
-        <w:t>credentials</w:t>
+        <w:t xml:space="preserve"> the central server does not properly update the customer’s account balance</w:t>
+      </w:r>
+    </w:p>
+    <w:p>
+      <w:pPr>
+        <w:pStyle w:val="Paragraph2"/>
+        <w:spacing w:before="0"/>
+        <w:ind w:left="3240" w:hanging="360"/>
+      </w:pPr>
+      <w:r>
+        <w:t>(2) the central server does not receive the deposit request from the Teller Module</w:t>
+      </w:r>
+    </w:p>
+    <w:p>
+      <w:pPr>
+        <w:pStyle w:val="Paragraph2"/>
+        <w:spacing w:before="0"/>
+        <w:ind w:left="3240" w:hanging="360"/>
+      </w:pPr>
+      <w:r>
+        <w:t>(3) the central server does not properly record the transaction into the transaction history</w:t>
       </w:r>
     </w:p>
     <w:p>
@@ -3715,6 +4369,9 @@
       <w:r>
         <w:t xml:space="preserve">Related Use Case(s): </w:t>
       </w:r>
+      <w:r>
+        <w:t>2.2.1</w:t>
+      </w:r>
     </w:p>
     <w:p>
       <w:pPr>
@@ -3731,16 +4388,309 @@
         <w:t>2.2.</w:t>
       </w:r>
       <w:r>
+        <w:t>3</w:t>
+      </w:r>
+      <w:r>
+        <w:t xml:space="preserve">. </w:t>
+      </w:r>
+      <w:r>
+        <w:t xml:space="preserve"> Withdrawing by Teller</w:t>
+      </w:r>
+    </w:p>
+    <w:p>
+      <w:pPr>
+        <w:pStyle w:val="Paragraph2"/>
+        <w:spacing w:before="0"/>
+        <w:ind w:left="2880" w:hanging="720"/>
+      </w:pPr>
+      <w:r>
+        <w:t xml:space="preserve">Precondition(s): </w:t>
+      </w:r>
+      <w:r>
+        <w:t>the Teller Module is online and connected to the central server, and the teller has verified the customer</w:t>
+      </w:r>
+    </w:p>
+    <w:p>
+      <w:pPr>
+        <w:pStyle w:val="Paragraph2"/>
+        <w:spacing w:before="0"/>
+        <w:ind w:left="2880" w:hanging="720"/>
+      </w:pPr>
+      <w:r>
+        <w:t>Postcondition(s):</w:t>
+      </w:r>
+      <w:r>
+        <w:t xml:space="preserve"> the customer’s account balance has decreased by the amount withdrawn, and the customer now has cash equal to the amount withdrawn</w:t>
+      </w:r>
+    </w:p>
+    <w:p>
+      <w:pPr>
+        <w:pStyle w:val="Paragraph2"/>
+        <w:spacing w:before="0"/>
+        <w:ind w:left="2160"/>
+      </w:pPr>
+      <w:r>
+        <w:t>Basic Flow:</w:t>
+      </w:r>
+    </w:p>
+    <w:p>
+      <w:pPr>
+        <w:pStyle w:val="Paragraph2"/>
+        <w:spacing w:before="0"/>
+        <w:ind w:left="3240" w:hanging="360"/>
+      </w:pPr>
+      <w:r>
+        <w:t xml:space="preserve">(1) </w:t>
+      </w:r>
+      <w:r>
+        <w:t>the teller selects a customer’s account</w:t>
+      </w:r>
+    </w:p>
+    <w:p>
+      <w:pPr>
+        <w:pStyle w:val="Paragraph2"/>
+        <w:spacing w:before="0"/>
+        <w:ind w:left="3240" w:hanging="360"/>
+      </w:pPr>
+      <w:r>
+        <w:t>(2) the central server checks if the customer’s account is currently being accessed</w:t>
+      </w:r>
+    </w:p>
+    <w:p>
+      <w:pPr>
+        <w:pStyle w:val="Paragraph2"/>
+        <w:spacing w:before="0"/>
+        <w:ind w:left="3240" w:hanging="360"/>
+      </w:pPr>
+      <w:r>
+        <w:t>(3) the central server sends the customer’s account information back to the Teller Module</w:t>
+      </w:r>
+    </w:p>
+    <w:p>
+      <w:pPr>
+        <w:pStyle w:val="Paragraph2"/>
+        <w:spacing w:before="0"/>
+        <w:ind w:left="3240" w:hanging="360"/>
+      </w:pPr>
+      <w:r>
+        <w:t>(4) the teller selects to withdraw cash from that account</w:t>
+      </w:r>
+    </w:p>
+    <w:p>
+      <w:pPr>
+        <w:pStyle w:val="Paragraph2"/>
+        <w:spacing w:before="0"/>
+        <w:ind w:left="3240" w:hanging="360"/>
+      </w:pPr>
+      <w:r>
+        <w:t>(5) the Teller Module prompts the teller to input the amount being withdrawn</w:t>
+      </w:r>
+    </w:p>
+    <w:p>
+      <w:pPr>
+        <w:pStyle w:val="Paragraph2"/>
+        <w:spacing w:before="0"/>
+        <w:ind w:left="3240" w:hanging="360"/>
+      </w:pPr>
+      <w:r>
+        <w:t>(6) the Teller Module sends the withdrawal request to the central server</w:t>
+      </w:r>
+    </w:p>
+    <w:p>
+      <w:pPr>
+        <w:pStyle w:val="Paragraph2"/>
+        <w:spacing w:before="0"/>
+        <w:ind w:left="3240" w:hanging="360"/>
+      </w:pPr>
+      <w:r>
+        <w:t>(7) the central server temporarily updates the customer’s account balance, and waits for the teller to confirm that they have given the cash to the customer</w:t>
+      </w:r>
+    </w:p>
+    <w:p>
+      <w:pPr>
+        <w:pStyle w:val="Paragraph2"/>
+        <w:spacing w:before="0"/>
+        <w:ind w:left="3240" w:hanging="360"/>
+      </w:pPr>
+      <w:r>
+        <w:t xml:space="preserve">(8) </w:t>
+      </w:r>
+      <w:r>
+        <w:t>once the cash has been given to the customer, the teller sends a confirmation message (via the Teller Module) to the central server</w:t>
+      </w:r>
+    </w:p>
+    <w:p>
+      <w:pPr>
+        <w:pStyle w:val="Paragraph2"/>
+        <w:spacing w:before="0"/>
+        <w:ind w:left="3240" w:hanging="360"/>
+      </w:pPr>
+      <w:r>
+        <w:t>(9) the central server permanently updates the customer’s account balance</w:t>
+      </w:r>
+    </w:p>
+    <w:p>
+      <w:pPr>
+        <w:pStyle w:val="Paragraph2"/>
+        <w:spacing w:before="0"/>
+        <w:ind w:left="3240" w:hanging="360"/>
+      </w:pPr>
+      <w:r>
+        <w:t>(10) the central server records the transaction into the account’s transaction history</w:t>
+      </w:r>
+    </w:p>
+    <w:p>
+      <w:pPr>
+        <w:pStyle w:val="Paragraph2"/>
+        <w:spacing w:before="0"/>
+        <w:ind w:left="3240" w:hanging="360"/>
+      </w:pPr>
+      <w:r>
+        <w:t>(11) the teller exits the customer’s account</w:t>
+      </w:r>
+    </w:p>
+    <w:p>
+      <w:pPr>
+        <w:pStyle w:val="Paragraph2"/>
+        <w:spacing w:before="0"/>
+        <w:ind w:left="2160"/>
+      </w:pPr>
+      <w:r>
+        <w:lastRenderedPageBreak/>
+        <w:t>Alternate Flows:</w:t>
+      </w:r>
+    </w:p>
+    <w:p>
+      <w:pPr>
+        <w:pStyle w:val="Paragraph2"/>
+        <w:spacing w:before="0"/>
+        <w:ind w:left="3240" w:hanging="360"/>
+      </w:pPr>
+      <w:r>
+        <w:t xml:space="preserve">(1) </w:t>
+      </w:r>
+      <w:r>
+        <w:t>if an account is already being accessed and is attempted to be accessed again from another Teller Module or from an ATM Module, the central server sends a failure message to the ATM Module, rather than sending the customer’s account information</w:t>
+      </w:r>
+    </w:p>
+    <w:p>
+      <w:pPr>
+        <w:pStyle w:val="Paragraph2"/>
+        <w:spacing w:before="0"/>
+        <w:ind w:left="3240" w:hanging="360"/>
+      </w:pPr>
+      <w:r>
+        <w:t xml:space="preserve">(2) </w:t>
+      </w:r>
+      <w:r>
+        <w:t xml:space="preserve">if the </w:t>
+      </w:r>
+      <w:r>
+        <w:t>teller</w:t>
+      </w:r>
+      <w:r>
+        <w:t xml:space="preserve"> tries to withdraw an amount greater than </w:t>
+      </w:r>
+      <w:r>
+        <w:t>the customer’s</w:t>
+      </w:r>
+      <w:r>
+        <w:t xml:space="preserve"> current account balance, the central server sends a failure message to the </w:t>
+      </w:r>
+      <w:r>
+        <w:t>Teller</w:t>
+      </w:r>
+      <w:r>
+        <w:t xml:space="preserve"> Module, rather than temporarily updating the customer’s account balance</w:t>
+      </w:r>
+    </w:p>
+    <w:p>
+      <w:pPr>
+        <w:pStyle w:val="Paragraph2"/>
+        <w:spacing w:before="0"/>
+        <w:ind w:left="2160"/>
+      </w:pPr>
+      <w:r>
+        <w:t xml:space="preserve">Exceptions: </w:t>
+      </w:r>
+    </w:p>
+    <w:p>
+      <w:pPr>
+        <w:pStyle w:val="Paragraph2"/>
+        <w:spacing w:before="0"/>
+        <w:ind w:left="3240" w:hanging="360"/>
+      </w:pPr>
+      <w:r>
+        <w:t>(1) the central server does not properly update the customer’s account balance</w:t>
+      </w:r>
+    </w:p>
+    <w:p>
+      <w:pPr>
+        <w:pStyle w:val="Paragraph2"/>
+        <w:spacing w:before="0"/>
+        <w:ind w:left="3240" w:hanging="360"/>
+      </w:pPr>
+      <w:r>
+        <w:t>(2) the central server does not properly record the transaction into the transaction history</w:t>
+      </w:r>
+    </w:p>
+    <w:p>
+      <w:pPr>
+        <w:pStyle w:val="Paragraph2"/>
+        <w:spacing w:before="0"/>
+        <w:ind w:left="3240" w:hanging="360"/>
+      </w:pPr>
+      <w:r>
+        <w:t xml:space="preserve">(3) the central server does not receive the withdrawal request from the </w:t>
+      </w:r>
+      <w:r>
+        <w:t>Teller</w:t>
+      </w:r>
+      <w:r>
+        <w:t xml:space="preserve"> Module</w:t>
+      </w:r>
+    </w:p>
+    <w:p>
+      <w:pPr>
+        <w:pStyle w:val="Paragraph2"/>
+        <w:spacing w:before="0"/>
+        <w:ind w:left="2160"/>
+      </w:pPr>
+      <w:r>
+        <w:t xml:space="preserve">Related Use Case(s): </w:t>
+      </w:r>
+      <w:r>
+        <w:t>2.2.1</w:t>
+      </w:r>
+    </w:p>
+    <w:p>
+      <w:pPr>
+        <w:pStyle w:val="Paragraph2"/>
+        <w:spacing w:before="0"/>
+      </w:pPr>
+    </w:p>
+    <w:p>
+      <w:pPr>
+        <w:pStyle w:val="Paragraph2"/>
+        <w:spacing w:before="0"/>
+      </w:pPr>
+      <w:r>
+        <w:t>2.</w:t>
+      </w:r>
+      <w:r>
         <w:t>2</w:t>
       </w:r>
       <w:r>
+        <w:t>.</w:t>
+      </w:r>
+      <w:r>
+        <w:t>4</w:t>
+      </w:r>
+      <w:r>
         <w:t xml:space="preserve">.  </w:t>
       </w:r>
       <w:r>
-        <w:t xml:space="preserve">Deposit </w:t>
-      </w:r>
-      <w:r>
-        <w:t>by Teller</w:t>
+        <w:t>Teller Logging-Out of Teller Module</w:t>
       </w:r>
     </w:p>
     <w:p>
@@ -3753,7 +4703,7 @@
         <w:t xml:space="preserve">Precondition(s): </w:t>
       </w:r>
       <w:r>
-        <w:t>the Teller Module is online and connected to the central server, and the teller has verified the customer</w:t>
+        <w:t>the Teller Module is online and connected to the central server, and the teller is logged-in to the Teller Module</w:t>
       </w:r>
     </w:p>
     <w:p>
@@ -3766,7 +4716,7 @@
         <w:t xml:space="preserve">Postcondition(s): </w:t>
       </w:r>
       <w:r>
-        <w:t>the customer’s account balance has increased by the amount deposited</w:t>
+        <w:t>the teller is logged-out of the Teller Module</w:t>
       </w:r>
     </w:p>
     <w:p>
@@ -3789,145 +4739,76 @@
         <w:t xml:space="preserve">(1) </w:t>
       </w:r>
       <w:r>
-        <w:t>the teller selects a</w:t>
-      </w:r>
-      <w:r>
-        <w:t xml:space="preserve"> customer’s</w:t>
-      </w:r>
-      <w:r>
-        <w:t xml:space="preserve"> account</w:t>
-      </w:r>
-    </w:p>
-    <w:p>
-      <w:pPr>
-        <w:pStyle w:val="Paragraph2"/>
-        <w:spacing w:before="0"/>
-        <w:ind w:left="3240" w:hanging="360"/>
-      </w:pPr>
-      <w:r>
-        <w:t>(2) the central server checks if the customer’s account is currently being accessed</w:t>
-      </w:r>
-    </w:p>
-    <w:p>
-      <w:pPr>
-        <w:pStyle w:val="Paragraph2"/>
-        <w:spacing w:before="0"/>
-        <w:ind w:left="3240" w:hanging="360"/>
-      </w:pPr>
-      <w:r>
-        <w:t>(3) the central server sends the customer’s account information back to the Teller Module</w:t>
-      </w:r>
-    </w:p>
-    <w:p>
-      <w:pPr>
-        <w:pStyle w:val="Paragraph2"/>
-        <w:spacing w:before="0"/>
-        <w:ind w:left="3240" w:hanging="360"/>
-      </w:pPr>
-      <w:r>
-        <w:t>(</w:t>
-      </w:r>
-      <w:r>
-        <w:t>4</w:t>
-      </w:r>
-      <w:r>
-        <w:t>) the teller selects to deposit either cash or a check into that account</w:t>
-      </w:r>
-    </w:p>
-    <w:p>
-      <w:pPr>
-        <w:pStyle w:val="Paragraph2"/>
-        <w:spacing w:before="0"/>
-        <w:ind w:left="3240" w:hanging="360"/>
-      </w:pPr>
-      <w:r>
-        <w:t>(</w:t>
-      </w:r>
-      <w:r>
-        <w:t>5</w:t>
-      </w:r>
-      <w:r>
-        <w:t>) the teller takes the cash or check from the customer</w:t>
-      </w:r>
-    </w:p>
-    <w:p>
-      <w:pPr>
-        <w:pStyle w:val="Paragraph2"/>
-        <w:spacing w:before="0"/>
-        <w:ind w:left="3240" w:hanging="360"/>
-      </w:pPr>
-      <w:r>
-        <w:t>(</w:t>
-      </w:r>
-      <w:r>
-        <w:t>6</w:t>
-      </w:r>
-      <w:r>
-        <w:t>) the Teller Module prompts the teller to input the amount being deposited</w:t>
-      </w:r>
-    </w:p>
-    <w:p>
-      <w:pPr>
-        <w:pStyle w:val="Paragraph2"/>
-        <w:spacing w:before="0"/>
-        <w:ind w:left="3240" w:hanging="360"/>
-      </w:pPr>
-      <w:r>
-        <w:t>(</w:t>
-      </w:r>
-      <w:r>
-        <w:t>7</w:t>
-      </w:r>
-      <w:r>
-        <w:t>) the Teller Module sends the deposit request to the central server</w:t>
-      </w:r>
-    </w:p>
-    <w:p>
-      <w:pPr>
-        <w:pStyle w:val="Paragraph2"/>
-        <w:spacing w:before="0"/>
-        <w:ind w:left="3240" w:hanging="360"/>
-      </w:pPr>
-      <w:r>
-        <w:t>(</w:t>
-      </w:r>
-      <w:r>
-        <w:t>8</w:t>
-      </w:r>
-      <w:r>
-        <w:t>) the central server updates the customer’s account balance, increasing it by the amount deposited</w:t>
-      </w:r>
-    </w:p>
-    <w:p>
-      <w:pPr>
-        <w:pStyle w:val="Paragraph2"/>
-        <w:spacing w:before="0"/>
-        <w:ind w:left="3240" w:hanging="360"/>
-      </w:pPr>
-      <w:r>
-        <w:t>(</w:t>
-      </w:r>
-      <w:r>
-        <w:t>9</w:t>
-      </w:r>
-      <w:r>
-        <w:t>) the central server records the transaction into the account’s transaction history</w:t>
-      </w:r>
-    </w:p>
-    <w:p>
-      <w:pPr>
-        <w:pStyle w:val="Paragraph2"/>
-        <w:spacing w:before="0"/>
-        <w:ind w:left="3240" w:hanging="360"/>
-      </w:pPr>
-      <w:r>
-        <w:t>(</w:t>
-      </w:r>
-      <w:r>
-        <w:t>10</w:t>
-      </w:r>
-      <w:r>
-        <w:t>) the teller exits the customer’s account</w:t>
+        <w:t>the teller initiates a log-out request</w:t>
+      </w:r>
+    </w:p>
+    <w:p>
+      <w:pPr>
+        <w:pStyle w:val="Paragraph2"/>
+        <w:spacing w:before="0"/>
+        <w:ind w:left="3240" w:hanging="360"/>
+      </w:pPr>
+      <w:r>
+        <w:t>(2) the Teller Module prompts the teller to confirm that they want to log out of the module</w:t>
+      </w:r>
+    </w:p>
+    <w:p>
+      <w:pPr>
+        <w:pStyle w:val="Paragraph2"/>
+        <w:spacing w:before="0"/>
+        <w:ind w:left="3240" w:hanging="360"/>
+      </w:pPr>
+      <w:r>
+        <w:t>(3) if the teller confirms the log-out request, then the Teller Module sends the request to the central server to log the teller out</w:t>
+      </w:r>
+    </w:p>
+    <w:p>
+      <w:pPr>
+        <w:pStyle w:val="Paragraph2"/>
+        <w:spacing w:before="0"/>
+        <w:ind w:left="3240" w:hanging="360"/>
+      </w:pPr>
+      <w:r>
+        <w:t>(4) if the teller is logged in to any customer accounts, then the customer account will automatically be logged out of before the teller is logged out of the Teller Module</w:t>
+      </w:r>
+    </w:p>
+    <w:p>
+      <w:pPr>
+        <w:pStyle w:val="Paragraph2"/>
+        <w:spacing w:before="0"/>
+        <w:ind w:left="3240" w:hanging="360"/>
+      </w:pPr>
+      <w:r>
+        <w:t xml:space="preserve">(5) </w:t>
+      </w:r>
+      <w:r>
+        <w:t xml:space="preserve">the </w:t>
+      </w:r>
+      <w:r>
+        <w:t>central server sets the teller’s status to logged out</w:t>
+      </w:r>
+    </w:p>
+    <w:p>
+      <w:pPr>
+        <w:pStyle w:val="Paragraph2"/>
+        <w:spacing w:before="0"/>
+        <w:ind w:left="3240" w:hanging="360"/>
+      </w:pPr>
+      <w:r>
+        <w:t xml:space="preserve">(6) the central server sends a confirmation back to the Teller Module to </w:t>
+      </w:r>
+      <w:r>
+        <w:t>notify the teller that they are no longer logged in</w:t>
+      </w:r>
+    </w:p>
+    <w:p>
+      <w:pPr>
+        <w:pStyle w:val="Paragraph2"/>
+        <w:spacing w:before="0"/>
+        <w:ind w:left="3240" w:hanging="360"/>
+      </w:pPr>
+      <w:r>
+        <w:t>(7) the Teller Module returns to the log-in page, ready for the next teller to log in</w:t>
       </w:r>
     </w:p>
     <w:p>
@@ -3950,19 +4831,83 @@
         <w:t xml:space="preserve">(1) </w:t>
       </w:r>
       <w:r>
-        <w:t xml:space="preserve">if an account is already being accessed and is attempted to be accessed again from another </w:t>
+        <w:t xml:space="preserve">if the </w:t>
+      </w:r>
+      <w:r>
+        <w:t>teller</w:t>
+      </w:r>
+      <w:r>
+        <w:t xml:space="preserve"> does not confirm that they want to log out, then the log-out request is canceled and nothing is sent to the central server </w:t>
+      </w:r>
+    </w:p>
+    <w:p>
+      <w:pPr>
+        <w:pStyle w:val="Paragraph2"/>
+        <w:spacing w:before="0"/>
+        <w:ind w:left="2160"/>
+      </w:pPr>
+      <w:r>
+        <w:t xml:space="preserve">Exceptions: </w:t>
+      </w:r>
+    </w:p>
+    <w:p>
+      <w:pPr>
+        <w:pStyle w:val="Paragraph2"/>
+        <w:spacing w:before="0"/>
+        <w:ind w:left="3240" w:hanging="360"/>
+      </w:pPr>
+      <w:r>
+        <w:t>(1) the central server does not receive the log-out request</w:t>
+      </w:r>
+    </w:p>
+    <w:p>
+      <w:pPr>
+        <w:pStyle w:val="Paragraph2"/>
+        <w:spacing w:before="0"/>
+        <w:ind w:left="3240" w:hanging="360"/>
+      </w:pPr>
+      <w:r>
+        <w:t xml:space="preserve">(2) the confirmation message is not properly sent back to the </w:t>
       </w:r>
       <w:r>
         <w:t>Teller</w:t>
       </w:r>
       <w:r>
-        <w:t xml:space="preserve"> Module or from a</w:t>
-      </w:r>
-      <w:r>
-        <w:t>n ATM</w:t>
-      </w:r>
-      <w:r>
-        <w:t xml:space="preserve"> Module, the central server sends a failure message to the ATM Module, rather than sending the customer’s account information</w:t>
+        <w:t xml:space="preserve"> Module after the </w:t>
+      </w:r>
+      <w:r>
+        <w:t>teller’s status</w:t>
+      </w:r>
+      <w:r>
+        <w:t xml:space="preserve"> is </w:t>
+      </w:r>
+      <w:r>
+        <w:t>set to logged out</w:t>
+      </w:r>
+      <w:r>
+        <w:t xml:space="preserve"> </w:t>
+      </w:r>
+    </w:p>
+    <w:p>
+      <w:pPr>
+        <w:pStyle w:val="Paragraph2"/>
+        <w:spacing w:before="0"/>
+        <w:ind w:left="3240" w:hanging="360"/>
+      </w:pPr>
+      <w:r>
+        <w:t xml:space="preserve">(3) the </w:t>
+      </w:r>
+      <w:r>
+        <w:t>teller’s</w:t>
+      </w:r>
+      <w:r>
+        <w:t xml:space="preserve"> status is not set to “</w:t>
+      </w:r>
+      <w:r>
+        <w:t>logged out</w:t>
+      </w:r>
+      <w:r>
+        <w:t>”</w:t>
       </w:r>
     </w:p>
     <w:p>
@@ -3972,454 +4917,10 @@
         <w:ind w:left="2160"/>
       </w:pPr>
       <w:r>
-        <w:t xml:space="preserve">Exceptions: </w:t>
-      </w:r>
-    </w:p>
-    <w:p>
-      <w:pPr>
-        <w:pStyle w:val="Paragraph2"/>
-        <w:spacing w:before="0"/>
-        <w:ind w:left="3240" w:hanging="360"/>
-      </w:pPr>
-      <w:r>
-        <w:t>(1)</w:t>
-      </w:r>
-      <w:r>
-        <w:t xml:space="preserve"> the central server does not properly update the customer’s account balance</w:t>
-      </w:r>
-    </w:p>
-    <w:p>
-      <w:pPr>
-        <w:pStyle w:val="Paragraph2"/>
-        <w:spacing w:before="0"/>
-        <w:ind w:left="3240" w:hanging="360"/>
-      </w:pPr>
-      <w:r>
-        <w:t>(2) the central server does not receive the deposit request from the Teller Module</w:t>
-      </w:r>
-    </w:p>
-    <w:p>
-      <w:pPr>
-        <w:pStyle w:val="Paragraph2"/>
-        <w:spacing w:before="0"/>
-        <w:ind w:left="3240" w:hanging="360"/>
-      </w:pPr>
-      <w:r>
-        <w:t>(3) the central server does not properly record the transaction into the transaction history</w:t>
-      </w:r>
-    </w:p>
-    <w:p>
-      <w:pPr>
-        <w:pStyle w:val="Paragraph2"/>
-        <w:spacing w:before="0"/>
-        <w:ind w:left="2160"/>
-      </w:pPr>
-      <w:r>
         <w:t xml:space="preserve">Related Use Case(s): </w:t>
       </w:r>
-    </w:p>
-    <w:p>
-      <w:pPr>
-        <w:pStyle w:val="Paragraph2"/>
-        <w:spacing w:before="0"/>
-      </w:pPr>
-    </w:p>
-    <w:p>
-      <w:pPr>
-        <w:pStyle w:val="Paragraph2"/>
-        <w:spacing w:before="0"/>
-      </w:pPr>
-      <w:r>
-        <w:t>2.2.</w:t>
-      </w:r>
-      <w:r>
-        <w:t>3</w:t>
-      </w:r>
-      <w:r>
-        <w:t xml:space="preserve">. </w:t>
-      </w:r>
-      <w:r>
-        <w:t xml:space="preserve"> Withdrawing by Teller</w:t>
-      </w:r>
-    </w:p>
-    <w:p>
-      <w:pPr>
-        <w:pStyle w:val="Paragraph2"/>
-        <w:spacing w:before="0"/>
-        <w:ind w:left="2880" w:hanging="720"/>
-      </w:pPr>
-      <w:r>
-        <w:t xml:space="preserve">Precondition(s): </w:t>
-      </w:r>
-      <w:r>
-        <w:t>the Teller Module is online and connected to the central server, and the teller has verified the customer</w:t>
-      </w:r>
-    </w:p>
-    <w:p>
-      <w:pPr>
-        <w:pStyle w:val="Paragraph2"/>
-        <w:spacing w:before="0"/>
-        <w:ind w:left="2880" w:hanging="720"/>
-      </w:pPr>
-      <w:r>
-        <w:t>Postcondition(s):</w:t>
-      </w:r>
-      <w:r>
-        <w:t xml:space="preserve"> the customer’s account balance has decreased by the amount withdrawn, and the customer now has cash equal to the amount withdrawn</w:t>
-      </w:r>
-    </w:p>
-    <w:p>
-      <w:pPr>
-        <w:pStyle w:val="Paragraph2"/>
-        <w:spacing w:before="0"/>
-        <w:ind w:left="2160"/>
-      </w:pPr>
-      <w:r>
-        <w:t>Basic Flow:</w:t>
-      </w:r>
-    </w:p>
-    <w:p>
-      <w:pPr>
-        <w:pStyle w:val="Paragraph2"/>
-        <w:spacing w:before="0"/>
-        <w:ind w:left="3240" w:hanging="360"/>
-      </w:pPr>
-      <w:r>
-        <w:lastRenderedPageBreak/>
-        <w:t xml:space="preserve">(1) </w:t>
-      </w:r>
-      <w:r>
-        <w:t>the teller selects a customer’s account</w:t>
-      </w:r>
-    </w:p>
-    <w:p>
-      <w:pPr>
-        <w:pStyle w:val="Paragraph2"/>
-        <w:spacing w:before="0"/>
-        <w:ind w:left="3240" w:hanging="360"/>
-      </w:pPr>
-      <w:r>
-        <w:t>(2) the central server checks if the customer’s account is currently being accessed</w:t>
-      </w:r>
-    </w:p>
-    <w:p>
-      <w:pPr>
-        <w:pStyle w:val="Paragraph2"/>
-        <w:spacing w:before="0"/>
-        <w:ind w:left="3240" w:hanging="360"/>
-      </w:pPr>
-      <w:r>
-        <w:t>(3) the central server sends the customer’s account information back to the Teller Module</w:t>
-      </w:r>
-    </w:p>
-    <w:p>
-      <w:pPr>
-        <w:pStyle w:val="Paragraph2"/>
-        <w:spacing w:before="0"/>
-        <w:ind w:left="3240" w:hanging="360"/>
-      </w:pPr>
-      <w:r>
-        <w:t>(4) the teller selects to withdraw cash from that account</w:t>
-      </w:r>
-    </w:p>
-    <w:p>
-      <w:pPr>
-        <w:pStyle w:val="Paragraph2"/>
-        <w:spacing w:before="0"/>
-        <w:ind w:left="3240" w:hanging="360"/>
-      </w:pPr>
-      <w:r>
-        <w:t>(5) the Teller Module prompts the teller to input the amount being withdrawn</w:t>
-      </w:r>
-    </w:p>
-    <w:p>
-      <w:pPr>
-        <w:pStyle w:val="Paragraph2"/>
-        <w:spacing w:before="0"/>
-        <w:ind w:left="3240" w:hanging="360"/>
-      </w:pPr>
-      <w:r>
-        <w:t>(6) the Teller Module sends the withdrawal request to the central server</w:t>
-      </w:r>
-    </w:p>
-    <w:p>
-      <w:pPr>
-        <w:pStyle w:val="Paragraph2"/>
-        <w:spacing w:before="0"/>
-        <w:ind w:left="3240" w:hanging="360"/>
-      </w:pPr>
-      <w:r>
-        <w:t>(7) the central server temporarily updates the customer’s account balance, and waits for the teller to confirm that they have given the cash to the customer</w:t>
-      </w:r>
-    </w:p>
-    <w:p>
-      <w:pPr>
-        <w:pStyle w:val="Paragraph2"/>
-        <w:spacing w:before="0"/>
-        <w:ind w:left="3240" w:hanging="360"/>
-      </w:pPr>
-      <w:r>
-        <w:t xml:space="preserve">(8) </w:t>
-      </w:r>
-      <w:r>
-        <w:t>once the cash has been given to the customer, the teller sends a confirmation message (via the Teller Module) to the central server</w:t>
-      </w:r>
-    </w:p>
-    <w:p>
-      <w:pPr>
-        <w:pStyle w:val="Paragraph2"/>
-        <w:spacing w:before="0"/>
-        <w:ind w:left="3240" w:hanging="360"/>
-      </w:pPr>
-      <w:r>
-        <w:t>(9) the central server permanently updates the customer’s account balance</w:t>
-      </w:r>
-    </w:p>
-    <w:p>
-      <w:pPr>
-        <w:pStyle w:val="Paragraph2"/>
-        <w:spacing w:before="0"/>
-        <w:ind w:left="3240" w:hanging="360"/>
-      </w:pPr>
-      <w:r>
-        <w:t>(10) the central server records the transaction into the account’s transaction history</w:t>
-      </w:r>
-    </w:p>
-    <w:p>
-      <w:pPr>
-        <w:pStyle w:val="Paragraph2"/>
-        <w:spacing w:before="0"/>
-        <w:ind w:left="3240" w:hanging="360"/>
-      </w:pPr>
-      <w:r>
-        <w:t>(11) the teller exits the customer’s account</w:t>
-      </w:r>
-    </w:p>
-    <w:p>
-      <w:pPr>
-        <w:pStyle w:val="Paragraph2"/>
-        <w:spacing w:before="0"/>
-        <w:ind w:left="2160"/>
-      </w:pPr>
-      <w:r>
-        <w:t>Alternate Flows:</w:t>
-      </w:r>
-    </w:p>
-    <w:p>
-      <w:pPr>
-        <w:pStyle w:val="Paragraph2"/>
-        <w:spacing w:before="0"/>
-        <w:ind w:left="3240" w:hanging="360"/>
-      </w:pPr>
-      <w:r>
-        <w:t xml:space="preserve">(1) </w:t>
-      </w:r>
-      <w:r>
-        <w:t>if an account is already being accessed and is attempted to be accessed again from another Teller Module or from an ATM Module, the central server sends a failure message to the ATM Module, rather than sending the customer’s account information</w:t>
-      </w:r>
-    </w:p>
-    <w:p>
-      <w:pPr>
-        <w:pStyle w:val="Paragraph2"/>
-        <w:spacing w:before="0"/>
-        <w:ind w:left="3240" w:hanging="360"/>
-      </w:pPr>
-      <w:r>
-        <w:t xml:space="preserve">(2) </w:t>
-      </w:r>
-      <w:r>
-        <w:t xml:space="preserve">if the </w:t>
-      </w:r>
-      <w:r>
-        <w:t>teller</w:t>
-      </w:r>
-      <w:r>
-        <w:t xml:space="preserve"> tries to withdraw an amount greater than </w:t>
-      </w:r>
-      <w:r>
-        <w:t>the customer’s</w:t>
-      </w:r>
-      <w:r>
-        <w:t xml:space="preserve"> current account balance, the central server sends a failure message to the </w:t>
-      </w:r>
-      <w:r>
-        <w:t>Teller</w:t>
-      </w:r>
-      <w:r>
-        <w:t xml:space="preserve"> Module, rather than temporarily updating the customer’s account balance</w:t>
-      </w:r>
-    </w:p>
-    <w:p>
-      <w:pPr>
-        <w:pStyle w:val="Paragraph2"/>
-        <w:spacing w:before="0"/>
-        <w:ind w:left="2160"/>
-      </w:pPr>
-      <w:r>
-        <w:t xml:space="preserve">Exceptions: </w:t>
-      </w:r>
-    </w:p>
-    <w:p>
-      <w:pPr>
-        <w:pStyle w:val="Paragraph2"/>
-        <w:spacing w:before="0"/>
-        <w:ind w:left="3240" w:hanging="360"/>
-      </w:pPr>
-      <w:r>
-        <w:t>(1) the central server does not properly update the customer’s account balance</w:t>
-      </w:r>
-    </w:p>
-    <w:p>
-      <w:pPr>
-        <w:pStyle w:val="Paragraph2"/>
-        <w:spacing w:before="0"/>
-        <w:ind w:left="3240" w:hanging="360"/>
-      </w:pPr>
-      <w:r>
-        <w:t>(2) the central server does not properly record the transaction into the transaction history</w:t>
-      </w:r>
-    </w:p>
-    <w:p>
-      <w:pPr>
-        <w:pStyle w:val="Paragraph2"/>
-        <w:spacing w:before="0"/>
-        <w:ind w:left="3240" w:hanging="360"/>
-      </w:pPr>
-      <w:r>
-        <w:t xml:space="preserve">(3) the central server does not receive the withdrawal request from the </w:t>
-      </w:r>
-      <w:r>
-        <w:t>Teller</w:t>
-      </w:r>
-      <w:r>
-        <w:t xml:space="preserve"> Module</w:t>
-      </w:r>
-    </w:p>
-    <w:p>
-      <w:pPr>
-        <w:pStyle w:val="Paragraph2"/>
-        <w:spacing w:before="0"/>
-        <w:ind w:left="2160"/>
-      </w:pPr>
-      <w:r>
-        <w:t xml:space="preserve">Related Use Case(s): </w:t>
-      </w:r>
-    </w:p>
-    <w:p>
-      <w:pPr>
-        <w:pStyle w:val="Paragraph2"/>
-        <w:spacing w:before="0"/>
-      </w:pPr>
-    </w:p>
-    <w:p>
-      <w:pPr>
-        <w:pStyle w:val="Paragraph2"/>
-        <w:spacing w:before="0"/>
-      </w:pPr>
-      <w:r>
-        <w:t>2.</w:t>
-      </w:r>
-      <w:r>
-        <w:t>2</w:t>
-      </w:r>
-      <w:r>
-        <w:t>.</w:t>
-      </w:r>
-      <w:r>
-        <w:t>4</w:t>
-      </w:r>
-      <w:r>
-        <w:t xml:space="preserve">.  </w:t>
-      </w:r>
-    </w:p>
-    <w:p>
-      <w:pPr>
-        <w:pStyle w:val="Paragraph2"/>
-        <w:spacing w:before="0"/>
-        <w:ind w:left="2880" w:hanging="720"/>
-      </w:pPr>
-      <w:r>
-        <w:t xml:space="preserve">Precondition(s): </w:t>
-      </w:r>
-    </w:p>
-    <w:p>
-      <w:pPr>
-        <w:pStyle w:val="Paragraph2"/>
-        <w:spacing w:before="0"/>
-        <w:ind w:left="2880" w:hanging="720"/>
-      </w:pPr>
-      <w:r>
-        <w:t xml:space="preserve">Postcondition(s): </w:t>
-      </w:r>
-    </w:p>
-    <w:p>
-      <w:pPr>
-        <w:pStyle w:val="Paragraph2"/>
-        <w:spacing w:before="0"/>
-        <w:ind w:left="2160"/>
-      </w:pPr>
-      <w:r>
-        <w:t>Basic Flow:</w:t>
-      </w:r>
-    </w:p>
-    <w:p>
-      <w:pPr>
-        <w:pStyle w:val="Paragraph2"/>
-        <w:spacing w:before="0"/>
-        <w:ind w:left="3240" w:hanging="360"/>
-      </w:pPr>
-      <w:r>
-        <w:t xml:space="preserve">(1) </w:t>
-      </w:r>
-    </w:p>
-    <w:p>
-      <w:pPr>
-        <w:pStyle w:val="Paragraph2"/>
-        <w:spacing w:before="0"/>
-        <w:ind w:left="2160"/>
-      </w:pPr>
-      <w:r>
-        <w:t>Alternate Flows:</w:t>
-      </w:r>
-    </w:p>
-    <w:p>
-      <w:pPr>
-        <w:pStyle w:val="Paragraph2"/>
-        <w:spacing w:before="0"/>
-        <w:ind w:left="3240" w:hanging="360"/>
-      </w:pPr>
-      <w:r>
-        <w:t xml:space="preserve">(1) </w:t>
-      </w:r>
-    </w:p>
-    <w:p>
-      <w:pPr>
-        <w:pStyle w:val="Paragraph2"/>
-        <w:spacing w:before="0"/>
-        <w:ind w:left="2160"/>
-      </w:pPr>
-      <w:r>
-        <w:t xml:space="preserve">Exceptions: </w:t>
-      </w:r>
-    </w:p>
-    <w:p>
-      <w:pPr>
-        <w:pStyle w:val="Paragraph2"/>
-        <w:spacing w:before="0"/>
-        <w:ind w:left="3240" w:hanging="360"/>
-      </w:pPr>
-      <w:r>
-        <w:t>(1)</w:t>
-      </w:r>
-    </w:p>
-    <w:p>
-      <w:pPr>
-        <w:pStyle w:val="Paragraph2"/>
-        <w:spacing w:before="0"/>
-        <w:ind w:left="2160"/>
-      </w:pPr>
-      <w:r>
-        <w:t xml:space="preserve">Related Use Case(s): </w:t>
+      <w:r>
+        <w:t>2.2.1</w:t>
       </w:r>
     </w:p>
     <w:p>
@@ -4511,27 +5012,27 @@
         <w:ind w:left="2160"/>
       </w:pPr>
       <w:r>
+        <w:t>Alternate Flows:</w:t>
+      </w:r>
+    </w:p>
+    <w:p>
+      <w:pPr>
+        <w:pStyle w:val="Paragraph2"/>
+        <w:spacing w:before="0"/>
+        <w:ind w:left="3240" w:hanging="360"/>
+      </w:pPr>
+      <w:r>
+        <w:t xml:space="preserve">(1) </w:t>
+      </w:r>
+    </w:p>
+    <w:p>
+      <w:pPr>
+        <w:pStyle w:val="Paragraph2"/>
+        <w:spacing w:before="0"/>
+        <w:ind w:left="2160"/>
+      </w:pPr>
+      <w:r>
         <w:lastRenderedPageBreak/>
-        <w:t>Alternate Flows:</w:t>
-      </w:r>
-    </w:p>
-    <w:p>
-      <w:pPr>
-        <w:pStyle w:val="Paragraph2"/>
-        <w:spacing w:before="0"/>
-        <w:ind w:left="3240" w:hanging="360"/>
-      </w:pPr>
-      <w:r>
-        <w:t xml:space="preserve">(1) </w:t>
-      </w:r>
-    </w:p>
-    <w:p>
-      <w:pPr>
-        <w:pStyle w:val="Paragraph2"/>
-        <w:spacing w:before="0"/>
-        <w:ind w:left="2160"/>
-      </w:pPr>
-      <w:r>
         <w:t xml:space="preserve">Exceptions: </w:t>
       </w:r>
     </w:p>

</xml_diff>

<commit_message>
DesignSpecs doc v1.02 - Added Use Case for Teller Module
</commit_message>
<xml_diff>
--- a/design/DesignSpecs.docx
+++ b/design/DesignSpecs.docx
@@ -483,6 +483,12 @@
                 <w:color w:val="000000"/>
               </w:rPr>
             </w:pPr>
+            <w:r>
+              <w:rPr>
+                <w:color w:val="000000"/>
+              </w:rPr>
+              <w:t>04/03/2025</w:t>
+            </w:r>
           </w:p>
         </w:tc>
         <w:tc>
@@ -503,6 +509,12 @@
                 <w:color w:val="000000"/>
               </w:rPr>
             </w:pPr>
+            <w:r>
+              <w:rPr>
+                <w:color w:val="000000"/>
+              </w:rPr>
+              <w:t>1.02</w:t>
+            </w:r>
           </w:p>
         </w:tc>
         <w:tc>
@@ -523,6 +535,12 @@
                 <w:color w:val="000000"/>
               </w:rPr>
             </w:pPr>
+            <w:r>
+              <w:rPr>
+                <w:color w:val="000000"/>
+              </w:rPr>
+              <w:t>Revision: Added Teller Module Use Case</w:t>
+            </w:r>
           </w:p>
         </w:tc>
         <w:tc>
@@ -544,6 +562,12 @@
                 <w:color w:val="000000"/>
               </w:rPr>
             </w:pPr>
+            <w:r>
+              <w:rPr>
+                <w:color w:val="000000"/>
+              </w:rPr>
+              <w:t>Harven Dhanota</w:t>
+            </w:r>
           </w:p>
         </w:tc>
       </w:tr>
@@ -4925,6 +4949,265 @@
     </w:p>
     <w:p>
       <w:pPr>
+        <w:pStyle w:val="Paragraph2"/>
+        <w:spacing w:before="0"/>
+      </w:pPr>
+    </w:p>
+    <w:p>
+      <w:pPr>
+        <w:pStyle w:val="Paragraph2"/>
+        <w:spacing w:before="0"/>
+      </w:pPr>
+      <w:r>
+        <w:t>2.</w:t>
+      </w:r>
+      <w:r>
+        <w:t>2</w:t>
+      </w:r>
+      <w:r>
+        <w:t>.</w:t>
+      </w:r>
+      <w:r>
+        <w:t>5</w:t>
+      </w:r>
+      <w:r>
+        <w:t xml:space="preserve">.  </w:t>
+      </w:r>
+      <w:r>
+        <w:t>Teller Creates New Customer Account</w:t>
+      </w:r>
+    </w:p>
+    <w:p>
+      <w:pPr>
+        <w:pStyle w:val="Paragraph2"/>
+        <w:spacing w:before="0"/>
+        <w:ind w:left="2880" w:hanging="720"/>
+      </w:pPr>
+      <w:r>
+        <w:t xml:space="preserve">Precondition(s): </w:t>
+      </w:r>
+      <w:r>
+        <w:t>the Teller Module is online and connected to the central server</w:t>
+      </w:r>
+      <w:r>
+        <w:t>, and the teller is logged-in to the Teller Module</w:t>
+      </w:r>
+    </w:p>
+    <w:p>
+      <w:pPr>
+        <w:pStyle w:val="Paragraph2"/>
+        <w:spacing w:before="0"/>
+        <w:ind w:left="2880" w:hanging="720"/>
+      </w:pPr>
+      <w:r>
+        <w:t xml:space="preserve">Postcondition(s): </w:t>
+      </w:r>
+      <w:r>
+        <w:t>the customer now has an account with the bank</w:t>
+      </w:r>
+    </w:p>
+    <w:p>
+      <w:pPr>
+        <w:pStyle w:val="Paragraph2"/>
+        <w:spacing w:before="0"/>
+        <w:ind w:left="2160"/>
+      </w:pPr>
+      <w:r>
+        <w:t>Basic Flow:</w:t>
+      </w:r>
+    </w:p>
+    <w:p>
+      <w:pPr>
+        <w:pStyle w:val="Paragraph2"/>
+        <w:spacing w:before="0"/>
+        <w:ind w:left="3240" w:hanging="360"/>
+      </w:pPr>
+      <w:r>
+        <w:t xml:space="preserve">(1) </w:t>
+      </w:r>
+      <w:r>
+        <w:t>the teller initiates an account creation request</w:t>
+      </w:r>
+    </w:p>
+    <w:p>
+      <w:pPr>
+        <w:pStyle w:val="Paragraph2"/>
+        <w:spacing w:before="0"/>
+        <w:ind w:left="3240" w:hanging="360"/>
+      </w:pPr>
+      <w:r>
+        <w:t>(2) the Teller Module prompts the teller to input the full name and phone number of the customer</w:t>
+      </w:r>
+    </w:p>
+    <w:p>
+      <w:pPr>
+        <w:pStyle w:val="Paragraph2"/>
+        <w:spacing w:before="0"/>
+        <w:ind w:left="3240" w:hanging="360"/>
+      </w:pPr>
+      <w:r>
+        <w:lastRenderedPageBreak/>
+        <w:t>(3) the Teller Module prompts the teller for a password for the customer’s account</w:t>
+      </w:r>
+    </w:p>
+    <w:p>
+      <w:pPr>
+        <w:pStyle w:val="Paragraph2"/>
+        <w:spacing w:before="0"/>
+        <w:ind w:left="3240" w:hanging="360"/>
+      </w:pPr>
+      <w:r>
+        <w:t xml:space="preserve">(4) </w:t>
+      </w:r>
+      <w:r>
+        <w:t>the customer themselves inputs a password for their account</w:t>
+      </w:r>
+    </w:p>
+    <w:p>
+      <w:pPr>
+        <w:pStyle w:val="Paragraph2"/>
+        <w:spacing w:before="0"/>
+        <w:ind w:left="3240" w:hanging="360"/>
+      </w:pPr>
+      <w:r>
+        <w:t>(5) the Teller Module sends the customer’s name, phone number, and password to the central server</w:t>
+      </w:r>
+    </w:p>
+    <w:p>
+      <w:pPr>
+        <w:pStyle w:val="Paragraph2"/>
+        <w:spacing w:before="0"/>
+        <w:ind w:left="3240" w:hanging="360"/>
+      </w:pPr>
+      <w:r>
+        <w:t>(6) the central server checks if there already exists an account with the provided name and phone number</w:t>
+      </w:r>
+    </w:p>
+    <w:p>
+      <w:pPr>
+        <w:pStyle w:val="Paragraph2"/>
+        <w:spacing w:before="0"/>
+        <w:ind w:left="3240" w:hanging="360"/>
+      </w:pPr>
+      <w:r>
+        <w:t>(</w:t>
+      </w:r>
+      <w:r>
+        <w:t>7</w:t>
+      </w:r>
+      <w:r>
+        <w:t xml:space="preserve">) </w:t>
+      </w:r>
+      <w:r>
+        <w:t xml:space="preserve">if no account exists, then </w:t>
+      </w:r>
+      <w:r>
+        <w:t>the central server creates a new bank account with the provided credentials</w:t>
+      </w:r>
+    </w:p>
+    <w:p>
+      <w:pPr>
+        <w:pStyle w:val="Paragraph2"/>
+        <w:spacing w:before="0"/>
+        <w:ind w:left="3240" w:hanging="360"/>
+      </w:pPr>
+      <w:r>
+        <w:t>(</w:t>
+      </w:r>
+      <w:r>
+        <w:t>8</w:t>
+      </w:r>
+      <w:r>
+        <w:t xml:space="preserve">) </w:t>
+      </w:r>
+      <w:r>
+        <w:t>the central server sends a confirmation message back to the Teller Module to notify the teller that a new account was successfully created</w:t>
+      </w:r>
+    </w:p>
+    <w:p>
+      <w:pPr>
+        <w:pStyle w:val="Paragraph2"/>
+        <w:spacing w:before="0"/>
+        <w:ind w:left="2160"/>
+      </w:pPr>
+      <w:r>
+        <w:t>Alternate Flows:</w:t>
+      </w:r>
+    </w:p>
+    <w:p>
+      <w:pPr>
+        <w:pStyle w:val="Paragraph2"/>
+        <w:spacing w:before="0"/>
+        <w:ind w:left="3240" w:hanging="360"/>
+      </w:pPr>
+      <w:r>
+        <w:t xml:space="preserve">(1) </w:t>
+      </w:r>
+      <w:r>
+        <w:t>if an account already exists with the provided name and phone number, then the central server sends a message back to the Teller Module to notify the teller than an account already exists, rather than creating a new bank account with the provided credentials</w:t>
+      </w:r>
+    </w:p>
+    <w:p>
+      <w:pPr>
+        <w:pStyle w:val="Paragraph2"/>
+        <w:spacing w:before="0"/>
+        <w:ind w:left="2160"/>
+      </w:pPr>
+      <w:r>
+        <w:t xml:space="preserve">Exceptions: </w:t>
+      </w:r>
+    </w:p>
+    <w:p>
+      <w:pPr>
+        <w:pStyle w:val="Paragraph2"/>
+        <w:spacing w:before="0"/>
+        <w:ind w:left="3240" w:hanging="360"/>
+      </w:pPr>
+      <w:r>
+        <w:t>(1)</w:t>
+      </w:r>
+      <w:r>
+        <w:t xml:space="preserve"> </w:t>
+      </w:r>
+      <w:r>
+        <w:t>the central server does not properly receive the customer’s credentials</w:t>
+      </w:r>
+    </w:p>
+    <w:p>
+      <w:pPr>
+        <w:pStyle w:val="Paragraph2"/>
+        <w:spacing w:before="0"/>
+        <w:ind w:left="3240" w:hanging="360"/>
+      </w:pPr>
+      <w:r>
+        <w:t>(2) the central server does not find a customer’s existing account before creating a new account, assuming the customer does have an existing account</w:t>
+      </w:r>
+    </w:p>
+    <w:p>
+      <w:pPr>
+        <w:pStyle w:val="Paragraph2"/>
+        <w:spacing w:before="0"/>
+        <w:ind w:left="3240" w:hanging="360"/>
+      </w:pPr>
+      <w:r>
+        <w:t>(3) the confirmation message is not properly sent back to the Teller Module after the new account is created</w:t>
+      </w:r>
+    </w:p>
+    <w:p>
+      <w:pPr>
+        <w:pStyle w:val="Paragraph2"/>
+        <w:spacing w:before="0"/>
+        <w:ind w:left="2160"/>
+      </w:pPr>
+      <w:r>
+        <w:t xml:space="preserve">Related Use Case(s): </w:t>
+      </w:r>
+      <w:r>
+        <w:t>2.2.1</w:t>
+      </w:r>
+    </w:p>
+    <w:p>
+      <w:pPr>
         <w:pStyle w:val="Heading2"/>
         <w:numPr>
           <w:ilvl w:val="1"/>
@@ -5032,7 +5315,6 @@
         <w:ind w:left="2160"/>
       </w:pPr>
       <w:r>
-        <w:lastRenderedPageBreak/>
         <w:t xml:space="preserve">Exceptions: </w:t>
       </w:r>
     </w:p>

</xml_diff>

<commit_message>
DesignSpecs doc v1.03 - Added Use Cases for Teller Module
</commit_message>
<xml_diff>
--- a/design/DesignSpecs.docx
+++ b/design/DesignSpecs.docx
@@ -590,6 +590,12 @@
                 <w:color w:val="000000"/>
               </w:rPr>
             </w:pPr>
+            <w:r>
+              <w:rPr>
+                <w:color w:val="000000"/>
+              </w:rPr>
+              <w:t>04/03/2025</w:t>
+            </w:r>
           </w:p>
         </w:tc>
         <w:tc>
@@ -610,6 +616,12 @@
                 <w:color w:val="000000"/>
               </w:rPr>
             </w:pPr>
+            <w:r>
+              <w:rPr>
+                <w:color w:val="000000"/>
+              </w:rPr>
+              <w:t>1.03</w:t>
+            </w:r>
           </w:p>
         </w:tc>
         <w:tc>
@@ -630,6 +642,24 @@
                 <w:color w:val="000000"/>
               </w:rPr>
             </w:pPr>
+            <w:r>
+              <w:rPr>
+                <w:color w:val="000000"/>
+              </w:rPr>
+              <w:t xml:space="preserve">Revision: Added </w:t>
+            </w:r>
+            <w:r>
+              <w:rPr>
+                <w:color w:val="000000"/>
+              </w:rPr>
+              <w:t>More</w:t>
+            </w:r>
+            <w:r>
+              <w:rPr>
+                <w:color w:val="000000"/>
+              </w:rPr>
+              <w:t xml:space="preserve"> Teller Module Use Cases</w:t>
+            </w:r>
           </w:p>
         </w:tc>
         <w:tc>
@@ -651,6 +681,12 @@
                 <w:color w:val="000000"/>
               </w:rPr>
             </w:pPr>
+            <w:r>
+              <w:rPr>
+                <w:color w:val="000000"/>
+              </w:rPr>
+              <w:t>Harven Dhanota</w:t>
+            </w:r>
           </w:p>
         </w:tc>
       </w:tr>
@@ -5204,6 +5240,799 @@
       </w:r>
       <w:r>
         <w:t>2.2.1</w:t>
+      </w:r>
+      <w:r>
+        <w:t>, 2.2.6</w:t>
+      </w:r>
+    </w:p>
+    <w:p>
+      <w:pPr>
+        <w:pStyle w:val="Paragraph2"/>
+        <w:spacing w:before="0"/>
+      </w:pPr>
+    </w:p>
+    <w:p>
+      <w:pPr>
+        <w:pStyle w:val="Paragraph2"/>
+        <w:spacing w:before="0"/>
+      </w:pPr>
+      <w:r>
+        <w:t>2.</w:t>
+      </w:r>
+      <w:r>
+        <w:t>2</w:t>
+      </w:r>
+      <w:r>
+        <w:t>.</w:t>
+      </w:r>
+      <w:r>
+        <w:t>6</w:t>
+      </w:r>
+      <w:r>
+        <w:t xml:space="preserve">.  </w:t>
+      </w:r>
+      <w:r>
+        <w:t>Adding Additional Users to Customer Accounts</w:t>
+      </w:r>
+    </w:p>
+    <w:p>
+      <w:pPr>
+        <w:pStyle w:val="Paragraph2"/>
+        <w:spacing w:before="0"/>
+        <w:ind w:left="2880" w:hanging="720"/>
+      </w:pPr>
+      <w:r>
+        <w:t xml:space="preserve">Precondition(s): </w:t>
+      </w:r>
+      <w:r>
+        <w:t xml:space="preserve">the Teller Module is online and connected to the central server, and the teller has verified </w:t>
+      </w:r>
+      <w:r>
+        <w:t xml:space="preserve">the identities of </w:t>
+      </w:r>
+      <w:r>
+        <w:t>both the customer who owns the account and the customer that wants to be added to that account</w:t>
+      </w:r>
+    </w:p>
+    <w:p>
+      <w:pPr>
+        <w:pStyle w:val="Paragraph2"/>
+        <w:spacing w:before="0"/>
+        <w:ind w:left="2880" w:hanging="720"/>
+      </w:pPr>
+      <w:r>
+        <w:t xml:space="preserve">Postcondition(s): </w:t>
+      </w:r>
+      <w:r>
+        <w:t>an additional user is added to the account, and that user now has full access to the account they were added to</w:t>
+      </w:r>
+    </w:p>
+    <w:p>
+      <w:pPr>
+        <w:pStyle w:val="Paragraph2"/>
+        <w:spacing w:before="0"/>
+        <w:ind w:left="2160"/>
+      </w:pPr>
+      <w:r>
+        <w:t>Basic Flow:</w:t>
+      </w:r>
+    </w:p>
+    <w:p>
+      <w:pPr>
+        <w:pStyle w:val="Paragraph2"/>
+        <w:spacing w:before="0"/>
+        <w:ind w:left="3240" w:hanging="360"/>
+      </w:pPr>
+      <w:r>
+        <w:t xml:space="preserve">(1) </w:t>
+      </w:r>
+      <w:r>
+        <w:t>the teller selects a customer’s account</w:t>
+      </w:r>
+    </w:p>
+    <w:p>
+      <w:pPr>
+        <w:pStyle w:val="Paragraph2"/>
+        <w:spacing w:before="0"/>
+        <w:ind w:left="3240" w:hanging="360"/>
+      </w:pPr>
+      <w:r>
+        <w:t xml:space="preserve">(2) </w:t>
+      </w:r>
+      <w:r>
+        <w:t>the central server checks if the customer’s account is currently being accessed</w:t>
+      </w:r>
+    </w:p>
+    <w:p>
+      <w:pPr>
+        <w:pStyle w:val="Paragraph2"/>
+        <w:spacing w:before="0"/>
+        <w:ind w:left="3240" w:hanging="360"/>
+      </w:pPr>
+      <w:r>
+        <w:t>(3) the central server sends the customer’s account information back to the Teller Module</w:t>
+      </w:r>
+    </w:p>
+    <w:p>
+      <w:pPr>
+        <w:pStyle w:val="Paragraph2"/>
+        <w:spacing w:before="0"/>
+        <w:ind w:left="3240" w:hanging="360"/>
+      </w:pPr>
+      <w:r>
+        <w:t xml:space="preserve">(4) the teller selects </w:t>
+      </w:r>
+      <w:r>
+        <w:t>to add an additional user to the account</w:t>
+      </w:r>
+    </w:p>
+    <w:p>
+      <w:pPr>
+        <w:pStyle w:val="Paragraph2"/>
+        <w:spacing w:before="0"/>
+        <w:ind w:left="3240" w:hanging="360"/>
+      </w:pPr>
+      <w:r>
+        <w:t>(5) the Teller Module prompts the teller to input the full name and phone number of the user that wants to be added to the account</w:t>
+      </w:r>
+    </w:p>
+    <w:p>
+      <w:pPr>
+        <w:pStyle w:val="Paragraph2"/>
+        <w:spacing w:before="0"/>
+        <w:ind w:left="3240" w:hanging="360"/>
+      </w:pPr>
+      <w:r>
+        <w:t>(6) the Teller Module prompts the teller for a password for the user being added to the account</w:t>
+      </w:r>
+    </w:p>
+    <w:p>
+      <w:pPr>
+        <w:pStyle w:val="Paragraph2"/>
+        <w:spacing w:before="0"/>
+        <w:ind w:left="3240" w:hanging="360"/>
+      </w:pPr>
+      <w:r>
+        <w:t>(7) the user themselves inputs their own password for accessing the account</w:t>
+      </w:r>
+    </w:p>
+    <w:p>
+      <w:pPr>
+        <w:pStyle w:val="Paragraph2"/>
+        <w:spacing w:before="0"/>
+        <w:ind w:left="3240" w:hanging="360"/>
+      </w:pPr>
+      <w:r>
+        <w:t xml:space="preserve">(8) the Teller Module sends the credentials </w:t>
+      </w:r>
+      <w:r>
+        <w:t>to the central server</w:t>
+      </w:r>
+    </w:p>
+    <w:p>
+      <w:pPr>
+        <w:pStyle w:val="Paragraph2"/>
+        <w:spacing w:before="0"/>
+        <w:ind w:left="3240" w:hanging="360"/>
+      </w:pPr>
+      <w:r>
+        <w:t>(9) the central server adds these credentials to the account that the user wants to be added to</w:t>
+      </w:r>
+    </w:p>
+    <w:p>
+      <w:pPr>
+        <w:pStyle w:val="Paragraph2"/>
+        <w:spacing w:before="0"/>
+        <w:ind w:left="3240" w:hanging="360"/>
+      </w:pPr>
+      <w:r>
+        <w:t>(10) the central server sends a confirmation message back to the Teller Module to notify the teller that the user was successfully added to the account</w:t>
+      </w:r>
+    </w:p>
+    <w:p>
+      <w:pPr>
+        <w:pStyle w:val="Paragraph2"/>
+        <w:spacing w:before="0"/>
+        <w:ind w:left="3240" w:hanging="360"/>
+      </w:pPr>
+      <w:r>
+        <w:t>(11) the teller exits the customer’s account</w:t>
+      </w:r>
+    </w:p>
+    <w:p>
+      <w:pPr>
+        <w:pStyle w:val="Paragraph2"/>
+        <w:spacing w:before="0"/>
+        <w:ind w:left="2160"/>
+      </w:pPr>
+      <w:r>
+        <w:t>Alternate Flows:</w:t>
+      </w:r>
+    </w:p>
+    <w:p>
+      <w:pPr>
+        <w:pStyle w:val="Paragraph2"/>
+        <w:spacing w:before="0"/>
+        <w:ind w:left="3240" w:hanging="360"/>
+      </w:pPr>
+      <w:r>
+        <w:t>[none]</w:t>
+      </w:r>
+    </w:p>
+    <w:p>
+      <w:pPr>
+        <w:pStyle w:val="Paragraph2"/>
+        <w:spacing w:before="0"/>
+        <w:ind w:left="2160"/>
+      </w:pPr>
+      <w:r>
+        <w:lastRenderedPageBreak/>
+        <w:t xml:space="preserve">Exceptions: </w:t>
+      </w:r>
+    </w:p>
+    <w:p>
+      <w:pPr>
+        <w:pStyle w:val="Paragraph2"/>
+        <w:spacing w:before="0"/>
+        <w:ind w:left="3240" w:hanging="360"/>
+      </w:pPr>
+      <w:r>
+        <w:t>(1)</w:t>
+      </w:r>
+      <w:r>
+        <w:t xml:space="preserve"> the central server does not properly receive the credentials of the user that wants to be added to the account</w:t>
+      </w:r>
+    </w:p>
+    <w:p>
+      <w:pPr>
+        <w:pStyle w:val="Paragraph2"/>
+        <w:spacing w:before="0"/>
+        <w:ind w:left="3240" w:hanging="360"/>
+      </w:pPr>
+      <w:r>
+        <w:t xml:space="preserve">(2) </w:t>
+      </w:r>
+      <w:r>
+        <w:t>the central server does not properly add the user’s credentials to the customer’s account</w:t>
+      </w:r>
+    </w:p>
+    <w:p>
+      <w:pPr>
+        <w:pStyle w:val="Paragraph2"/>
+        <w:spacing w:before="0"/>
+        <w:ind w:left="3240" w:hanging="360"/>
+      </w:pPr>
+      <w:r>
+        <w:t>(3) the confirmation message is not properly sent back to the Teller Module after the user’s credentials are added to the account</w:t>
+      </w:r>
+    </w:p>
+    <w:p>
+      <w:pPr>
+        <w:pStyle w:val="Paragraph2"/>
+        <w:spacing w:before="0"/>
+        <w:ind w:left="2160"/>
+      </w:pPr>
+      <w:r>
+        <w:t xml:space="preserve">Related Use Case(s): </w:t>
+      </w:r>
+      <w:r>
+        <w:t>2.2.1</w:t>
+      </w:r>
+      <w:r>
+        <w:t>, 2.2.5, 2.2.7</w:t>
+      </w:r>
+    </w:p>
+    <w:p>
+      <w:pPr>
+        <w:pStyle w:val="Paragraph2"/>
+        <w:spacing w:before="0"/>
+      </w:pPr>
+    </w:p>
+    <w:p>
+      <w:pPr>
+        <w:pStyle w:val="Paragraph2"/>
+        <w:spacing w:before="0"/>
+      </w:pPr>
+      <w:r>
+        <w:t>2.2.</w:t>
+      </w:r>
+      <w:r>
+        <w:t>7</w:t>
+      </w:r>
+      <w:r>
+        <w:t xml:space="preserve">.  </w:t>
+      </w:r>
+      <w:r>
+        <w:t>Removing Additional Users from Customer Accounts</w:t>
+      </w:r>
+    </w:p>
+    <w:p>
+      <w:pPr>
+        <w:pStyle w:val="Paragraph2"/>
+        <w:spacing w:before="0"/>
+        <w:ind w:left="2880" w:hanging="720"/>
+      </w:pPr>
+      <w:r>
+        <w:t xml:space="preserve">Precondition(s): </w:t>
+      </w:r>
+      <w:r>
+        <w:t>the Teller Module is online and connected to the central server, and the teller has verified the identity of the customer who owns the account</w:t>
+      </w:r>
+    </w:p>
+    <w:p>
+      <w:pPr>
+        <w:pStyle w:val="Paragraph2"/>
+        <w:spacing w:before="0"/>
+        <w:ind w:left="2880" w:hanging="720"/>
+      </w:pPr>
+      <w:r>
+        <w:t xml:space="preserve">Postcondition(s): </w:t>
+      </w:r>
+      <w:r>
+        <w:t>an additional user is removed from the account, and that user can no longer access the account</w:t>
+      </w:r>
+      <w:r>
+        <w:t xml:space="preserve"> they were removed from</w:t>
+      </w:r>
+    </w:p>
+    <w:p>
+      <w:pPr>
+        <w:pStyle w:val="Paragraph2"/>
+        <w:spacing w:before="0"/>
+        <w:ind w:left="2160"/>
+      </w:pPr>
+      <w:r>
+        <w:t>Basic Flow:</w:t>
+      </w:r>
+    </w:p>
+    <w:p>
+      <w:pPr>
+        <w:pStyle w:val="Paragraph2"/>
+        <w:spacing w:before="0"/>
+        <w:ind w:left="3240" w:hanging="360"/>
+      </w:pPr>
+      <w:r>
+        <w:t>(1) the teller selects a customer’s account</w:t>
+      </w:r>
+    </w:p>
+    <w:p>
+      <w:pPr>
+        <w:pStyle w:val="Paragraph2"/>
+        <w:spacing w:before="0"/>
+        <w:ind w:left="3240" w:hanging="360"/>
+      </w:pPr>
+      <w:r>
+        <w:t>(2) the central server checks if the customer’s account is currently being accessed</w:t>
+      </w:r>
+    </w:p>
+    <w:p>
+      <w:pPr>
+        <w:pStyle w:val="Paragraph2"/>
+        <w:spacing w:before="0"/>
+        <w:ind w:left="3240" w:hanging="360"/>
+      </w:pPr>
+      <w:r>
+        <w:t>(3) the central server sends the customer’s account information back to the Teller Module</w:t>
+      </w:r>
+    </w:p>
+    <w:p>
+      <w:pPr>
+        <w:pStyle w:val="Paragraph2"/>
+        <w:spacing w:before="0"/>
+        <w:ind w:left="3240" w:hanging="360"/>
+      </w:pPr>
+      <w:r>
+        <w:t xml:space="preserve">(4) the teller selects to </w:t>
+      </w:r>
+      <w:r>
+        <w:t>remove</w:t>
+      </w:r>
+      <w:r>
+        <w:t xml:space="preserve"> an additional user </w:t>
+      </w:r>
+      <w:r>
+        <w:t>from</w:t>
+      </w:r>
+      <w:r>
+        <w:t xml:space="preserve"> the account</w:t>
+      </w:r>
+    </w:p>
+    <w:p>
+      <w:pPr>
+        <w:pStyle w:val="Paragraph2"/>
+        <w:spacing w:before="0"/>
+        <w:ind w:left="3240" w:hanging="360"/>
+      </w:pPr>
+      <w:r>
+        <w:t xml:space="preserve">(5) the Teller Module prompts the teller to </w:t>
+      </w:r>
+      <w:r>
+        <w:t>select the name of the user that they want to remove from the account</w:t>
+      </w:r>
+    </w:p>
+    <w:p>
+      <w:pPr>
+        <w:pStyle w:val="Paragraph2"/>
+        <w:spacing w:before="0"/>
+        <w:ind w:left="3240" w:hanging="360"/>
+      </w:pPr>
+      <w:r>
+        <w:t xml:space="preserve">(6) </w:t>
+      </w:r>
+      <w:r>
+        <w:t>the Teller Module prompts the teller to confirm that they want to remove the selected user from the account</w:t>
+      </w:r>
+    </w:p>
+    <w:p>
+      <w:pPr>
+        <w:pStyle w:val="Paragraph2"/>
+        <w:spacing w:before="0"/>
+        <w:ind w:left="3240" w:hanging="360"/>
+      </w:pPr>
+      <w:r>
+        <w:t xml:space="preserve">(7) </w:t>
+      </w:r>
+      <w:r>
+        <w:t>if the teller confirms they want the user removed, then the Teller Module sends a request to the central server</w:t>
+      </w:r>
+    </w:p>
+    <w:p>
+      <w:pPr>
+        <w:pStyle w:val="Paragraph2"/>
+        <w:spacing w:before="0"/>
+        <w:ind w:left="3240" w:hanging="360"/>
+      </w:pPr>
+      <w:r>
+        <w:t>(8) the central server removes the user from the account</w:t>
+      </w:r>
+    </w:p>
+    <w:p>
+      <w:pPr>
+        <w:pStyle w:val="Paragraph2"/>
+        <w:spacing w:before="0"/>
+        <w:ind w:left="3240" w:hanging="360"/>
+      </w:pPr>
+      <w:r>
+        <w:t>(</w:t>
+      </w:r>
+      <w:r>
+        <w:t>9</w:t>
+      </w:r>
+      <w:r>
+        <w:t xml:space="preserve">) the central server sends a confirmation message back to the Teller Module to notify the teller that the user was successfully </w:t>
+      </w:r>
+      <w:r>
+        <w:t>removed</w:t>
+      </w:r>
+      <w:r>
+        <w:t xml:space="preserve"> </w:t>
+      </w:r>
+      <w:r>
+        <w:t>from</w:t>
+      </w:r>
+      <w:r>
+        <w:t xml:space="preserve"> the account</w:t>
+      </w:r>
+    </w:p>
+    <w:p>
+      <w:pPr>
+        <w:pStyle w:val="Paragraph2"/>
+        <w:spacing w:before="0"/>
+        <w:ind w:left="3240" w:hanging="360"/>
+      </w:pPr>
+      <w:r>
+        <w:t>(1</w:t>
+      </w:r>
+      <w:r>
+        <w:t>0</w:t>
+      </w:r>
+      <w:r>
+        <w:t>) the teller exits the customer’s account</w:t>
+      </w:r>
+    </w:p>
+    <w:p>
+      <w:pPr>
+        <w:pStyle w:val="Paragraph2"/>
+        <w:spacing w:before="0"/>
+        <w:ind w:left="2160"/>
+      </w:pPr>
+      <w:r>
+        <w:t>Alternate Flows:</w:t>
+      </w:r>
+    </w:p>
+    <w:p>
+      <w:pPr>
+        <w:pStyle w:val="Paragraph2"/>
+        <w:spacing w:before="0"/>
+        <w:ind w:left="3240" w:hanging="360"/>
+      </w:pPr>
+      <w:r>
+        <w:t xml:space="preserve">(1) </w:t>
+      </w:r>
+      <w:r>
+        <w:t>if the teller does not confirm that they want the user removed, then nothing is sent to the central server and the process of removing a user is canceled</w:t>
+      </w:r>
+    </w:p>
+    <w:p>
+      <w:pPr>
+        <w:pStyle w:val="Paragraph2"/>
+        <w:spacing w:before="0"/>
+        <w:ind w:left="2160"/>
+      </w:pPr>
+      <w:r>
+        <w:t xml:space="preserve">Exceptions: </w:t>
+      </w:r>
+    </w:p>
+    <w:p>
+      <w:pPr>
+        <w:pStyle w:val="Paragraph2"/>
+        <w:spacing w:before="0"/>
+        <w:ind w:left="3240" w:hanging="360"/>
+      </w:pPr>
+      <w:r>
+        <w:t>(1)</w:t>
+      </w:r>
+      <w:r>
+        <w:t xml:space="preserve"> the central server does not properly receive the name of the user that needs to be removed from the account</w:t>
+      </w:r>
+    </w:p>
+    <w:p>
+      <w:pPr>
+        <w:pStyle w:val="Paragraph2"/>
+        <w:spacing w:before="0"/>
+        <w:ind w:left="3240" w:hanging="360"/>
+      </w:pPr>
+      <w:r>
+        <w:t>(2) the confirmation message is not properly sent back to the Teller Module after the user’s credentials are removed from the account</w:t>
+      </w:r>
+    </w:p>
+    <w:p>
+      <w:pPr>
+        <w:pStyle w:val="Paragraph2"/>
+        <w:spacing w:before="0"/>
+        <w:ind w:left="3240" w:hanging="360"/>
+      </w:pPr>
+      <w:r>
+        <w:t xml:space="preserve">(3) </w:t>
+      </w:r>
+      <w:r>
+        <w:t>the central server does not properly remove the user’s credentials from the account</w:t>
+      </w:r>
+    </w:p>
+    <w:p>
+      <w:pPr>
+        <w:pStyle w:val="Paragraph2"/>
+        <w:spacing w:before="0"/>
+        <w:ind w:left="2160"/>
+      </w:pPr>
+      <w:r>
+        <w:t>Related Use Case(s): 2.2.1</w:t>
+      </w:r>
+      <w:r>
+        <w:t>, 2.2.6</w:t>
+      </w:r>
+    </w:p>
+    <w:p>
+      <w:pPr>
+        <w:pStyle w:val="Paragraph2"/>
+        <w:spacing w:before="0"/>
+      </w:pPr>
+    </w:p>
+    <w:p>
+      <w:pPr>
+        <w:pStyle w:val="Paragraph2"/>
+        <w:spacing w:before="0"/>
+      </w:pPr>
+      <w:r>
+        <w:t>2.2.</w:t>
+      </w:r>
+      <w:r>
+        <w:t>8</w:t>
+      </w:r>
+      <w:r>
+        <w:t xml:space="preserve">.  </w:t>
+      </w:r>
+    </w:p>
+    <w:p>
+      <w:pPr>
+        <w:pStyle w:val="Paragraph2"/>
+        <w:spacing w:before="0"/>
+        <w:ind w:left="2880" w:hanging="720"/>
+      </w:pPr>
+      <w:r>
+        <w:t xml:space="preserve">Precondition(s): </w:t>
+      </w:r>
+    </w:p>
+    <w:p>
+      <w:pPr>
+        <w:pStyle w:val="Paragraph2"/>
+        <w:spacing w:before="0"/>
+        <w:ind w:left="2880" w:hanging="720"/>
+      </w:pPr>
+      <w:r>
+        <w:t xml:space="preserve">Postcondition(s): </w:t>
+      </w:r>
+    </w:p>
+    <w:p>
+      <w:pPr>
+        <w:pStyle w:val="Paragraph2"/>
+        <w:spacing w:before="0"/>
+        <w:ind w:left="2160"/>
+      </w:pPr>
+      <w:r>
+        <w:t>Basic Flow:</w:t>
+      </w:r>
+    </w:p>
+    <w:p>
+      <w:pPr>
+        <w:pStyle w:val="Paragraph2"/>
+        <w:spacing w:before="0"/>
+        <w:ind w:left="3240" w:hanging="360"/>
+      </w:pPr>
+      <w:r>
+        <w:t xml:space="preserve">(1) </w:t>
+      </w:r>
+    </w:p>
+    <w:p>
+      <w:pPr>
+        <w:pStyle w:val="Paragraph2"/>
+        <w:spacing w:before="0"/>
+        <w:ind w:left="2160"/>
+      </w:pPr>
+      <w:r>
+        <w:t>Alternate Flows:</w:t>
+      </w:r>
+    </w:p>
+    <w:p>
+      <w:pPr>
+        <w:pStyle w:val="Paragraph2"/>
+        <w:spacing w:before="0"/>
+        <w:ind w:left="3240" w:hanging="360"/>
+      </w:pPr>
+      <w:r>
+        <w:t xml:space="preserve">(1) </w:t>
+      </w:r>
+    </w:p>
+    <w:p>
+      <w:pPr>
+        <w:pStyle w:val="Paragraph2"/>
+        <w:spacing w:before="0"/>
+        <w:ind w:left="2160"/>
+      </w:pPr>
+      <w:r>
+        <w:t xml:space="preserve">Exceptions: </w:t>
+      </w:r>
+    </w:p>
+    <w:p>
+      <w:pPr>
+        <w:pStyle w:val="Paragraph2"/>
+        <w:spacing w:before="0"/>
+        <w:ind w:left="3240" w:hanging="360"/>
+      </w:pPr>
+      <w:r>
+        <w:lastRenderedPageBreak/>
+        <w:t>(1)</w:t>
+      </w:r>
+    </w:p>
+    <w:p>
+      <w:pPr>
+        <w:pStyle w:val="Paragraph2"/>
+        <w:spacing w:before="0"/>
+        <w:ind w:left="2160"/>
+      </w:pPr>
+      <w:r>
+        <w:t>Related Use Case(s): 2.2.1</w:t>
+      </w:r>
+    </w:p>
+    <w:p>
+      <w:pPr>
+        <w:pStyle w:val="Paragraph2"/>
+        <w:spacing w:before="0"/>
+      </w:pPr>
+    </w:p>
+    <w:p>
+      <w:pPr>
+        <w:pStyle w:val="Paragraph2"/>
+        <w:spacing w:before="0"/>
+      </w:pPr>
+      <w:r>
+        <w:t>2.2.</w:t>
+      </w:r>
+      <w:r>
+        <w:t>9</w:t>
+      </w:r>
+      <w:r>
+        <w:t xml:space="preserve">.  </w:t>
+      </w:r>
+    </w:p>
+    <w:p>
+      <w:pPr>
+        <w:pStyle w:val="Paragraph2"/>
+        <w:spacing w:before="0"/>
+        <w:ind w:left="2880" w:hanging="720"/>
+      </w:pPr>
+      <w:r>
+        <w:t xml:space="preserve">Precondition(s): </w:t>
+      </w:r>
+    </w:p>
+    <w:p>
+      <w:pPr>
+        <w:pStyle w:val="Paragraph2"/>
+        <w:spacing w:before="0"/>
+        <w:ind w:left="2880" w:hanging="720"/>
+      </w:pPr>
+      <w:r>
+        <w:t xml:space="preserve">Postcondition(s): </w:t>
+      </w:r>
+    </w:p>
+    <w:p>
+      <w:pPr>
+        <w:pStyle w:val="Paragraph2"/>
+        <w:spacing w:before="0"/>
+        <w:ind w:left="2160"/>
+      </w:pPr>
+      <w:r>
+        <w:t>Basic Flow:</w:t>
+      </w:r>
+    </w:p>
+    <w:p>
+      <w:pPr>
+        <w:pStyle w:val="Paragraph2"/>
+        <w:spacing w:before="0"/>
+        <w:ind w:left="3240" w:hanging="360"/>
+      </w:pPr>
+      <w:r>
+        <w:t xml:space="preserve">(1) </w:t>
+      </w:r>
+    </w:p>
+    <w:p>
+      <w:pPr>
+        <w:pStyle w:val="Paragraph2"/>
+        <w:spacing w:before="0"/>
+        <w:ind w:left="2160"/>
+      </w:pPr>
+      <w:r>
+        <w:t>Alternate Flows:</w:t>
+      </w:r>
+    </w:p>
+    <w:p>
+      <w:pPr>
+        <w:pStyle w:val="Paragraph2"/>
+        <w:spacing w:before="0"/>
+        <w:ind w:left="3240" w:hanging="360"/>
+      </w:pPr>
+      <w:r>
+        <w:t xml:space="preserve">(1) </w:t>
+      </w:r>
+    </w:p>
+    <w:p>
+      <w:pPr>
+        <w:pStyle w:val="Paragraph2"/>
+        <w:spacing w:before="0"/>
+        <w:ind w:left="2160"/>
+      </w:pPr>
+      <w:r>
+        <w:t xml:space="preserve">Exceptions: </w:t>
+      </w:r>
+    </w:p>
+    <w:p>
+      <w:pPr>
+        <w:pStyle w:val="Paragraph2"/>
+        <w:spacing w:before="0"/>
+        <w:ind w:left="3240" w:hanging="360"/>
+      </w:pPr>
+      <w:r>
+        <w:t>(1)</w:t>
+      </w:r>
+    </w:p>
+    <w:p>
+      <w:pPr>
+        <w:pStyle w:val="Paragraph2"/>
+        <w:spacing w:before="0"/>
+        <w:ind w:left="2160"/>
+      </w:pPr>
+      <w:r>
+        <w:t>Related Use Case(s): 2.2.1</w:t>
       </w:r>
     </w:p>
     <w:p>

</xml_diff>

<commit_message>
DesignSpecs doc v1.04 - Added Use Cases for Teller Module
</commit_message>
<xml_diff>
--- a/design/DesignSpecs.docx
+++ b/design/DesignSpecs.docx
@@ -709,6 +709,12 @@
                 <w:color w:val="000000"/>
               </w:rPr>
             </w:pPr>
+            <w:r>
+              <w:rPr>
+                <w:color w:val="000000"/>
+              </w:rPr>
+              <w:t>04/03/2025</w:t>
+            </w:r>
           </w:p>
         </w:tc>
         <w:tc>
@@ -729,6 +735,12 @@
                 <w:color w:val="000000"/>
               </w:rPr>
             </w:pPr>
+            <w:r>
+              <w:rPr>
+                <w:color w:val="000000"/>
+              </w:rPr>
+              <w:t>1.04</w:t>
+            </w:r>
           </w:p>
         </w:tc>
         <w:tc>
@@ -749,6 +761,12 @@
                 <w:color w:val="000000"/>
               </w:rPr>
             </w:pPr>
+            <w:r>
+              <w:rPr>
+                <w:color w:val="000000"/>
+              </w:rPr>
+              <w:t>Revision: Added Even More Teller Module Use Cases</w:t>
+            </w:r>
           </w:p>
         </w:tc>
         <w:tc>
@@ -770,6 +788,12 @@
                 <w:color w:val="000000"/>
               </w:rPr>
             </w:pPr>
+            <w:r>
+              <w:rPr>
+                <w:color w:val="000000"/>
+              </w:rPr>
+              <w:t>Harven Dhanota</w:t>
+            </w:r>
           </w:p>
         </w:tc>
       </w:tr>
@@ -5752,6 +5776,9 @@
       <w:r>
         <w:t>if the teller does not confirm that they want the user removed, then nothing is sent to the central server and the process of removing a user is canceled</w:t>
       </w:r>
+      <w:r>
+        <w:t xml:space="preserve"> altogether</w:t>
+      </w:r>
     </w:p>
     <w:p>
       <w:pPr>
@@ -5832,6 +5859,9 @@
       <w:r>
         <w:t xml:space="preserve">.  </w:t>
       </w:r>
+      <w:r>
+        <w:t>Blocking Accounts</w:t>
+      </w:r>
     </w:p>
     <w:p>
       <w:pPr>
@@ -5842,6 +5872,9 @@
       <w:r>
         <w:t xml:space="preserve">Precondition(s): </w:t>
       </w:r>
+      <w:r>
+        <w:t>the Teller Module is online and connected to the central server, and the teller has verified the identity of the customer who owns the account to be blocked</w:t>
+      </w:r>
     </w:p>
     <w:p>
       <w:pPr>
@@ -5852,6 +5885,15 @@
       <w:r>
         <w:t xml:space="preserve">Postcondition(s): </w:t>
       </w:r>
+      <w:r>
+        <w:t xml:space="preserve">the customer’s account is blocked, and it </w:t>
+      </w:r>
+      <w:r>
+        <w:t>can no longer</w:t>
+      </w:r>
+      <w:r>
+        <w:t xml:space="preserve"> be accessed from any ATM Module</w:t>
+      </w:r>
     </w:p>
     <w:p>
       <w:pPr>
@@ -5872,6 +5914,73 @@
       <w:r>
         <w:t xml:space="preserve">(1) </w:t>
       </w:r>
+      <w:r>
+        <w:t>the teller selects a customer’s account</w:t>
+      </w:r>
+    </w:p>
+    <w:p>
+      <w:pPr>
+        <w:pStyle w:val="Paragraph2"/>
+        <w:spacing w:before="0"/>
+        <w:ind w:left="3240" w:hanging="360"/>
+      </w:pPr>
+      <w:r>
+        <w:lastRenderedPageBreak/>
+        <w:t>(2) the teller selects to block access to the account</w:t>
+      </w:r>
+    </w:p>
+    <w:p>
+      <w:pPr>
+        <w:pStyle w:val="Paragraph2"/>
+        <w:spacing w:before="0"/>
+        <w:ind w:left="3240" w:hanging="360"/>
+      </w:pPr>
+      <w:r>
+        <w:t xml:space="preserve">(3) the Teller Module prompts the teller to confirm that they want to block the account </w:t>
+      </w:r>
+    </w:p>
+    <w:p>
+      <w:pPr>
+        <w:pStyle w:val="Paragraph2"/>
+        <w:spacing w:before="0"/>
+        <w:ind w:left="3240" w:hanging="360"/>
+      </w:pPr>
+      <w:r>
+        <w:t>(4) if the teller confirms that they want to block the account, then a block request is sent to the central server</w:t>
+      </w:r>
+    </w:p>
+    <w:p>
+      <w:pPr>
+        <w:pStyle w:val="Paragraph2"/>
+        <w:spacing w:before="0"/>
+        <w:ind w:left="3240" w:hanging="360"/>
+      </w:pPr>
+      <w:r>
+        <w:t>(5) the central server marks the account as being blocked from access</w:t>
+      </w:r>
+    </w:p>
+    <w:p>
+      <w:pPr>
+        <w:pStyle w:val="Paragraph2"/>
+        <w:spacing w:before="0"/>
+        <w:ind w:left="3240" w:hanging="360"/>
+      </w:pPr>
+      <w:r>
+        <w:t>(6) if any users are logged-in to the account when it is blocked, they will be automatically logged-out</w:t>
+      </w:r>
+      <w:r>
+        <w:t xml:space="preserve"> with no confirmation prompt</w:t>
+      </w:r>
+    </w:p>
+    <w:p>
+      <w:pPr>
+        <w:pStyle w:val="Paragraph2"/>
+        <w:spacing w:before="0"/>
+        <w:ind w:left="3240" w:hanging="360"/>
+      </w:pPr>
+      <w:r>
+        <w:t>(7) the central server sends a confirmation message back to the Teller Module to notify the teller that the account was successfully blocked</w:t>
+      </w:r>
     </w:p>
     <w:p>
       <w:pPr>
@@ -5892,6 +6001,9 @@
       <w:r>
         <w:t xml:space="preserve">(1) </w:t>
       </w:r>
+      <w:r>
+        <w:t>if the teller does not confirm that they want to block the account, then nothing is sent to the central server and the process of blocking an account is canceled altogether</w:t>
+      </w:r>
     </w:p>
     <w:p>
       <w:pPr>
@@ -5910,9 +6022,31 @@
         <w:ind w:left="3240" w:hanging="360"/>
       </w:pPr>
       <w:r>
-        <w:lastRenderedPageBreak/>
         <w:t>(1)</w:t>
       </w:r>
+      <w:r>
+        <w:t xml:space="preserve"> the central server does not properly block the customer’s account</w:t>
+      </w:r>
+    </w:p>
+    <w:p>
+      <w:pPr>
+        <w:pStyle w:val="Paragraph2"/>
+        <w:spacing w:before="0"/>
+        <w:ind w:left="3240" w:hanging="360"/>
+      </w:pPr>
+      <w:r>
+        <w:t>(2) the central server does not automatically log-out of the customer’s account after it has been blocked</w:t>
+      </w:r>
+    </w:p>
+    <w:p>
+      <w:pPr>
+        <w:pStyle w:val="Paragraph2"/>
+        <w:spacing w:before="0"/>
+        <w:ind w:left="3240" w:hanging="360"/>
+      </w:pPr>
+      <w:r>
+        <w:t>(3) the confirmation message is not properly sent back to the Teller Module after the customer’s account has been blocked</w:t>
+      </w:r>
     </w:p>
     <w:p>
       <w:pPr>
@@ -5923,6 +6057,9 @@
       <w:r>
         <w:t>Related Use Case(s): 2.2.1</w:t>
       </w:r>
+      <w:r>
+        <w:t>, 2.2.9</w:t>
+      </w:r>
     </w:p>
     <w:p>
       <w:pPr>
@@ -5944,6 +6081,9 @@
       <w:r>
         <w:t xml:space="preserve">.  </w:t>
       </w:r>
+      <w:r>
+        <w:t>Unblocking Accounts</w:t>
+      </w:r>
     </w:p>
     <w:p>
       <w:pPr>
@@ -5954,6 +6094,15 @@
       <w:r>
         <w:t xml:space="preserve">Precondition(s): </w:t>
       </w:r>
+      <w:r>
+        <w:t xml:space="preserve">the Teller Module is online and connected to the central server, and the teller has verified the identity of the customer who owns the account to be </w:t>
+      </w:r>
+      <w:r>
+        <w:t>un</w:t>
+      </w:r>
+      <w:r>
+        <w:t>blocked</w:t>
+      </w:r>
     </w:p>
     <w:p>
       <w:pPr>
@@ -5964,6 +6113,9 @@
       <w:r>
         <w:t xml:space="preserve">Postcondition(s): </w:t>
       </w:r>
+      <w:r>
+        <w:t>the customer’s account is unblocked, and it can now be accessed from any ATM Module</w:t>
+      </w:r>
     </w:p>
     <w:p>
       <w:pPr>
@@ -5984,6 +6136,59 @@
       <w:r>
         <w:t xml:space="preserve">(1) </w:t>
       </w:r>
+      <w:r>
+        <w:t>the teller selects a customer’s account</w:t>
+      </w:r>
+    </w:p>
+    <w:p>
+      <w:pPr>
+        <w:pStyle w:val="Paragraph2"/>
+        <w:spacing w:before="0"/>
+        <w:ind w:left="3240" w:hanging="360"/>
+      </w:pPr>
+      <w:r>
+        <w:t>(2) the teller selects to unblock access to the account</w:t>
+      </w:r>
+    </w:p>
+    <w:p>
+      <w:pPr>
+        <w:pStyle w:val="Paragraph2"/>
+        <w:spacing w:before="0"/>
+        <w:ind w:left="3240" w:hanging="360"/>
+      </w:pPr>
+      <w:r>
+        <w:t>(3) the Teller Module prompts the teller to confirm that they want to unblock the account</w:t>
+      </w:r>
+    </w:p>
+    <w:p>
+      <w:pPr>
+        <w:pStyle w:val="Paragraph2"/>
+        <w:spacing w:before="0"/>
+        <w:ind w:left="3240" w:hanging="360"/>
+      </w:pPr>
+      <w:r>
+        <w:t>(4) if the teller confirms that they want to unblock the account, then an unblock request is sent to the central server</w:t>
+      </w:r>
+    </w:p>
+    <w:p>
+      <w:pPr>
+        <w:pStyle w:val="Paragraph2"/>
+        <w:spacing w:before="0"/>
+        <w:ind w:left="3240" w:hanging="360"/>
+      </w:pPr>
+      <w:r>
+        <w:t>(5) the central server marks the account as being accessible, effectively unblocking access to the account</w:t>
+      </w:r>
+    </w:p>
+    <w:p>
+      <w:pPr>
+        <w:pStyle w:val="Paragraph2"/>
+        <w:spacing w:before="0"/>
+        <w:ind w:left="3240" w:hanging="360"/>
+      </w:pPr>
+      <w:r>
+        <w:t>(6) the central server sends a confirmation message back to the Teller Module to notify the teller that the account was successfully unblocked</w:t>
+      </w:r>
     </w:p>
     <w:p>
       <w:pPr>
@@ -6004,6 +6209,9 @@
       <w:r>
         <w:t xml:space="preserve">(1) </w:t>
       </w:r>
+      <w:r>
+        <w:t>if the teller does not confirm that they want to unblock the account, then nothing is sent to the central server and the process of unblocking an account is canceled altogether</w:t>
+      </w:r>
     </w:p>
     <w:p>
       <w:pPr>
@@ -6024,6 +6232,19 @@
       <w:r>
         <w:t>(1)</w:t>
       </w:r>
+      <w:r>
+        <w:t xml:space="preserve"> the central server does not properly unblock the customer’s account</w:t>
+      </w:r>
+    </w:p>
+    <w:p>
+      <w:pPr>
+        <w:pStyle w:val="Paragraph2"/>
+        <w:spacing w:before="0"/>
+        <w:ind w:left="3240" w:hanging="360"/>
+      </w:pPr>
+      <w:r>
+        <w:t>(2) the confirmation message is not properly sent back to the Teller Module after the customer’s account has been unblocked</w:t>
+      </w:r>
     </w:p>
     <w:p>
       <w:pPr>
@@ -6033,6 +6254,9 @@
       </w:pPr>
       <w:r>
         <w:t>Related Use Case(s): 2.2.1</w:t>
+      </w:r>
+      <w:r>
+        <w:t>, 2.2.8</w:t>
       </w:r>
     </w:p>
     <w:p>
@@ -6104,6 +6328,7 @@
         <w:ind w:left="2160"/>
       </w:pPr>
       <w:r>
+        <w:lastRenderedPageBreak/>
         <w:t>Basic Flow:</w:t>
       </w:r>
     </w:p>

</xml_diff>

<commit_message>
DesignSpecs doc v1.05 - Added Use Cases for Central Server Module
</commit_message>
<xml_diff>
--- a/design/DesignSpecs.docx
+++ b/design/DesignSpecs.docx
@@ -816,6 +816,12 @@
                 <w:color w:val="000000"/>
               </w:rPr>
             </w:pPr>
+            <w:r>
+              <w:rPr>
+                <w:color w:val="000000"/>
+              </w:rPr>
+              <w:t>04/04/2025</w:t>
+            </w:r>
           </w:p>
         </w:tc>
         <w:tc>
@@ -836,6 +842,12 @@
                 <w:color w:val="000000"/>
               </w:rPr>
             </w:pPr>
+            <w:r>
+              <w:rPr>
+                <w:color w:val="000000"/>
+              </w:rPr>
+              <w:t>1.05</w:t>
+            </w:r>
           </w:p>
         </w:tc>
         <w:tc>
@@ -856,6 +868,12 @@
                 <w:color w:val="000000"/>
               </w:rPr>
             </w:pPr>
+            <w:r>
+              <w:rPr>
+                <w:color w:val="000000"/>
+              </w:rPr>
+              <w:t>Revision: Added Central Server Use Cases</w:t>
+            </w:r>
           </w:p>
         </w:tc>
         <w:tc>
@@ -877,6 +895,12 @@
                 <w:color w:val="000000"/>
               </w:rPr>
             </w:pPr>
+            <w:r>
+              <w:rPr>
+                <w:color w:val="000000"/>
+              </w:rPr>
+              <w:t>Harven Dhanota</w:t>
+            </w:r>
           </w:p>
         </w:tc>
       </w:tr>
@@ -3038,6 +3062,9 @@
       <w:r>
         <w:t>2.1.1, 2.1.3</w:t>
       </w:r>
+      <w:r>
+        <w:t>, 2.3.1</w:t>
+      </w:r>
     </w:p>
     <w:p>
       <w:pPr>
@@ -3246,6 +3273,9 @@
       </w:r>
       <w:r>
         <w:t>2.1.1, 2.1.2</w:t>
+      </w:r>
+      <w:r>
+        <w:t>, 2.3.1</w:t>
       </w:r>
     </w:p>
     <w:p>
@@ -3512,6 +3542,9 @@
       </w:r>
       <w:r>
         <w:t>2.1.1</w:t>
+      </w:r>
+      <w:r>
+        <w:t>, 2.3.2</w:t>
       </w:r>
     </w:p>
     <w:p>
@@ -4456,6 +4489,9 @@
       <w:r>
         <w:t>2.2.1</w:t>
       </w:r>
+      <w:r>
+        <w:t>, 2.3.1</w:t>
+      </w:r>
     </w:p>
     <w:p>
       <w:pPr>
@@ -4745,6 +4781,9 @@
       </w:r>
       <w:r>
         <w:t>2.2.1</w:t>
+      </w:r>
+      <w:r>
+        <w:t>, 2.3.2</w:t>
       </w:r>
     </w:p>
     <w:p>
@@ -6300,6 +6339,9 @@
       <w:r>
         <w:t xml:space="preserve">.  </w:t>
       </w:r>
+      <w:r>
+        <w:t>Record Transaction History: Deposits</w:t>
+      </w:r>
     </w:p>
     <w:p>
       <w:pPr>
@@ -6310,6 +6352,9 @@
       <w:r>
         <w:t xml:space="preserve">Precondition(s): </w:t>
       </w:r>
+      <w:r>
+        <w:t>a deposit is made by a customer, either directly through an ATM or indirectly through a teller</w:t>
+      </w:r>
     </w:p>
     <w:p>
       <w:pPr>
@@ -6318,8 +6363,12 @@
         <w:ind w:left="2880" w:hanging="720"/>
       </w:pPr>
       <w:r>
+        <w:lastRenderedPageBreak/>
         <w:t xml:space="preserve">Postcondition(s): </w:t>
       </w:r>
+      <w:r>
+        <w:t>the deposit is recorded in the account’s transaction history</w:t>
+      </w:r>
     </w:p>
     <w:p>
       <w:pPr>
@@ -6328,7 +6377,629 @@
         <w:ind w:left="2160"/>
       </w:pPr>
       <w:r>
+        <w:t>Basic Flow:</w:t>
+      </w:r>
+    </w:p>
+    <w:p>
+      <w:pPr>
+        <w:pStyle w:val="Paragraph2"/>
+        <w:spacing w:before="0"/>
+        <w:ind w:left="3240" w:hanging="360"/>
+      </w:pPr>
+      <w:r>
+        <w:t xml:space="preserve">(1) </w:t>
+      </w:r>
+      <w:r>
+        <w:t>a deposit is made into a customer’s account</w:t>
+      </w:r>
+    </w:p>
+    <w:p>
+      <w:pPr>
+        <w:pStyle w:val="Paragraph2"/>
+        <w:spacing w:before="0"/>
+        <w:ind w:left="3240" w:hanging="360"/>
+      </w:pPr>
+      <w:r>
+        <w:t>(2) the deposit request is sent either by the ATM Module or the Teller Module to the central server</w:t>
+      </w:r>
+    </w:p>
+    <w:p>
+      <w:pPr>
+        <w:pStyle w:val="Paragraph2"/>
+        <w:spacing w:before="0"/>
+        <w:ind w:left="3240" w:hanging="360"/>
+      </w:pPr>
+      <w:r>
+        <w:t>(3) the central server records the date and time that the deposit was made, the amount deposited, whether the deposit was cash or check, and whether the deposit was performed through an ATM or by a teller, into a comma-separated text file that is stored in the central server</w:t>
+      </w:r>
+    </w:p>
+    <w:p>
+      <w:pPr>
+        <w:pStyle w:val="Paragraph2"/>
+        <w:spacing w:before="0"/>
+        <w:ind w:left="2160"/>
+      </w:pPr>
+      <w:r>
+        <w:t>Alternate Flows:</w:t>
+      </w:r>
+    </w:p>
+    <w:p>
+      <w:pPr>
+        <w:pStyle w:val="Paragraph2"/>
+        <w:spacing w:before="0"/>
+        <w:ind w:left="3240" w:hanging="360"/>
+      </w:pPr>
+      <w:r>
+        <w:t>[none]</w:t>
+      </w:r>
+    </w:p>
+    <w:p>
+      <w:pPr>
+        <w:pStyle w:val="Paragraph2"/>
+        <w:spacing w:before="0"/>
+        <w:ind w:left="2160"/>
+      </w:pPr>
+      <w:r>
+        <w:t xml:space="preserve">Exceptions: </w:t>
+      </w:r>
+    </w:p>
+    <w:p>
+      <w:pPr>
+        <w:pStyle w:val="Paragraph2"/>
+        <w:spacing w:before="0"/>
+        <w:ind w:left="3240" w:hanging="360"/>
+      </w:pPr>
+      <w:r>
+        <w:t>(1)</w:t>
+      </w:r>
+      <w:r>
+        <w:t xml:space="preserve"> the data is not properly recorded in the comma-separated text file</w:t>
+      </w:r>
+    </w:p>
+    <w:p>
+      <w:pPr>
+        <w:pStyle w:val="Paragraph2"/>
+        <w:spacing w:before="0"/>
+        <w:ind w:left="2160"/>
+      </w:pPr>
+      <w:r>
+        <w:t xml:space="preserve">Related Use Case(s): </w:t>
+      </w:r>
+      <w:r>
+        <w:t>2.1.2, 2.1.3, 2.2.2</w:t>
+      </w:r>
+    </w:p>
+    <w:p>
+      <w:pPr>
+        <w:pStyle w:val="Paragraph2"/>
+        <w:spacing w:before="0"/>
+      </w:pPr>
+    </w:p>
+    <w:p>
+      <w:pPr>
+        <w:pStyle w:val="Paragraph2"/>
+        <w:spacing w:before="0"/>
+      </w:pPr>
+      <w:r>
+        <w:t>2.3.</w:t>
+      </w:r>
+      <w:r>
+        <w:t>2</w:t>
+      </w:r>
+      <w:r>
+        <w:t xml:space="preserve">.  </w:t>
+      </w:r>
+      <w:r>
+        <w:t>Record Transaction History: Withdrawals</w:t>
+      </w:r>
+    </w:p>
+    <w:p>
+      <w:pPr>
+        <w:pStyle w:val="Paragraph2"/>
+        <w:spacing w:before="0"/>
+        <w:ind w:left="2880" w:hanging="720"/>
+      </w:pPr>
+      <w:r>
+        <w:t xml:space="preserve">Precondition(s): </w:t>
+      </w:r>
+      <w:r>
+        <w:t>a withdrawal is made by a customer, either directly through an ATM or indirectly through a teller</w:t>
+      </w:r>
+    </w:p>
+    <w:p>
+      <w:pPr>
+        <w:pStyle w:val="Paragraph2"/>
+        <w:spacing w:before="0"/>
+        <w:ind w:left="2880" w:hanging="720"/>
+      </w:pPr>
+      <w:r>
+        <w:t xml:space="preserve">Postcondition(s): </w:t>
+      </w:r>
+      <w:r>
+        <w:t>the deposit is recorded in the account’s transaction history</w:t>
+      </w:r>
+    </w:p>
+    <w:p>
+      <w:pPr>
+        <w:pStyle w:val="Paragraph2"/>
+        <w:spacing w:before="0"/>
+        <w:ind w:left="2160"/>
+      </w:pPr>
+      <w:r>
+        <w:t>Basic Flow:</w:t>
+      </w:r>
+    </w:p>
+    <w:p>
+      <w:pPr>
+        <w:pStyle w:val="Paragraph2"/>
+        <w:spacing w:before="0"/>
+        <w:ind w:left="3240" w:hanging="360"/>
+      </w:pPr>
+      <w:r>
+        <w:t xml:space="preserve">(1) </w:t>
+      </w:r>
+      <w:r>
+        <w:t>a withdrawal is made from a customer’s account</w:t>
+      </w:r>
+    </w:p>
+    <w:p>
+      <w:pPr>
+        <w:pStyle w:val="Paragraph2"/>
+        <w:spacing w:before="0"/>
+        <w:ind w:left="3240" w:hanging="360"/>
+      </w:pPr>
+      <w:r>
+        <w:t>(2) the withdrawal request is sent either by the ATM Module or the Teller Module to the central server</w:t>
+      </w:r>
+    </w:p>
+    <w:p>
+      <w:pPr>
+        <w:pStyle w:val="Paragraph2"/>
+        <w:spacing w:before="0"/>
+        <w:ind w:left="3240" w:hanging="360"/>
+      </w:pPr>
+      <w:r>
+        <w:t>(3) the central server records the date and time that the withdrawal was made, the amount withdrawn, and whether the withdrawal was performed through an ATM or by a teller, into a comma-separated text file that is stored in the central server</w:t>
+      </w:r>
+    </w:p>
+    <w:p>
+      <w:pPr>
+        <w:pStyle w:val="Paragraph2"/>
+        <w:spacing w:before="0"/>
+        <w:ind w:left="2160"/>
+      </w:pPr>
+      <w:r>
+        <w:t>Alternate Flows:</w:t>
+      </w:r>
+    </w:p>
+    <w:p>
+      <w:pPr>
+        <w:pStyle w:val="Paragraph2"/>
+        <w:spacing w:before="0"/>
+        <w:ind w:left="3240" w:hanging="360"/>
+      </w:pPr>
+      <w:r>
+        <w:t>[none]</w:t>
+      </w:r>
+    </w:p>
+    <w:p>
+      <w:pPr>
+        <w:pStyle w:val="Paragraph2"/>
+        <w:spacing w:before="0"/>
+        <w:ind w:left="2160"/>
+      </w:pPr>
+      <w:r>
+        <w:t xml:space="preserve">Exceptions: </w:t>
+      </w:r>
+    </w:p>
+    <w:p>
+      <w:pPr>
+        <w:pStyle w:val="Paragraph2"/>
+        <w:spacing w:before="0"/>
+        <w:ind w:left="3240" w:hanging="360"/>
+      </w:pPr>
+      <w:r>
+        <w:t>(1)</w:t>
+      </w:r>
+      <w:r>
+        <w:t xml:space="preserve"> the data is not properly recorded in the comma-separated text file</w:t>
+      </w:r>
+    </w:p>
+    <w:p>
+      <w:pPr>
+        <w:pStyle w:val="Paragraph2"/>
+        <w:spacing w:before="0"/>
+        <w:ind w:left="2160"/>
+      </w:pPr>
+      <w:r>
+        <w:t xml:space="preserve">Related Use Case(s): </w:t>
+      </w:r>
+      <w:r>
+        <w:t>2.1.4, 2.2.3</w:t>
+      </w:r>
+    </w:p>
+    <w:p>
+      <w:pPr>
+        <w:pStyle w:val="Paragraph2"/>
+        <w:spacing w:before="0"/>
+      </w:pPr>
+    </w:p>
+    <w:p>
+      <w:pPr>
+        <w:pStyle w:val="Paragraph2"/>
+        <w:spacing w:before="0"/>
+      </w:pPr>
+      <w:r>
+        <w:t>2.3.</w:t>
+      </w:r>
+      <w:r>
+        <w:t>3</w:t>
+      </w:r>
+      <w:r>
+        <w:t xml:space="preserve">.  </w:t>
+      </w:r>
+      <w:r>
+        <w:t>Record History: Account Creation</w:t>
+      </w:r>
+    </w:p>
+    <w:p>
+      <w:pPr>
+        <w:pStyle w:val="Paragraph2"/>
+        <w:spacing w:before="0"/>
+        <w:ind w:left="2880" w:hanging="720"/>
+      </w:pPr>
+      <w:r>
+        <w:t xml:space="preserve">Precondition(s): </w:t>
+      </w:r>
+      <w:r>
+        <w:t>a new account is created by a teller</w:t>
+      </w:r>
+    </w:p>
+    <w:p>
+      <w:pPr>
+        <w:pStyle w:val="Paragraph2"/>
+        <w:spacing w:before="0"/>
+        <w:ind w:left="2880" w:hanging="720"/>
+      </w:pPr>
+      <w:r>
+        <w:t xml:space="preserve">Postcondition(s): </w:t>
+      </w:r>
+      <w:r>
+        <w:t>the account’s creation is recorded in the account’s history</w:t>
+      </w:r>
+    </w:p>
+    <w:p>
+      <w:pPr>
+        <w:pStyle w:val="Paragraph2"/>
+        <w:spacing w:before="0"/>
+        <w:ind w:left="2160"/>
+      </w:pPr>
+      <w:r>
+        <w:t>Basic Flow:</w:t>
+      </w:r>
+    </w:p>
+    <w:p>
+      <w:pPr>
+        <w:pStyle w:val="Paragraph2"/>
+        <w:spacing w:before="0"/>
+        <w:ind w:left="3240" w:hanging="360"/>
+      </w:pPr>
+      <w:r>
+        <w:t xml:space="preserve">(1) </w:t>
+      </w:r>
+      <w:r>
+        <w:t>a new account is made by a teller for a customer</w:t>
+      </w:r>
+    </w:p>
+    <w:p>
+      <w:pPr>
+        <w:pStyle w:val="Paragraph2"/>
+        <w:spacing w:before="0"/>
+        <w:ind w:left="3240" w:hanging="360"/>
+      </w:pPr>
+      <w:r>
+        <w:t>(2) the account credentials are sent to the central server from the Teller Module</w:t>
+      </w:r>
+    </w:p>
+    <w:p>
+      <w:pPr>
+        <w:pStyle w:val="Paragraph2"/>
+        <w:spacing w:before="0"/>
+        <w:ind w:left="3240" w:hanging="360"/>
+      </w:pPr>
+      <w:r>
+        <w:t>(3) the central server records the credentials, including the customer’s full name, phone number, and password, along with the date and time that the account was created, into a text file that is stored in the central server</w:t>
+      </w:r>
+    </w:p>
+    <w:p>
+      <w:pPr>
+        <w:pStyle w:val="Paragraph2"/>
+        <w:spacing w:before="0"/>
+        <w:ind w:left="2160"/>
+      </w:pPr>
+      <w:r>
+        <w:t>Alternate Flows:</w:t>
+      </w:r>
+    </w:p>
+    <w:p>
+      <w:pPr>
+        <w:pStyle w:val="Paragraph2"/>
+        <w:spacing w:before="0"/>
+        <w:ind w:left="3240" w:hanging="360"/>
+      </w:pPr>
+      <w:r>
+        <w:t>[none]</w:t>
+      </w:r>
+    </w:p>
+    <w:p>
+      <w:pPr>
+        <w:pStyle w:val="Paragraph2"/>
+        <w:spacing w:before="0"/>
+        <w:ind w:left="2160"/>
+      </w:pPr>
+      <w:r>
+        <w:t xml:space="preserve">Exceptions: </w:t>
+      </w:r>
+    </w:p>
+    <w:p>
+      <w:pPr>
+        <w:pStyle w:val="Paragraph2"/>
+        <w:spacing w:before="0"/>
+        <w:ind w:left="3240" w:hanging="360"/>
+      </w:pPr>
+      <w:r>
+        <w:t>(1)</w:t>
+      </w:r>
+      <w:r>
+        <w:t xml:space="preserve"> the data is not properly recorded in the text-file</w:t>
+      </w:r>
+    </w:p>
+    <w:p>
+      <w:pPr>
+        <w:pStyle w:val="Paragraph2"/>
+        <w:spacing w:before="0"/>
+        <w:ind w:left="2160"/>
+      </w:pPr>
+      <w:r>
+        <w:t xml:space="preserve">Related Use Case(s): </w:t>
+      </w:r>
+      <w:r>
+        <w:t>2.2.5</w:t>
+      </w:r>
+    </w:p>
+    <w:p>
+      <w:pPr>
+        <w:pStyle w:val="Paragraph2"/>
+        <w:spacing w:before="0"/>
+      </w:pPr>
+    </w:p>
+    <w:p>
+      <w:pPr>
+        <w:pStyle w:val="Paragraph2"/>
+        <w:spacing w:before="0"/>
+      </w:pPr>
+      <w:r>
+        <w:t>2.3.</w:t>
+      </w:r>
+      <w:r>
+        <w:t>4</w:t>
+      </w:r>
+      <w:r>
+        <w:t xml:space="preserve">.  </w:t>
+      </w:r>
+      <w:r>
+        <w:t xml:space="preserve">Record History: </w:t>
+      </w:r>
+      <w:r>
+        <w:t>Account Blocking</w:t>
+      </w:r>
+    </w:p>
+    <w:p>
+      <w:pPr>
+        <w:pStyle w:val="Paragraph2"/>
+        <w:spacing w:before="0"/>
+        <w:ind w:left="2880" w:hanging="720"/>
+      </w:pPr>
+      <w:r>
+        <w:t xml:space="preserve">Precondition(s): </w:t>
+      </w:r>
+      <w:r>
+        <w:t>an account is blocked by a teller, with the customer’s approval</w:t>
+      </w:r>
+    </w:p>
+    <w:p>
+      <w:pPr>
+        <w:pStyle w:val="Paragraph2"/>
+        <w:spacing w:before="0"/>
+        <w:ind w:left="2880" w:hanging="720"/>
+      </w:pPr>
+      <w:r>
+        <w:t xml:space="preserve">Postcondition(s): </w:t>
+      </w:r>
+      <w:r>
+        <w:t>the block is recorded in the account’s history</w:t>
+      </w:r>
+    </w:p>
+    <w:p>
+      <w:pPr>
+        <w:pStyle w:val="Paragraph2"/>
+        <w:spacing w:before="0"/>
+        <w:ind w:left="2160"/>
+      </w:pPr>
+      <w:r>
+        <w:t>Basic Flow:</w:t>
+      </w:r>
+    </w:p>
+    <w:p>
+      <w:pPr>
+        <w:pStyle w:val="Paragraph2"/>
+        <w:spacing w:before="0"/>
+        <w:ind w:left="3240" w:hanging="360"/>
+      </w:pPr>
+      <w:r>
         <w:lastRenderedPageBreak/>
+        <w:t xml:space="preserve">(1) </w:t>
+      </w:r>
+      <w:r>
+        <w:t>a customer’s account is blocked by a teller</w:t>
+      </w:r>
+    </w:p>
+    <w:p>
+      <w:pPr>
+        <w:pStyle w:val="Paragraph2"/>
+        <w:spacing w:before="0"/>
+        <w:ind w:left="3240" w:hanging="360"/>
+      </w:pPr>
+      <w:r>
+        <w:t>(2) the block request is sent to the central server from the Teller Module</w:t>
+      </w:r>
+    </w:p>
+    <w:p>
+      <w:pPr>
+        <w:pStyle w:val="Paragraph2"/>
+        <w:spacing w:before="0"/>
+        <w:ind w:left="3240" w:hanging="360"/>
+      </w:pPr>
+      <w:r>
+        <w:t>(3) the central server sets a flag on the account to mark it as blocked, meaning that no users can access that account from an ATM Module or a Teller Module until the account is unblocked</w:t>
+      </w:r>
+    </w:p>
+    <w:p>
+      <w:pPr>
+        <w:pStyle w:val="Paragraph2"/>
+        <w:spacing w:before="0"/>
+        <w:ind w:left="3240" w:hanging="360"/>
+      </w:pPr>
+      <w:r>
+        <w:t>(4) the central server records the date and time that the block was performed, along with the ID of the teller that performed the block, into a text file</w:t>
+      </w:r>
+    </w:p>
+    <w:p>
+      <w:pPr>
+        <w:pStyle w:val="Paragraph2"/>
+        <w:spacing w:before="0"/>
+        <w:ind w:left="2160"/>
+      </w:pPr>
+      <w:r>
+        <w:t>Alternate Flows:</w:t>
+      </w:r>
+    </w:p>
+    <w:p>
+      <w:pPr>
+        <w:pStyle w:val="Paragraph2"/>
+        <w:spacing w:before="0"/>
+        <w:ind w:left="3240" w:hanging="360"/>
+      </w:pPr>
+      <w:r>
+        <w:t>[none]</w:t>
+      </w:r>
+    </w:p>
+    <w:p>
+      <w:pPr>
+        <w:pStyle w:val="Paragraph2"/>
+        <w:spacing w:before="0"/>
+        <w:ind w:left="2160"/>
+      </w:pPr>
+      <w:r>
+        <w:t xml:space="preserve">Exceptions: </w:t>
+      </w:r>
+    </w:p>
+    <w:p>
+      <w:pPr>
+        <w:pStyle w:val="Paragraph2"/>
+        <w:spacing w:before="0"/>
+        <w:ind w:left="3240" w:hanging="360"/>
+      </w:pPr>
+      <w:r>
+        <w:t>(1)</w:t>
+      </w:r>
+      <w:r>
+        <w:t xml:space="preserve"> the data is not properly recorded in the text file</w:t>
+      </w:r>
+    </w:p>
+    <w:p>
+      <w:pPr>
+        <w:pStyle w:val="Paragraph2"/>
+        <w:spacing w:before="0"/>
+        <w:ind w:left="3240" w:hanging="360"/>
+      </w:pPr>
+      <w:r>
+        <w:t>(2) the account is not properly flagged as being blocked</w:t>
+      </w:r>
+    </w:p>
+    <w:p>
+      <w:pPr>
+        <w:pStyle w:val="Paragraph2"/>
+        <w:spacing w:before="0"/>
+        <w:ind w:left="2160"/>
+      </w:pPr>
+      <w:r>
+        <w:t xml:space="preserve">Related Use Case(s): </w:t>
+      </w:r>
+      <w:r>
+        <w:t>2.2.8</w:t>
+      </w:r>
+    </w:p>
+    <w:p>
+      <w:pPr>
+        <w:pStyle w:val="Paragraph2"/>
+        <w:spacing w:before="0"/>
+      </w:pPr>
+    </w:p>
+    <w:p>
+      <w:pPr>
+        <w:pStyle w:val="Paragraph2"/>
+        <w:spacing w:before="0"/>
+      </w:pPr>
+      <w:r>
+        <w:t>2.3.</w:t>
+      </w:r>
+      <w:r>
+        <w:t>5</w:t>
+      </w:r>
+      <w:r>
+        <w:t xml:space="preserve">.  </w:t>
+      </w:r>
+      <w:r>
+        <w:t xml:space="preserve">Record History: </w:t>
+      </w:r>
+      <w:r>
+        <w:t>Account Unblocking</w:t>
+      </w:r>
+    </w:p>
+    <w:p>
+      <w:pPr>
+        <w:pStyle w:val="Paragraph2"/>
+        <w:spacing w:before="0"/>
+        <w:ind w:left="2880" w:hanging="720"/>
+      </w:pPr>
+      <w:r>
+        <w:t xml:space="preserve">Precondition(s): </w:t>
+      </w:r>
+      <w:r>
+        <w:t>an account is unblocked by a teller, with the customer’s approval</w:t>
+      </w:r>
+    </w:p>
+    <w:p>
+      <w:pPr>
+        <w:pStyle w:val="Paragraph2"/>
+        <w:spacing w:before="0"/>
+        <w:ind w:left="2880" w:hanging="720"/>
+      </w:pPr>
+      <w:r>
+        <w:t xml:space="preserve">Postcondition(s): </w:t>
+      </w:r>
+      <w:r>
+        <w:t>the unblock is recorded in the account’s history</w:t>
+      </w:r>
+    </w:p>
+    <w:p>
+      <w:pPr>
+        <w:pStyle w:val="Paragraph2"/>
+        <w:spacing w:before="0"/>
+        <w:ind w:left="2160"/>
+      </w:pPr>
+      <w:r>
         <w:t>Basic Flow:</w:t>
       </w:r>
     </w:p>
@@ -6341,6 +7012,39 @@
       <w:r>
         <w:t xml:space="preserve">(1) </w:t>
       </w:r>
+      <w:r>
+        <w:t>a customer’s account is unblocked by a teller</w:t>
+      </w:r>
+    </w:p>
+    <w:p>
+      <w:pPr>
+        <w:pStyle w:val="Paragraph2"/>
+        <w:spacing w:before="0"/>
+        <w:ind w:left="3240" w:hanging="360"/>
+      </w:pPr>
+      <w:r>
+        <w:t>(2) the unblock request is sent to the central server from the Teller Module</w:t>
+      </w:r>
+    </w:p>
+    <w:p>
+      <w:pPr>
+        <w:pStyle w:val="Paragraph2"/>
+        <w:spacing w:before="0"/>
+        <w:ind w:left="3240" w:hanging="360"/>
+      </w:pPr>
+      <w:r>
+        <w:t>(3) the central server removes the flag on the account that marks it as being blocked</w:t>
+      </w:r>
+    </w:p>
+    <w:p>
+      <w:pPr>
+        <w:pStyle w:val="Paragraph2"/>
+        <w:spacing w:before="0"/>
+        <w:ind w:left="3240" w:hanging="360"/>
+      </w:pPr>
+      <w:r>
+        <w:t>(4) the central server records the date and time that the unblock was performed, along with the ID of the teller that performed the unblock, into a text file</w:t>
+      </w:r>
     </w:p>
     <w:p>
       <w:pPr>
@@ -6359,6 +7063,131 @@
         <w:ind w:left="3240" w:hanging="360"/>
       </w:pPr>
       <w:r>
+        <w:t>[none]</w:t>
+      </w:r>
+    </w:p>
+    <w:p>
+      <w:pPr>
+        <w:pStyle w:val="Paragraph2"/>
+        <w:spacing w:before="0"/>
+        <w:ind w:left="2160"/>
+      </w:pPr>
+      <w:r>
+        <w:t xml:space="preserve">Exceptions: </w:t>
+      </w:r>
+    </w:p>
+    <w:p>
+      <w:pPr>
+        <w:pStyle w:val="Paragraph2"/>
+        <w:spacing w:before="0"/>
+        <w:ind w:left="3240" w:hanging="360"/>
+      </w:pPr>
+      <w:r>
+        <w:t>(1)</w:t>
+      </w:r>
+      <w:r>
+        <w:t xml:space="preserve"> the data is not properly recorded in the text file</w:t>
+      </w:r>
+    </w:p>
+    <w:p>
+      <w:pPr>
+        <w:pStyle w:val="Paragraph2"/>
+        <w:spacing w:before="0"/>
+        <w:ind w:left="3240" w:hanging="360"/>
+      </w:pPr>
+      <w:r>
+        <w:t xml:space="preserve">(2) the account is not properly </w:t>
+      </w:r>
+      <w:r>
+        <w:t>set</w:t>
+      </w:r>
+      <w:r>
+        <w:t xml:space="preserve"> </w:t>
+      </w:r>
+      <w:r>
+        <w:t>to</w:t>
+      </w:r>
+      <w:r>
+        <w:t xml:space="preserve"> being </w:t>
+      </w:r>
+      <w:r>
+        <w:t>un</w:t>
+      </w:r>
+      <w:r>
+        <w:t>blocked</w:t>
+      </w:r>
+    </w:p>
+    <w:p>
+      <w:pPr>
+        <w:pStyle w:val="Paragraph2"/>
+        <w:spacing w:before="0"/>
+        <w:ind w:left="2160"/>
+      </w:pPr>
+      <w:r>
+        <w:t xml:space="preserve">Related Use Case(s): </w:t>
+      </w:r>
+      <w:r>
+        <w:t>2.2.9</w:t>
+      </w:r>
+    </w:p>
+    <w:p>
+      <w:pPr>
+        <w:pStyle w:val="Paragraph2"/>
+        <w:spacing w:before="0"/>
+      </w:pPr>
+    </w:p>
+    <w:p>
+      <w:pPr>
+        <w:pStyle w:val="Paragraph2"/>
+        <w:spacing w:before="0"/>
+      </w:pPr>
+      <w:r>
+        <w:t>2.3.</w:t>
+      </w:r>
+      <w:r>
+        <w:t>6</w:t>
+      </w:r>
+      <w:r>
+        <w:t xml:space="preserve">.  </w:t>
+      </w:r>
+    </w:p>
+    <w:p>
+      <w:pPr>
+        <w:pStyle w:val="Paragraph2"/>
+        <w:spacing w:before="0"/>
+        <w:ind w:left="2880" w:hanging="720"/>
+      </w:pPr>
+      <w:r>
+        <w:t xml:space="preserve">Precondition(s): </w:t>
+      </w:r>
+    </w:p>
+    <w:p>
+      <w:pPr>
+        <w:pStyle w:val="Paragraph2"/>
+        <w:spacing w:before="0"/>
+        <w:ind w:left="2880" w:hanging="720"/>
+      </w:pPr>
+      <w:r>
+        <w:t xml:space="preserve">Postcondition(s): </w:t>
+      </w:r>
+    </w:p>
+    <w:p>
+      <w:pPr>
+        <w:pStyle w:val="Paragraph2"/>
+        <w:spacing w:before="0"/>
+        <w:ind w:left="2160"/>
+      </w:pPr>
+      <w:r>
+        <w:t>Basic Flow:</w:t>
+      </w:r>
+    </w:p>
+    <w:p>
+      <w:pPr>
+        <w:pStyle w:val="Paragraph2"/>
+        <w:spacing w:before="0"/>
+        <w:ind w:left="3240" w:hanging="360"/>
+      </w:pPr>
+      <w:r>
         <w:t xml:space="preserve">(1) </w:t>
       </w:r>
     </w:p>
@@ -6369,6 +7198,26 @@
         <w:ind w:left="2160"/>
       </w:pPr>
       <w:r>
+        <w:t>Alternate Flows:</w:t>
+      </w:r>
+    </w:p>
+    <w:p>
+      <w:pPr>
+        <w:pStyle w:val="Paragraph2"/>
+        <w:spacing w:before="0"/>
+        <w:ind w:left="3240" w:hanging="360"/>
+      </w:pPr>
+      <w:r>
+        <w:t xml:space="preserve">(1) </w:t>
+      </w:r>
+    </w:p>
+    <w:p>
+      <w:pPr>
+        <w:pStyle w:val="Paragraph2"/>
+        <w:spacing w:before="0"/>
+        <w:ind w:left="2160"/>
+      </w:pPr>
+      <w:r>
         <w:t xml:space="preserve">Exceptions: </w:t>
       </w:r>
     </w:p>
@@ -6391,6 +7240,31 @@
       <w:r>
         <w:t xml:space="preserve">Related Use Case(s): </w:t>
       </w:r>
+    </w:p>
+    <w:p>
+      <w:pPr>
+        <w:pStyle w:val="Paragraph2"/>
+        <w:spacing w:before="0"/>
+      </w:pPr>
+    </w:p>
+    <w:p>
+      <w:pPr>
+        <w:pStyle w:val="Paragraph2"/>
+        <w:spacing w:before="0"/>
+      </w:pPr>
+    </w:p>
+    <w:p>
+      <w:pPr>
+        <w:pStyle w:val="Paragraph2"/>
+        <w:spacing w:before="0"/>
+      </w:pPr>
+    </w:p>
+    <w:p>
+      <w:pPr>
+        <w:pStyle w:val="Paragraph2"/>
+        <w:spacing w:before="0"/>
+        <w:ind w:left="2160"/>
+      </w:pPr>
     </w:p>
     <w:sectPr>
       <w:headerReference w:type="default" r:id="rId11"/>

</xml_diff>

<commit_message>
DesignSpecs doc v1.13 - Added SRS Reqs. and Related Use Cases
</commit_message>
<xml_diff>
--- a/design/DesignSpecs.docx
+++ b/design/DesignSpecs.docx
@@ -1762,6 +1762,12 @@
                 <w:color w:val="000000"/>
               </w:rPr>
             </w:pPr>
+            <w:r>
+              <w:rPr>
+                <w:color w:val="000000"/>
+              </w:rPr>
+              <w:t>04/08/2025</w:t>
+            </w:r>
           </w:p>
         </w:tc>
         <w:tc>
@@ -1783,6 +1789,12 @@
                 <w:color w:val="000000"/>
               </w:rPr>
             </w:pPr>
+            <w:r>
+              <w:rPr>
+                <w:color w:val="000000"/>
+              </w:rPr>
+              <w:t>1.13</w:t>
+            </w:r>
           </w:p>
         </w:tc>
         <w:tc>
@@ -1804,6 +1816,38 @@
                 <w:color w:val="000000"/>
               </w:rPr>
             </w:pPr>
+            <w:r>
+              <w:rPr>
+                <w:color w:val="000000"/>
+              </w:rPr>
+              <w:t xml:space="preserve">Revision: Added Relevant SRS </w:t>
+            </w:r>
+            <w:proofErr w:type="spellStart"/>
+            <w:r>
+              <w:rPr>
+                <w:color w:val="000000"/>
+              </w:rPr>
+              <w:t>Reqs</w:t>
+            </w:r>
+            <w:proofErr w:type="spellEnd"/>
+            <w:r>
+              <w:rPr>
+                <w:color w:val="000000"/>
+              </w:rPr>
+              <w:t xml:space="preserve">.; Added Related Use Cases to </w:t>
+            </w:r>
+            <w:r>
+              <w:rPr>
+                <w:color w:val="000000"/>
+              </w:rPr>
+              <w:t>e</w:t>
+            </w:r>
+            <w:r>
+              <w:rPr>
+                <w:color w:val="000000"/>
+              </w:rPr>
+              <w:t>ach Use Case</w:t>
+            </w:r>
           </w:p>
         </w:tc>
         <w:tc>
@@ -1826,6 +1870,12 @@
                 <w:color w:val="000000"/>
               </w:rPr>
             </w:pPr>
+            <w:r>
+              <w:rPr>
+                <w:color w:val="000000"/>
+              </w:rPr>
+              <w:t>Harven Dhanota</w:t>
+            </w:r>
           </w:p>
         </w:tc>
       </w:tr>
@@ -2544,7 +2594,7 @@
                 <w:smallCaps/>
                 <w:lang w:eastAsia="en-US"/>
               </w:rPr>
-              <w:t>5</w:t>
+              <w:t>4</w:t>
             </w:r>
           </w:hyperlink>
         </w:p>
@@ -2602,7 +2652,7 @@
                 <w:caps/>
                 <w:lang w:eastAsia="en-US"/>
               </w:rPr>
-              <w:t>6</w:t>
+              <w:t>5</w:t>
             </w:r>
           </w:hyperlink>
         </w:p>
@@ -2656,7 +2706,7 @@
                 <w:smallCaps/>
                 <w:lang w:eastAsia="en-US"/>
               </w:rPr>
-              <w:t>6</w:t>
+              <w:t>5</w:t>
             </w:r>
           </w:hyperlink>
         </w:p>
@@ -2710,7 +2760,7 @@
                 <w:smallCaps/>
                 <w:lang w:eastAsia="en-US"/>
               </w:rPr>
-              <w:t>10</w:t>
+              <w:t>9</w:t>
             </w:r>
           </w:hyperlink>
         </w:p>
@@ -2763,7 +2813,14 @@
               <w:smallCaps/>
               <w:lang w:eastAsia="en-US"/>
             </w:rPr>
-            <w:t>21</w:t>
+            <w:t>2</w:t>
+          </w:r>
+          <w:r>
+            <w:rPr>
+              <w:smallCaps/>
+              <w:lang w:eastAsia="en-US"/>
+            </w:rPr>
+            <w:t>0</w:t>
           </w:r>
           <w:hyperlink w:anchor="__RefHeading___Toc19440727"/>
         </w:p>
@@ -2911,7 +2968,19 @@
         <w:rPr>
           <w:color w:val="000000"/>
         </w:rPr>
-        <w:t>See Attached File: UML_ClassDiagram.png</w:t>
+        <w:t>See Attached File: UML_ClassDiagram</w:t>
+      </w:r>
+      <w:r>
+        <w:rPr>
+          <w:color w:val="000000"/>
+        </w:rPr>
+        <w:t>s</w:t>
+      </w:r>
+      <w:r>
+        <w:rPr>
+          <w:color w:val="000000"/>
+        </w:rPr>
+        <w:t>.png</w:t>
       </w:r>
     </w:p>
     <w:p>
@@ -3107,6 +3176,9 @@
       <w:r>
         <w:t xml:space="preserve">Relevant Requirement(s) from SRS: </w:t>
       </w:r>
+      <w:r>
+        <w:t>3.1.2.1</w:t>
+      </w:r>
     </w:p>
     <w:p>
       <w:pPr>
@@ -3263,6 +3335,9 @@
       <w:r>
         <w:t xml:space="preserve">Related Use Case(s): </w:t>
       </w:r>
+      <w:r>
+        <w:t>2.1.2, 2.1.7, 2.1.8</w:t>
+      </w:r>
     </w:p>
     <w:p>
       <w:pPr>
@@ -3286,6 +3361,9 @@
       </w:pPr>
       <w:r>
         <w:t xml:space="preserve">Relevant Requirement(s) from SRS: </w:t>
+      </w:r>
+      <w:r>
+        <w:t>[none]</w:t>
       </w:r>
     </w:p>
     <w:p>
@@ -3423,6 +3501,9 @@
       <w:r>
         <w:t xml:space="preserve">Related Use Case(s): </w:t>
       </w:r>
+      <w:r>
+        <w:t>2.1.3, 2.1.4, 2.1.5, 2.1.6, 2.1.8, 2.1.9</w:t>
+      </w:r>
     </w:p>
     <w:p>
       <w:pPr>
@@ -3447,6 +3528,9 @@
       <w:r>
         <w:t xml:space="preserve">Relevant Requirement(s) from SRS: </w:t>
       </w:r>
+      <w:r>
+        <w:t>[none]</w:t>
+      </w:r>
     </w:p>
     <w:p>
       <w:pPr>
@@ -3567,6 +3651,9 @@
       <w:r>
         <w:t xml:space="preserve">Related Use Case(s): </w:t>
       </w:r>
+      <w:r>
+        <w:t>2.1.2, 2.1.8</w:t>
+      </w:r>
     </w:p>
     <w:p>
       <w:pPr>
@@ -3591,6 +3678,9 @@
       <w:r>
         <w:t xml:space="preserve">Relevant Requirement(s) from SRS: </w:t>
       </w:r>
+      <w:r>
+        <w:t>3.1.2.5</w:t>
+      </w:r>
     </w:p>
     <w:p>
       <w:pPr>
@@ -3752,6 +3842,9 @@
       </w:pPr>
       <w:r>
         <w:t xml:space="preserve">Related Use Case(s): </w:t>
+      </w:r>
+      <w:r>
+        <w:t>2.1.2, 2.1.8</w:t>
       </w:r>
     </w:p>
     <w:p>
@@ -3777,6 +3870,9 @@
         <w:lastRenderedPageBreak/>
         <w:t xml:space="preserve">Relevant Requirement(s) from SRS: </w:t>
       </w:r>
+      <w:r>
+        <w:t>3.1.2.4</w:t>
+      </w:r>
     </w:p>
     <w:p>
       <w:pPr>
@@ -3975,6 +4071,9 @@
       <w:r>
         <w:t xml:space="preserve">Related Use Case(s): </w:t>
       </w:r>
+      <w:r>
+        <w:t>2.1.2, 2.1.8</w:t>
+      </w:r>
     </w:p>
     <w:p>
       <w:pPr>
@@ -3998,6 +4097,9 @@
       </w:pPr>
       <w:r>
         <w:t xml:space="preserve">Relevant Requirement(s) from SRS: </w:t>
+      </w:r>
+      <w:r>
+        <w:t>3.1.2.2</w:t>
       </w:r>
     </w:p>
     <w:p>
@@ -4108,6 +4210,9 @@
       <w:r>
         <w:t xml:space="preserve">Related Use Case(s): </w:t>
       </w:r>
+      <w:r>
+        <w:t>2.1.2, 2.1.8</w:t>
+      </w:r>
     </w:p>
     <w:p>
       <w:pPr>
@@ -4132,6 +4237,9 @@
       <w:r>
         <w:t xml:space="preserve">Relevant Requirement(s) from SRS: </w:t>
       </w:r>
+      <w:r>
+        <w:t>[none]</w:t>
+      </w:r>
     </w:p>
     <w:p>
       <w:pPr>
@@ -4276,6 +4384,9 @@
       <w:r>
         <w:t xml:space="preserve">Related Use Case(s): </w:t>
       </w:r>
+      <w:r>
+        <w:t>2.1.1</w:t>
+      </w:r>
     </w:p>
     <w:p>
       <w:pPr>
@@ -4299,6 +4410,9 @@
       </w:pPr>
       <w:r>
         <w:t xml:space="preserve">Relevant Requirement(s) from SRS: </w:t>
+      </w:r>
+      <w:r>
+        <w:t>3.1.2.6</w:t>
       </w:r>
     </w:p>
     <w:p>
@@ -4427,6 +4541,9 @@
       <w:r>
         <w:t xml:space="preserve">Related Use Case(s): </w:t>
       </w:r>
+      <w:r>
+        <w:t>2.1.1</w:t>
+      </w:r>
     </w:p>
     <w:p>
       <w:pPr>
@@ -4451,6 +4568,9 @@
       <w:r>
         <w:t xml:space="preserve">Relevant Requirement(s) from SRS: </w:t>
       </w:r>
+      <w:r>
+        <w:t>3.1.2.2</w:t>
+      </w:r>
     </w:p>
     <w:p>
       <w:pPr>
@@ -4576,6 +4696,9 @@
       </w:pPr>
       <w:r>
         <w:t xml:space="preserve">Related Use Case(s): </w:t>
+      </w:r>
+      <w:r>
+        <w:t>2.1.2, 2.1.8</w:t>
       </w:r>
     </w:p>
     <w:p>
@@ -4619,6 +4742,9 @@
       <w:r>
         <w:t xml:space="preserve">Relevant Requirement(s) from SRS: </w:t>
       </w:r>
+      <w:r>
+        <w:t>3.1.3.1</w:t>
+      </w:r>
     </w:p>
     <w:p>
       <w:pPr>
@@ -4773,6 +4899,9 @@
         <w:lastRenderedPageBreak/>
         <w:t xml:space="preserve">Related Use Case(s): </w:t>
       </w:r>
+      <w:r>
+        <w:t>2.2.2, 2.2.3, 2.2.18</w:t>
+      </w:r>
     </w:p>
     <w:p>
       <w:pPr>
@@ -4796,6 +4925,9 @@
       <w:r>
         <w:t xml:space="preserve">Relevant Requirement(s) from SRS: </w:t>
       </w:r>
+      <w:r>
+        <w:t>3.1.3.4</w:t>
+      </w:r>
     </w:p>
     <w:p>
       <w:pPr>
@@ -4958,6 +5090,12 @@
       <w:r>
         <w:t xml:space="preserve">Related Use Case(s): </w:t>
       </w:r>
+      <w:r>
+        <w:t>2.2.</w:t>
+      </w:r>
+      <w:r>
+        <w:t>3, 2.2.7, 2.2.15</w:t>
+      </w:r>
     </w:p>
     <w:p>
       <w:pPr>
@@ -4981,6 +5119,9 @@
       </w:pPr>
       <w:r>
         <w:t xml:space="preserve">Relevant Requirement(s) from SRS: </w:t>
+      </w:r>
+      <w:r>
+        <w:t>[none]</w:t>
       </w:r>
     </w:p>
     <w:p>
@@ -5145,6 +5286,9 @@
       <w:r>
         <w:t xml:space="preserve">Related Use Case(s): </w:t>
       </w:r>
+      <w:r>
+        <w:t>2.2.4, 2.2.5, 2.2.7, 2.2.13, 2.2.14, 2.2.15</w:t>
+      </w:r>
     </w:p>
     <w:p>
       <w:pPr>
@@ -5169,6 +5313,9 @@
       <w:r>
         <w:t xml:space="preserve">Relevant Requirement(s) from SRS: </w:t>
       </w:r>
+      <w:r>
+        <w:t>[none]</w:t>
+      </w:r>
     </w:p>
     <w:p>
       <w:pPr>
@@ -5274,6 +5421,9 @@
       <w:r>
         <w:t xml:space="preserve">Related Use Case(s): </w:t>
       </w:r>
+      <w:r>
+        <w:t>2.2.3</w:t>
+      </w:r>
     </w:p>
     <w:p>
       <w:pPr>
@@ -5298,6 +5448,9 @@
       <w:r>
         <w:t xml:space="preserve">Relevant Requirement(s) from SRS: </w:t>
       </w:r>
+      <w:r>
+        <w:t>[none]</w:t>
+      </w:r>
     </w:p>
     <w:p>
       <w:pPr>
@@ -5436,6 +5589,13 @@
       <w:r>
         <w:t xml:space="preserve">Related Use Case(s): </w:t>
       </w:r>
+      <w:r>
+        <w:rPr>
+          <w:sz w:val="19"/>
+          <w:szCs w:val="19"/>
+        </w:rPr>
+        <w:t>2.2.3, 2.2.6, 2.2.8, 2.2.9, 2.2.10, 2.2.11, 2.2.12, 2.2.16, 2.2.17</w:t>
+      </w:r>
     </w:p>
     <w:p>
       <w:pPr>
@@ -5459,6 +5619,9 @@
       </w:pPr>
       <w:r>
         <w:t xml:space="preserve">Relevant Requirement(s) from SRS: </w:t>
+      </w:r>
+      <w:r>
+        <w:t>[none]</w:t>
       </w:r>
     </w:p>
     <w:p>
@@ -5620,6 +5783,9 @@
       <w:r>
         <w:t xml:space="preserve">Related Use Case(s): </w:t>
       </w:r>
+      <w:r>
+        <w:t>2.2.5</w:t>
+      </w:r>
     </w:p>
     <w:p>
       <w:pPr>
@@ -5644,6 +5810,9 @@
       <w:r>
         <w:t xml:space="preserve">Relevant Requirement(s) from SRS: </w:t>
       </w:r>
+      <w:r>
+        <w:t>3.1.3.4</w:t>
+      </w:r>
     </w:p>
     <w:p>
       <w:pPr>
@@ -5823,6 +5992,9 @@
       </w:pPr>
       <w:r>
         <w:t xml:space="preserve">Related Use Case(s): </w:t>
+      </w:r>
+      <w:r>
+        <w:t>2.2.8, 2.2.9, 2.2.10, 2.2.11, 2.2.16, 2.2.17</w:t>
       </w:r>
     </w:p>
     <w:p>
@@ -5849,6 +6021,9 @@
         <w:lastRenderedPageBreak/>
         <w:t xml:space="preserve">Relevant Requirement(s) from SRS: </w:t>
       </w:r>
+      <w:r>
+        <w:t>3.1.3.4</w:t>
+      </w:r>
     </w:p>
     <w:p>
       <w:pPr>
@@ -6029,6 +6204,9 @@
       <w:r>
         <w:t xml:space="preserve">Related Use Case(s): </w:t>
       </w:r>
+      <w:r>
+        <w:t>2.2.7</w:t>
+      </w:r>
     </w:p>
     <w:p>
       <w:pPr>
@@ -6052,6 +6230,9 @@
       </w:pPr>
       <w:r>
         <w:t xml:space="preserve">Relevant Requirement(s) from SRS: </w:t>
+      </w:r>
+      <w:r>
+        <w:t>3.1.3.3</w:t>
       </w:r>
     </w:p>
     <w:p>
@@ -6243,6 +6424,9 @@
       <w:r>
         <w:t xml:space="preserve">Related Use Case(s): </w:t>
       </w:r>
+      <w:r>
+        <w:t>2.2.5</w:t>
+      </w:r>
     </w:p>
     <w:p>
       <w:pPr>
@@ -6266,6 +6450,9 @@
       </w:pPr>
       <w:r>
         <w:t xml:space="preserve">Relevant Requirement(s) from SRS: </w:t>
+      </w:r>
+      <w:r>
+        <w:t>3.1.3.2</w:t>
       </w:r>
     </w:p>
     <w:p>
@@ -6478,6 +6665,9 @@
       <w:r>
         <w:t xml:space="preserve">Related Use Case(s): </w:t>
       </w:r>
+      <w:r>
+        <w:t>2.2.5</w:t>
+      </w:r>
     </w:p>
     <w:p>
       <w:pPr>
@@ -6502,6 +6692,9 @@
       <w:r>
         <w:t xml:space="preserve">Relevant Requirement(s) from SRS: </w:t>
       </w:r>
+      <w:r>
+        <w:t>3.1.3.5</w:t>
+      </w:r>
     </w:p>
     <w:p>
       <w:pPr>
@@ -6682,6 +6875,9 @@
       <w:r>
         <w:t xml:space="preserve">Related Use Case(s): </w:t>
       </w:r>
+      <w:r>
+        <w:t>2.2.7, 2.2.12, 2.2.17</w:t>
+      </w:r>
     </w:p>
     <w:p>
       <w:pPr>
@@ -6706,6 +6902,9 @@
       <w:r>
         <w:t xml:space="preserve">Relevant Requirement(s) from SRS: </w:t>
       </w:r>
+      <w:r>
+        <w:t>3.1.3.5</w:t>
+      </w:r>
     </w:p>
     <w:p>
       <w:pPr>
@@ -6895,6 +7094,9 @@
       <w:r>
         <w:t xml:space="preserve">Related Use Case(s): </w:t>
       </w:r>
+      <w:r>
+        <w:t>2.2.7, 2.2.11, 2.2.17</w:t>
+      </w:r>
     </w:p>
     <w:p>
       <w:pPr>
@@ -6918,6 +7120,9 @@
       </w:pPr>
       <w:r>
         <w:t xml:space="preserve">Relevant Requirement(s) from SRS: </w:t>
+      </w:r>
+      <w:r>
+        <w:t>[none]</w:t>
       </w:r>
     </w:p>
     <w:p>
@@ -7073,6 +7278,9 @@
       <w:r>
         <w:t xml:space="preserve">Related Use Case(s): </w:t>
       </w:r>
+      <w:r>
+        <w:t>2.2.3, 2.2.14</w:t>
+      </w:r>
     </w:p>
     <w:p>
       <w:pPr>
@@ -7097,6 +7305,9 @@
       <w:r>
         <w:t xml:space="preserve">Relevant Requirement(s) from SRS: </w:t>
       </w:r>
+      <w:r>
+        <w:t>[none]</w:t>
+      </w:r>
     </w:p>
     <w:p>
       <w:pPr>
@@ -7232,6 +7443,9 @@
       <w:r>
         <w:t xml:space="preserve">Related Use Case(s): </w:t>
       </w:r>
+      <w:r>
+        <w:t>2.2.3, 2.2.13</w:t>
+      </w:r>
     </w:p>
     <w:p>
       <w:pPr>
@@ -7255,6 +7469,9 @@
       </w:pPr>
       <w:r>
         <w:t xml:space="preserve">Relevant Requirement(s) from SRS: </w:t>
+      </w:r>
+      <w:r>
+        <w:t>[none]</w:t>
       </w:r>
     </w:p>
     <w:p>
@@ -7410,6 +7627,9 @@
       <w:r>
         <w:t xml:space="preserve">Related Use Case(s): </w:t>
       </w:r>
+      <w:r>
+        <w:t>2.2.3</w:t>
+      </w:r>
     </w:p>
     <w:p>
       <w:pPr>
@@ -7433,6 +7653,9 @@
       </w:pPr>
       <w:r>
         <w:t xml:space="preserve">Relevant Requirement(s) from SRS: </w:t>
+      </w:r>
+      <w:r>
+        <w:t>3.1.3.6, 3.1.3.7</w:t>
       </w:r>
     </w:p>
     <w:p>
@@ -7588,6 +7811,9 @@
       <w:r>
         <w:t xml:space="preserve">Related Use Case(s): </w:t>
       </w:r>
+      <w:r>
+        <w:t>2.2.5</w:t>
+      </w:r>
     </w:p>
     <w:p>
       <w:pPr>
@@ -7612,6 +7838,9 @@
       <w:r>
         <w:t xml:space="preserve">Relevant Requirement(s) from SRS: </w:t>
       </w:r>
+      <w:r>
+        <w:t>[none]</w:t>
+      </w:r>
     </w:p>
     <w:p>
       <w:pPr>
@@ -7786,6 +8015,9 @@
       <w:r>
         <w:t xml:space="preserve">Related Use Case(s):  </w:t>
       </w:r>
+      <w:r>
+        <w:t>2.2.5, 2.2.11, 2.2.12</w:t>
+      </w:r>
     </w:p>
     <w:p>
       <w:pPr>
@@ -7808,6 +8040,9 @@
       </w:pPr>
       <w:r>
         <w:t xml:space="preserve">Relevant Requirement(s) from SRS: </w:t>
+      </w:r>
+      <w:r>
+        <w:t>[none]</w:t>
       </w:r>
     </w:p>
     <w:p>
@@ -7962,6 +8197,9 @@
       </w:pPr>
       <w:r>
         <w:t xml:space="preserve">Related Use Case(s): </w:t>
+      </w:r>
+      <w:r>
+        <w:t>2.2.1</w:t>
       </w:r>
     </w:p>
     <w:p>
@@ -8005,6 +8243,9 @@
       <w:r>
         <w:t xml:space="preserve">Relevant Requirement(s) from SRS: </w:t>
       </w:r>
+      <w:r>
+        <w:t>3.1.1.7</w:t>
+      </w:r>
     </w:p>
     <w:p>
       <w:pPr>
@@ -8104,6 +8345,9 @@
       <w:r>
         <w:t xml:space="preserve">Related Use Case(s): </w:t>
       </w:r>
+      <w:r>
+        <w:t>2.1.4, 2.2.9</w:t>
+      </w:r>
     </w:p>
     <w:p>
       <w:pPr>
@@ -8128,6 +8372,9 @@
       <w:r>
         <w:t xml:space="preserve">Relevant Requirement(s) from SRS: </w:t>
       </w:r>
+      <w:r>
+        <w:t>3.1.1.7</w:t>
+      </w:r>
     </w:p>
     <w:p>
       <w:pPr>
@@ -8227,6 +8474,9 @@
       <w:r>
         <w:t xml:space="preserve">Related Use Case(s): </w:t>
       </w:r>
+      <w:r>
+        <w:t>2.1.5, 2.2.10</w:t>
+      </w:r>
     </w:p>
     <w:p>
       <w:pPr>
@@ -8250,6 +8500,9 @@
       </w:pPr>
       <w:r>
         <w:t xml:space="preserve">Relevant Requirement(s) from SRS: </w:t>
+      </w:r>
+      <w:r>
+        <w:t>3.1.1.7</w:t>
       </w:r>
     </w:p>
     <w:p>
@@ -8351,6 +8604,9 @@
       <w:r>
         <w:t xml:space="preserve">Related Use Case(s): </w:t>
       </w:r>
+      <w:r>
+        <w:t>2.2.2</w:t>
+      </w:r>
     </w:p>
     <w:p>
       <w:pPr>
@@ -8375,6 +8631,9 @@
       <w:r>
         <w:t xml:space="preserve">Relevant Requirement(s) from SRS: </w:t>
       </w:r>
+      <w:r>
+        <w:t>3.1.1.7</w:t>
+      </w:r>
     </w:p>
     <w:p>
       <w:pPr>
@@ -8492,6 +8751,9 @@
       <w:r>
         <w:t xml:space="preserve">Related Use Case(s): </w:t>
       </w:r>
+      <w:r>
+        <w:t>2.2.13</w:t>
+      </w:r>
     </w:p>
     <w:p>
       <w:pPr>
@@ -8516,6 +8778,9 @@
       <w:r>
         <w:t xml:space="preserve">Relevant Requirement(s) from SRS: </w:t>
       </w:r>
+      <w:r>
+        <w:t>3.1.1.7</w:t>
+      </w:r>
     </w:p>
     <w:p>
       <w:pPr>
@@ -8632,6 +8897,9 @@
       </w:pPr>
       <w:r>
         <w:t xml:space="preserve">Related Use Case(s): </w:t>
+      </w:r>
+      <w:r>
+        <w:t>2.2.14</w:t>
       </w:r>
     </w:p>
     <w:p>
@@ -9196,8 +9464,16 @@
       <w:rPr>
         <w:rStyle w:val="PageNumber"/>
       </w:rPr>
-      <w:t>iii</w:t>
+      <w:t>ii</w:t>
     </w:r>
+    <w:proofErr w:type="spellStart"/>
+    <w:r>
+      <w:rPr>
+        <w:rStyle w:val="PageNumber"/>
+      </w:rPr>
+      <w:t>i</w:t>
+    </w:r>
+    <w:proofErr w:type="spellEnd"/>
     <w:r>
       <w:rPr>
         <w:rStyle w:val="PageNumber"/>

</xml_diff>

<commit_message>
DesignSpecs doc v1.15 - Added Reference to Use Case Diagrams
</commit_message>
<xml_diff>
--- a/design/DesignSpecs.docx
+++ b/design/DesignSpecs.docx
@@ -1,6 +1,6 @@
 
 <file path=word/document.xml><?xml version="1.0" encoding="utf-8"?>
-<w:document xmlns:wpc="http://schemas.microsoft.com/office/word/2010/wordprocessingCanvas" xmlns:cx="http://schemas.microsoft.com/office/drawing/2014/chartex" xmlns:cx1="http://schemas.microsoft.com/office/drawing/2015/9/8/chartex" xmlns:cx2="http://schemas.microsoft.com/office/drawing/2015/10/21/chartex" xmlns:cx3="http://schemas.microsoft.com/office/drawing/2016/5/9/chartex" xmlns:cx4="http://schemas.microsoft.com/office/drawing/2016/5/10/chartex" xmlns:cx5="http://schemas.microsoft.com/office/drawing/2016/5/11/chartex" xmlns:cx6="http://schemas.microsoft.com/office/drawing/2016/5/12/chartex" xmlns:cx7="http://schemas.microsoft.com/office/drawing/2016/5/13/chartex" xmlns:cx8="http://schemas.microsoft.com/office/drawing/2016/5/14/chartex" xmlns:mc="http://schemas.openxmlformats.org/markup-compatibility/2006" xmlns:aink="http://schemas.microsoft.com/office/drawing/2016/ink" xmlns:am3d="http://schemas.microsoft.com/office/drawing/2017/model3d" xmlns:o="urn:schemas-microsoft-com:office:office" xmlns:oel="http://schemas.microsoft.com/office/2019/extlst" xmlns:r="http://schemas.openxmlformats.org/officeDocument/2006/relationships" xmlns:m="http://schemas.openxmlformats.org/officeDocument/2006/math" xmlns:v="urn:schemas-microsoft-com:vml" xmlns:wp14="http://schemas.microsoft.com/office/word/2010/wordprocessingDrawing" xmlns:wp="http://schemas.openxmlformats.org/drawingml/2006/wordprocessingDrawing" xmlns:w10="urn:schemas-microsoft-com:office:word" xmlns:w="http://schemas.openxmlformats.org/wordprocessingml/2006/main" xmlns:w14="http://schemas.microsoft.com/office/word/2010/wordml" xmlns:w15="http://schemas.microsoft.com/office/word/2012/wordml" xmlns:w16cex="http://schemas.microsoft.com/office/word/2018/wordml/cex" xmlns:w16cid="http://schemas.microsoft.com/office/word/2016/wordml/cid" xmlns:w16="http://schemas.microsoft.com/office/word/2018/wordml" xmlns:w16du="http://schemas.microsoft.com/office/word/2023/wordml/word16du" xmlns:w16sdtdh="http://schemas.microsoft.com/office/word/2020/wordml/sdtdatahash" xmlns:w16se="http://schemas.microsoft.com/office/word/2015/wordml/symex" xmlns:wpg="http://schemas.microsoft.com/office/word/2010/wordprocessingGroup" xmlns:wpi="http://schemas.microsoft.com/office/word/2010/wordprocessingInk" xmlns:wne="http://schemas.microsoft.com/office/word/2006/wordml" xmlns:wps="http://schemas.microsoft.com/office/word/2010/wordprocessingShape" mc:Ignorable="w14 w15 w16se w16cid w16 w16cex w16sdtdh wp14">
+<w:document xmlns:wpc="http://schemas.microsoft.com/office/word/2010/wordprocessingCanvas" xmlns:cx="http://schemas.microsoft.com/office/drawing/2014/chartex" xmlns:cx1="http://schemas.microsoft.com/office/drawing/2015/9/8/chartex" xmlns:cx2="http://schemas.microsoft.com/office/drawing/2015/10/21/chartex" xmlns:cx3="http://schemas.microsoft.com/office/drawing/2016/5/9/chartex" xmlns:cx4="http://schemas.microsoft.com/office/drawing/2016/5/10/chartex" xmlns:cx5="http://schemas.microsoft.com/office/drawing/2016/5/11/chartex" xmlns:cx6="http://schemas.microsoft.com/office/drawing/2016/5/12/chartex" xmlns:cx7="http://schemas.microsoft.com/office/drawing/2016/5/13/chartex" xmlns:cx8="http://schemas.microsoft.com/office/drawing/2016/5/14/chartex" xmlns:mc="http://schemas.openxmlformats.org/markup-compatibility/2006" xmlns:aink="http://schemas.microsoft.com/office/drawing/2016/ink" xmlns:am3d="http://schemas.microsoft.com/office/drawing/2017/model3d" xmlns:o="urn:schemas-microsoft-com:office:office" xmlns:oel="http://schemas.microsoft.com/office/2019/extlst" xmlns:r="http://schemas.openxmlformats.org/officeDocument/2006/relationships" xmlns:m="http://schemas.openxmlformats.org/officeDocument/2006/math" xmlns:v="urn:schemas-microsoft-com:vml" xmlns:wp14="http://schemas.microsoft.com/office/word/2010/wordprocessingDrawing" xmlns:wp="http://schemas.openxmlformats.org/drawingml/2006/wordprocessingDrawing" xmlns:w10="urn:schemas-microsoft-com:office:word" xmlns:w="http://schemas.openxmlformats.org/wordprocessingml/2006/main" xmlns:w14="http://schemas.microsoft.com/office/word/2010/wordml" xmlns:w15="http://schemas.microsoft.com/office/word/2012/wordml" xmlns:w16cex="http://schemas.microsoft.com/office/word/2018/wordml/cex" xmlns:w16cid="http://schemas.microsoft.com/office/word/2016/wordml/cid" xmlns:w16="http://schemas.microsoft.com/office/word/2018/wordml" xmlns:w16du="http://schemas.microsoft.com/office/word/2023/wordml/word16du" xmlns:w16sdtdh="http://schemas.microsoft.com/office/word/2020/wordml/sdtdatahash" xmlns:w16sdtfl="http://schemas.microsoft.com/office/word/2024/wordml/sdtformatlock" xmlns:w16se="http://schemas.microsoft.com/office/word/2015/wordml/symex" xmlns:wpg="http://schemas.microsoft.com/office/word/2010/wordprocessingGroup" xmlns:wpi="http://schemas.microsoft.com/office/word/2010/wordprocessingInk" xmlns:wne="http://schemas.microsoft.com/office/word/2006/wordml" xmlns:wps="http://schemas.microsoft.com/office/word/2010/wordprocessingShape" mc:Ignorable="w14 w15 w16se w16cid w16 w16cex w16sdtdh w16sdtfl w16du wp14">
   <w:body>
     <w:p/>
     <w:p>
@@ -1473,7 +1473,19 @@
               <w:rPr>
                 <w:color w:val="000000"/>
               </w:rPr>
-              <w:t xml:space="preserve">Moule </w:t>
+              <w:t>Mo</w:t>
+            </w:r>
+            <w:r>
+              <w:rPr>
+                <w:color w:val="000000"/>
+              </w:rPr>
+              <w:t>d</w:t>
+            </w:r>
+            <w:r>
+              <w:rPr>
+                <w:color w:val="000000"/>
+              </w:rPr>
+              <w:t xml:space="preserve">ule </w:t>
             </w:r>
             <w:r>
               <w:rPr>
@@ -1503,11 +1515,19 @@
                 <w:color w:val="000000"/>
               </w:rPr>
             </w:pPr>
+            <w:proofErr w:type="spellStart"/>
             <w:r>
               <w:rPr>
                 <w:color w:val="000000"/>
               </w:rPr>
-              <w:t>Jaishnoor Kaur</w:t>
+              <w:t>Jaishnoor</w:t>
+            </w:r>
+            <w:proofErr w:type="spellEnd"/>
+            <w:r>
+              <w:rPr>
+                <w:color w:val="000000"/>
+              </w:rPr>
+              <w:t xml:space="preserve"> Kaur</w:t>
             </w:r>
           </w:p>
         </w:tc>
@@ -1703,6 +1723,12 @@
               </w:rPr>
               <w:t>Revision: Added Reference to Sequence Diagram</w:t>
             </w:r>
+            <w:r>
+              <w:rPr>
+                <w:color w:val="000000"/>
+              </w:rPr>
+              <w:t>s</w:t>
+            </w:r>
           </w:p>
         </w:tc>
         <w:tc>
@@ -1812,7 +1838,21 @@
               <w:rPr>
                 <w:color w:val="000000"/>
               </w:rPr>
-              <w:t xml:space="preserve">Revision: Added Relevant SRS Reqs.; Added Related Use Cases to </w:t>
+              <w:t xml:space="preserve">Revision: Added Relevant SRS </w:t>
+            </w:r>
+            <w:proofErr w:type="spellStart"/>
+            <w:r>
+              <w:rPr>
+                <w:color w:val="000000"/>
+              </w:rPr>
+              <w:t>Reqs</w:t>
+            </w:r>
+            <w:proofErr w:type="spellEnd"/>
+            <w:r>
+              <w:rPr>
+                <w:color w:val="000000"/>
+              </w:rPr>
+              <w:t xml:space="preserve">.; Added Related Use Cases to </w:t>
             </w:r>
             <w:r>
               <w:rPr>
@@ -1935,7 +1975,67 @@
               <w:rPr>
                 <w:color w:val="000000"/>
               </w:rPr>
-              <w:t xml:space="preserve">Revision: Added Central Module use case stubs; Fixed some use cases (up to 2.2.12) </w:t>
+              <w:t xml:space="preserve">Revision: Added </w:t>
+            </w:r>
+            <w:r>
+              <w:rPr>
+                <w:color w:val="000000"/>
+              </w:rPr>
+              <w:t xml:space="preserve">Stubs for </w:t>
+            </w:r>
+            <w:r>
+              <w:rPr>
+                <w:color w:val="000000"/>
+              </w:rPr>
+              <w:t xml:space="preserve">Central Module </w:t>
+            </w:r>
+            <w:r>
+              <w:rPr>
+                <w:color w:val="000000"/>
+              </w:rPr>
+              <w:t>Use Cases</w:t>
+            </w:r>
+            <w:r>
+              <w:rPr>
+                <w:color w:val="000000"/>
+              </w:rPr>
+              <w:t xml:space="preserve">; Fixed </w:t>
+            </w:r>
+            <w:r>
+              <w:rPr>
+                <w:color w:val="000000"/>
+              </w:rPr>
+              <w:t>S</w:t>
+            </w:r>
+            <w:r>
+              <w:rPr>
+                <w:color w:val="000000"/>
+              </w:rPr>
+              <w:t xml:space="preserve">ome </w:t>
+            </w:r>
+            <w:r>
+              <w:rPr>
+                <w:color w:val="000000"/>
+              </w:rPr>
+              <w:t>U</w:t>
+            </w:r>
+            <w:r>
+              <w:rPr>
+                <w:color w:val="000000"/>
+              </w:rPr>
+              <w:t xml:space="preserve">se </w:t>
+            </w:r>
+            <w:r>
+              <w:rPr>
+                <w:color w:val="000000"/>
+              </w:rPr>
+              <w:t>C</w:t>
+            </w:r>
+            <w:r>
+              <w:rPr>
+                <w:color w:val="000000"/>
+              </w:rPr>
+              <w:t xml:space="preserve">ases (up to 2.2.12) </w:t>
             </w:r>
           </w:p>
         </w:tc>
@@ -1959,11 +2059,19 @@
                 <w:color w:val="000000"/>
               </w:rPr>
             </w:pPr>
+            <w:proofErr w:type="spellStart"/>
             <w:r>
               <w:rPr>
                 <w:color w:val="000000"/>
               </w:rPr>
-              <w:t>Jaishnoor Kaur</w:t>
+              <w:t>Jaishnoor</w:t>
+            </w:r>
+            <w:proofErr w:type="spellEnd"/>
+            <w:r>
+              <w:rPr>
+                <w:color w:val="000000"/>
+              </w:rPr>
+              <w:t xml:space="preserve"> Kaur</w:t>
             </w:r>
           </w:p>
         </w:tc>
@@ -1988,6 +2096,12 @@
                 <w:color w:val="000000"/>
               </w:rPr>
             </w:pPr>
+            <w:r>
+              <w:rPr>
+                <w:color w:val="000000"/>
+              </w:rPr>
+              <w:t>04/09/2025</w:t>
+            </w:r>
           </w:p>
         </w:tc>
         <w:tc>
@@ -2009,6 +2123,12 @@
                 <w:color w:val="000000"/>
               </w:rPr>
             </w:pPr>
+            <w:r>
+              <w:rPr>
+                <w:color w:val="000000"/>
+              </w:rPr>
+              <w:t>1.15</w:t>
+            </w:r>
           </w:p>
         </w:tc>
         <w:tc>
@@ -2030,6 +2150,18 @@
                 <w:color w:val="000000"/>
               </w:rPr>
             </w:pPr>
+            <w:r>
+              <w:rPr>
+                <w:color w:val="000000"/>
+              </w:rPr>
+              <w:t>Revision: Added Reference to Use Case Diagram</w:t>
+            </w:r>
+            <w:r>
+              <w:rPr>
+                <w:color w:val="000000"/>
+              </w:rPr>
+              <w:t>s</w:t>
+            </w:r>
           </w:p>
         </w:tc>
         <w:tc>
@@ -2052,6 +2184,12 @@
                 <w:color w:val="000000"/>
               </w:rPr>
             </w:pPr>
+            <w:r>
+              <w:rPr>
+                <w:color w:val="000000"/>
+              </w:rPr>
+              <w:t>Harven Dhanota</w:t>
+            </w:r>
           </w:p>
         </w:tc>
       </w:tr>
@@ -2912,7 +3050,7 @@
         <w:t xml:space="preserve">See Attached File: </w:t>
       </w:r>
       <w:r>
-        <w:t>TBD</w:t>
+        <w:t>UML_UseCaseDiagrams.pdf</w:t>
       </w:r>
     </w:p>
     <w:p>
@@ -3028,7 +3166,19 @@
         <w:rPr>
           <w:color w:val="000000"/>
         </w:rPr>
-        <w:t>SequenceDiagram.pdf</w:t>
+        <w:t>SequenceDiagram</w:t>
+      </w:r>
+      <w:r>
+        <w:rPr>
+          <w:color w:val="000000"/>
+        </w:rPr>
+        <w:t>s</w:t>
+      </w:r>
+      <w:r>
+        <w:rPr>
+          <w:color w:val="000000"/>
+        </w:rPr>
+        <w:t>.pdf</w:t>
       </w:r>
     </w:p>
     <w:p>
@@ -5408,7 +5558,15 @@
         <w:ind w:left="3240" w:hanging="360"/>
       </w:pPr>
       <w:r>
-        <w:t>(5) central module sends ACCESSCAREQGRANTED message and updates in_access to true</w:t>
+        <w:t xml:space="preserve">(5) central module sends ACCESSCAREQGRANTED message and updates </w:t>
+      </w:r>
+      <w:proofErr w:type="spellStart"/>
+      <w:r>
+        <w:t>in_access</w:t>
+      </w:r>
+      <w:proofErr w:type="spellEnd"/>
+      <w:r>
+        <w:t xml:space="preserve"> to true</w:t>
       </w:r>
     </w:p>
     <w:p>
@@ -6364,13 +6522,7 @@
         <w:t>Precondition(s): the Teller Module is online and connected to the central server, and the teller has verified the customer’s identity</w:t>
       </w:r>
       <w:r>
-        <w:t xml:space="preserve"> </w:t>
-      </w:r>
-      <w:r>
-        <w:t xml:space="preserve">and is accessing customer’s </w:t>
-      </w:r>
-      <w:r>
-        <w:t>financial account</w:t>
+        <w:t xml:space="preserve"> and is accessing customer’s financial account</w:t>
       </w:r>
     </w:p>
     <w:p>
@@ -9347,7 +9499,10 @@
         <w:spacing w:before="0"/>
       </w:pPr>
       <w:r>
-        <w:t>2.3.6.   Monthly Savings Account Interest Added</w:t>
+        <w:t>2.3.6.</w:t>
+      </w:r>
+      <w:r>
+        <w:t xml:space="preserve">  Savings Account: Monthly Interest Added</w:t>
       </w:r>
     </w:p>
     <w:p>
@@ -9463,7 +9618,10 @@
         <w:spacing w:before="0"/>
       </w:pPr>
       <w:r>
-        <w:t>2.3.7.   Daily ATM Reset</w:t>
+        <w:t>2.3.7.</w:t>
+      </w:r>
+      <w:r>
+        <w:t xml:space="preserve">  ATM: Daily Cash Reserves Reset</w:t>
       </w:r>
     </w:p>
     <w:p>
@@ -9578,8 +9736,117 @@
         <w:jc w:val="both"/>
       </w:pPr>
       <w:r>
-        <w:t xml:space="preserve">2.3.8.   Central Module Receive Message   </w:t>
-      </w:r>
+        <w:t>2.3.8.</w:t>
+      </w:r>
+      <w:r>
+        <w:t xml:space="preserve">  Central Server Receives Message from Client (ATM Module or Teller Module)</w:t>
+      </w:r>
+    </w:p>
+    <w:p>
+      <w:pPr>
+        <w:pStyle w:val="Paragraph2"/>
+        <w:spacing w:before="0"/>
+        <w:ind w:left="2880" w:hanging="720"/>
+      </w:pPr>
+      <w:r>
+        <w:t xml:space="preserve">Relevant Requirement(s) from SRS: </w:t>
+      </w:r>
+    </w:p>
+    <w:p>
+      <w:pPr>
+        <w:pStyle w:val="Paragraph2"/>
+        <w:spacing w:before="0"/>
+        <w:ind w:left="2880" w:hanging="720"/>
+      </w:pPr>
+      <w:r>
+        <w:t xml:space="preserve">Precondition(s): </w:t>
+      </w:r>
+    </w:p>
+    <w:p>
+      <w:pPr>
+        <w:pStyle w:val="Paragraph2"/>
+        <w:spacing w:before="0"/>
+        <w:ind w:left="2880" w:hanging="720"/>
+      </w:pPr>
+      <w:r>
+        <w:t xml:space="preserve">Postcondition(s): </w:t>
+      </w:r>
+    </w:p>
+    <w:p>
+      <w:pPr>
+        <w:pStyle w:val="Paragraph2"/>
+        <w:spacing w:before="0"/>
+        <w:ind w:left="2160"/>
+      </w:pPr>
+      <w:r>
+        <w:t>Basic Flow:</w:t>
+      </w:r>
+    </w:p>
+    <w:p>
+      <w:pPr>
+        <w:pStyle w:val="Paragraph2"/>
+        <w:spacing w:before="0"/>
+        <w:ind w:left="3240" w:hanging="360"/>
+      </w:pPr>
+      <w:r>
+        <w:t xml:space="preserve">(1) </w:t>
+      </w:r>
+    </w:p>
+    <w:p>
+      <w:pPr>
+        <w:pStyle w:val="Paragraph2"/>
+        <w:spacing w:before="0"/>
+        <w:ind w:left="2160"/>
+      </w:pPr>
+      <w:r>
+        <w:t>Alternate Flows:</w:t>
+      </w:r>
+    </w:p>
+    <w:p>
+      <w:pPr>
+        <w:pStyle w:val="Paragraph2"/>
+        <w:spacing w:before="0"/>
+        <w:ind w:left="3240" w:hanging="360"/>
+      </w:pPr>
+      <w:r>
+        <w:t xml:space="preserve">(1) </w:t>
+      </w:r>
+    </w:p>
+    <w:p>
+      <w:pPr>
+        <w:pStyle w:val="Paragraph2"/>
+        <w:spacing w:before="0"/>
+        <w:ind w:left="2160"/>
+      </w:pPr>
+      <w:r>
+        <w:t xml:space="preserve">Exceptions: </w:t>
+      </w:r>
+    </w:p>
+    <w:p>
+      <w:pPr>
+        <w:pStyle w:val="Paragraph2"/>
+        <w:spacing w:before="0"/>
+        <w:ind w:left="3240" w:hanging="360"/>
+      </w:pPr>
+      <w:r>
+        <w:t>(1)</w:t>
+      </w:r>
+    </w:p>
+    <w:p>
+      <w:pPr>
+        <w:pStyle w:val="Paragraph2"/>
+        <w:spacing w:before="0"/>
+        <w:ind w:left="2160"/>
+      </w:pPr>
+      <w:r>
+        <w:t xml:space="preserve">Related Use Case(s): </w:t>
+      </w:r>
+    </w:p>
+    <w:p>
+      <w:pPr>
+        <w:ind w:left="1440"/>
+        <w:jc w:val="both"/>
+      </w:pPr>
     </w:p>
     <w:p>
       <w:pPr>
@@ -9631,7 +9898,7 @@
 </file>
 
 <file path=word/endnotes.xml><?xml version="1.0" encoding="utf-8"?>
-<w:endnotes xmlns:wpc="http://schemas.microsoft.com/office/word/2010/wordprocessingCanvas" xmlns:cx="http://schemas.microsoft.com/office/drawing/2014/chartex" xmlns:cx1="http://schemas.microsoft.com/office/drawing/2015/9/8/chartex" xmlns:cx2="http://schemas.microsoft.com/office/drawing/2015/10/21/chartex" xmlns:cx3="http://schemas.microsoft.com/office/drawing/2016/5/9/chartex" xmlns:cx4="http://schemas.microsoft.com/office/drawing/2016/5/10/chartex" xmlns:cx5="http://schemas.microsoft.com/office/drawing/2016/5/11/chartex" xmlns:cx6="http://schemas.microsoft.com/office/drawing/2016/5/12/chartex" xmlns:cx7="http://schemas.microsoft.com/office/drawing/2016/5/13/chartex" xmlns:cx8="http://schemas.microsoft.com/office/drawing/2016/5/14/chartex" xmlns:mc="http://schemas.openxmlformats.org/markup-compatibility/2006" xmlns:aink="http://schemas.microsoft.com/office/drawing/2016/ink" xmlns:am3d="http://schemas.microsoft.com/office/drawing/2017/model3d" xmlns:o="urn:schemas-microsoft-com:office:office" xmlns:oel="http://schemas.microsoft.com/office/2019/extlst" xmlns:r="http://schemas.openxmlformats.org/officeDocument/2006/relationships" xmlns:m="http://schemas.openxmlformats.org/officeDocument/2006/math" xmlns:v="urn:schemas-microsoft-com:vml" xmlns:wp14="http://schemas.microsoft.com/office/word/2010/wordprocessingDrawing" xmlns:wp="http://schemas.openxmlformats.org/drawingml/2006/wordprocessingDrawing" xmlns:w10="urn:schemas-microsoft-com:office:word" xmlns:w="http://schemas.openxmlformats.org/wordprocessingml/2006/main" xmlns:w14="http://schemas.microsoft.com/office/word/2010/wordml" xmlns:w15="http://schemas.microsoft.com/office/word/2012/wordml" xmlns:w16cex="http://schemas.microsoft.com/office/word/2018/wordml/cex" xmlns:w16cid="http://schemas.microsoft.com/office/word/2016/wordml/cid" xmlns:w16="http://schemas.microsoft.com/office/word/2018/wordml" xmlns:w16du="http://schemas.microsoft.com/office/word/2023/wordml/word16du" xmlns:w16sdtdh="http://schemas.microsoft.com/office/word/2020/wordml/sdtdatahash" xmlns:w16se="http://schemas.microsoft.com/office/word/2015/wordml/symex" xmlns:wpg="http://schemas.microsoft.com/office/word/2010/wordprocessingGroup" xmlns:wpi="http://schemas.microsoft.com/office/word/2010/wordprocessingInk" xmlns:wne="http://schemas.microsoft.com/office/word/2006/wordml" xmlns:wps="http://schemas.microsoft.com/office/word/2010/wordprocessingShape" mc:Ignorable="w14 w15 w16se w16cid w16 w16cex w16sdtdh wp14">
+<w:endnotes xmlns:wpc="http://schemas.microsoft.com/office/word/2010/wordprocessingCanvas" xmlns:cx="http://schemas.microsoft.com/office/drawing/2014/chartex" xmlns:cx1="http://schemas.microsoft.com/office/drawing/2015/9/8/chartex" xmlns:cx2="http://schemas.microsoft.com/office/drawing/2015/10/21/chartex" xmlns:cx3="http://schemas.microsoft.com/office/drawing/2016/5/9/chartex" xmlns:cx4="http://schemas.microsoft.com/office/drawing/2016/5/10/chartex" xmlns:cx5="http://schemas.microsoft.com/office/drawing/2016/5/11/chartex" xmlns:cx6="http://schemas.microsoft.com/office/drawing/2016/5/12/chartex" xmlns:cx7="http://schemas.microsoft.com/office/drawing/2016/5/13/chartex" xmlns:cx8="http://schemas.microsoft.com/office/drawing/2016/5/14/chartex" xmlns:mc="http://schemas.openxmlformats.org/markup-compatibility/2006" xmlns:aink="http://schemas.microsoft.com/office/drawing/2016/ink" xmlns:am3d="http://schemas.microsoft.com/office/drawing/2017/model3d" xmlns:o="urn:schemas-microsoft-com:office:office" xmlns:oel="http://schemas.microsoft.com/office/2019/extlst" xmlns:r="http://schemas.openxmlformats.org/officeDocument/2006/relationships" xmlns:m="http://schemas.openxmlformats.org/officeDocument/2006/math" xmlns:v="urn:schemas-microsoft-com:vml" xmlns:wp14="http://schemas.microsoft.com/office/word/2010/wordprocessingDrawing" xmlns:wp="http://schemas.openxmlformats.org/drawingml/2006/wordprocessingDrawing" xmlns:w10="urn:schemas-microsoft-com:office:word" xmlns:w="http://schemas.openxmlformats.org/wordprocessingml/2006/main" xmlns:w14="http://schemas.microsoft.com/office/word/2010/wordml" xmlns:w15="http://schemas.microsoft.com/office/word/2012/wordml" xmlns:w16cex="http://schemas.microsoft.com/office/word/2018/wordml/cex" xmlns:w16cid="http://schemas.microsoft.com/office/word/2016/wordml/cid" xmlns:w16="http://schemas.microsoft.com/office/word/2018/wordml" xmlns:w16du="http://schemas.microsoft.com/office/word/2023/wordml/word16du" xmlns:w16sdtdh="http://schemas.microsoft.com/office/word/2020/wordml/sdtdatahash" xmlns:w16sdtfl="http://schemas.microsoft.com/office/word/2024/wordml/sdtformatlock" xmlns:w16se="http://schemas.microsoft.com/office/word/2015/wordml/symex" xmlns:wpg="http://schemas.microsoft.com/office/word/2010/wordprocessingGroup" xmlns:wpi="http://schemas.microsoft.com/office/word/2010/wordprocessingInk" xmlns:wne="http://schemas.microsoft.com/office/word/2006/wordml" xmlns:wps="http://schemas.microsoft.com/office/word/2010/wordprocessingShape" mc:Ignorable="w14 w15 w16se w16cid w16 w16cex w16sdtdh w16sdtfl w16du wp14">
   <w:endnote w:type="separator" w:id="-1">
     <w:p>
       <w:r>
@@ -9650,7 +9917,7 @@
 </file>
 
 <file path=word/footer1.xml><?xml version="1.0" encoding="utf-8"?>
-<w:ftr xmlns:wpc="http://schemas.microsoft.com/office/word/2010/wordprocessingCanvas" xmlns:cx="http://schemas.microsoft.com/office/drawing/2014/chartex" xmlns:cx1="http://schemas.microsoft.com/office/drawing/2015/9/8/chartex" xmlns:cx2="http://schemas.microsoft.com/office/drawing/2015/10/21/chartex" xmlns:cx3="http://schemas.microsoft.com/office/drawing/2016/5/9/chartex" xmlns:cx4="http://schemas.microsoft.com/office/drawing/2016/5/10/chartex" xmlns:cx5="http://schemas.microsoft.com/office/drawing/2016/5/11/chartex" xmlns:cx6="http://schemas.microsoft.com/office/drawing/2016/5/12/chartex" xmlns:cx7="http://schemas.microsoft.com/office/drawing/2016/5/13/chartex" xmlns:cx8="http://schemas.microsoft.com/office/drawing/2016/5/14/chartex" xmlns:mc="http://schemas.openxmlformats.org/markup-compatibility/2006" xmlns:aink="http://schemas.microsoft.com/office/drawing/2016/ink" xmlns:am3d="http://schemas.microsoft.com/office/drawing/2017/model3d" xmlns:o="urn:schemas-microsoft-com:office:office" xmlns:oel="http://schemas.microsoft.com/office/2019/extlst" xmlns:r="http://schemas.openxmlformats.org/officeDocument/2006/relationships" xmlns:m="http://schemas.openxmlformats.org/officeDocument/2006/math" xmlns:v="urn:schemas-microsoft-com:vml" xmlns:wp14="http://schemas.microsoft.com/office/word/2010/wordprocessingDrawing" xmlns:wp="http://schemas.openxmlformats.org/drawingml/2006/wordprocessingDrawing" xmlns:w10="urn:schemas-microsoft-com:office:word" xmlns:w="http://schemas.openxmlformats.org/wordprocessingml/2006/main" xmlns:w14="http://schemas.microsoft.com/office/word/2010/wordml" xmlns:w15="http://schemas.microsoft.com/office/word/2012/wordml" xmlns:w16cex="http://schemas.microsoft.com/office/word/2018/wordml/cex" xmlns:w16cid="http://schemas.microsoft.com/office/word/2016/wordml/cid" xmlns:w16="http://schemas.microsoft.com/office/word/2018/wordml" xmlns:w16du="http://schemas.microsoft.com/office/word/2023/wordml/word16du" xmlns:w16sdtdh="http://schemas.microsoft.com/office/word/2020/wordml/sdtdatahash" xmlns:w16se="http://schemas.microsoft.com/office/word/2015/wordml/symex" xmlns:wpg="http://schemas.microsoft.com/office/word/2010/wordprocessingGroup" xmlns:wpi="http://schemas.microsoft.com/office/word/2010/wordprocessingInk" xmlns:wne="http://schemas.microsoft.com/office/word/2006/wordml" xmlns:wps="http://schemas.microsoft.com/office/word/2010/wordprocessingShape" mc:Ignorable="w14 w15 w16se w16cid w16 w16cex w16sdtdh wp14">
+<w:ftr xmlns:wpc="http://schemas.microsoft.com/office/word/2010/wordprocessingCanvas" xmlns:cx="http://schemas.microsoft.com/office/drawing/2014/chartex" xmlns:cx1="http://schemas.microsoft.com/office/drawing/2015/9/8/chartex" xmlns:cx2="http://schemas.microsoft.com/office/drawing/2015/10/21/chartex" xmlns:cx3="http://schemas.microsoft.com/office/drawing/2016/5/9/chartex" xmlns:cx4="http://schemas.microsoft.com/office/drawing/2016/5/10/chartex" xmlns:cx5="http://schemas.microsoft.com/office/drawing/2016/5/11/chartex" xmlns:cx6="http://schemas.microsoft.com/office/drawing/2016/5/12/chartex" xmlns:cx7="http://schemas.microsoft.com/office/drawing/2016/5/13/chartex" xmlns:cx8="http://schemas.microsoft.com/office/drawing/2016/5/14/chartex" xmlns:mc="http://schemas.openxmlformats.org/markup-compatibility/2006" xmlns:aink="http://schemas.microsoft.com/office/drawing/2016/ink" xmlns:am3d="http://schemas.microsoft.com/office/drawing/2017/model3d" xmlns:o="urn:schemas-microsoft-com:office:office" xmlns:oel="http://schemas.microsoft.com/office/2019/extlst" xmlns:r="http://schemas.openxmlformats.org/officeDocument/2006/relationships" xmlns:m="http://schemas.openxmlformats.org/officeDocument/2006/math" xmlns:v="urn:schemas-microsoft-com:vml" xmlns:wp14="http://schemas.microsoft.com/office/word/2010/wordprocessingDrawing" xmlns:wp="http://schemas.openxmlformats.org/drawingml/2006/wordprocessingDrawing" xmlns:w10="urn:schemas-microsoft-com:office:word" xmlns:w="http://schemas.openxmlformats.org/wordprocessingml/2006/main" xmlns:w14="http://schemas.microsoft.com/office/word/2010/wordml" xmlns:w15="http://schemas.microsoft.com/office/word/2012/wordml" xmlns:w16cex="http://schemas.microsoft.com/office/word/2018/wordml/cex" xmlns:w16cid="http://schemas.microsoft.com/office/word/2016/wordml/cid" xmlns:w16="http://schemas.microsoft.com/office/word/2018/wordml" xmlns:w16du="http://schemas.microsoft.com/office/word/2023/wordml/word16du" xmlns:w16sdtdh="http://schemas.microsoft.com/office/word/2020/wordml/sdtdatahash" xmlns:w16sdtfl="http://schemas.microsoft.com/office/word/2024/wordml/sdtformatlock" xmlns:w16se="http://schemas.microsoft.com/office/word/2015/wordml/symex" xmlns:wpg="http://schemas.microsoft.com/office/word/2010/wordprocessingGroup" xmlns:wpi="http://schemas.microsoft.com/office/word/2010/wordprocessingInk" xmlns:wne="http://schemas.microsoft.com/office/word/2006/wordml" xmlns:wps="http://schemas.microsoft.com/office/word/2010/wordprocessingShape" mc:Ignorable="w14 w15 w16se w16cid w16 w16cex w16sdtdh w16sdtfl w16du wp14">
   <w:p>
     <w:pPr>
       <w:pStyle w:val="Footer"/>
@@ -9660,7 +9927,7 @@
 </file>
 
 <file path=word/footer2.xml><?xml version="1.0" encoding="utf-8"?>
-<w:ftr xmlns:wpc="http://schemas.microsoft.com/office/word/2010/wordprocessingCanvas" xmlns:cx="http://schemas.microsoft.com/office/drawing/2014/chartex" xmlns:cx1="http://schemas.microsoft.com/office/drawing/2015/9/8/chartex" xmlns:cx2="http://schemas.microsoft.com/office/drawing/2015/10/21/chartex" xmlns:cx3="http://schemas.microsoft.com/office/drawing/2016/5/9/chartex" xmlns:cx4="http://schemas.microsoft.com/office/drawing/2016/5/10/chartex" xmlns:cx5="http://schemas.microsoft.com/office/drawing/2016/5/11/chartex" xmlns:cx6="http://schemas.microsoft.com/office/drawing/2016/5/12/chartex" xmlns:cx7="http://schemas.microsoft.com/office/drawing/2016/5/13/chartex" xmlns:cx8="http://schemas.microsoft.com/office/drawing/2016/5/14/chartex" xmlns:mc="http://schemas.openxmlformats.org/markup-compatibility/2006" xmlns:aink="http://schemas.microsoft.com/office/drawing/2016/ink" xmlns:am3d="http://schemas.microsoft.com/office/drawing/2017/model3d" xmlns:o="urn:schemas-microsoft-com:office:office" xmlns:oel="http://schemas.microsoft.com/office/2019/extlst" xmlns:r="http://schemas.openxmlformats.org/officeDocument/2006/relationships" xmlns:m="http://schemas.openxmlformats.org/officeDocument/2006/math" xmlns:v="urn:schemas-microsoft-com:vml" xmlns:wp14="http://schemas.microsoft.com/office/word/2010/wordprocessingDrawing" xmlns:wp="http://schemas.openxmlformats.org/drawingml/2006/wordprocessingDrawing" xmlns:w10="urn:schemas-microsoft-com:office:word" xmlns:w="http://schemas.openxmlformats.org/wordprocessingml/2006/main" xmlns:w14="http://schemas.microsoft.com/office/word/2010/wordml" xmlns:w15="http://schemas.microsoft.com/office/word/2012/wordml" xmlns:w16cex="http://schemas.microsoft.com/office/word/2018/wordml/cex" xmlns:w16cid="http://schemas.microsoft.com/office/word/2016/wordml/cid" xmlns:w16="http://schemas.microsoft.com/office/word/2018/wordml" xmlns:w16du="http://schemas.microsoft.com/office/word/2023/wordml/word16du" xmlns:w16sdtdh="http://schemas.microsoft.com/office/word/2020/wordml/sdtdatahash" xmlns:w16se="http://schemas.microsoft.com/office/word/2015/wordml/symex" xmlns:wpg="http://schemas.microsoft.com/office/word/2010/wordprocessingGroup" xmlns:wpi="http://schemas.microsoft.com/office/word/2010/wordprocessingInk" xmlns:wne="http://schemas.microsoft.com/office/word/2006/wordml" xmlns:wps="http://schemas.microsoft.com/office/word/2010/wordprocessingShape" mc:Ignorable="w14 w15 w16se w16cid w16 w16cex w16sdtdh wp14">
+<w:ftr xmlns:wpc="http://schemas.microsoft.com/office/word/2010/wordprocessingCanvas" xmlns:cx="http://schemas.microsoft.com/office/drawing/2014/chartex" xmlns:cx1="http://schemas.microsoft.com/office/drawing/2015/9/8/chartex" xmlns:cx2="http://schemas.microsoft.com/office/drawing/2015/10/21/chartex" xmlns:cx3="http://schemas.microsoft.com/office/drawing/2016/5/9/chartex" xmlns:cx4="http://schemas.microsoft.com/office/drawing/2016/5/10/chartex" xmlns:cx5="http://schemas.microsoft.com/office/drawing/2016/5/11/chartex" xmlns:cx6="http://schemas.microsoft.com/office/drawing/2016/5/12/chartex" xmlns:cx7="http://schemas.microsoft.com/office/drawing/2016/5/13/chartex" xmlns:cx8="http://schemas.microsoft.com/office/drawing/2016/5/14/chartex" xmlns:mc="http://schemas.openxmlformats.org/markup-compatibility/2006" xmlns:aink="http://schemas.microsoft.com/office/drawing/2016/ink" xmlns:am3d="http://schemas.microsoft.com/office/drawing/2017/model3d" xmlns:o="urn:schemas-microsoft-com:office:office" xmlns:oel="http://schemas.microsoft.com/office/2019/extlst" xmlns:r="http://schemas.openxmlformats.org/officeDocument/2006/relationships" xmlns:m="http://schemas.openxmlformats.org/officeDocument/2006/math" xmlns:v="urn:schemas-microsoft-com:vml" xmlns:wp14="http://schemas.microsoft.com/office/word/2010/wordprocessingDrawing" xmlns:wp="http://schemas.openxmlformats.org/drawingml/2006/wordprocessingDrawing" xmlns:w10="urn:schemas-microsoft-com:office:word" xmlns:w="http://schemas.openxmlformats.org/wordprocessingml/2006/main" xmlns:w14="http://schemas.microsoft.com/office/word/2010/wordml" xmlns:w15="http://schemas.microsoft.com/office/word/2012/wordml" xmlns:w16cex="http://schemas.microsoft.com/office/word/2018/wordml/cex" xmlns:w16cid="http://schemas.microsoft.com/office/word/2016/wordml/cid" xmlns:w16="http://schemas.microsoft.com/office/word/2018/wordml" xmlns:w16du="http://schemas.microsoft.com/office/word/2023/wordml/word16du" xmlns:w16sdtdh="http://schemas.microsoft.com/office/word/2020/wordml/sdtdatahash" xmlns:w16sdtfl="http://schemas.microsoft.com/office/word/2024/wordml/sdtformatlock" xmlns:w16se="http://schemas.microsoft.com/office/word/2015/wordml/symex" xmlns:wpg="http://schemas.microsoft.com/office/word/2010/wordprocessingGroup" xmlns:wpi="http://schemas.microsoft.com/office/word/2010/wordprocessingInk" xmlns:wne="http://schemas.microsoft.com/office/word/2006/wordml" xmlns:wps="http://schemas.microsoft.com/office/word/2010/wordprocessingShape" mc:Ignorable="w14 w15 w16se w16cid w16 w16cex w16sdtdh w16sdtfl w16du wp14">
   <w:p>
     <w:pPr>
       <w:pStyle w:val="Footer"/>
@@ -9735,8 +10002,17 @@
                               <w:rStyle w:val="PageNumber"/>
                               <w:color w:val="000000"/>
                             </w:rPr>
-                            <w:t>ii</w:t>
+                            <w:t>i</w:t>
                           </w:r>
+                          <w:proofErr w:type="spellStart"/>
+                          <w:r>
+                            <w:rPr>
+                              <w:rStyle w:val="PageNumber"/>
+                              <w:color w:val="000000"/>
+                            </w:rPr>
+                            <w:t>i</w:t>
+                          </w:r>
+                          <w:proofErr w:type="spellEnd"/>
                           <w:r>
                             <w:rPr>
                               <w:rStyle w:val="PageNumber"/>
@@ -9814,7 +10090,7 @@
 </file>
 
 <file path=word/footer3.xml><?xml version="1.0" encoding="utf-8"?>
-<w:ftr xmlns:wpc="http://schemas.microsoft.com/office/word/2010/wordprocessingCanvas" xmlns:cx="http://schemas.microsoft.com/office/drawing/2014/chartex" xmlns:cx1="http://schemas.microsoft.com/office/drawing/2015/9/8/chartex" xmlns:cx2="http://schemas.microsoft.com/office/drawing/2015/10/21/chartex" xmlns:cx3="http://schemas.microsoft.com/office/drawing/2016/5/9/chartex" xmlns:cx4="http://schemas.microsoft.com/office/drawing/2016/5/10/chartex" xmlns:cx5="http://schemas.microsoft.com/office/drawing/2016/5/11/chartex" xmlns:cx6="http://schemas.microsoft.com/office/drawing/2016/5/12/chartex" xmlns:cx7="http://schemas.microsoft.com/office/drawing/2016/5/13/chartex" xmlns:cx8="http://schemas.microsoft.com/office/drawing/2016/5/14/chartex" xmlns:mc="http://schemas.openxmlformats.org/markup-compatibility/2006" xmlns:aink="http://schemas.microsoft.com/office/drawing/2016/ink" xmlns:am3d="http://schemas.microsoft.com/office/drawing/2017/model3d" xmlns:o="urn:schemas-microsoft-com:office:office" xmlns:oel="http://schemas.microsoft.com/office/2019/extlst" xmlns:r="http://schemas.openxmlformats.org/officeDocument/2006/relationships" xmlns:m="http://schemas.openxmlformats.org/officeDocument/2006/math" xmlns:v="urn:schemas-microsoft-com:vml" xmlns:wp14="http://schemas.microsoft.com/office/word/2010/wordprocessingDrawing" xmlns:wp="http://schemas.openxmlformats.org/drawingml/2006/wordprocessingDrawing" xmlns:w10="urn:schemas-microsoft-com:office:word" xmlns:w="http://schemas.openxmlformats.org/wordprocessingml/2006/main" xmlns:w14="http://schemas.microsoft.com/office/word/2010/wordml" xmlns:w15="http://schemas.microsoft.com/office/word/2012/wordml" xmlns:w16cex="http://schemas.microsoft.com/office/word/2018/wordml/cex" xmlns:w16cid="http://schemas.microsoft.com/office/word/2016/wordml/cid" xmlns:w16="http://schemas.microsoft.com/office/word/2018/wordml" xmlns:w16du="http://schemas.microsoft.com/office/word/2023/wordml/word16du" xmlns:w16sdtdh="http://schemas.microsoft.com/office/word/2020/wordml/sdtdatahash" xmlns:w16se="http://schemas.microsoft.com/office/word/2015/wordml/symex" xmlns:wpg="http://schemas.microsoft.com/office/word/2010/wordprocessingGroup" xmlns:wpi="http://schemas.microsoft.com/office/word/2010/wordprocessingInk" xmlns:wne="http://schemas.microsoft.com/office/word/2006/wordml" xmlns:wps="http://schemas.microsoft.com/office/word/2010/wordprocessingShape" mc:Ignorable="w14 w15 w16se w16cid w16 w16cex w16sdtdh wp14">
+<w:ftr xmlns:wpc="http://schemas.microsoft.com/office/word/2010/wordprocessingCanvas" xmlns:cx="http://schemas.microsoft.com/office/drawing/2014/chartex" xmlns:cx1="http://schemas.microsoft.com/office/drawing/2015/9/8/chartex" xmlns:cx2="http://schemas.microsoft.com/office/drawing/2015/10/21/chartex" xmlns:cx3="http://schemas.microsoft.com/office/drawing/2016/5/9/chartex" xmlns:cx4="http://schemas.microsoft.com/office/drawing/2016/5/10/chartex" xmlns:cx5="http://schemas.microsoft.com/office/drawing/2016/5/11/chartex" xmlns:cx6="http://schemas.microsoft.com/office/drawing/2016/5/12/chartex" xmlns:cx7="http://schemas.microsoft.com/office/drawing/2016/5/13/chartex" xmlns:cx8="http://schemas.microsoft.com/office/drawing/2016/5/14/chartex" xmlns:mc="http://schemas.openxmlformats.org/markup-compatibility/2006" xmlns:aink="http://schemas.microsoft.com/office/drawing/2016/ink" xmlns:am3d="http://schemas.microsoft.com/office/drawing/2017/model3d" xmlns:o="urn:schemas-microsoft-com:office:office" xmlns:oel="http://schemas.microsoft.com/office/2019/extlst" xmlns:r="http://schemas.openxmlformats.org/officeDocument/2006/relationships" xmlns:m="http://schemas.openxmlformats.org/officeDocument/2006/math" xmlns:v="urn:schemas-microsoft-com:vml" xmlns:wp14="http://schemas.microsoft.com/office/word/2010/wordprocessingDrawing" xmlns:wp="http://schemas.openxmlformats.org/drawingml/2006/wordprocessingDrawing" xmlns:w10="urn:schemas-microsoft-com:office:word" xmlns:w="http://schemas.openxmlformats.org/wordprocessingml/2006/main" xmlns:w14="http://schemas.microsoft.com/office/word/2010/wordml" xmlns:w15="http://schemas.microsoft.com/office/word/2012/wordml" xmlns:w16cex="http://schemas.microsoft.com/office/word/2018/wordml/cex" xmlns:w16cid="http://schemas.microsoft.com/office/word/2016/wordml/cid" xmlns:w16="http://schemas.microsoft.com/office/word/2018/wordml" xmlns:w16du="http://schemas.microsoft.com/office/word/2023/wordml/word16du" xmlns:w16sdtdh="http://schemas.microsoft.com/office/word/2020/wordml/sdtdatahash" xmlns:w16sdtfl="http://schemas.microsoft.com/office/word/2024/wordml/sdtformatlock" xmlns:w16se="http://schemas.microsoft.com/office/word/2015/wordml/symex" xmlns:wpg="http://schemas.microsoft.com/office/word/2010/wordprocessingGroup" xmlns:wpi="http://schemas.microsoft.com/office/word/2010/wordprocessingInk" xmlns:wne="http://schemas.microsoft.com/office/word/2006/wordml" xmlns:wps="http://schemas.microsoft.com/office/word/2010/wordprocessingShape" mc:Ignorable="w14 w15 w16se w16cid w16 w16cex w16sdtdh w16sdtfl w16du wp14">
   <w:p>
     <w:pPr>
       <w:pStyle w:val="Footer"/>
@@ -9900,8 +10176,17 @@
                               <w:rStyle w:val="PageNumber"/>
                               <w:color w:val="000000"/>
                             </w:rPr>
-                            <w:t>viii</w:t>
+                            <w:t>vii</w:t>
                           </w:r>
+                          <w:proofErr w:type="spellStart"/>
+                          <w:r>
+                            <w:rPr>
+                              <w:rStyle w:val="PageNumber"/>
+                              <w:color w:val="000000"/>
+                            </w:rPr>
+                            <w:t>i</w:t>
+                          </w:r>
+                          <w:proofErr w:type="spellEnd"/>
                           <w:r>
                             <w:rPr>
                               <w:rStyle w:val="PageNumber"/>
@@ -9980,7 +10265,7 @@
 </file>
 
 <file path=word/footer4.xml><?xml version="1.0" encoding="utf-8"?>
-<w:ftr xmlns:wpc="http://schemas.microsoft.com/office/word/2010/wordprocessingCanvas" xmlns:cx="http://schemas.microsoft.com/office/drawing/2014/chartex" xmlns:cx1="http://schemas.microsoft.com/office/drawing/2015/9/8/chartex" xmlns:cx2="http://schemas.microsoft.com/office/drawing/2015/10/21/chartex" xmlns:cx3="http://schemas.microsoft.com/office/drawing/2016/5/9/chartex" xmlns:cx4="http://schemas.microsoft.com/office/drawing/2016/5/10/chartex" xmlns:cx5="http://schemas.microsoft.com/office/drawing/2016/5/11/chartex" xmlns:cx6="http://schemas.microsoft.com/office/drawing/2016/5/12/chartex" xmlns:cx7="http://schemas.microsoft.com/office/drawing/2016/5/13/chartex" xmlns:cx8="http://schemas.microsoft.com/office/drawing/2016/5/14/chartex" xmlns:mc="http://schemas.openxmlformats.org/markup-compatibility/2006" xmlns:aink="http://schemas.microsoft.com/office/drawing/2016/ink" xmlns:am3d="http://schemas.microsoft.com/office/drawing/2017/model3d" xmlns:o="urn:schemas-microsoft-com:office:office" xmlns:oel="http://schemas.microsoft.com/office/2019/extlst" xmlns:r="http://schemas.openxmlformats.org/officeDocument/2006/relationships" xmlns:m="http://schemas.openxmlformats.org/officeDocument/2006/math" xmlns:v="urn:schemas-microsoft-com:vml" xmlns:wp14="http://schemas.microsoft.com/office/word/2010/wordprocessingDrawing" xmlns:wp="http://schemas.openxmlformats.org/drawingml/2006/wordprocessingDrawing" xmlns:w10="urn:schemas-microsoft-com:office:word" xmlns:w="http://schemas.openxmlformats.org/wordprocessingml/2006/main" xmlns:w14="http://schemas.microsoft.com/office/word/2010/wordml" xmlns:w15="http://schemas.microsoft.com/office/word/2012/wordml" xmlns:w16cex="http://schemas.microsoft.com/office/word/2018/wordml/cex" xmlns:w16cid="http://schemas.microsoft.com/office/word/2016/wordml/cid" xmlns:w16="http://schemas.microsoft.com/office/word/2018/wordml" xmlns:w16du="http://schemas.microsoft.com/office/word/2023/wordml/word16du" xmlns:w16sdtdh="http://schemas.microsoft.com/office/word/2020/wordml/sdtdatahash" xmlns:w16se="http://schemas.microsoft.com/office/word/2015/wordml/symex" xmlns:wpg="http://schemas.microsoft.com/office/word/2010/wordprocessingGroup" xmlns:wpi="http://schemas.microsoft.com/office/word/2010/wordprocessingInk" xmlns:wne="http://schemas.microsoft.com/office/word/2006/wordml" xmlns:wps="http://schemas.microsoft.com/office/word/2010/wordprocessingShape" mc:Ignorable="w14 w15 w16se w16cid w16 w16cex w16sdtdh wp14">
+<w:ftr xmlns:wpc="http://schemas.microsoft.com/office/word/2010/wordprocessingCanvas" xmlns:cx="http://schemas.microsoft.com/office/drawing/2014/chartex" xmlns:cx1="http://schemas.microsoft.com/office/drawing/2015/9/8/chartex" xmlns:cx2="http://schemas.microsoft.com/office/drawing/2015/10/21/chartex" xmlns:cx3="http://schemas.microsoft.com/office/drawing/2016/5/9/chartex" xmlns:cx4="http://schemas.microsoft.com/office/drawing/2016/5/10/chartex" xmlns:cx5="http://schemas.microsoft.com/office/drawing/2016/5/11/chartex" xmlns:cx6="http://schemas.microsoft.com/office/drawing/2016/5/12/chartex" xmlns:cx7="http://schemas.microsoft.com/office/drawing/2016/5/13/chartex" xmlns:cx8="http://schemas.microsoft.com/office/drawing/2016/5/14/chartex" xmlns:mc="http://schemas.openxmlformats.org/markup-compatibility/2006" xmlns:aink="http://schemas.microsoft.com/office/drawing/2016/ink" xmlns:am3d="http://schemas.microsoft.com/office/drawing/2017/model3d" xmlns:o="urn:schemas-microsoft-com:office:office" xmlns:oel="http://schemas.microsoft.com/office/2019/extlst" xmlns:r="http://schemas.openxmlformats.org/officeDocument/2006/relationships" xmlns:m="http://schemas.openxmlformats.org/officeDocument/2006/math" xmlns:v="urn:schemas-microsoft-com:vml" xmlns:wp14="http://schemas.microsoft.com/office/word/2010/wordprocessingDrawing" xmlns:wp="http://schemas.openxmlformats.org/drawingml/2006/wordprocessingDrawing" xmlns:w10="urn:schemas-microsoft-com:office:word" xmlns:w="http://schemas.openxmlformats.org/wordprocessingml/2006/main" xmlns:w14="http://schemas.microsoft.com/office/word/2010/wordml" xmlns:w15="http://schemas.microsoft.com/office/word/2012/wordml" xmlns:w16cex="http://schemas.microsoft.com/office/word/2018/wordml/cex" xmlns:w16cid="http://schemas.microsoft.com/office/word/2016/wordml/cid" xmlns:w16="http://schemas.microsoft.com/office/word/2018/wordml" xmlns:w16du="http://schemas.microsoft.com/office/word/2023/wordml/word16du" xmlns:w16sdtdh="http://schemas.microsoft.com/office/word/2020/wordml/sdtdatahash" xmlns:w16sdtfl="http://schemas.microsoft.com/office/word/2024/wordml/sdtformatlock" xmlns:w16se="http://schemas.microsoft.com/office/word/2015/wordml/symex" xmlns:wpg="http://schemas.microsoft.com/office/word/2010/wordprocessingGroup" xmlns:wpi="http://schemas.microsoft.com/office/word/2010/wordprocessingInk" xmlns:wne="http://schemas.microsoft.com/office/word/2006/wordml" xmlns:wps="http://schemas.microsoft.com/office/word/2010/wordprocessingShape" mc:Ignorable="w14 w15 w16se w16cid w16 w16cex w16sdtdh w16sdtfl w16du wp14">
   <w:p>
     <w:pPr>
       <w:pStyle w:val="Footer"/>
@@ -10013,8 +10298,16 @@
       <w:rPr>
         <w:rStyle w:val="PageNumber"/>
       </w:rPr>
-      <w:t>iii</w:t>
+      <w:t>ii</w:t>
     </w:r>
+    <w:proofErr w:type="spellStart"/>
+    <w:r>
+      <w:rPr>
+        <w:rStyle w:val="PageNumber"/>
+      </w:rPr>
+      <w:t>i</w:t>
+    </w:r>
+    <w:proofErr w:type="spellEnd"/>
     <w:r>
       <w:rPr>
         <w:rStyle w:val="PageNumber"/>
@@ -10027,7 +10320,7 @@
 </file>
 
 <file path=word/footnotes.xml><?xml version="1.0" encoding="utf-8"?>
-<w:footnotes xmlns:wpc="http://schemas.microsoft.com/office/word/2010/wordprocessingCanvas" xmlns:cx="http://schemas.microsoft.com/office/drawing/2014/chartex" xmlns:cx1="http://schemas.microsoft.com/office/drawing/2015/9/8/chartex" xmlns:cx2="http://schemas.microsoft.com/office/drawing/2015/10/21/chartex" xmlns:cx3="http://schemas.microsoft.com/office/drawing/2016/5/9/chartex" xmlns:cx4="http://schemas.microsoft.com/office/drawing/2016/5/10/chartex" xmlns:cx5="http://schemas.microsoft.com/office/drawing/2016/5/11/chartex" xmlns:cx6="http://schemas.microsoft.com/office/drawing/2016/5/12/chartex" xmlns:cx7="http://schemas.microsoft.com/office/drawing/2016/5/13/chartex" xmlns:cx8="http://schemas.microsoft.com/office/drawing/2016/5/14/chartex" xmlns:mc="http://schemas.openxmlformats.org/markup-compatibility/2006" xmlns:aink="http://schemas.microsoft.com/office/drawing/2016/ink" xmlns:am3d="http://schemas.microsoft.com/office/drawing/2017/model3d" xmlns:o="urn:schemas-microsoft-com:office:office" xmlns:oel="http://schemas.microsoft.com/office/2019/extlst" xmlns:r="http://schemas.openxmlformats.org/officeDocument/2006/relationships" xmlns:m="http://schemas.openxmlformats.org/officeDocument/2006/math" xmlns:v="urn:schemas-microsoft-com:vml" xmlns:wp14="http://schemas.microsoft.com/office/word/2010/wordprocessingDrawing" xmlns:wp="http://schemas.openxmlformats.org/drawingml/2006/wordprocessingDrawing" xmlns:w10="urn:schemas-microsoft-com:office:word" xmlns:w="http://schemas.openxmlformats.org/wordprocessingml/2006/main" xmlns:w14="http://schemas.microsoft.com/office/word/2010/wordml" xmlns:w15="http://schemas.microsoft.com/office/word/2012/wordml" xmlns:w16cex="http://schemas.microsoft.com/office/word/2018/wordml/cex" xmlns:w16cid="http://schemas.microsoft.com/office/word/2016/wordml/cid" xmlns:w16="http://schemas.microsoft.com/office/word/2018/wordml" xmlns:w16du="http://schemas.microsoft.com/office/word/2023/wordml/word16du" xmlns:w16sdtdh="http://schemas.microsoft.com/office/word/2020/wordml/sdtdatahash" xmlns:w16se="http://schemas.microsoft.com/office/word/2015/wordml/symex" xmlns:wpg="http://schemas.microsoft.com/office/word/2010/wordprocessingGroup" xmlns:wpi="http://schemas.microsoft.com/office/word/2010/wordprocessingInk" xmlns:wne="http://schemas.microsoft.com/office/word/2006/wordml" xmlns:wps="http://schemas.microsoft.com/office/word/2010/wordprocessingShape" mc:Ignorable="w14 w15 w16se w16cid w16 w16cex w16sdtdh wp14">
+<w:footnotes xmlns:wpc="http://schemas.microsoft.com/office/word/2010/wordprocessingCanvas" xmlns:cx="http://schemas.microsoft.com/office/drawing/2014/chartex" xmlns:cx1="http://schemas.microsoft.com/office/drawing/2015/9/8/chartex" xmlns:cx2="http://schemas.microsoft.com/office/drawing/2015/10/21/chartex" xmlns:cx3="http://schemas.microsoft.com/office/drawing/2016/5/9/chartex" xmlns:cx4="http://schemas.microsoft.com/office/drawing/2016/5/10/chartex" xmlns:cx5="http://schemas.microsoft.com/office/drawing/2016/5/11/chartex" xmlns:cx6="http://schemas.microsoft.com/office/drawing/2016/5/12/chartex" xmlns:cx7="http://schemas.microsoft.com/office/drawing/2016/5/13/chartex" xmlns:cx8="http://schemas.microsoft.com/office/drawing/2016/5/14/chartex" xmlns:mc="http://schemas.openxmlformats.org/markup-compatibility/2006" xmlns:aink="http://schemas.microsoft.com/office/drawing/2016/ink" xmlns:am3d="http://schemas.microsoft.com/office/drawing/2017/model3d" xmlns:o="urn:schemas-microsoft-com:office:office" xmlns:oel="http://schemas.microsoft.com/office/2019/extlst" xmlns:r="http://schemas.openxmlformats.org/officeDocument/2006/relationships" xmlns:m="http://schemas.openxmlformats.org/officeDocument/2006/math" xmlns:v="urn:schemas-microsoft-com:vml" xmlns:wp14="http://schemas.microsoft.com/office/word/2010/wordprocessingDrawing" xmlns:wp="http://schemas.openxmlformats.org/drawingml/2006/wordprocessingDrawing" xmlns:w10="urn:schemas-microsoft-com:office:word" xmlns:w="http://schemas.openxmlformats.org/wordprocessingml/2006/main" xmlns:w14="http://schemas.microsoft.com/office/word/2010/wordml" xmlns:w15="http://schemas.microsoft.com/office/word/2012/wordml" xmlns:w16cex="http://schemas.microsoft.com/office/word/2018/wordml/cex" xmlns:w16cid="http://schemas.microsoft.com/office/word/2016/wordml/cid" xmlns:w16="http://schemas.microsoft.com/office/word/2018/wordml" xmlns:w16du="http://schemas.microsoft.com/office/word/2023/wordml/word16du" xmlns:w16sdtdh="http://schemas.microsoft.com/office/word/2020/wordml/sdtdatahash" xmlns:w16sdtfl="http://schemas.microsoft.com/office/word/2024/wordml/sdtformatlock" xmlns:w16se="http://schemas.microsoft.com/office/word/2015/wordml/symex" xmlns:wpg="http://schemas.microsoft.com/office/word/2010/wordprocessingGroup" xmlns:wpi="http://schemas.microsoft.com/office/word/2010/wordprocessingInk" xmlns:wne="http://schemas.microsoft.com/office/word/2006/wordml" xmlns:wps="http://schemas.microsoft.com/office/word/2010/wordprocessingShape" mc:Ignorable="w14 w15 w16se w16cid w16 w16cex w16sdtdh w16sdtfl w16du wp14">
   <w:footnote w:type="separator" w:id="-1">
     <w:p>
       <w:r>
@@ -10046,7 +10339,7 @@
 </file>
 
 <file path=word/header1.xml><?xml version="1.0" encoding="utf-8"?>
-<w:hdr xmlns:wpc="http://schemas.microsoft.com/office/word/2010/wordprocessingCanvas" xmlns:cx="http://schemas.microsoft.com/office/drawing/2014/chartex" xmlns:cx1="http://schemas.microsoft.com/office/drawing/2015/9/8/chartex" xmlns:cx2="http://schemas.microsoft.com/office/drawing/2015/10/21/chartex" xmlns:cx3="http://schemas.microsoft.com/office/drawing/2016/5/9/chartex" xmlns:cx4="http://schemas.microsoft.com/office/drawing/2016/5/10/chartex" xmlns:cx5="http://schemas.microsoft.com/office/drawing/2016/5/11/chartex" xmlns:cx6="http://schemas.microsoft.com/office/drawing/2016/5/12/chartex" xmlns:cx7="http://schemas.microsoft.com/office/drawing/2016/5/13/chartex" xmlns:cx8="http://schemas.microsoft.com/office/drawing/2016/5/14/chartex" xmlns:mc="http://schemas.openxmlformats.org/markup-compatibility/2006" xmlns:aink="http://schemas.microsoft.com/office/drawing/2016/ink" xmlns:am3d="http://schemas.microsoft.com/office/drawing/2017/model3d" xmlns:o="urn:schemas-microsoft-com:office:office" xmlns:oel="http://schemas.microsoft.com/office/2019/extlst" xmlns:r="http://schemas.openxmlformats.org/officeDocument/2006/relationships" xmlns:m="http://schemas.openxmlformats.org/officeDocument/2006/math" xmlns:v="urn:schemas-microsoft-com:vml" xmlns:wp14="http://schemas.microsoft.com/office/word/2010/wordprocessingDrawing" xmlns:wp="http://schemas.openxmlformats.org/drawingml/2006/wordprocessingDrawing" xmlns:w10="urn:schemas-microsoft-com:office:word" xmlns:w="http://schemas.openxmlformats.org/wordprocessingml/2006/main" xmlns:w14="http://schemas.microsoft.com/office/word/2010/wordml" xmlns:w15="http://schemas.microsoft.com/office/word/2012/wordml" xmlns:w16cex="http://schemas.microsoft.com/office/word/2018/wordml/cex" xmlns:w16cid="http://schemas.microsoft.com/office/word/2016/wordml/cid" xmlns:w16="http://schemas.microsoft.com/office/word/2018/wordml" xmlns:w16du="http://schemas.microsoft.com/office/word/2023/wordml/word16du" xmlns:w16sdtdh="http://schemas.microsoft.com/office/word/2020/wordml/sdtdatahash" xmlns:w16se="http://schemas.microsoft.com/office/word/2015/wordml/symex" xmlns:wpg="http://schemas.microsoft.com/office/word/2010/wordprocessingGroup" xmlns:wpi="http://schemas.microsoft.com/office/word/2010/wordprocessingInk" xmlns:wne="http://schemas.microsoft.com/office/word/2006/wordml" xmlns:wps="http://schemas.microsoft.com/office/word/2010/wordprocessingShape" mc:Ignorable="w14 w15 w16se w16cid w16 w16cex w16sdtdh wp14">
+<w:hdr xmlns:wpc="http://schemas.microsoft.com/office/word/2010/wordprocessingCanvas" xmlns:cx="http://schemas.microsoft.com/office/drawing/2014/chartex" xmlns:cx1="http://schemas.microsoft.com/office/drawing/2015/9/8/chartex" xmlns:cx2="http://schemas.microsoft.com/office/drawing/2015/10/21/chartex" xmlns:cx3="http://schemas.microsoft.com/office/drawing/2016/5/9/chartex" xmlns:cx4="http://schemas.microsoft.com/office/drawing/2016/5/10/chartex" xmlns:cx5="http://schemas.microsoft.com/office/drawing/2016/5/11/chartex" xmlns:cx6="http://schemas.microsoft.com/office/drawing/2016/5/12/chartex" xmlns:cx7="http://schemas.microsoft.com/office/drawing/2016/5/13/chartex" xmlns:cx8="http://schemas.microsoft.com/office/drawing/2016/5/14/chartex" xmlns:mc="http://schemas.openxmlformats.org/markup-compatibility/2006" xmlns:aink="http://schemas.microsoft.com/office/drawing/2016/ink" xmlns:am3d="http://schemas.microsoft.com/office/drawing/2017/model3d" xmlns:o="urn:schemas-microsoft-com:office:office" xmlns:oel="http://schemas.microsoft.com/office/2019/extlst" xmlns:r="http://schemas.openxmlformats.org/officeDocument/2006/relationships" xmlns:m="http://schemas.openxmlformats.org/officeDocument/2006/math" xmlns:v="urn:schemas-microsoft-com:vml" xmlns:wp14="http://schemas.microsoft.com/office/word/2010/wordprocessingDrawing" xmlns:wp="http://schemas.openxmlformats.org/drawingml/2006/wordprocessingDrawing" xmlns:w10="urn:schemas-microsoft-com:office:word" xmlns:w="http://schemas.openxmlformats.org/wordprocessingml/2006/main" xmlns:w14="http://schemas.microsoft.com/office/word/2010/wordml" xmlns:w15="http://schemas.microsoft.com/office/word/2012/wordml" xmlns:w16cex="http://schemas.microsoft.com/office/word/2018/wordml/cex" xmlns:w16cid="http://schemas.microsoft.com/office/word/2016/wordml/cid" xmlns:w16="http://schemas.microsoft.com/office/word/2018/wordml" xmlns:w16du="http://schemas.microsoft.com/office/word/2023/wordml/word16du" xmlns:w16sdtdh="http://schemas.microsoft.com/office/word/2020/wordml/sdtdatahash" xmlns:w16sdtfl="http://schemas.microsoft.com/office/word/2024/wordml/sdtformatlock" xmlns:w16se="http://schemas.microsoft.com/office/word/2015/wordml/symex" xmlns:wpg="http://schemas.microsoft.com/office/word/2010/wordprocessingGroup" xmlns:wpi="http://schemas.microsoft.com/office/word/2010/wordprocessingInk" xmlns:wne="http://schemas.microsoft.com/office/word/2006/wordml" xmlns:wps="http://schemas.microsoft.com/office/word/2010/wordprocessingShape" mc:Ignorable="w14 w15 w16se w16cid w16 w16cex w16sdtdh w16sdtfl w16du wp14">
   <w:p>
     <w:pPr>
       <w:pStyle w:val="Header"/>
@@ -10056,7 +10349,7 @@
 </file>
 
 <file path=word/header2.xml><?xml version="1.0" encoding="utf-8"?>
-<w:hdr xmlns:wpc="http://schemas.microsoft.com/office/word/2010/wordprocessingCanvas" xmlns:cx="http://schemas.microsoft.com/office/drawing/2014/chartex" xmlns:cx1="http://schemas.microsoft.com/office/drawing/2015/9/8/chartex" xmlns:cx2="http://schemas.microsoft.com/office/drawing/2015/10/21/chartex" xmlns:cx3="http://schemas.microsoft.com/office/drawing/2016/5/9/chartex" xmlns:cx4="http://schemas.microsoft.com/office/drawing/2016/5/10/chartex" xmlns:cx5="http://schemas.microsoft.com/office/drawing/2016/5/11/chartex" xmlns:cx6="http://schemas.microsoft.com/office/drawing/2016/5/12/chartex" xmlns:cx7="http://schemas.microsoft.com/office/drawing/2016/5/13/chartex" xmlns:cx8="http://schemas.microsoft.com/office/drawing/2016/5/14/chartex" xmlns:mc="http://schemas.openxmlformats.org/markup-compatibility/2006" xmlns:aink="http://schemas.microsoft.com/office/drawing/2016/ink" xmlns:am3d="http://schemas.microsoft.com/office/drawing/2017/model3d" xmlns:o="urn:schemas-microsoft-com:office:office" xmlns:oel="http://schemas.microsoft.com/office/2019/extlst" xmlns:r="http://schemas.openxmlformats.org/officeDocument/2006/relationships" xmlns:m="http://schemas.openxmlformats.org/officeDocument/2006/math" xmlns:v="urn:schemas-microsoft-com:vml" xmlns:wp14="http://schemas.microsoft.com/office/word/2010/wordprocessingDrawing" xmlns:wp="http://schemas.openxmlformats.org/drawingml/2006/wordprocessingDrawing" xmlns:w10="urn:schemas-microsoft-com:office:word" xmlns:w="http://schemas.openxmlformats.org/wordprocessingml/2006/main" xmlns:w14="http://schemas.microsoft.com/office/word/2010/wordml" xmlns:w15="http://schemas.microsoft.com/office/word/2012/wordml" xmlns:w16cex="http://schemas.microsoft.com/office/word/2018/wordml/cex" xmlns:w16cid="http://schemas.microsoft.com/office/word/2016/wordml/cid" xmlns:w16="http://schemas.microsoft.com/office/word/2018/wordml" xmlns:w16du="http://schemas.microsoft.com/office/word/2023/wordml/word16du" xmlns:w16sdtdh="http://schemas.microsoft.com/office/word/2020/wordml/sdtdatahash" xmlns:w16se="http://schemas.microsoft.com/office/word/2015/wordml/symex" xmlns:wpg="http://schemas.microsoft.com/office/word/2010/wordprocessingGroup" xmlns:wpi="http://schemas.microsoft.com/office/word/2010/wordprocessingInk" xmlns:wne="http://schemas.microsoft.com/office/word/2006/wordml" xmlns:wps="http://schemas.microsoft.com/office/word/2010/wordprocessingShape" mc:Ignorable="w14 w15 w16se w16cid w16 w16cex w16sdtdh wp14">
+<w:hdr xmlns:wpc="http://schemas.microsoft.com/office/word/2010/wordprocessingCanvas" xmlns:cx="http://schemas.microsoft.com/office/drawing/2014/chartex" xmlns:cx1="http://schemas.microsoft.com/office/drawing/2015/9/8/chartex" xmlns:cx2="http://schemas.microsoft.com/office/drawing/2015/10/21/chartex" xmlns:cx3="http://schemas.microsoft.com/office/drawing/2016/5/9/chartex" xmlns:cx4="http://schemas.microsoft.com/office/drawing/2016/5/10/chartex" xmlns:cx5="http://schemas.microsoft.com/office/drawing/2016/5/11/chartex" xmlns:cx6="http://schemas.microsoft.com/office/drawing/2016/5/12/chartex" xmlns:cx7="http://schemas.microsoft.com/office/drawing/2016/5/13/chartex" xmlns:cx8="http://schemas.microsoft.com/office/drawing/2016/5/14/chartex" xmlns:mc="http://schemas.openxmlformats.org/markup-compatibility/2006" xmlns:aink="http://schemas.microsoft.com/office/drawing/2016/ink" xmlns:am3d="http://schemas.microsoft.com/office/drawing/2017/model3d" xmlns:o="urn:schemas-microsoft-com:office:office" xmlns:oel="http://schemas.microsoft.com/office/2019/extlst" xmlns:r="http://schemas.openxmlformats.org/officeDocument/2006/relationships" xmlns:m="http://schemas.openxmlformats.org/officeDocument/2006/math" xmlns:v="urn:schemas-microsoft-com:vml" xmlns:wp14="http://schemas.microsoft.com/office/word/2010/wordprocessingDrawing" xmlns:wp="http://schemas.openxmlformats.org/drawingml/2006/wordprocessingDrawing" xmlns:w10="urn:schemas-microsoft-com:office:word" xmlns:w="http://schemas.openxmlformats.org/wordprocessingml/2006/main" xmlns:w14="http://schemas.microsoft.com/office/word/2010/wordml" xmlns:w15="http://schemas.microsoft.com/office/word/2012/wordml" xmlns:w16cex="http://schemas.microsoft.com/office/word/2018/wordml/cex" xmlns:w16cid="http://schemas.microsoft.com/office/word/2016/wordml/cid" xmlns:w16="http://schemas.microsoft.com/office/word/2018/wordml" xmlns:w16du="http://schemas.microsoft.com/office/word/2023/wordml/word16du" xmlns:w16sdtdh="http://schemas.microsoft.com/office/word/2020/wordml/sdtdatahash" xmlns:w16sdtfl="http://schemas.microsoft.com/office/word/2024/wordml/sdtformatlock" xmlns:w16se="http://schemas.microsoft.com/office/word/2015/wordml/symex" xmlns:wpg="http://schemas.microsoft.com/office/word/2010/wordprocessingGroup" xmlns:wpi="http://schemas.microsoft.com/office/word/2010/wordprocessingInk" xmlns:wne="http://schemas.microsoft.com/office/word/2006/wordml" xmlns:wps="http://schemas.microsoft.com/office/word/2010/wordprocessingShape" mc:Ignorable="w14 w15 w16se w16cid w16 w16cex w16sdtdh w16sdtfl w16du wp14">
   <w:p>
     <w:pPr>
       <w:pStyle w:val="Header"/>
@@ -10066,7 +10359,7 @@
 </file>
 
 <file path=word/header3.xml><?xml version="1.0" encoding="utf-8"?>
-<w:hdr xmlns:wpc="http://schemas.microsoft.com/office/word/2010/wordprocessingCanvas" xmlns:cx="http://schemas.microsoft.com/office/drawing/2014/chartex" xmlns:cx1="http://schemas.microsoft.com/office/drawing/2015/9/8/chartex" xmlns:cx2="http://schemas.microsoft.com/office/drawing/2015/10/21/chartex" xmlns:cx3="http://schemas.microsoft.com/office/drawing/2016/5/9/chartex" xmlns:cx4="http://schemas.microsoft.com/office/drawing/2016/5/10/chartex" xmlns:cx5="http://schemas.microsoft.com/office/drawing/2016/5/11/chartex" xmlns:cx6="http://schemas.microsoft.com/office/drawing/2016/5/12/chartex" xmlns:cx7="http://schemas.microsoft.com/office/drawing/2016/5/13/chartex" xmlns:cx8="http://schemas.microsoft.com/office/drawing/2016/5/14/chartex" xmlns:mc="http://schemas.openxmlformats.org/markup-compatibility/2006" xmlns:aink="http://schemas.microsoft.com/office/drawing/2016/ink" xmlns:am3d="http://schemas.microsoft.com/office/drawing/2017/model3d" xmlns:o="urn:schemas-microsoft-com:office:office" xmlns:oel="http://schemas.microsoft.com/office/2019/extlst" xmlns:r="http://schemas.openxmlformats.org/officeDocument/2006/relationships" xmlns:m="http://schemas.openxmlformats.org/officeDocument/2006/math" xmlns:v="urn:schemas-microsoft-com:vml" xmlns:wp14="http://schemas.microsoft.com/office/word/2010/wordprocessingDrawing" xmlns:wp="http://schemas.openxmlformats.org/drawingml/2006/wordprocessingDrawing" xmlns:w10="urn:schemas-microsoft-com:office:word" xmlns:w="http://schemas.openxmlformats.org/wordprocessingml/2006/main" xmlns:w14="http://schemas.microsoft.com/office/word/2010/wordml" xmlns:w15="http://schemas.microsoft.com/office/word/2012/wordml" xmlns:w16cex="http://schemas.microsoft.com/office/word/2018/wordml/cex" xmlns:w16cid="http://schemas.microsoft.com/office/word/2016/wordml/cid" xmlns:w16="http://schemas.microsoft.com/office/word/2018/wordml" xmlns:w16du="http://schemas.microsoft.com/office/word/2023/wordml/word16du" xmlns:w16sdtdh="http://schemas.microsoft.com/office/word/2020/wordml/sdtdatahash" xmlns:w16se="http://schemas.microsoft.com/office/word/2015/wordml/symex" xmlns:wpg="http://schemas.microsoft.com/office/word/2010/wordprocessingGroup" xmlns:wpi="http://schemas.microsoft.com/office/word/2010/wordprocessingInk" xmlns:wne="http://schemas.microsoft.com/office/word/2006/wordml" xmlns:wps="http://schemas.microsoft.com/office/word/2010/wordprocessingShape" mc:Ignorable="w14 w15 w16se w16cid w16 w16cex w16sdtdh wp14">
+<w:hdr xmlns:wpc="http://schemas.microsoft.com/office/word/2010/wordprocessingCanvas" xmlns:cx="http://schemas.microsoft.com/office/drawing/2014/chartex" xmlns:cx1="http://schemas.microsoft.com/office/drawing/2015/9/8/chartex" xmlns:cx2="http://schemas.microsoft.com/office/drawing/2015/10/21/chartex" xmlns:cx3="http://schemas.microsoft.com/office/drawing/2016/5/9/chartex" xmlns:cx4="http://schemas.microsoft.com/office/drawing/2016/5/10/chartex" xmlns:cx5="http://schemas.microsoft.com/office/drawing/2016/5/11/chartex" xmlns:cx6="http://schemas.microsoft.com/office/drawing/2016/5/12/chartex" xmlns:cx7="http://schemas.microsoft.com/office/drawing/2016/5/13/chartex" xmlns:cx8="http://schemas.microsoft.com/office/drawing/2016/5/14/chartex" xmlns:mc="http://schemas.openxmlformats.org/markup-compatibility/2006" xmlns:aink="http://schemas.microsoft.com/office/drawing/2016/ink" xmlns:am3d="http://schemas.microsoft.com/office/drawing/2017/model3d" xmlns:o="urn:schemas-microsoft-com:office:office" xmlns:oel="http://schemas.microsoft.com/office/2019/extlst" xmlns:r="http://schemas.openxmlformats.org/officeDocument/2006/relationships" xmlns:m="http://schemas.openxmlformats.org/officeDocument/2006/math" xmlns:v="urn:schemas-microsoft-com:vml" xmlns:wp14="http://schemas.microsoft.com/office/word/2010/wordprocessingDrawing" xmlns:wp="http://schemas.openxmlformats.org/drawingml/2006/wordprocessingDrawing" xmlns:w10="urn:schemas-microsoft-com:office:word" xmlns:w="http://schemas.openxmlformats.org/wordprocessingml/2006/main" xmlns:w14="http://schemas.microsoft.com/office/word/2010/wordml" xmlns:w15="http://schemas.microsoft.com/office/word/2012/wordml" xmlns:w16cex="http://schemas.microsoft.com/office/word/2018/wordml/cex" xmlns:w16cid="http://schemas.microsoft.com/office/word/2016/wordml/cid" xmlns:w16="http://schemas.microsoft.com/office/word/2018/wordml" xmlns:w16du="http://schemas.microsoft.com/office/word/2023/wordml/word16du" xmlns:w16sdtdh="http://schemas.microsoft.com/office/word/2020/wordml/sdtdatahash" xmlns:w16sdtfl="http://schemas.microsoft.com/office/word/2024/wordml/sdtformatlock" xmlns:w16se="http://schemas.microsoft.com/office/word/2015/wordml/symex" xmlns:wpg="http://schemas.microsoft.com/office/word/2010/wordprocessingGroup" xmlns:wpi="http://schemas.microsoft.com/office/word/2010/wordprocessingInk" xmlns:wne="http://schemas.microsoft.com/office/word/2006/wordml" xmlns:wps="http://schemas.microsoft.com/office/word/2010/wordprocessingShape" mc:Ignorable="w14 w15 w16se w16cid w16 w16cex w16sdtdh w16sdtfl w16du wp14">
   <w:p>
     <w:pPr>
       <w:pStyle w:val="Header"/>
@@ -10077,7 +10370,7 @@
 </file>
 
 <file path=word/header4.xml><?xml version="1.0" encoding="utf-8"?>
-<w:hdr xmlns:wpc="http://schemas.microsoft.com/office/word/2010/wordprocessingCanvas" xmlns:cx="http://schemas.microsoft.com/office/drawing/2014/chartex" xmlns:cx1="http://schemas.microsoft.com/office/drawing/2015/9/8/chartex" xmlns:cx2="http://schemas.microsoft.com/office/drawing/2015/10/21/chartex" xmlns:cx3="http://schemas.microsoft.com/office/drawing/2016/5/9/chartex" xmlns:cx4="http://schemas.microsoft.com/office/drawing/2016/5/10/chartex" xmlns:cx5="http://schemas.microsoft.com/office/drawing/2016/5/11/chartex" xmlns:cx6="http://schemas.microsoft.com/office/drawing/2016/5/12/chartex" xmlns:cx7="http://schemas.microsoft.com/office/drawing/2016/5/13/chartex" xmlns:cx8="http://schemas.microsoft.com/office/drawing/2016/5/14/chartex" xmlns:mc="http://schemas.openxmlformats.org/markup-compatibility/2006" xmlns:aink="http://schemas.microsoft.com/office/drawing/2016/ink" xmlns:am3d="http://schemas.microsoft.com/office/drawing/2017/model3d" xmlns:o="urn:schemas-microsoft-com:office:office" xmlns:oel="http://schemas.microsoft.com/office/2019/extlst" xmlns:r="http://schemas.openxmlformats.org/officeDocument/2006/relationships" xmlns:m="http://schemas.openxmlformats.org/officeDocument/2006/math" xmlns:v="urn:schemas-microsoft-com:vml" xmlns:wp14="http://schemas.microsoft.com/office/word/2010/wordprocessingDrawing" xmlns:wp="http://schemas.openxmlformats.org/drawingml/2006/wordprocessingDrawing" xmlns:w10="urn:schemas-microsoft-com:office:word" xmlns:w="http://schemas.openxmlformats.org/wordprocessingml/2006/main" xmlns:w14="http://schemas.microsoft.com/office/word/2010/wordml" xmlns:w15="http://schemas.microsoft.com/office/word/2012/wordml" xmlns:w16cex="http://schemas.microsoft.com/office/word/2018/wordml/cex" xmlns:w16cid="http://schemas.microsoft.com/office/word/2016/wordml/cid" xmlns:w16="http://schemas.microsoft.com/office/word/2018/wordml" xmlns:w16du="http://schemas.microsoft.com/office/word/2023/wordml/word16du" xmlns:w16sdtdh="http://schemas.microsoft.com/office/word/2020/wordml/sdtdatahash" xmlns:w16se="http://schemas.microsoft.com/office/word/2015/wordml/symex" xmlns:wpg="http://schemas.microsoft.com/office/word/2010/wordprocessingGroup" xmlns:wpi="http://schemas.microsoft.com/office/word/2010/wordprocessingInk" xmlns:wne="http://schemas.microsoft.com/office/word/2006/wordml" xmlns:wps="http://schemas.microsoft.com/office/word/2010/wordprocessingShape" mc:Ignorable="w14 w15 w16se w16cid w16 w16cex w16sdtdh wp14">
+<w:hdr xmlns:wpc="http://schemas.microsoft.com/office/word/2010/wordprocessingCanvas" xmlns:cx="http://schemas.microsoft.com/office/drawing/2014/chartex" xmlns:cx1="http://schemas.microsoft.com/office/drawing/2015/9/8/chartex" xmlns:cx2="http://schemas.microsoft.com/office/drawing/2015/10/21/chartex" xmlns:cx3="http://schemas.microsoft.com/office/drawing/2016/5/9/chartex" xmlns:cx4="http://schemas.microsoft.com/office/drawing/2016/5/10/chartex" xmlns:cx5="http://schemas.microsoft.com/office/drawing/2016/5/11/chartex" xmlns:cx6="http://schemas.microsoft.com/office/drawing/2016/5/12/chartex" xmlns:cx7="http://schemas.microsoft.com/office/drawing/2016/5/13/chartex" xmlns:cx8="http://schemas.microsoft.com/office/drawing/2016/5/14/chartex" xmlns:mc="http://schemas.openxmlformats.org/markup-compatibility/2006" xmlns:aink="http://schemas.microsoft.com/office/drawing/2016/ink" xmlns:am3d="http://schemas.microsoft.com/office/drawing/2017/model3d" xmlns:o="urn:schemas-microsoft-com:office:office" xmlns:oel="http://schemas.microsoft.com/office/2019/extlst" xmlns:r="http://schemas.openxmlformats.org/officeDocument/2006/relationships" xmlns:m="http://schemas.openxmlformats.org/officeDocument/2006/math" xmlns:v="urn:schemas-microsoft-com:vml" xmlns:wp14="http://schemas.microsoft.com/office/word/2010/wordprocessingDrawing" xmlns:wp="http://schemas.openxmlformats.org/drawingml/2006/wordprocessingDrawing" xmlns:w10="urn:schemas-microsoft-com:office:word" xmlns:w="http://schemas.openxmlformats.org/wordprocessingml/2006/main" xmlns:w14="http://schemas.microsoft.com/office/word/2010/wordml" xmlns:w15="http://schemas.microsoft.com/office/word/2012/wordml" xmlns:w16cex="http://schemas.microsoft.com/office/word/2018/wordml/cex" xmlns:w16cid="http://schemas.microsoft.com/office/word/2016/wordml/cid" xmlns:w16="http://schemas.microsoft.com/office/word/2018/wordml" xmlns:w16du="http://schemas.microsoft.com/office/word/2023/wordml/word16du" xmlns:w16sdtdh="http://schemas.microsoft.com/office/word/2020/wordml/sdtdatahash" xmlns:w16sdtfl="http://schemas.microsoft.com/office/word/2024/wordml/sdtformatlock" xmlns:w16se="http://schemas.microsoft.com/office/word/2015/wordml/symex" xmlns:wpg="http://schemas.microsoft.com/office/word/2010/wordprocessingGroup" xmlns:wpi="http://schemas.microsoft.com/office/word/2010/wordprocessingInk" xmlns:wne="http://schemas.microsoft.com/office/word/2006/wordml" xmlns:wps="http://schemas.microsoft.com/office/word/2010/wordprocessingShape" mc:Ignorable="w14 w15 w16se w16cid w16 w16cex w16sdtdh w16sdtfl w16du wp14">
   <w:p>
     <w:pPr>
       <w:pStyle w:val="HeaderLeft"/>
@@ -10088,7 +10381,7 @@
 </file>
 
 <file path=word/numbering.xml><?xml version="1.0" encoding="utf-8"?>
-<w:numbering xmlns:wpc="http://schemas.microsoft.com/office/word/2010/wordprocessingCanvas" xmlns:cx="http://schemas.microsoft.com/office/drawing/2014/chartex" xmlns:cx1="http://schemas.microsoft.com/office/drawing/2015/9/8/chartex" xmlns:cx2="http://schemas.microsoft.com/office/drawing/2015/10/21/chartex" xmlns:cx3="http://schemas.microsoft.com/office/drawing/2016/5/9/chartex" xmlns:cx4="http://schemas.microsoft.com/office/drawing/2016/5/10/chartex" xmlns:cx5="http://schemas.microsoft.com/office/drawing/2016/5/11/chartex" xmlns:cx6="http://schemas.microsoft.com/office/drawing/2016/5/12/chartex" xmlns:cx7="http://schemas.microsoft.com/office/drawing/2016/5/13/chartex" xmlns:cx8="http://schemas.microsoft.com/office/drawing/2016/5/14/chartex" xmlns:mc="http://schemas.openxmlformats.org/markup-compatibility/2006" xmlns:aink="http://schemas.microsoft.com/office/drawing/2016/ink" xmlns:am3d="http://schemas.microsoft.com/office/drawing/2017/model3d" xmlns:o="urn:schemas-microsoft-com:office:office" xmlns:oel="http://schemas.microsoft.com/office/2019/extlst" xmlns:r="http://schemas.openxmlformats.org/officeDocument/2006/relationships" xmlns:m="http://schemas.openxmlformats.org/officeDocument/2006/math" xmlns:v="urn:schemas-microsoft-com:vml" xmlns:wp14="http://schemas.microsoft.com/office/word/2010/wordprocessingDrawing" xmlns:wp="http://schemas.openxmlformats.org/drawingml/2006/wordprocessingDrawing" xmlns:w10="urn:schemas-microsoft-com:office:word" xmlns:w="http://schemas.openxmlformats.org/wordprocessingml/2006/main" xmlns:w14="http://schemas.microsoft.com/office/word/2010/wordml" xmlns:w15="http://schemas.microsoft.com/office/word/2012/wordml" xmlns:w16cex="http://schemas.microsoft.com/office/word/2018/wordml/cex" xmlns:w16cid="http://schemas.microsoft.com/office/word/2016/wordml/cid" xmlns:w16="http://schemas.microsoft.com/office/word/2018/wordml" xmlns:w16du="http://schemas.microsoft.com/office/word/2023/wordml/word16du" xmlns:w16sdtdh="http://schemas.microsoft.com/office/word/2020/wordml/sdtdatahash" xmlns:w16se="http://schemas.microsoft.com/office/word/2015/wordml/symex" xmlns:wpg="http://schemas.microsoft.com/office/word/2010/wordprocessingGroup" xmlns:wpi="http://schemas.microsoft.com/office/word/2010/wordprocessingInk" xmlns:wne="http://schemas.microsoft.com/office/word/2006/wordml" xmlns:wps="http://schemas.microsoft.com/office/word/2010/wordprocessingShape" mc:Ignorable="w14 w15 w16se w16cid w16 w16cex w16sdtdh wp14">
+<w:numbering xmlns:wpc="http://schemas.microsoft.com/office/word/2010/wordprocessingCanvas" xmlns:cx="http://schemas.microsoft.com/office/drawing/2014/chartex" xmlns:cx1="http://schemas.microsoft.com/office/drawing/2015/9/8/chartex" xmlns:cx2="http://schemas.microsoft.com/office/drawing/2015/10/21/chartex" xmlns:cx3="http://schemas.microsoft.com/office/drawing/2016/5/9/chartex" xmlns:cx4="http://schemas.microsoft.com/office/drawing/2016/5/10/chartex" xmlns:cx5="http://schemas.microsoft.com/office/drawing/2016/5/11/chartex" xmlns:cx6="http://schemas.microsoft.com/office/drawing/2016/5/12/chartex" xmlns:cx7="http://schemas.microsoft.com/office/drawing/2016/5/13/chartex" xmlns:cx8="http://schemas.microsoft.com/office/drawing/2016/5/14/chartex" xmlns:mc="http://schemas.openxmlformats.org/markup-compatibility/2006" xmlns:aink="http://schemas.microsoft.com/office/drawing/2016/ink" xmlns:am3d="http://schemas.microsoft.com/office/drawing/2017/model3d" xmlns:o="urn:schemas-microsoft-com:office:office" xmlns:oel="http://schemas.microsoft.com/office/2019/extlst" xmlns:r="http://schemas.openxmlformats.org/officeDocument/2006/relationships" xmlns:m="http://schemas.openxmlformats.org/officeDocument/2006/math" xmlns:v="urn:schemas-microsoft-com:vml" xmlns:wp14="http://schemas.microsoft.com/office/word/2010/wordprocessingDrawing" xmlns:wp="http://schemas.openxmlformats.org/drawingml/2006/wordprocessingDrawing" xmlns:w10="urn:schemas-microsoft-com:office:word" xmlns:w="http://schemas.openxmlformats.org/wordprocessingml/2006/main" xmlns:w14="http://schemas.microsoft.com/office/word/2010/wordml" xmlns:w15="http://schemas.microsoft.com/office/word/2012/wordml" xmlns:w16cex="http://schemas.microsoft.com/office/word/2018/wordml/cex" xmlns:w16cid="http://schemas.microsoft.com/office/word/2016/wordml/cid" xmlns:w16="http://schemas.microsoft.com/office/word/2018/wordml" xmlns:w16du="http://schemas.microsoft.com/office/word/2023/wordml/word16du" xmlns:w16sdtdh="http://schemas.microsoft.com/office/word/2020/wordml/sdtdatahash" xmlns:w16sdtfl="http://schemas.microsoft.com/office/word/2024/wordml/sdtformatlock" xmlns:w16se="http://schemas.microsoft.com/office/word/2015/wordml/symex" xmlns:wpg="http://schemas.microsoft.com/office/word/2010/wordprocessingGroup" xmlns:wpi="http://schemas.microsoft.com/office/word/2010/wordprocessingInk" xmlns:wne="http://schemas.microsoft.com/office/word/2006/wordml" xmlns:wps="http://schemas.microsoft.com/office/word/2010/wordprocessingShape" mc:Ignorable="w14 w15 w16se w16cid w16 w16cex w16sdtdh w16sdtfl w16du wp14">
   <w:abstractNum w:abstractNumId="0" w15:restartNumberingAfterBreak="0">
     <w:nsid w:val="00684D33"/>
     <w:multiLevelType w:val="hybridMultilevel"/>
@@ -11338,7 +11631,7 @@
 </file>
 
 <file path=word/styles.xml><?xml version="1.0" encoding="utf-8"?>
-<w:styles xmlns:mc="http://schemas.openxmlformats.org/markup-compatibility/2006" xmlns:r="http://schemas.openxmlformats.org/officeDocument/2006/relationships" xmlns:w="http://schemas.openxmlformats.org/wordprocessingml/2006/main" xmlns:w14="http://schemas.microsoft.com/office/word/2010/wordml" xmlns:w15="http://schemas.microsoft.com/office/word/2012/wordml" xmlns:w16cex="http://schemas.microsoft.com/office/word/2018/wordml/cex" xmlns:w16cid="http://schemas.microsoft.com/office/word/2016/wordml/cid" xmlns:w16="http://schemas.microsoft.com/office/word/2018/wordml" xmlns:w16sdtdh="http://schemas.microsoft.com/office/word/2020/wordml/sdtdatahash" xmlns:w16se="http://schemas.microsoft.com/office/word/2015/wordml/symex" mc:Ignorable="w14 w15 w16se w16cid w16 w16cex w16sdtdh">
+<w:styles xmlns:mc="http://schemas.openxmlformats.org/markup-compatibility/2006" xmlns:r="http://schemas.openxmlformats.org/officeDocument/2006/relationships" xmlns:w="http://schemas.openxmlformats.org/wordprocessingml/2006/main" xmlns:w14="http://schemas.microsoft.com/office/word/2010/wordml" xmlns:w15="http://schemas.microsoft.com/office/word/2012/wordml" xmlns:w16cex="http://schemas.microsoft.com/office/word/2018/wordml/cex" xmlns:w16cid="http://schemas.microsoft.com/office/word/2016/wordml/cid" xmlns:w16="http://schemas.microsoft.com/office/word/2018/wordml" xmlns:w16du="http://schemas.microsoft.com/office/word/2023/wordml/word16du" xmlns:w16sdtdh="http://schemas.microsoft.com/office/word/2020/wordml/sdtdatahash" xmlns:w16sdtfl="http://schemas.microsoft.com/office/word/2024/wordml/sdtformatlock" xmlns:w16se="http://schemas.microsoft.com/office/word/2015/wordml/symex" mc:Ignorable="w14 w15 w16se w16cid w16 w16cex w16sdtdh w16sdtfl w16du">
   <w:docDefaults>
     <w:rPrDefault>
       <w:rPr>

</xml_diff>

<commit_message>
finished processing, replaced stubs with complete use cases
</commit_message>
<xml_diff>
--- a/design/DesignSpecs.docx
+++ b/design/DesignSpecs.docx
@@ -1,6 +1,6 @@
 
 <file path=word/document.xml><?xml version="1.0" encoding="utf-8"?>
-<w:document xmlns:wpc="http://schemas.microsoft.com/office/word/2010/wordprocessingCanvas" xmlns:cx="http://schemas.microsoft.com/office/drawing/2014/chartex" xmlns:cx1="http://schemas.microsoft.com/office/drawing/2015/9/8/chartex" xmlns:cx2="http://schemas.microsoft.com/office/drawing/2015/10/21/chartex" xmlns:cx3="http://schemas.microsoft.com/office/drawing/2016/5/9/chartex" xmlns:cx4="http://schemas.microsoft.com/office/drawing/2016/5/10/chartex" xmlns:cx5="http://schemas.microsoft.com/office/drawing/2016/5/11/chartex" xmlns:cx6="http://schemas.microsoft.com/office/drawing/2016/5/12/chartex" xmlns:cx7="http://schemas.microsoft.com/office/drawing/2016/5/13/chartex" xmlns:cx8="http://schemas.microsoft.com/office/drawing/2016/5/14/chartex" xmlns:mc="http://schemas.openxmlformats.org/markup-compatibility/2006" xmlns:aink="http://schemas.microsoft.com/office/drawing/2016/ink" xmlns:am3d="http://schemas.microsoft.com/office/drawing/2017/model3d" xmlns:o="urn:schemas-microsoft-com:office:office" xmlns:oel="http://schemas.microsoft.com/office/2019/extlst" xmlns:r="http://schemas.openxmlformats.org/officeDocument/2006/relationships" xmlns:m="http://schemas.openxmlformats.org/officeDocument/2006/math" xmlns:v="urn:schemas-microsoft-com:vml" xmlns:wp14="http://schemas.microsoft.com/office/word/2010/wordprocessingDrawing" xmlns:wp="http://schemas.openxmlformats.org/drawingml/2006/wordprocessingDrawing" xmlns:w10="urn:schemas-microsoft-com:office:word" xmlns:w="http://schemas.openxmlformats.org/wordprocessingml/2006/main" xmlns:w14="http://schemas.microsoft.com/office/word/2010/wordml" xmlns:w15="http://schemas.microsoft.com/office/word/2012/wordml" xmlns:w16cex="http://schemas.microsoft.com/office/word/2018/wordml/cex" xmlns:w16cid="http://schemas.microsoft.com/office/word/2016/wordml/cid" xmlns:w16="http://schemas.microsoft.com/office/word/2018/wordml" xmlns:w16du="http://schemas.microsoft.com/office/word/2023/wordml/word16du" xmlns:w16sdtdh="http://schemas.microsoft.com/office/word/2020/wordml/sdtdatahash" xmlns:w16sdtfl="http://schemas.microsoft.com/office/word/2024/wordml/sdtformatlock" xmlns:w16se="http://schemas.microsoft.com/office/word/2015/wordml/symex" xmlns:wpg="http://schemas.microsoft.com/office/word/2010/wordprocessingGroup" xmlns:wpi="http://schemas.microsoft.com/office/word/2010/wordprocessingInk" xmlns:wne="http://schemas.microsoft.com/office/word/2006/wordml" xmlns:wps="http://schemas.microsoft.com/office/word/2010/wordprocessingShape" mc:Ignorable="w14 w15 w16se w16cid w16 w16cex w16sdtdh w16sdtfl w16du wp14">
+<w:document xmlns:wpc="http://schemas.microsoft.com/office/word/2010/wordprocessingCanvas" xmlns:cx="http://schemas.microsoft.com/office/drawing/2014/chartex" xmlns:cx1="http://schemas.microsoft.com/office/drawing/2015/9/8/chartex" xmlns:cx2="http://schemas.microsoft.com/office/drawing/2015/10/21/chartex" xmlns:cx3="http://schemas.microsoft.com/office/drawing/2016/5/9/chartex" xmlns:cx4="http://schemas.microsoft.com/office/drawing/2016/5/10/chartex" xmlns:cx5="http://schemas.microsoft.com/office/drawing/2016/5/11/chartex" xmlns:cx6="http://schemas.microsoft.com/office/drawing/2016/5/12/chartex" xmlns:cx7="http://schemas.microsoft.com/office/drawing/2016/5/13/chartex" xmlns:cx8="http://schemas.microsoft.com/office/drawing/2016/5/14/chartex" xmlns:mc="http://schemas.openxmlformats.org/markup-compatibility/2006" xmlns:aink="http://schemas.microsoft.com/office/drawing/2016/ink" xmlns:am3d="http://schemas.microsoft.com/office/drawing/2017/model3d" xmlns:o="urn:schemas-microsoft-com:office:office" xmlns:oel="http://schemas.microsoft.com/office/2019/extlst" xmlns:r="http://schemas.openxmlformats.org/officeDocument/2006/relationships" xmlns:m="http://schemas.openxmlformats.org/officeDocument/2006/math" xmlns:v="urn:schemas-microsoft-com:vml" xmlns:wp14="http://schemas.microsoft.com/office/word/2010/wordprocessingDrawing" xmlns:wp="http://schemas.openxmlformats.org/drawingml/2006/wordprocessingDrawing" xmlns:w10="urn:schemas-microsoft-com:office:word" xmlns:w="http://schemas.openxmlformats.org/wordprocessingml/2006/main" xmlns:w14="http://schemas.microsoft.com/office/word/2010/wordml" xmlns:w15="http://schemas.microsoft.com/office/word/2012/wordml" xmlns:w16cex="http://schemas.microsoft.com/office/word/2018/wordml/cex" xmlns:w16cid="http://schemas.microsoft.com/office/word/2016/wordml/cid" xmlns:w16="http://schemas.microsoft.com/office/word/2018/wordml" xmlns:w16du="http://schemas.microsoft.com/office/word/2023/wordml/word16du" xmlns:w16sdtdh="http://schemas.microsoft.com/office/word/2020/wordml/sdtdatahash" xmlns:w16se="http://schemas.microsoft.com/office/word/2015/wordml/symex" xmlns:wpg="http://schemas.microsoft.com/office/word/2010/wordprocessingGroup" xmlns:wpi="http://schemas.microsoft.com/office/word/2010/wordprocessingInk" xmlns:wne="http://schemas.microsoft.com/office/word/2006/wordml" xmlns:wps="http://schemas.microsoft.com/office/word/2010/wordprocessingShape" mc:Ignorable="w14 w15 w16se w16cid w16 w16cex w16sdtdh wp14">
   <w:body>
     <w:p/>
     <w:p>
@@ -1473,19 +1473,7 @@
               <w:rPr>
                 <w:color w:val="000000"/>
               </w:rPr>
-              <w:t>Mo</w:t>
-            </w:r>
-            <w:r>
-              <w:rPr>
-                <w:color w:val="000000"/>
-              </w:rPr>
-              <w:t>d</w:t>
-            </w:r>
-            <w:r>
-              <w:rPr>
-                <w:color w:val="000000"/>
-              </w:rPr>
-              <w:t xml:space="preserve">ule </w:t>
+              <w:t xml:space="preserve">Moule </w:t>
             </w:r>
             <w:r>
               <w:rPr>
@@ -1515,19 +1503,11 @@
                 <w:color w:val="000000"/>
               </w:rPr>
             </w:pPr>
-            <w:proofErr w:type="spellStart"/>
             <w:r>
               <w:rPr>
                 <w:color w:val="000000"/>
               </w:rPr>
-              <w:t>Jaishnoor</w:t>
-            </w:r>
-            <w:proofErr w:type="spellEnd"/>
-            <w:r>
-              <w:rPr>
-                <w:color w:val="000000"/>
-              </w:rPr>
-              <w:t xml:space="preserve"> Kaur</w:t>
+              <w:t>Jaishnoor Kaur</w:t>
             </w:r>
           </w:p>
         </w:tc>
@@ -1723,12 +1703,6 @@
               </w:rPr>
               <w:t>Revision: Added Reference to Sequence Diagram</w:t>
             </w:r>
-            <w:r>
-              <w:rPr>
-                <w:color w:val="000000"/>
-              </w:rPr>
-              <w:t>s</w:t>
-            </w:r>
           </w:p>
         </w:tc>
         <w:tc>
@@ -1838,21 +1812,7 @@
               <w:rPr>
                 <w:color w:val="000000"/>
               </w:rPr>
-              <w:t xml:space="preserve">Revision: Added Relevant SRS </w:t>
-            </w:r>
-            <w:proofErr w:type="spellStart"/>
-            <w:r>
-              <w:rPr>
-                <w:color w:val="000000"/>
-              </w:rPr>
-              <w:t>Reqs</w:t>
-            </w:r>
-            <w:proofErr w:type="spellEnd"/>
-            <w:r>
-              <w:rPr>
-                <w:color w:val="000000"/>
-              </w:rPr>
-              <w:t xml:space="preserve">.; Added Related Use Cases to </w:t>
+              <w:t xml:space="preserve">Revision: Added Relevant SRS Reqs.; Added Related Use Cases to </w:t>
             </w:r>
             <w:r>
               <w:rPr>
@@ -1975,67 +1935,13 @@
               <w:rPr>
                 <w:color w:val="000000"/>
               </w:rPr>
-              <w:t xml:space="preserve">Revision: Added </w:t>
+              <w:t xml:space="preserve">Revision: </w:t>
             </w:r>
             <w:r>
               <w:rPr>
                 <w:color w:val="000000"/>
               </w:rPr>
-              <w:t xml:space="preserve">Stubs for </w:t>
-            </w:r>
-            <w:r>
-              <w:rPr>
-                <w:color w:val="000000"/>
-              </w:rPr>
-              <w:t xml:space="preserve">Central Module </w:t>
-            </w:r>
-            <w:r>
-              <w:rPr>
-                <w:color w:val="000000"/>
-              </w:rPr>
-              <w:t>Use Cases</w:t>
-            </w:r>
-            <w:r>
-              <w:rPr>
-                <w:color w:val="000000"/>
-              </w:rPr>
-              <w:t xml:space="preserve">; Fixed </w:t>
-            </w:r>
-            <w:r>
-              <w:rPr>
-                <w:color w:val="000000"/>
-              </w:rPr>
-              <w:t>S</w:t>
-            </w:r>
-            <w:r>
-              <w:rPr>
-                <w:color w:val="000000"/>
-              </w:rPr>
-              <w:t xml:space="preserve">ome </w:t>
-            </w:r>
-            <w:r>
-              <w:rPr>
-                <w:color w:val="000000"/>
-              </w:rPr>
-              <w:t>U</w:t>
-            </w:r>
-            <w:r>
-              <w:rPr>
-                <w:color w:val="000000"/>
-              </w:rPr>
-              <w:t xml:space="preserve">se </w:t>
-            </w:r>
-            <w:r>
-              <w:rPr>
-                <w:color w:val="000000"/>
-              </w:rPr>
-              <w:t>C</w:t>
-            </w:r>
-            <w:r>
-              <w:rPr>
-                <w:color w:val="000000"/>
-              </w:rPr>
-              <w:t xml:space="preserve">ases (up to 2.2.12) </w:t>
+              <w:t>Added Stubs for Central Module Use Cases; Fixed Some Use Cases (up to 2.2.12)</w:t>
             </w:r>
           </w:p>
         </w:tc>
@@ -2059,19 +1965,11 @@
                 <w:color w:val="000000"/>
               </w:rPr>
             </w:pPr>
-            <w:proofErr w:type="spellStart"/>
             <w:r>
               <w:rPr>
                 <w:color w:val="000000"/>
               </w:rPr>
-              <w:t>Jaishnoor</w:t>
-            </w:r>
-            <w:proofErr w:type="spellEnd"/>
-            <w:r>
-              <w:rPr>
-                <w:color w:val="000000"/>
-              </w:rPr>
-              <w:t xml:space="preserve"> Kaur</w:t>
+              <w:t>Jaishnoor Kaur</w:t>
             </w:r>
           </w:p>
         </w:tc>
@@ -2154,13 +2052,7 @@
               <w:rPr>
                 <w:color w:val="000000"/>
               </w:rPr>
-              <w:t>Revision: Added Reference to Use Case Diagram</w:t>
-            </w:r>
-            <w:r>
-              <w:rPr>
-                <w:color w:val="000000"/>
-              </w:rPr>
-              <w:t>s</w:t>
+              <w:t>Revision: Added Reference to Use Case Diagrams</w:t>
             </w:r>
           </w:p>
         </w:tc>
@@ -2213,6 +2105,12 @@
                 <w:color w:val="000000"/>
               </w:rPr>
             </w:pPr>
+            <w:r>
+              <w:rPr>
+                <w:color w:val="000000"/>
+              </w:rPr>
+              <w:t>04/09/2025</w:t>
+            </w:r>
           </w:p>
         </w:tc>
         <w:tc>
@@ -2234,6 +2132,12 @@
                 <w:color w:val="000000"/>
               </w:rPr>
             </w:pPr>
+            <w:r>
+              <w:rPr>
+                <w:color w:val="000000"/>
+              </w:rPr>
+              <w:t>1.16</w:t>
+            </w:r>
           </w:p>
         </w:tc>
         <w:tc>
@@ -2255,6 +2159,12 @@
                 <w:color w:val="000000"/>
               </w:rPr>
             </w:pPr>
+            <w:r>
+              <w:rPr>
+                <w:color w:val="000000"/>
+              </w:rPr>
+              <w:t>Revision: Fixed Some Use Cases; Completed Central Module Use Case Stubs</w:t>
+            </w:r>
           </w:p>
         </w:tc>
         <w:tc>
@@ -2277,6 +2187,12 @@
                 <w:color w:val="000000"/>
               </w:rPr>
             </w:pPr>
+            <w:r>
+              <w:rPr>
+                <w:color w:val="000000"/>
+              </w:rPr>
+              <w:t>Jaishnoor Kaur</w:t>
+            </w:r>
           </w:p>
         </w:tc>
       </w:tr>
@@ -3050,7 +2966,40 @@
         <w:t xml:space="preserve">See Attached File: </w:t>
       </w:r>
       <w:r>
-        <w:t>UML_UseCaseDiagrams.pdf</w:t>
+        <w:rPr>
+          <w:color w:val="000000"/>
+        </w:rPr>
+        <w:t>UML_</w:t>
+      </w:r>
+      <w:r>
+        <w:rPr>
+          <w:color w:val="000000"/>
+        </w:rPr>
+        <w:t>Use</w:t>
+      </w:r>
+      <w:r>
+        <w:rPr>
+          <w:color w:val="000000"/>
+        </w:rPr>
+        <w:t>Cas</w:t>
+      </w:r>
+      <w:r>
+        <w:rPr>
+          <w:color w:val="000000"/>
+        </w:rPr>
+        <w:t>e</w:t>
+      </w:r>
+      <w:r>
+        <w:rPr>
+          <w:color w:val="000000"/>
+        </w:rPr>
+        <w:t>Diagrams</w:t>
+      </w:r>
+      <w:r>
+        <w:rPr>
+          <w:color w:val="000000"/>
+        </w:rPr>
+        <w:t>.pdf</w:t>
       </w:r>
     </w:p>
     <w:p>
@@ -3069,10 +3018,6 @@
           <w:sz w:val="24"/>
         </w:rPr>
       </w:pPr>
-      <w:bookmarkStart w:id="4" w:name="__RefHeading___Toc19440721"/>
-      <w:bookmarkStart w:id="5" w:name="__RefHeading___Toc19440722"/>
-      <w:bookmarkEnd w:id="4"/>
-      <w:bookmarkEnd w:id="5"/>
       <w:r>
         <w:rPr>
           <w:b/>
@@ -3108,13 +3053,19 @@
         <w:rPr>
           <w:color w:val="000000"/>
         </w:rPr>
-        <w:t>See Attached File: UML_ClassDiagram</w:t>
+        <w:t>See Attached File:</w:t>
       </w:r>
       <w:r>
         <w:rPr>
           <w:color w:val="000000"/>
         </w:rPr>
-        <w:t>s</w:t>
+        <w:t xml:space="preserve"> </w:t>
+      </w:r>
+      <w:r>
+        <w:rPr>
+          <w:color w:val="000000"/>
+        </w:rPr>
+        <w:t>UML_ClassDiagrams</w:t>
       </w:r>
       <w:r>
         <w:rPr>
@@ -3166,19 +3117,7 @@
         <w:rPr>
           <w:color w:val="000000"/>
         </w:rPr>
-        <w:t>SequenceDiagram</w:t>
-      </w:r>
-      <w:r>
-        <w:rPr>
-          <w:color w:val="000000"/>
-        </w:rPr>
-        <w:t>s</w:t>
-      </w:r>
-      <w:r>
-        <w:rPr>
-          <w:color w:val="000000"/>
-        </w:rPr>
-        <w:t>.pdf</w:t>
+        <w:t>SequenceDiagram.pdf</w:t>
       </w:r>
     </w:p>
     <w:p>
@@ -3269,10 +3208,10 @@
           <w:sz w:val="36"/>
         </w:rPr>
       </w:pPr>
-      <w:bookmarkStart w:id="6" w:name="__RefHeading___Toc19440723"/>
-      <w:bookmarkStart w:id="7" w:name="__RefHeading___Toc19440724"/>
-      <w:bookmarkEnd w:id="6"/>
-      <w:bookmarkEnd w:id="7"/>
+      <w:bookmarkStart w:id="4" w:name="__RefHeading___Toc19440723"/>
+      <w:bookmarkStart w:id="5" w:name="__RefHeading___Toc19440724"/>
+      <w:bookmarkEnd w:id="4"/>
+      <w:bookmarkEnd w:id="5"/>
       <w:r>
         <w:rPr>
           <w:b/>
@@ -3299,10 +3238,10 @@
           <w:sz w:val="24"/>
         </w:rPr>
       </w:pPr>
-      <w:bookmarkStart w:id="8" w:name="__RefHeading___Toc19440725"/>
-      <w:bookmarkStart w:id="9" w:name="__RefHeading___Toc19440726"/>
-      <w:bookmarkEnd w:id="8"/>
-      <w:bookmarkEnd w:id="9"/>
+      <w:bookmarkStart w:id="6" w:name="__RefHeading___Toc19440725"/>
+      <w:bookmarkStart w:id="7" w:name="__RefHeading___Toc19440726"/>
+      <w:bookmarkEnd w:id="6"/>
+      <w:bookmarkEnd w:id="7"/>
       <w:r>
         <w:rPr>
           <w:b/>
@@ -5558,15 +5497,7 @@
         <w:ind w:left="3240" w:hanging="360"/>
       </w:pPr>
       <w:r>
-        <w:t xml:space="preserve">(5) central module sends ACCESSCAREQGRANTED message and updates </w:t>
-      </w:r>
-      <w:proofErr w:type="spellStart"/>
-      <w:r>
-        <w:t>in_access</w:t>
-      </w:r>
-      <w:proofErr w:type="spellEnd"/>
-      <w:r>
-        <w:t xml:space="preserve"> to true</w:t>
+        <w:t>(5) central module sends ACCESSCAREQGRANTED message and updates in_access to true</w:t>
       </w:r>
     </w:p>
     <w:p>
@@ -7376,7 +7307,7 @@
         <w:t xml:space="preserve">) </w:t>
       </w:r>
       <w:r>
-        <w:t>the central module adds the event to account level history logs</w:t>
+        <w:t>the central module adds the event to history logs</w:t>
       </w:r>
     </w:p>
     <w:p>
@@ -7496,7 +7427,10 @@
         <w:jc w:val="both"/>
       </w:pPr>
       <w:r>
-        <w:t>Precondition(s): the Teller Module is online and connected to the central server, and the teller has verified the identity of the customer who owns the financial account</w:t>
+        <w:t xml:space="preserve">Precondition(s): the Teller Module is online and connected to the central server, and the teller has verified the identity of the customer </w:t>
+      </w:r>
+      <w:r>
+        <w:t>and is accessing financial account</w:t>
       </w:r>
     </w:p>
     <w:p>
@@ -7524,6 +7458,255 @@
         <w:jc w:val="both"/>
       </w:pPr>
       <w:r>
+        <w:t>(1) the teller selects to remove a user from that financial account</w:t>
+      </w:r>
+    </w:p>
+    <w:p>
+      <w:pPr>
+        <w:ind w:left="3240" w:hanging="360"/>
+        <w:jc w:val="both"/>
+      </w:pPr>
+      <w:r>
+        <w:t>(</w:t>
+      </w:r>
+      <w:r>
+        <w:t>2</w:t>
+      </w:r>
+      <w:r>
+        <w:t>) the Teller Module prompts the teller to select the name of the user that they want to remove from the financial account</w:t>
+      </w:r>
+      <w:r>
+        <w:t xml:space="preserve"> (current user is not displayed as an option)</w:t>
+      </w:r>
+    </w:p>
+    <w:p>
+      <w:pPr>
+        <w:ind w:left="3240" w:hanging="360"/>
+        <w:jc w:val="both"/>
+      </w:pPr>
+      <w:r>
+        <w:t>(</w:t>
+      </w:r>
+      <w:r>
+        <w:t>3</w:t>
+      </w:r>
+      <w:r>
+        <w:t>) the Teller Module prompts the teller to confirm that they want to remove the selected user from the financial account</w:t>
+      </w:r>
+    </w:p>
+    <w:p>
+      <w:pPr>
+        <w:ind w:left="3240" w:hanging="360"/>
+        <w:jc w:val="both"/>
+      </w:pPr>
+      <w:r>
+        <w:t>(</w:t>
+      </w:r>
+      <w:r>
+        <w:t>4</w:t>
+      </w:r>
+      <w:r>
+        <w:t>) if the teller confirms they want the user removed, then the Teller Module sends a request to the central server</w:t>
+      </w:r>
+    </w:p>
+    <w:p>
+      <w:pPr>
+        <w:ind w:left="3240" w:hanging="360"/>
+        <w:jc w:val="both"/>
+      </w:pPr>
+      <w:r>
+        <w:t>(</w:t>
+      </w:r>
+      <w:r>
+        <w:t>5</w:t>
+      </w:r>
+      <w:r>
+        <w:t xml:space="preserve">) the central server removes that </w:t>
+      </w:r>
+      <w:r>
+        <w:t xml:space="preserve">user from the financial account’s users list and removes the </w:t>
+      </w:r>
+      <w:r>
+        <w:t>financial account from the user</w:t>
+      </w:r>
+      <w:r>
+        <w:t>’s account list</w:t>
+      </w:r>
+    </w:p>
+    <w:p>
+      <w:pPr>
+        <w:ind w:left="3240" w:hanging="360"/>
+        <w:jc w:val="both"/>
+      </w:pPr>
+      <w:r>
+        <w:t>(</w:t>
+      </w:r>
+      <w:r>
+        <w:t>6</w:t>
+      </w:r>
+      <w:r>
+        <w:t>) the central server sends a confirmation message back to the Teller Module to notify the teller that the user was successfully removed from the financial account</w:t>
+      </w:r>
+    </w:p>
+    <w:p>
+      <w:pPr>
+        <w:ind w:left="3240" w:hanging="360"/>
+        <w:jc w:val="both"/>
+      </w:pPr>
+      <w:r>
+        <w:t>(</w:t>
+      </w:r>
+      <w:r>
+        <w:t>7</w:t>
+      </w:r>
+      <w:r>
+        <w:t xml:space="preserve">) </w:t>
+      </w:r>
+      <w:r>
+        <w:t>the event is logged by central module</w:t>
+      </w:r>
+    </w:p>
+    <w:p>
+      <w:pPr>
+        <w:ind w:left="3240" w:hanging="360"/>
+        <w:jc w:val="both"/>
+      </w:pPr>
+      <w:r>
+        <w:t xml:space="preserve">(8) </w:t>
+      </w:r>
+      <w:r>
+        <w:t>the teller module returns to account’s options pane</w:t>
+      </w:r>
+    </w:p>
+    <w:p>
+      <w:pPr>
+        <w:ind w:left="2160"/>
+        <w:jc w:val="both"/>
+      </w:pPr>
+      <w:r>
+        <w:t>Alternate Flows:</w:t>
+      </w:r>
+    </w:p>
+    <w:p>
+      <w:pPr>
+        <w:ind w:left="3240" w:hanging="360"/>
+        <w:jc w:val="both"/>
+      </w:pPr>
+      <w:r>
+        <w:t>(1) if the teller does not confirm that they want the user removed, then nothing is sent to the central server and the process of removing a user is canceled altogether</w:t>
+      </w:r>
+    </w:p>
+    <w:p>
+      <w:pPr>
+        <w:ind w:left="2160"/>
+        <w:jc w:val="both"/>
+      </w:pPr>
+      <w:r>
+        <w:t xml:space="preserve">Exceptions: </w:t>
+      </w:r>
+    </w:p>
+    <w:p>
+      <w:pPr>
+        <w:ind w:left="3240" w:hanging="360"/>
+        <w:jc w:val="both"/>
+      </w:pPr>
+      <w:r>
+        <w:t>(1) the central server does not properly receive the name of the user that needs to be removed from the financial account</w:t>
+      </w:r>
+    </w:p>
+    <w:p>
+      <w:pPr>
+        <w:ind w:left="3240" w:hanging="360"/>
+        <w:jc w:val="both"/>
+      </w:pPr>
+      <w:r>
+        <w:t>(2) the confirmation message is not properly sent back to the Teller Module after the is removed from the financial account</w:t>
+      </w:r>
+    </w:p>
+    <w:p>
+      <w:pPr>
+        <w:ind w:left="3240" w:hanging="360"/>
+        <w:jc w:val="both"/>
+      </w:pPr>
+      <w:r>
+        <w:t>(3) the central server does not properly remove the user from the financial account</w:t>
+      </w:r>
+    </w:p>
+    <w:p>
+      <w:pPr>
+        <w:ind w:left="2160"/>
+        <w:jc w:val="both"/>
+      </w:pPr>
+      <w:r>
+        <w:t xml:space="preserve">Related Use Case(s): </w:t>
+      </w:r>
+      <w:r>
+        <w:t>2.2.7, 2.2.11, 2.2.17</w:t>
+      </w:r>
+    </w:p>
+    <w:p>
+      <w:pPr>
+        <w:ind w:left="1440"/>
+        <w:jc w:val="both"/>
+      </w:pPr>
+    </w:p>
+    <w:p>
+      <w:pPr>
+        <w:ind w:left="1440"/>
+        <w:jc w:val="both"/>
+      </w:pPr>
+      <w:r>
+        <w:t>2.2.13.  Blocking User Accounts</w:t>
+      </w:r>
+      <w:r>
+        <w:t xml:space="preserve"> (Potential feature)</w:t>
+      </w:r>
+    </w:p>
+    <w:p>
+      <w:pPr>
+        <w:ind w:left="2880" w:hanging="720"/>
+        <w:jc w:val="both"/>
+      </w:pPr>
+      <w:r>
+        <w:t xml:space="preserve">Relevant Requirement(s) from SRS: </w:t>
+      </w:r>
+      <w:r>
+        <w:t>[none]</w:t>
+      </w:r>
+    </w:p>
+    <w:p>
+      <w:pPr>
+        <w:ind w:left="2880" w:hanging="720"/>
+        <w:jc w:val="both"/>
+      </w:pPr>
+      <w:r>
+        <w:t>Precondition(s): the Teller Module is online and connected to the central server, and the teller has verified the identity of the customer who owns the user account to be blocked</w:t>
+      </w:r>
+    </w:p>
+    <w:p>
+      <w:pPr>
+        <w:ind w:left="2880" w:hanging="720"/>
+        <w:jc w:val="both"/>
+      </w:pPr>
+      <w:r>
+        <w:t>Postcondition(s): the customer’s user account is blocked, and it can no longer be accessed from any ATM Module</w:t>
+      </w:r>
+    </w:p>
+    <w:p>
+      <w:pPr>
+        <w:ind w:left="2160"/>
+        <w:jc w:val="both"/>
+      </w:pPr>
+      <w:r>
+        <w:t>Basic Flow:</w:t>
+      </w:r>
+    </w:p>
+    <w:p>
+      <w:pPr>
+        <w:ind w:left="3240" w:hanging="360"/>
+        <w:jc w:val="both"/>
+      </w:pPr>
+      <w:r>
         <w:t>(1) the teller selects a customer’s user account</w:t>
       </w:r>
     </w:p>
@@ -7533,88 +7716,52 @@
         <w:jc w:val="both"/>
       </w:pPr>
       <w:r>
-        <w:t>(2) the central server checks if the customer’s user account is currently being accessed</w:t>
-      </w:r>
-    </w:p>
-    <w:p>
-      <w:pPr>
-        <w:ind w:left="3240" w:hanging="360"/>
-        <w:jc w:val="both"/>
-      </w:pPr>
-      <w:r>
-        <w:t>(3) the central server sends the customer’s financial account information back to the Teller Module</w:t>
-      </w:r>
-    </w:p>
-    <w:p>
-      <w:pPr>
-        <w:ind w:left="3240" w:hanging="360"/>
-        <w:jc w:val="both"/>
-      </w:pPr>
-      <w:r>
-        <w:t>(4) the teller selects the customer’s financial account</w:t>
-      </w:r>
-    </w:p>
-    <w:p>
-      <w:pPr>
-        <w:ind w:left="3240" w:hanging="360"/>
-        <w:jc w:val="both"/>
-      </w:pPr>
-      <w:r>
-        <w:t>(4) the teller selects to remove a user from that financial account</w:t>
-      </w:r>
-    </w:p>
-    <w:p>
-      <w:pPr>
-        <w:ind w:left="3240" w:hanging="360"/>
-        <w:jc w:val="both"/>
-      </w:pPr>
-      <w:r>
-        <w:t>(5) the Teller Module prompts the teller to select the name of the user that they want to remove from the financial account</w:t>
-      </w:r>
-    </w:p>
-    <w:p>
-      <w:pPr>
-        <w:ind w:left="3240" w:hanging="360"/>
-        <w:jc w:val="both"/>
-      </w:pPr>
-      <w:r>
-        <w:t>(6) the Teller Module prompts the teller to confirm that they want to remove the selected user from the financial account</w:t>
-      </w:r>
-    </w:p>
-    <w:p>
-      <w:pPr>
-        <w:ind w:left="3240" w:hanging="360"/>
-        <w:jc w:val="both"/>
-      </w:pPr>
-      <w:r>
-        <w:t>(7) if the teller confirms they want the user removed, then the Teller Module sends a request to the central server</w:t>
-      </w:r>
-    </w:p>
-    <w:p>
-      <w:pPr>
-        <w:ind w:left="3240" w:hanging="360"/>
-        <w:jc w:val="both"/>
-      </w:pPr>
-      <w:r>
-        <w:t>(8) the central server removes that financial account from the user</w:t>
-      </w:r>
-    </w:p>
-    <w:p>
-      <w:pPr>
-        <w:ind w:left="3240" w:hanging="360"/>
-        <w:jc w:val="both"/>
-      </w:pPr>
-      <w:r>
-        <w:t>(9) the central server sends a confirmation message back to the Teller Module to notify the teller that the user was successfully removed from the financial account</w:t>
-      </w:r>
-    </w:p>
-    <w:p>
-      <w:pPr>
-        <w:ind w:left="3240" w:hanging="360"/>
-        <w:jc w:val="both"/>
-      </w:pPr>
-      <w:r>
-        <w:t>(10) the teller exits the customer’s user account</w:t>
+        <w:t>(2) the teller selects to block access to that user account</w:t>
+      </w:r>
+    </w:p>
+    <w:p>
+      <w:pPr>
+        <w:ind w:left="3240" w:hanging="360"/>
+        <w:jc w:val="both"/>
+      </w:pPr>
+      <w:r>
+        <w:t xml:space="preserve">(3) the Teller Module prompts the teller to confirm that they want to block the user account </w:t>
+      </w:r>
+    </w:p>
+    <w:p>
+      <w:pPr>
+        <w:ind w:left="3240" w:hanging="360"/>
+        <w:jc w:val="both"/>
+      </w:pPr>
+      <w:r>
+        <w:t>(4) if the teller confirms that they want to block the user account, then a block request is sent to the central server</w:t>
+      </w:r>
+    </w:p>
+    <w:p>
+      <w:pPr>
+        <w:ind w:left="3240" w:hanging="360"/>
+        <w:jc w:val="both"/>
+      </w:pPr>
+      <w:r>
+        <w:t>(5) the central server marks the user account as being blocked from access</w:t>
+      </w:r>
+    </w:p>
+    <w:p>
+      <w:pPr>
+        <w:ind w:left="3240" w:hanging="360"/>
+        <w:jc w:val="both"/>
+      </w:pPr>
+      <w:r>
+        <w:t>(6) if any users are logged-in to the user account when it is blocked, they will be automatically logged-out with no confirmation prompt</w:t>
+      </w:r>
+    </w:p>
+    <w:p>
+      <w:pPr>
+        <w:ind w:left="3240" w:hanging="360"/>
+        <w:jc w:val="both"/>
+      </w:pPr>
+      <w:r>
+        <w:t>(7) the central server sends a confirmation message back to the Teller Module to notify the teller that the user account was successfully blocked</w:t>
       </w:r>
     </w:p>
     <w:p>
@@ -7632,7 +7779,8 @@
         <w:jc w:val="both"/>
       </w:pPr>
       <w:r>
-        <w:t>(1) if the teller does not confirm that they want the user removed, then nothing is sent to the central server and the process of removing a user is canceled altogether</w:t>
+        <w:lastRenderedPageBreak/>
+        <w:t>(1) if the teller does not confirm that they want to block the user account, then nothing is sent to the central server and the process of blocking a user account is canceled altogether</w:t>
       </w:r>
     </w:p>
     <w:p>
@@ -7650,25 +7798,25 @@
         <w:jc w:val="both"/>
       </w:pPr>
       <w:r>
-        <w:t>(1) the central server does not properly receive the name of the user that needs to be removed from the financial account</w:t>
-      </w:r>
-    </w:p>
-    <w:p>
-      <w:pPr>
-        <w:ind w:left="3240" w:hanging="360"/>
-        <w:jc w:val="both"/>
-      </w:pPr>
-      <w:r>
-        <w:t>(2) the confirmation message is not properly sent back to the Teller Module after the is removed from the financial account</w:t>
-      </w:r>
-    </w:p>
-    <w:p>
-      <w:pPr>
-        <w:ind w:left="3240" w:hanging="360"/>
-        <w:jc w:val="both"/>
-      </w:pPr>
-      <w:r>
-        <w:t>(3) the central server does not properly remove the user from the financial account</w:t>
+        <w:t>(1) the central server does not properly block the customer’s user account</w:t>
+      </w:r>
+    </w:p>
+    <w:p>
+      <w:pPr>
+        <w:ind w:left="3240" w:hanging="360"/>
+        <w:jc w:val="both"/>
+      </w:pPr>
+      <w:r>
+        <w:t>(2) the central server does not automatically log-out of the customer’s user account after it has been blocked</w:t>
+      </w:r>
+    </w:p>
+    <w:p>
+      <w:pPr>
+        <w:ind w:left="3240" w:hanging="360"/>
+        <w:jc w:val="both"/>
+      </w:pPr>
+      <w:r>
+        <w:t>(3) the confirmation message is not properly sent back to the Teller Module after the customer’s user account has been blocked</w:t>
       </w:r>
     </w:p>
     <w:p>
@@ -7680,7 +7828,7 @@
         <w:t xml:space="preserve">Related Use Case(s): </w:t>
       </w:r>
       <w:r>
-        <w:t>2.2.7, 2.2.11, 2.2.17</w:t>
+        <w:t>2.2.3, 2.2.14</w:t>
       </w:r>
     </w:p>
     <w:p>
@@ -7695,7 +7843,10 @@
         <w:jc w:val="both"/>
       </w:pPr>
       <w:r>
-        <w:t>2.2.13.  Blocking User Accounts</w:t>
+        <w:t>2.2.14.  Unblocking User Accounts</w:t>
+      </w:r>
+      <w:r>
+        <w:t xml:space="preserve"> (Potential feature)</w:t>
       </w:r>
     </w:p>
     <w:p>
@@ -7716,7 +7867,7 @@
         <w:jc w:val="both"/>
       </w:pPr>
       <w:r>
-        <w:t>Precondition(s): the Teller Module is online and connected to the central server, and the teller has verified the identity of the customer who owns the user account to be blocked</w:t>
+        <w:t>Precondition(s): the Teller Module is online and connected to the central server, and the teller has verified the identity of the customer who owns the user account to be unblocked</w:t>
       </w:r>
     </w:p>
     <w:p>
@@ -7725,7 +7876,7 @@
         <w:jc w:val="both"/>
       </w:pPr>
       <w:r>
-        <w:t>Postcondition(s): the customer’s user account is blocked, and it can no longer be accessed from any ATM Module</w:t>
+        <w:t>Postcondition(s): the customer’s user account is unblocked, and it can now be accessed from any ATM Module</w:t>
       </w:r>
     </w:p>
     <w:p>
@@ -7752,43 +7903,199 @@
         <w:jc w:val="both"/>
       </w:pPr>
       <w:r>
-        <w:t>(2) the teller selects to block access to that user account</w:t>
-      </w:r>
-    </w:p>
-    <w:p>
-      <w:pPr>
-        <w:ind w:left="3240" w:hanging="360"/>
-        <w:jc w:val="both"/>
-      </w:pPr>
-      <w:r>
-        <w:t xml:space="preserve">(3) the Teller Module prompts the teller to confirm that they want to block the user account </w:t>
-      </w:r>
-    </w:p>
-    <w:p>
-      <w:pPr>
-        <w:ind w:left="3240" w:hanging="360"/>
-        <w:jc w:val="both"/>
-      </w:pPr>
-      <w:r>
-        <w:t>(4) if the teller confirms that they want to block the user account, then a block request is sent to the central server</w:t>
-      </w:r>
-    </w:p>
-    <w:p>
-      <w:pPr>
-        <w:ind w:left="3240" w:hanging="360"/>
-        <w:jc w:val="both"/>
-      </w:pPr>
-      <w:r>
-        <w:t>(5) the central server marks the user account as being blocked from access</w:t>
-      </w:r>
-    </w:p>
-    <w:p>
-      <w:pPr>
-        <w:ind w:left="3240" w:hanging="360"/>
-        <w:jc w:val="both"/>
-      </w:pPr>
-      <w:r>
-        <w:t>(6) if any users are logged-in to the user account when it is blocked, they will be automatically logged-out with no confirmation prompt</w:t>
+        <w:t>(2) the teller selects to unblock access to that user account</w:t>
+      </w:r>
+    </w:p>
+    <w:p>
+      <w:pPr>
+        <w:ind w:left="3240" w:hanging="360"/>
+        <w:jc w:val="both"/>
+      </w:pPr>
+      <w:r>
+        <w:t>(3) the Teller Module prompts the teller to confirm that they want to unblock the user account</w:t>
+      </w:r>
+    </w:p>
+    <w:p>
+      <w:pPr>
+        <w:ind w:left="3240" w:hanging="360"/>
+        <w:jc w:val="both"/>
+      </w:pPr>
+      <w:r>
+        <w:t>(4) if the teller confirms that they want to unblock the user account, then an unblock request is sent to the central server</w:t>
+      </w:r>
+    </w:p>
+    <w:p>
+      <w:pPr>
+        <w:ind w:left="3240" w:hanging="360"/>
+        <w:jc w:val="both"/>
+      </w:pPr>
+      <w:r>
+        <w:t>(5) the central server marks the user account as being accessible, effectively unblocking access to that user account</w:t>
+      </w:r>
+    </w:p>
+    <w:p>
+      <w:pPr>
+        <w:ind w:left="3240" w:hanging="360"/>
+        <w:jc w:val="both"/>
+      </w:pPr>
+      <w:r>
+        <w:t>(6) the central server sends a confirmation message back to the Teller Module to notify the teller that the user account was successfully unblocked</w:t>
+      </w:r>
+    </w:p>
+    <w:p>
+      <w:pPr>
+        <w:ind w:left="2160"/>
+        <w:jc w:val="both"/>
+      </w:pPr>
+      <w:r>
+        <w:t>Alternate Flows:</w:t>
+      </w:r>
+    </w:p>
+    <w:p>
+      <w:pPr>
+        <w:ind w:left="3240" w:hanging="360"/>
+        <w:jc w:val="both"/>
+      </w:pPr>
+      <w:r>
+        <w:t>(1) if the teller does not confirm that they want to unblock the user account, then nothing is sent to the central server and the process of unblocking a user account is canceled altogether</w:t>
+      </w:r>
+    </w:p>
+    <w:p>
+      <w:pPr>
+        <w:ind w:left="2160"/>
+        <w:jc w:val="both"/>
+      </w:pPr>
+      <w:r>
+        <w:t xml:space="preserve">Exceptions: </w:t>
+      </w:r>
+    </w:p>
+    <w:p>
+      <w:pPr>
+        <w:ind w:left="3240" w:hanging="360"/>
+        <w:jc w:val="both"/>
+      </w:pPr>
+      <w:r>
+        <w:t>(1) the central server does not properly unblock the customer’s user account</w:t>
+      </w:r>
+    </w:p>
+    <w:p>
+      <w:pPr>
+        <w:ind w:left="3240" w:hanging="360"/>
+        <w:jc w:val="both"/>
+      </w:pPr>
+      <w:r>
+        <w:t>(2) the confirmation message is not properly sent back to the Teller Module after the customer’s user account has been unblocked</w:t>
+      </w:r>
+    </w:p>
+    <w:p>
+      <w:pPr>
+        <w:ind w:left="2160"/>
+        <w:jc w:val="both"/>
+      </w:pPr>
+      <w:r>
+        <w:t xml:space="preserve">Related Use Case(s): </w:t>
+      </w:r>
+      <w:r>
+        <w:t>2.2.3, 2.2.13</w:t>
+      </w:r>
+    </w:p>
+    <w:p>
+      <w:pPr>
+        <w:ind w:left="1440"/>
+        <w:jc w:val="both"/>
+      </w:pPr>
+    </w:p>
+    <w:p>
+      <w:pPr>
+        <w:ind w:left="1440"/>
+        <w:jc w:val="both"/>
+      </w:pPr>
+      <w:r>
+        <w:t>2.2.15.  Update User Account Information</w:t>
+      </w:r>
+    </w:p>
+    <w:p>
+      <w:pPr>
+        <w:ind w:left="2880" w:hanging="720"/>
+        <w:jc w:val="both"/>
+      </w:pPr>
+      <w:r>
+        <w:t xml:space="preserve">Relevant Requirement(s) from SRS: </w:t>
+      </w:r>
+      <w:r>
+        <w:t>[none]</w:t>
+      </w:r>
+    </w:p>
+    <w:p>
+      <w:pPr>
+        <w:ind w:left="2880" w:hanging="720"/>
+        <w:jc w:val="both"/>
+      </w:pPr>
+      <w:r>
+        <w:t>Precondition(s): the Teller Module is online and connected to the central server, and the teller has verified the customer’s identity</w:t>
+      </w:r>
+    </w:p>
+    <w:p>
+      <w:pPr>
+        <w:ind w:left="2880" w:hanging="720"/>
+        <w:jc w:val="both"/>
+      </w:pPr>
+      <w:r>
+        <w:t>Postcondition(s): the customer’s user account information is updated</w:t>
+      </w:r>
+    </w:p>
+    <w:p>
+      <w:pPr>
+        <w:ind w:left="2160"/>
+        <w:jc w:val="both"/>
+      </w:pPr>
+      <w:r>
+        <w:t>Basic Flow:</w:t>
+      </w:r>
+    </w:p>
+    <w:p>
+      <w:pPr>
+        <w:ind w:left="3240" w:hanging="360"/>
+        <w:jc w:val="both"/>
+      </w:pPr>
+      <w:r>
+        <w:t>(1) the teller selects to edit/modify the customer’s user account information</w:t>
+      </w:r>
+    </w:p>
+    <w:p>
+      <w:pPr>
+        <w:ind w:left="3240" w:hanging="360"/>
+        <w:jc w:val="both"/>
+      </w:pPr>
+      <w:r>
+        <w:t>(</w:t>
+      </w:r>
+      <w:r>
+        <w:t>2</w:t>
+      </w:r>
+      <w:r>
+        <w:t>) the teller updates the user account information, such as full name, mailing address, phone number, etc.</w:t>
+      </w:r>
+    </w:p>
+    <w:p>
+      <w:pPr>
+        <w:ind w:left="3240" w:hanging="360"/>
+        <w:jc w:val="both"/>
+      </w:pPr>
+      <w:r>
+        <w:t>(</w:t>
+      </w:r>
+      <w:r>
+        <w:t>3</w:t>
+      </w:r>
+      <w:r>
+        <w:t xml:space="preserve">) once the teller has finished </w:t>
+      </w:r>
+      <w:r>
+        <w:t>inputting the updates</w:t>
+      </w:r>
+      <w:r>
+        <w:t xml:space="preserve"> the user account information, the Teller Module sends the information to the central server</w:t>
       </w:r>
     </w:p>
     <w:p>
@@ -7798,7 +8105,55 @@
       </w:pPr>
       <w:r>
         <w:lastRenderedPageBreak/>
-        <w:t>(7) the central server sends a confirmation message back to the Teller Module to notify the teller that the user account was successfully blocked</w:t>
+        <w:t>(</w:t>
+      </w:r>
+      <w:r>
+        <w:t>4</w:t>
+      </w:r>
+      <w:r>
+        <w:t>) the central server updates the user account information</w:t>
+      </w:r>
+    </w:p>
+    <w:p>
+      <w:pPr>
+        <w:ind w:left="3240" w:hanging="360"/>
+        <w:jc w:val="both"/>
+      </w:pPr>
+      <w:r>
+        <w:t>(5) if name or phone number are modified, file names and associated accounts’ list of users are modified recursively</w:t>
+      </w:r>
+    </w:p>
+    <w:p>
+      <w:pPr>
+        <w:ind w:left="3240" w:hanging="360"/>
+        <w:jc w:val="both"/>
+      </w:pPr>
+      <w:r>
+        <w:t>(</w:t>
+      </w:r>
+      <w:r>
+        <w:t>6</w:t>
+      </w:r>
+      <w:r>
+        <w:t>) the central server sends a confirmation message back to the Teller Module to notify the teller that the user account information was successfully updated</w:t>
+      </w:r>
+    </w:p>
+    <w:p>
+      <w:pPr>
+        <w:ind w:left="3240" w:hanging="360"/>
+        <w:jc w:val="both"/>
+      </w:pPr>
+      <w:r>
+        <w:t>(7) the event is logged in account level history by central module</w:t>
+      </w:r>
+    </w:p>
+    <w:p>
+      <w:pPr>
+        <w:ind w:left="3240" w:hanging="360"/>
+        <w:jc w:val="both"/>
+      </w:pPr>
+      <w:r>
+        <w:t>(8) the teller module returns to user account options pane</w:t>
       </w:r>
     </w:p>
     <w:p>
@@ -7816,7 +8171,7 @@
         <w:jc w:val="both"/>
       </w:pPr>
       <w:r>
-        <w:t>(1) if the teller does not confirm that they want to block the user account, then nothing is sent to the central server and the process of blocking a user account is canceled altogether</w:t>
+        <w:t>[none]</w:t>
       </w:r>
     </w:p>
     <w:p>
@@ -7834,25 +8189,16 @@
         <w:jc w:val="both"/>
       </w:pPr>
       <w:r>
-        <w:t>(1) the central server does not properly block the customer’s user account</w:t>
-      </w:r>
-    </w:p>
-    <w:p>
-      <w:pPr>
-        <w:ind w:left="3240" w:hanging="360"/>
-        <w:jc w:val="both"/>
-      </w:pPr>
-      <w:r>
-        <w:t>(2) the central server does not automatically log-out of the customer’s user account after it has been blocked</w:t>
-      </w:r>
-    </w:p>
-    <w:p>
-      <w:pPr>
-        <w:ind w:left="3240" w:hanging="360"/>
-        <w:jc w:val="both"/>
-      </w:pPr>
-      <w:r>
-        <w:t>(3) the confirmation message is not properly sent back to the Teller Module after the customer’s user account has been blocked</w:t>
+        <w:t>(1) the central server does not properly update the user account information</w:t>
+      </w:r>
+    </w:p>
+    <w:p>
+      <w:pPr>
+        <w:ind w:left="3240" w:hanging="360"/>
+        <w:jc w:val="both"/>
+      </w:pPr>
+      <w:r>
+        <w:t>(2) the central server does not send the confirmation message back to the Teller Module after the user account information is updated</w:t>
       </w:r>
     </w:p>
     <w:p>
@@ -7864,7 +8210,7 @@
         <w:t xml:space="preserve">Related Use Case(s): </w:t>
       </w:r>
       <w:r>
-        <w:t>2.2.3, 2.2.14</w:t>
+        <w:t>2.2.3</w:t>
       </w:r>
     </w:p>
     <w:p>
@@ -7879,7 +8225,7 @@
         <w:jc w:val="both"/>
       </w:pPr>
       <w:r>
-        <w:t>2.2.14.  Unblocking User Accounts</w:t>
+        <w:t>2.2.16.  View Transaction History</w:t>
       </w:r>
     </w:p>
     <w:p>
@@ -7891,16 +8237,187 @@
         <w:t xml:space="preserve">Relevant Requirement(s) from SRS: </w:t>
       </w:r>
       <w:r>
+        <w:t>3.1.3.6, 3.1.3.7</w:t>
+      </w:r>
+    </w:p>
+    <w:p>
+      <w:pPr>
+        <w:ind w:left="2880" w:hanging="720"/>
+        <w:jc w:val="both"/>
+      </w:pPr>
+      <w:r>
+        <w:t>Precondition(s): the Teller Module is online and connected to the central server, and the teller has verified the customer’s identity</w:t>
+      </w:r>
+      <w:r>
+        <w:t xml:space="preserve"> and is accessing the financial account</w:t>
+      </w:r>
+    </w:p>
+    <w:p>
+      <w:pPr>
+        <w:ind w:left="2880" w:hanging="720"/>
+        <w:jc w:val="both"/>
+      </w:pPr>
+      <w:r>
+        <w:t>Postcondition(s): the customer can view all transactions that have occurred on one of their financial accounts</w:t>
+      </w:r>
+    </w:p>
+    <w:p>
+      <w:pPr>
+        <w:ind w:left="2160"/>
+        <w:jc w:val="both"/>
+      </w:pPr>
+      <w:r>
+        <w:t>Basic Flow:</w:t>
+      </w:r>
+    </w:p>
+    <w:p>
+      <w:pPr>
+        <w:ind w:left="3240" w:hanging="360"/>
+        <w:jc w:val="both"/>
+      </w:pPr>
+      <w:r>
+        <w:t>(1) the teller selects to view the transaction history of that financial account</w:t>
+      </w:r>
+    </w:p>
+    <w:p>
+      <w:pPr>
+        <w:ind w:left="3240" w:hanging="360"/>
+        <w:jc w:val="both"/>
+      </w:pPr>
+      <w:r>
+        <w:t>(</w:t>
+      </w:r>
+      <w:r>
+        <w:t>2</w:t>
+      </w:r>
+      <w:r>
+        <w:t>) a request is sent to the central server to get the transaction history associated with the financial account that the teller selected</w:t>
+      </w:r>
+    </w:p>
+    <w:p>
+      <w:pPr>
+        <w:ind w:left="3240" w:hanging="360"/>
+        <w:jc w:val="both"/>
+      </w:pPr>
+      <w:r>
+        <w:t>(</w:t>
+      </w:r>
+      <w:r>
+        <w:t>3</w:t>
+      </w:r>
+      <w:r>
+        <w:t xml:space="preserve">) the </w:t>
+      </w:r>
+      <w:r>
+        <w:t xml:space="preserve">central module sends the </w:t>
+      </w:r>
+      <w:r>
+        <w:t xml:space="preserve">transaction history </w:t>
+      </w:r>
+      <w:r>
+        <w:t>of the account</w:t>
+      </w:r>
+      <w:r>
+        <w:t xml:space="preserve"> to the Teller Module </w:t>
+      </w:r>
+    </w:p>
+    <w:p>
+      <w:pPr>
+        <w:ind w:left="3240" w:hanging="360"/>
+        <w:jc w:val="both"/>
+      </w:pPr>
+      <w:r>
+        <w:t>(</w:t>
+      </w:r>
+      <w:r>
+        <w:t>4</w:t>
+      </w:r>
+      <w:r>
+        <w:t>) the transaction history associated with the financial account selected is shown to the teller</w:t>
+      </w:r>
+    </w:p>
+    <w:p>
+      <w:pPr>
+        <w:ind w:left="2160"/>
+        <w:jc w:val="both"/>
+      </w:pPr>
+      <w:r>
+        <w:t>Alternate Flows:</w:t>
+      </w:r>
+    </w:p>
+    <w:p>
+      <w:pPr>
+        <w:ind w:left="3240" w:hanging="360"/>
+        <w:jc w:val="both"/>
+      </w:pPr>
+      <w:r>
         <w:t>[none]</w:t>
       </w:r>
     </w:p>
     <w:p>
       <w:pPr>
+        <w:ind w:left="2160"/>
+        <w:jc w:val="both"/>
+      </w:pPr>
+      <w:r>
+        <w:t xml:space="preserve">Exceptions: </w:t>
+      </w:r>
+    </w:p>
+    <w:p>
+      <w:pPr>
+        <w:ind w:left="3240" w:hanging="360"/>
+        <w:jc w:val="both"/>
+      </w:pPr>
+      <w:r>
+        <w:t>(1) the central server does not receive the request to access financial account’s transaction history</w:t>
+      </w:r>
+    </w:p>
+    <w:p>
+      <w:pPr>
+        <w:ind w:left="3240" w:hanging="360"/>
+        <w:jc w:val="both"/>
+      </w:pPr>
+      <w:r>
+        <w:t>(2) the transaction history is not properly sent back to the Teller Module</w:t>
+      </w:r>
+    </w:p>
+    <w:p>
+      <w:pPr>
+        <w:ind w:left="2160"/>
+        <w:jc w:val="both"/>
+      </w:pPr>
+      <w:r>
+        <w:t xml:space="preserve">Related Use Case(s): </w:t>
+      </w:r>
+      <w:r>
+        <w:t>2.2.5</w:t>
+      </w:r>
+    </w:p>
+    <w:p>
+      <w:pPr>
+        <w:ind w:left="1440"/>
+        <w:jc w:val="both"/>
+      </w:pPr>
+    </w:p>
+    <w:p>
+      <w:pPr>
+        <w:ind w:left="1440"/>
+        <w:jc w:val="both"/>
+      </w:pPr>
+      <w:r>
+        <w:t>2.2.17.  Viewing Users on a Customer’s Financial Account</w:t>
+      </w:r>
+    </w:p>
+    <w:p>
+      <w:pPr>
         <w:ind w:left="2880" w:hanging="720"/>
         <w:jc w:val="both"/>
       </w:pPr>
       <w:r>
-        <w:t>Precondition(s): the Teller Module is online and connected to the central server, and the teller has verified the identity of the customer who owns the user account to be unblocked</w:t>
+        <w:t xml:space="preserve">Relevant Requirement(s) from SRS: </w:t>
+      </w:r>
+      <w:r>
+        <w:t>[none]</w:t>
       </w:r>
     </w:p>
     <w:p>
@@ -7909,7 +8426,25 @@
         <w:jc w:val="both"/>
       </w:pPr>
       <w:r>
-        <w:t>Postcondition(s): the customer’s user account is unblocked, and it can now be accessed from any ATM Module</w:t>
+        <w:t xml:space="preserve">Precondition(s): </w:t>
+      </w:r>
+      <w:r>
+        <w:t xml:space="preserve">the Teller Module is online and connected to the central server, and the teller has </w:t>
+      </w:r>
+      <w:r>
+        <w:t>verified the customer’s identity</w:t>
+      </w:r>
+      <w:r>
+        <w:t xml:space="preserve"> and is accessing financial account</w:t>
+      </w:r>
+    </w:p>
+    <w:p>
+      <w:pPr>
+        <w:ind w:left="2880" w:hanging="720"/>
+        <w:jc w:val="both"/>
+      </w:pPr>
+      <w:r>
+        <w:t xml:space="preserve">Postcondition(s): </w:t>
       </w:r>
     </w:p>
     <w:p>
@@ -7927,52 +8462,56 @@
         <w:jc w:val="both"/>
       </w:pPr>
       <w:r>
-        <w:t>(1) the teller selects a customer’s user account</w:t>
-      </w:r>
-    </w:p>
-    <w:p>
-      <w:pPr>
-        <w:ind w:left="3240" w:hanging="360"/>
-        <w:jc w:val="both"/>
-      </w:pPr>
-      <w:r>
-        <w:t>(2) the teller selects to unblock access to that user account</w:t>
-      </w:r>
-    </w:p>
-    <w:p>
-      <w:pPr>
-        <w:ind w:left="3240" w:hanging="360"/>
-        <w:jc w:val="both"/>
-      </w:pPr>
-      <w:r>
-        <w:t>(3) the Teller Module prompts the teller to confirm that they want to unblock the user account</w:t>
-      </w:r>
-    </w:p>
-    <w:p>
-      <w:pPr>
-        <w:ind w:left="3240" w:hanging="360"/>
-        <w:jc w:val="both"/>
-      </w:pPr>
-      <w:r>
-        <w:t>(4) if the teller confirms that they want to unblock the user account, then an unblock request is sent to the central server</w:t>
-      </w:r>
-    </w:p>
-    <w:p>
-      <w:pPr>
-        <w:ind w:left="3240" w:hanging="360"/>
-        <w:jc w:val="both"/>
-      </w:pPr>
-      <w:r>
-        <w:t>(5) the central server marks the user account as being accessible, effectively unblocking access to that user account</w:t>
-      </w:r>
-    </w:p>
-    <w:p>
-      <w:pPr>
-        <w:ind w:left="3240" w:hanging="360"/>
-        <w:jc w:val="both"/>
-      </w:pPr>
-      <w:r>
-        <w:t>(6) the central server sends a confirmation message back to the Teller Module to notify the teller that the user account was successfully unblocked</w:t>
+        <w:t xml:space="preserve">(1) </w:t>
+      </w:r>
+      <w:r>
+        <w:t>the teller selects to view the list of users authorized to access that financial account</w:t>
+      </w:r>
+    </w:p>
+    <w:p>
+      <w:pPr>
+        <w:ind w:left="3240" w:hanging="360"/>
+        <w:jc w:val="both"/>
+      </w:pPr>
+      <w:r>
+        <w:t>(</w:t>
+      </w:r>
+      <w:r>
+        <w:t>2</w:t>
+      </w:r>
+      <w:r>
+        <w:t>) the Teller Module sends a request to the central server to find all users that can access the selected financial account</w:t>
+      </w:r>
+    </w:p>
+    <w:p>
+      <w:pPr>
+        <w:ind w:left="3240" w:hanging="360"/>
+        <w:jc w:val="both"/>
+      </w:pPr>
+      <w:r>
+        <w:t>(</w:t>
+      </w:r>
+      <w:r>
+        <w:t>3</w:t>
+      </w:r>
+      <w:r>
+        <w:t>) the central server sends a list of authorized users back to the Teller Module</w:t>
+      </w:r>
+    </w:p>
+    <w:p>
+      <w:pPr>
+        <w:ind w:left="3240" w:hanging="360"/>
+        <w:jc w:val="both"/>
+      </w:pPr>
+      <w:r>
+        <w:lastRenderedPageBreak/>
+        <w:t>(</w:t>
+      </w:r>
+      <w:r>
+        <w:t>4</w:t>
+      </w:r>
+      <w:r>
+        <w:t>) the list of users authorized to view the financial account is shown to the teller</w:t>
       </w:r>
     </w:p>
     <w:p>
@@ -7990,7 +8529,7 @@
         <w:jc w:val="both"/>
       </w:pPr>
       <w:r>
-        <w:t>(1) if the teller does not confirm that they want to unblock the user account, then nothing is sent to the central server and the process of unblocking a user account is canceled altogether</w:t>
+        <w:t>[none]</w:t>
       </w:r>
     </w:p>
     <w:p>
@@ -8008,43 +8547,57 @@
         <w:jc w:val="both"/>
       </w:pPr>
       <w:r>
-        <w:t>(1) the central server does not properly unblock the customer’s user account</w:t>
-      </w:r>
-    </w:p>
-    <w:p>
-      <w:pPr>
-        <w:ind w:left="3240" w:hanging="360"/>
-        <w:jc w:val="both"/>
-      </w:pPr>
-      <w:r>
-        <w:t>(2) the confirmation message is not properly sent back to the Teller Module after the customer’s user account has been unblocked</w:t>
-      </w:r>
-    </w:p>
-    <w:p>
-      <w:pPr>
-        <w:ind w:left="2160"/>
-        <w:jc w:val="both"/>
-      </w:pPr>
-      <w:r>
-        <w:t xml:space="preserve">Related Use Case(s): </w:t>
-      </w:r>
-      <w:r>
-        <w:t>2.2.3, 2.2.13</w:t>
-      </w:r>
+        <w:t>(1)</w:t>
+      </w:r>
+      <w:r>
+        <w:t xml:space="preserve"> the central server does not properly receive the request to </w:t>
+      </w:r>
+      <w:r>
+        <w:t>find all users that can access the financial account</w:t>
+      </w:r>
+    </w:p>
+    <w:p>
+      <w:pPr>
+        <w:ind w:left="3240" w:hanging="360"/>
+        <w:jc w:val="both"/>
+      </w:pPr>
+      <w:r>
+        <w:t>(2) the central server cannot find all users associated with the selected financial account</w:t>
+      </w:r>
+    </w:p>
+    <w:p>
+      <w:pPr>
+        <w:ind w:left="3240" w:hanging="360"/>
+        <w:jc w:val="both"/>
+      </w:pPr>
+      <w:r>
+        <w:t>(3) the list of authorized users is not properly sent back to the Teller Module</w:t>
+      </w:r>
+    </w:p>
+    <w:p>
+      <w:pPr>
+        <w:ind w:left="2160"/>
+        <w:jc w:val="both"/>
+      </w:pPr>
+      <w:r>
+        <w:t xml:space="preserve">Related Use Case(s):  </w:t>
+      </w:r>
+      <w:r>
+        <w:t>2.2.5, 2.2.11, 2.2.12</w:t>
+      </w:r>
+    </w:p>
+    <w:p>
+      <w:pPr>
+        <w:jc w:val="both"/>
+      </w:pPr>
     </w:p>
     <w:p>
       <w:pPr>
         <w:ind w:left="1440"/>
         <w:jc w:val="both"/>
       </w:pPr>
-    </w:p>
-    <w:p>
-      <w:pPr>
-        <w:ind w:left="1440"/>
-        <w:jc w:val="both"/>
-      </w:pPr>
-      <w:r>
-        <w:t>2.2.15.  Update User Account Information</w:t>
+      <w:r>
+        <w:t>2.2.18.  Teller Logging-Out of Teller Module</w:t>
       </w:r>
     </w:p>
     <w:p>
@@ -8065,7 +8618,7 @@
         <w:jc w:val="both"/>
       </w:pPr>
       <w:r>
-        <w:t>Precondition(s): the Teller Module is online and connected to the central server, and the teller has verified the customer’s identity</w:t>
+        <w:t>Precondition(s): the Teller Module is online and connected to the central server, and the teller is logged-in to the Teller Module</w:t>
       </w:r>
     </w:p>
     <w:p>
@@ -8074,7 +8627,7 @@
         <w:jc w:val="both"/>
       </w:pPr>
       <w:r>
-        <w:t>Postcondition(s): the customer’s user account information is updated</w:t>
+        <w:t>Postcondition(s): the teller is logged-out of the Teller Module</w:t>
       </w:r>
     </w:p>
     <w:p>
@@ -8092,71 +8645,61 @@
         <w:jc w:val="both"/>
       </w:pPr>
       <w:r>
-        <w:t>(1) the teller selects a customer’s user account</w:t>
-      </w:r>
-    </w:p>
-    <w:p>
-      <w:pPr>
-        <w:ind w:left="3240" w:hanging="360"/>
-        <w:jc w:val="both"/>
-      </w:pPr>
-      <w:r>
-        <w:t>(2) the central server checks if the customer’s user account is currently being accessed</w:t>
-      </w:r>
-    </w:p>
-    <w:p>
-      <w:pPr>
-        <w:ind w:left="3240" w:hanging="360"/>
-        <w:jc w:val="both"/>
-      </w:pPr>
-      <w:r>
-        <w:lastRenderedPageBreak/>
-        <w:t>(3) the central server sends the customer’s financial account information back to the Teller Module</w:t>
-      </w:r>
-    </w:p>
-    <w:p>
-      <w:pPr>
-        <w:ind w:left="3240" w:hanging="360"/>
-        <w:jc w:val="both"/>
-      </w:pPr>
-      <w:r>
-        <w:t>(4) the teller selects to edit/modify the customer’s user account information</w:t>
-      </w:r>
-    </w:p>
-    <w:p>
-      <w:pPr>
-        <w:ind w:left="3240" w:hanging="360"/>
-        <w:jc w:val="both"/>
-      </w:pPr>
-      <w:r>
-        <w:t>(5) the teller updates the user account information, such as full name, mailing address, phone number, etc.</w:t>
-      </w:r>
-    </w:p>
-    <w:p>
-      <w:pPr>
-        <w:ind w:left="3240" w:hanging="360"/>
-        <w:jc w:val="both"/>
-      </w:pPr>
-      <w:r>
-        <w:t>(6) once the teller has finished updating the user account information, the Teller Module sends the information to the central server</w:t>
-      </w:r>
-    </w:p>
-    <w:p>
-      <w:pPr>
-        <w:ind w:left="3240" w:hanging="360"/>
-        <w:jc w:val="both"/>
-      </w:pPr>
-      <w:r>
-        <w:t>(7) the central server updates the user account information</w:t>
-      </w:r>
-    </w:p>
-    <w:p>
-      <w:pPr>
-        <w:ind w:left="3240" w:hanging="360"/>
-        <w:jc w:val="both"/>
-      </w:pPr>
-      <w:r>
-        <w:t>(8) the central server sends a confirmation message back to the Teller Module to notify the teller that the user account information was successfully updated</w:t>
+        <w:t>(1) the teller initiates a log-out request</w:t>
+      </w:r>
+    </w:p>
+    <w:p>
+      <w:pPr>
+        <w:ind w:left="3240" w:hanging="360"/>
+        <w:jc w:val="both"/>
+      </w:pPr>
+      <w:r>
+        <w:t>(2) the Teller Module prompts the teller to confirm that they want to log out of the module</w:t>
+      </w:r>
+    </w:p>
+    <w:p>
+      <w:pPr>
+        <w:ind w:left="3240" w:hanging="360"/>
+        <w:jc w:val="both"/>
+      </w:pPr>
+      <w:r>
+        <w:t>(3) if the teller confirms the log-out request, then the Teller Module sends the request to the central server to log the teller out</w:t>
+      </w:r>
+    </w:p>
+    <w:p>
+      <w:pPr>
+        <w:ind w:left="3240" w:hanging="360"/>
+        <w:jc w:val="both"/>
+      </w:pPr>
+      <w:r>
+        <w:t>(4) if the teller is logged in to any customer’s user account, then the user account will automatically be logged out of before the teller is logged out of the Teller Module</w:t>
+      </w:r>
+    </w:p>
+    <w:p>
+      <w:pPr>
+        <w:ind w:left="3240" w:hanging="360"/>
+        <w:jc w:val="both"/>
+      </w:pPr>
+      <w:r>
+        <w:t>(5) the central server sets the teller’s status to logged out</w:t>
+      </w:r>
+    </w:p>
+    <w:p>
+      <w:pPr>
+        <w:ind w:left="3240" w:hanging="360"/>
+        <w:jc w:val="both"/>
+      </w:pPr>
+      <w:r>
+        <w:t>(6) the central server sends a confirmation back to the Teller Module to notify the teller that they are no longer logged in</w:t>
+      </w:r>
+    </w:p>
+    <w:p>
+      <w:pPr>
+        <w:ind w:left="3240" w:hanging="360"/>
+        <w:jc w:val="both"/>
+      </w:pPr>
+      <w:r>
+        <w:t>(7) the Teller Module returns to the log-in page, ready for the next teller to log in</w:t>
       </w:r>
     </w:p>
     <w:p>
@@ -8174,7 +8717,7 @@
         <w:jc w:val="both"/>
       </w:pPr>
       <w:r>
-        <w:t>[none]</w:t>
+        <w:t xml:space="preserve">(1) if the teller does not confirm that they want to log out, then the log-out request is canceled and nothing is sent to the central server </w:t>
       </w:r>
     </w:p>
     <w:p>
@@ -8192,567 +8735,6 @@
         <w:jc w:val="both"/>
       </w:pPr>
       <w:r>
-        <w:t>(1) the central server does not properly update the user account information</w:t>
-      </w:r>
-    </w:p>
-    <w:p>
-      <w:pPr>
-        <w:ind w:left="3240" w:hanging="360"/>
-        <w:jc w:val="both"/>
-      </w:pPr>
-      <w:r>
-        <w:t>(2) the central server does not send the confirmation message back to the Teller Module after the user account information is updated</w:t>
-      </w:r>
-    </w:p>
-    <w:p>
-      <w:pPr>
-        <w:ind w:left="2160"/>
-        <w:jc w:val="both"/>
-      </w:pPr>
-      <w:r>
-        <w:t xml:space="preserve">Related Use Case(s): </w:t>
-      </w:r>
-      <w:r>
-        <w:t>2.2.3</w:t>
-      </w:r>
-    </w:p>
-    <w:p>
-      <w:pPr>
-        <w:ind w:left="1440"/>
-        <w:jc w:val="both"/>
-      </w:pPr>
-    </w:p>
-    <w:p>
-      <w:pPr>
-        <w:ind w:left="1440"/>
-        <w:jc w:val="both"/>
-      </w:pPr>
-      <w:r>
-        <w:t>2.2.16.  View Transaction History</w:t>
-      </w:r>
-    </w:p>
-    <w:p>
-      <w:pPr>
-        <w:ind w:left="2880" w:hanging="720"/>
-        <w:jc w:val="both"/>
-      </w:pPr>
-      <w:r>
-        <w:t xml:space="preserve">Relevant Requirement(s) from SRS: </w:t>
-      </w:r>
-      <w:r>
-        <w:t>3.1.3.6, 3.1.3.7</w:t>
-      </w:r>
-    </w:p>
-    <w:p>
-      <w:pPr>
-        <w:ind w:left="2880" w:hanging="720"/>
-        <w:jc w:val="both"/>
-      </w:pPr>
-      <w:r>
-        <w:t>Precondition(s): the Teller Module is online and connected to the central server, and the teller has verified the customer’s identity</w:t>
-      </w:r>
-    </w:p>
-    <w:p>
-      <w:pPr>
-        <w:ind w:left="2880" w:hanging="720"/>
-        <w:jc w:val="both"/>
-      </w:pPr>
-      <w:r>
-        <w:t>Postcondition(s): the customer can view all transactions that have occurred on one of their financial accounts</w:t>
-      </w:r>
-    </w:p>
-    <w:p>
-      <w:pPr>
-        <w:ind w:left="2160"/>
-        <w:jc w:val="both"/>
-      </w:pPr>
-      <w:r>
-        <w:t>Basic Flow:</w:t>
-      </w:r>
-    </w:p>
-    <w:p>
-      <w:pPr>
-        <w:ind w:left="3240" w:hanging="360"/>
-        <w:jc w:val="both"/>
-      </w:pPr>
-      <w:r>
-        <w:t>(1) the teller selects a customer’s user account</w:t>
-      </w:r>
-    </w:p>
-    <w:p>
-      <w:pPr>
-        <w:ind w:left="3240" w:hanging="360"/>
-        <w:jc w:val="both"/>
-      </w:pPr>
-      <w:r>
-        <w:t>(2) the central server checks if the customer’s user account is currently being accessed</w:t>
-      </w:r>
-    </w:p>
-    <w:p>
-      <w:pPr>
-        <w:ind w:left="3240" w:hanging="360"/>
-        <w:jc w:val="both"/>
-      </w:pPr>
-      <w:r>
-        <w:t>(3) the central server sends the customer’s financial account information back to the Teller Module</w:t>
-      </w:r>
-    </w:p>
-    <w:p>
-      <w:pPr>
-        <w:ind w:left="3240" w:hanging="360"/>
-        <w:jc w:val="both"/>
-      </w:pPr>
-      <w:r>
-        <w:t>(4) the teller selects one of the customer’s financial accounts</w:t>
-      </w:r>
-    </w:p>
-    <w:p>
-      <w:pPr>
-        <w:ind w:left="3240" w:hanging="360"/>
-        <w:jc w:val="both"/>
-      </w:pPr>
-      <w:r>
-        <w:t>(5) the teller selects to view the transaction history of that financial account</w:t>
-      </w:r>
-    </w:p>
-    <w:p>
-      <w:pPr>
-        <w:ind w:left="3240" w:hanging="360"/>
-        <w:jc w:val="both"/>
-      </w:pPr>
-      <w:r>
-        <w:t>(6) a request is sent to the central server to get the transaction history associated with the financial account that the teller selected</w:t>
-      </w:r>
-    </w:p>
-    <w:p>
-      <w:pPr>
-        <w:ind w:left="3240" w:hanging="360"/>
-        <w:jc w:val="both"/>
-      </w:pPr>
-      <w:r>
-        <w:t>(7) the transaction history is sent back to the Teller Module from the central server</w:t>
-      </w:r>
-    </w:p>
-    <w:p>
-      <w:pPr>
-        <w:ind w:left="3240" w:hanging="360"/>
-        <w:jc w:val="both"/>
-      </w:pPr>
-      <w:r>
-        <w:t>(8) the transaction history associated with the financial account selected is shown to the teller</w:t>
-      </w:r>
-    </w:p>
-    <w:p>
-      <w:pPr>
-        <w:ind w:left="2160"/>
-        <w:jc w:val="both"/>
-      </w:pPr>
-      <w:r>
-        <w:t>Alternate Flows:</w:t>
-      </w:r>
-    </w:p>
-    <w:p>
-      <w:pPr>
-        <w:ind w:left="3240" w:hanging="360"/>
-        <w:jc w:val="both"/>
-      </w:pPr>
-      <w:r>
-        <w:t>[none]</w:t>
-      </w:r>
-    </w:p>
-    <w:p>
-      <w:pPr>
-        <w:ind w:left="2160"/>
-        <w:jc w:val="both"/>
-      </w:pPr>
-      <w:r>
-        <w:t xml:space="preserve">Exceptions: </w:t>
-      </w:r>
-    </w:p>
-    <w:p>
-      <w:pPr>
-        <w:ind w:left="3240" w:hanging="360"/>
-        <w:jc w:val="both"/>
-      </w:pPr>
-      <w:r>
-        <w:t>(1) the central server does not receive the request to access financial account’s transaction history</w:t>
-      </w:r>
-    </w:p>
-    <w:p>
-      <w:pPr>
-        <w:ind w:left="3240" w:hanging="360"/>
-        <w:jc w:val="both"/>
-      </w:pPr>
-      <w:r>
-        <w:t>(2) the transaction history is not properly sent back to the Teller Module</w:t>
-      </w:r>
-    </w:p>
-    <w:p>
-      <w:pPr>
-        <w:ind w:left="2160"/>
-        <w:jc w:val="both"/>
-      </w:pPr>
-      <w:r>
-        <w:t xml:space="preserve">Related Use Case(s): </w:t>
-      </w:r>
-      <w:r>
-        <w:t>2.2.5</w:t>
-      </w:r>
-    </w:p>
-    <w:p>
-      <w:pPr>
-        <w:ind w:left="1440"/>
-        <w:jc w:val="both"/>
-      </w:pPr>
-    </w:p>
-    <w:p>
-      <w:pPr>
-        <w:ind w:left="1440"/>
-        <w:jc w:val="both"/>
-      </w:pPr>
-      <w:r>
-        <w:t>2.2.17.  Viewing Users on a Customer’s Financial Account</w:t>
-      </w:r>
-    </w:p>
-    <w:p>
-      <w:pPr>
-        <w:ind w:left="2880" w:hanging="720"/>
-        <w:jc w:val="both"/>
-      </w:pPr>
-      <w:r>
-        <w:t xml:space="preserve">Relevant Requirement(s) from SRS: </w:t>
-      </w:r>
-      <w:r>
-        <w:t>[none]</w:t>
-      </w:r>
-    </w:p>
-    <w:p>
-      <w:pPr>
-        <w:ind w:left="2880" w:hanging="720"/>
-        <w:jc w:val="both"/>
-      </w:pPr>
-      <w:r>
-        <w:t xml:space="preserve">Precondition(s): </w:t>
-      </w:r>
-      <w:r>
-        <w:t xml:space="preserve">the Teller Module is online and connected to the central server, and the teller has </w:t>
-      </w:r>
-      <w:r>
-        <w:t>verified the customer’s identity</w:t>
-      </w:r>
-    </w:p>
-    <w:p>
-      <w:pPr>
-        <w:ind w:left="2880" w:hanging="720"/>
-        <w:jc w:val="both"/>
-      </w:pPr>
-      <w:r>
-        <w:lastRenderedPageBreak/>
-        <w:t xml:space="preserve">Postcondition(s): </w:t>
-      </w:r>
-    </w:p>
-    <w:p>
-      <w:pPr>
-        <w:ind w:left="2160"/>
-        <w:jc w:val="both"/>
-      </w:pPr>
-      <w:r>
-        <w:t>Basic Flow:</w:t>
-      </w:r>
-    </w:p>
-    <w:p>
-      <w:pPr>
-        <w:ind w:left="3240" w:hanging="360"/>
-        <w:jc w:val="both"/>
-      </w:pPr>
-      <w:r>
-        <w:t>(1) the teller selects a customer’s user account</w:t>
-      </w:r>
-    </w:p>
-    <w:p>
-      <w:pPr>
-        <w:ind w:left="3240" w:hanging="360"/>
-        <w:jc w:val="both"/>
-      </w:pPr>
-      <w:r>
-        <w:t>(2) the central server checks if the customer’s user account is currently being accessed</w:t>
-      </w:r>
-    </w:p>
-    <w:p>
-      <w:pPr>
-        <w:ind w:left="3240" w:hanging="360"/>
-        <w:jc w:val="both"/>
-      </w:pPr>
-      <w:r>
-        <w:t>(3) the central server sends the customer’s financial account information back to the Teller Module</w:t>
-      </w:r>
-    </w:p>
-    <w:p>
-      <w:pPr>
-        <w:ind w:left="3240" w:hanging="360"/>
-        <w:jc w:val="both"/>
-      </w:pPr>
-      <w:r>
-        <w:t>(4) the teller selects one of the customer’s financial accounts</w:t>
-      </w:r>
-    </w:p>
-    <w:p>
-      <w:pPr>
-        <w:ind w:left="3240" w:hanging="360"/>
-        <w:jc w:val="both"/>
-      </w:pPr>
-      <w:r>
-        <w:t>(5) the teller selects to view the list of users authorized to access that financial account</w:t>
-      </w:r>
-    </w:p>
-    <w:p>
-      <w:pPr>
-        <w:ind w:left="3240" w:hanging="360"/>
-        <w:jc w:val="both"/>
-      </w:pPr>
-      <w:r>
-        <w:t>(6) the Teller Module sends a request to the central server to find all users that can access the selected financial account</w:t>
-      </w:r>
-    </w:p>
-    <w:p>
-      <w:pPr>
-        <w:ind w:left="3240" w:hanging="360"/>
-        <w:jc w:val="both"/>
-      </w:pPr>
-      <w:r>
-        <w:t>(7) the central server sends a list of authorized users back to the Teller Module</w:t>
-      </w:r>
-    </w:p>
-    <w:p>
-      <w:pPr>
-        <w:ind w:left="3240" w:hanging="360"/>
-        <w:jc w:val="both"/>
-      </w:pPr>
-      <w:r>
-        <w:t>(8) the list of users authorized to view the financial account is shown to the teller</w:t>
-      </w:r>
-    </w:p>
-    <w:p>
-      <w:pPr>
-        <w:ind w:left="2160"/>
-        <w:jc w:val="both"/>
-      </w:pPr>
-      <w:r>
-        <w:t>Alternate Flows:</w:t>
-      </w:r>
-    </w:p>
-    <w:p>
-      <w:pPr>
-        <w:ind w:left="3240" w:hanging="360"/>
-        <w:jc w:val="both"/>
-      </w:pPr>
-      <w:r>
-        <w:t>[none]</w:t>
-      </w:r>
-    </w:p>
-    <w:p>
-      <w:pPr>
-        <w:ind w:left="2160"/>
-        <w:jc w:val="both"/>
-      </w:pPr>
-      <w:r>
-        <w:t xml:space="preserve">Exceptions: </w:t>
-      </w:r>
-    </w:p>
-    <w:p>
-      <w:pPr>
-        <w:ind w:left="3240" w:hanging="360"/>
-        <w:jc w:val="both"/>
-      </w:pPr>
-      <w:r>
-        <w:t>(1)</w:t>
-      </w:r>
-      <w:r>
-        <w:t xml:space="preserve"> the central server does not properly receive the request to </w:t>
-      </w:r>
-      <w:r>
-        <w:t>find all users that can access the financial account</w:t>
-      </w:r>
-    </w:p>
-    <w:p>
-      <w:pPr>
-        <w:ind w:left="3240" w:hanging="360"/>
-        <w:jc w:val="both"/>
-      </w:pPr>
-      <w:r>
-        <w:t>(2) the central server cannot find all users associated with the selected financial account</w:t>
-      </w:r>
-    </w:p>
-    <w:p>
-      <w:pPr>
-        <w:ind w:left="3240" w:hanging="360"/>
-        <w:jc w:val="both"/>
-      </w:pPr>
-      <w:r>
-        <w:t>(3) the list of authorized users is not properly sent back to the Teller Module</w:t>
-      </w:r>
-    </w:p>
-    <w:p>
-      <w:pPr>
-        <w:ind w:left="2160"/>
-        <w:jc w:val="both"/>
-      </w:pPr>
-      <w:r>
-        <w:t xml:space="preserve">Related Use Case(s):  </w:t>
-      </w:r>
-      <w:r>
-        <w:t>2.2.5, 2.2.11, 2.2.12</w:t>
-      </w:r>
-    </w:p>
-    <w:p>
-      <w:pPr>
-        <w:jc w:val="both"/>
-      </w:pPr>
-    </w:p>
-    <w:p>
-      <w:pPr>
-        <w:ind w:left="1440"/>
-        <w:jc w:val="both"/>
-      </w:pPr>
-      <w:r>
-        <w:t>2.2.18.  Teller Logging-Out of Teller Module</w:t>
-      </w:r>
-    </w:p>
-    <w:p>
-      <w:pPr>
-        <w:ind w:left="2880" w:hanging="720"/>
-        <w:jc w:val="both"/>
-      </w:pPr>
-      <w:r>
-        <w:t xml:space="preserve">Relevant Requirement(s) from SRS: </w:t>
-      </w:r>
-      <w:r>
-        <w:t>[none]</w:t>
-      </w:r>
-    </w:p>
-    <w:p>
-      <w:pPr>
-        <w:ind w:left="2880" w:hanging="720"/>
-        <w:jc w:val="both"/>
-      </w:pPr>
-      <w:r>
-        <w:t>Precondition(s): the Teller Module is online and connected to the central server, and the teller is logged-in to the Teller Module</w:t>
-      </w:r>
-    </w:p>
-    <w:p>
-      <w:pPr>
-        <w:ind w:left="2880" w:hanging="720"/>
-        <w:jc w:val="both"/>
-      </w:pPr>
-      <w:r>
-        <w:t>Postcondition(s): the teller is logged-out of the Teller Module</w:t>
-      </w:r>
-    </w:p>
-    <w:p>
-      <w:pPr>
-        <w:ind w:left="2160"/>
-        <w:jc w:val="both"/>
-      </w:pPr>
-      <w:r>
-        <w:t>Basic Flow:</w:t>
-      </w:r>
-    </w:p>
-    <w:p>
-      <w:pPr>
-        <w:ind w:left="3240" w:hanging="360"/>
-        <w:jc w:val="both"/>
-      </w:pPr>
-      <w:r>
-        <w:t>(1) the teller initiates a log-out request</w:t>
-      </w:r>
-    </w:p>
-    <w:p>
-      <w:pPr>
-        <w:ind w:left="3240" w:hanging="360"/>
-        <w:jc w:val="both"/>
-      </w:pPr>
-      <w:r>
-        <w:t>(2) the Teller Module prompts the teller to confirm that they want to log out of the module</w:t>
-      </w:r>
-    </w:p>
-    <w:p>
-      <w:pPr>
-        <w:ind w:left="3240" w:hanging="360"/>
-        <w:jc w:val="both"/>
-      </w:pPr>
-      <w:r>
-        <w:t>(3) if the teller confirms the log-out request, then the Teller Module sends the request to the central server to log the teller out</w:t>
-      </w:r>
-    </w:p>
-    <w:p>
-      <w:pPr>
-        <w:ind w:left="3240" w:hanging="360"/>
-        <w:jc w:val="both"/>
-      </w:pPr>
-      <w:r>
-        <w:t>(4) if the teller is logged in to any customer’s user account, then the user account will automatically be logged out of before the teller is logged out of the Teller Module</w:t>
-      </w:r>
-    </w:p>
-    <w:p>
-      <w:pPr>
-        <w:ind w:left="3240" w:hanging="360"/>
-        <w:jc w:val="both"/>
-      </w:pPr>
-      <w:r>
-        <w:t>(5) the central server sets the teller’s status to logged out</w:t>
-      </w:r>
-    </w:p>
-    <w:p>
-      <w:pPr>
-        <w:ind w:left="3240" w:hanging="360"/>
-        <w:jc w:val="both"/>
-      </w:pPr>
-      <w:r>
-        <w:t>(6) the central server sends a confirmation back to the Teller Module to notify the teller that they are no longer logged in</w:t>
-      </w:r>
-    </w:p>
-    <w:p>
-      <w:pPr>
-        <w:ind w:left="3240" w:hanging="360"/>
-        <w:jc w:val="both"/>
-      </w:pPr>
-      <w:r>
-        <w:t>(7) the Teller Module returns to the log-in page, ready for the next teller to log in</w:t>
-      </w:r>
-    </w:p>
-    <w:p>
-      <w:pPr>
-        <w:ind w:left="2160"/>
-        <w:jc w:val="both"/>
-      </w:pPr>
-      <w:r>
-        <w:t>Alternate Flows:</w:t>
-      </w:r>
-    </w:p>
-    <w:p>
-      <w:pPr>
-        <w:ind w:left="3240" w:hanging="360"/>
-        <w:jc w:val="both"/>
-      </w:pPr>
-      <w:r>
-        <w:t xml:space="preserve">(1) if the teller does not confirm that they want to log out, then the log-out request is canceled and nothing is sent to the central server </w:t>
-      </w:r>
-    </w:p>
-    <w:p>
-      <w:pPr>
-        <w:ind w:left="2160"/>
-        <w:jc w:val="both"/>
-      </w:pPr>
-      <w:r>
-        <w:t xml:space="preserve">Exceptions: </w:t>
-      </w:r>
-    </w:p>
-    <w:p>
-      <w:pPr>
-        <w:ind w:left="3240" w:hanging="360"/>
-        <w:jc w:val="both"/>
-      </w:pPr>
-      <w:r>
         <w:t>(1) the central server does not receive the log-out request</w:t>
       </w:r>
     </w:p>
@@ -8767,20 +8749,10 @@
     </w:p>
     <w:p>
       <w:pPr>
-        <w:ind w:left="3240" w:hanging="360"/>
-        <w:jc w:val="both"/>
-      </w:pPr>
-      <w:r>
-        <w:t>(3) the teller’s status is not set to “logged out”</w:t>
-      </w:r>
-    </w:p>
-    <w:p>
-      <w:pPr>
-        <w:ind w:left="2160"/>
-        <w:jc w:val="both"/>
-      </w:pPr>
-      <w:r>
-        <w:lastRenderedPageBreak/>
+        <w:ind w:left="2160"/>
+        <w:jc w:val="both"/>
+      </w:pPr>
+      <w:r>
         <w:t xml:space="preserve">Related Use Case(s): </w:t>
       </w:r>
       <w:r>
@@ -8883,7 +8855,11 @@
         <w:jc w:val="both"/>
       </w:pPr>
       <w:r>
-        <w:t>(3) the central server records the date and time that the deposit was made, the amount deposited, whether the deposit was cash or check, and whether the deposit was performed through an ATM or by a teller, into a comma-separated text file associated with the financial account</w:t>
+        <w:t xml:space="preserve">(3) the central server records the date and time that the deposit was made, the amount deposited, whether the deposit was cash or check, and whether the deposit was performed through an ATM or by a teller, </w:t>
+      </w:r>
+      <w:r>
+        <w:lastRenderedPageBreak/>
+        <w:t>into a comma-separated text file associated with the financial account</w:t>
       </w:r>
     </w:p>
     <w:p>
@@ -9075,7 +9051,13 @@
         <w:jc w:val="both"/>
       </w:pPr>
       <w:r>
-        <w:t>2.3.3.  Record History: Account Creation</w:t>
+        <w:t xml:space="preserve">2.3.3.  Record History: </w:t>
+      </w:r>
+      <w:r>
+        <w:t xml:space="preserve">User </w:t>
+      </w:r>
+      <w:r>
+        <w:t>Account Creation</w:t>
       </w:r>
     </w:p>
     <w:p>
@@ -9141,16 +9123,166 @@
         <w:jc w:val="both"/>
       </w:pPr>
       <w:r>
-        <w:t>(3) the central server records the credentials, including the customer’s full name, phone number, and password, along with the date and time that the user account was created, into a text file associated with that user account</w:t>
-      </w:r>
-    </w:p>
-    <w:p>
-      <w:pPr>
-        <w:ind w:left="2160"/>
+        <w:t xml:space="preserve">(3) the central server records the credentials, including the customer’s full name, phone number, and password, along with the date and time that the user account was created, into a </w:t>
+      </w:r>
+      <w:r>
+        <w:t>log</w:t>
+      </w:r>
+      <w:r>
+        <w:t xml:space="preserve"> file </w:t>
+      </w:r>
+    </w:p>
+    <w:p>
+      <w:pPr>
+        <w:ind w:left="2160"/>
+        <w:jc w:val="both"/>
+      </w:pPr>
+      <w:r>
+        <w:t>Alternate Flows:</w:t>
+      </w:r>
+    </w:p>
+    <w:p>
+      <w:pPr>
+        <w:ind w:left="3240" w:hanging="360"/>
+        <w:jc w:val="both"/>
+      </w:pPr>
+      <w:r>
+        <w:t>[none]</w:t>
+      </w:r>
+    </w:p>
+    <w:p>
+      <w:pPr>
+        <w:ind w:left="2160"/>
+        <w:jc w:val="both"/>
+      </w:pPr>
+      <w:r>
+        <w:t xml:space="preserve">Exceptions: </w:t>
+      </w:r>
+    </w:p>
+    <w:p>
+      <w:pPr>
+        <w:ind w:left="3240" w:hanging="360"/>
+        <w:jc w:val="both"/>
+      </w:pPr>
+      <w:r>
+        <w:t>(1) the data is not properly recorded in the text file</w:t>
+      </w:r>
+    </w:p>
+    <w:p>
+      <w:pPr>
+        <w:ind w:left="2160"/>
+        <w:jc w:val="both"/>
+      </w:pPr>
+      <w:r>
+        <w:t xml:space="preserve">Related Use Case(s): </w:t>
+      </w:r>
+      <w:r>
+        <w:t>2.2.2</w:t>
+      </w:r>
+    </w:p>
+    <w:p>
+      <w:pPr>
+        <w:ind w:left="1440"/>
+        <w:jc w:val="both"/>
+      </w:pPr>
+    </w:p>
+    <w:p>
+      <w:pPr>
+        <w:ind w:left="1440"/>
+        <w:jc w:val="both"/>
+      </w:pPr>
+      <w:r>
+        <w:t>2.3.4.  Record History: Account Blocking</w:t>
+      </w:r>
+    </w:p>
+    <w:p>
+      <w:pPr>
+        <w:ind w:left="2880" w:hanging="720"/>
+        <w:jc w:val="both"/>
+      </w:pPr>
+      <w:r>
+        <w:t xml:space="preserve">Relevant Requirement(s) from SRS: </w:t>
+      </w:r>
+      <w:r>
+        <w:t>3.1.1.7</w:t>
+      </w:r>
+    </w:p>
+    <w:p>
+      <w:pPr>
+        <w:ind w:left="2880" w:hanging="720"/>
+        <w:jc w:val="both"/>
+      </w:pPr>
+      <w:r>
+        <w:t>Precondition(s): a user account is blocked by a teller, with the customer’s approval</w:t>
+      </w:r>
+    </w:p>
+    <w:p>
+      <w:pPr>
+        <w:ind w:left="2880" w:hanging="720"/>
+        <w:jc w:val="both"/>
+      </w:pPr>
+      <w:r>
+        <w:t>Postcondition(s): the block is recorded in the user account’s history</w:t>
+      </w:r>
+    </w:p>
+    <w:p>
+      <w:pPr>
+        <w:ind w:left="2160"/>
+        <w:jc w:val="both"/>
+      </w:pPr>
+      <w:r>
+        <w:t>Basic Flow:</w:t>
+      </w:r>
+    </w:p>
+    <w:p>
+      <w:pPr>
+        <w:ind w:left="3240" w:hanging="360"/>
+        <w:jc w:val="both"/>
+      </w:pPr>
+      <w:r>
+        <w:t>(1) a customer’s user account is blocked by a teller</w:t>
+      </w:r>
+    </w:p>
+    <w:p>
+      <w:pPr>
+        <w:ind w:left="3240" w:hanging="360"/>
+        <w:jc w:val="both"/>
+      </w:pPr>
+      <w:r>
+        <w:t>(2) the block request is sent to the central server from the Teller Module</w:t>
+      </w:r>
+    </w:p>
+    <w:p>
+      <w:pPr>
+        <w:ind w:left="3240" w:hanging="360"/>
+        <w:jc w:val="both"/>
+      </w:pPr>
+      <w:r>
+        <w:t>(3) the central server sets a flag on the user account to mark it as blocked, meaning that no other users can access that user account from an ATM Module or a Teller Module until the user account is unblocked</w:t>
+      </w:r>
+    </w:p>
+    <w:p>
+      <w:pPr>
+        <w:ind w:left="3240" w:hanging="360"/>
         <w:jc w:val="both"/>
       </w:pPr>
       <w:r>
         <w:lastRenderedPageBreak/>
+        <w:t xml:space="preserve">(4) the central server records the date and time that the block was performed, along with the ID of the teller that performed the block, into a </w:t>
+      </w:r>
+      <w:r>
+        <w:t>log</w:t>
+      </w:r>
+      <w:r>
+        <w:t xml:space="preserve"> file </w:t>
+      </w:r>
+    </w:p>
+    <w:p>
+      <w:pPr>
+        <w:ind w:left="2160"/>
+        <w:jc w:val="both"/>
+      </w:pPr>
+      <w:r>
         <w:t>Alternate Flows:</w:t>
       </w:r>
     </w:p>
@@ -9183,6 +9315,15 @@
     </w:p>
     <w:p>
       <w:pPr>
+        <w:ind w:left="3240" w:hanging="360"/>
+        <w:jc w:val="both"/>
+      </w:pPr>
+      <w:r>
+        <w:t>(2) the user account is not properly flagged as being blocked</w:t>
+      </w:r>
+    </w:p>
+    <w:p>
+      <w:pPr>
         <w:ind w:left="2160"/>
         <w:jc w:val="both"/>
       </w:pPr>
@@ -9190,7 +9331,7 @@
         <w:t xml:space="preserve">Related Use Case(s): </w:t>
       </w:r>
       <w:r>
-        <w:t>2.2.2</w:t>
+        <w:t>2.2.13</w:t>
       </w:r>
     </w:p>
     <w:p>
@@ -9205,7 +9346,7 @@
         <w:jc w:val="both"/>
       </w:pPr>
       <w:r>
-        <w:t>2.3.4.  Record History: Account Blocking</w:t>
+        <w:t>2.3.5.  Record History: Account Unblocking</w:t>
       </w:r>
     </w:p>
     <w:p>
@@ -9226,7 +9367,7 @@
         <w:jc w:val="both"/>
       </w:pPr>
       <w:r>
-        <w:t>Precondition(s): a user account is blocked by a teller, with the customer’s approval</w:t>
+        <w:t>Precondition(s): a user account is unblocked by a teller, with the customer’s approval</w:t>
       </w:r>
     </w:p>
     <w:p>
@@ -9235,7 +9376,7 @@
         <w:jc w:val="both"/>
       </w:pPr>
       <w:r>
-        <w:t>Postcondition(s): the block is recorded in the user account’s history</w:t>
+        <w:t>Postcondition(s): the unblock is recorded in the user account’s history</w:t>
       </w:r>
     </w:p>
     <w:p>
@@ -9253,153 +9394,6 @@
         <w:jc w:val="both"/>
       </w:pPr>
       <w:r>
-        <w:t>(1) a customer’s user account is blocked by a teller</w:t>
-      </w:r>
-    </w:p>
-    <w:p>
-      <w:pPr>
-        <w:ind w:left="3240" w:hanging="360"/>
-        <w:jc w:val="both"/>
-      </w:pPr>
-      <w:r>
-        <w:t>(2) the block request is sent to the central server from the Teller Module</w:t>
-      </w:r>
-    </w:p>
-    <w:p>
-      <w:pPr>
-        <w:ind w:left="3240" w:hanging="360"/>
-        <w:jc w:val="both"/>
-      </w:pPr>
-      <w:r>
-        <w:t>(3) the central server sets a flag on the user account to mark it as blocked, meaning that no other users can access that user account from an ATM Module or a Teller Module until the user account is unblocked</w:t>
-      </w:r>
-    </w:p>
-    <w:p>
-      <w:pPr>
-        <w:ind w:left="3240" w:hanging="360"/>
-        <w:jc w:val="both"/>
-      </w:pPr>
-      <w:r>
-        <w:t>(4) the central server records the date and time that the block was performed, along with the ID of the teller that performed the block, into a text file associated with the user account</w:t>
-      </w:r>
-    </w:p>
-    <w:p>
-      <w:pPr>
-        <w:ind w:left="2160"/>
-        <w:jc w:val="both"/>
-      </w:pPr>
-      <w:r>
-        <w:t>Alternate Flows:</w:t>
-      </w:r>
-    </w:p>
-    <w:p>
-      <w:pPr>
-        <w:ind w:left="3240" w:hanging="360"/>
-        <w:jc w:val="both"/>
-      </w:pPr>
-      <w:r>
-        <w:t>[none]</w:t>
-      </w:r>
-    </w:p>
-    <w:p>
-      <w:pPr>
-        <w:ind w:left="2160"/>
-        <w:jc w:val="both"/>
-      </w:pPr>
-      <w:r>
-        <w:t xml:space="preserve">Exceptions: </w:t>
-      </w:r>
-    </w:p>
-    <w:p>
-      <w:pPr>
-        <w:ind w:left="3240" w:hanging="360"/>
-        <w:jc w:val="both"/>
-      </w:pPr>
-      <w:r>
-        <w:t>(1) the data is not properly recorded in the text file</w:t>
-      </w:r>
-    </w:p>
-    <w:p>
-      <w:pPr>
-        <w:ind w:left="3240" w:hanging="360"/>
-        <w:jc w:val="both"/>
-      </w:pPr>
-      <w:r>
-        <w:t>(2) the user account is not properly flagged as being blocked</w:t>
-      </w:r>
-    </w:p>
-    <w:p>
-      <w:pPr>
-        <w:ind w:left="2160"/>
-        <w:jc w:val="both"/>
-      </w:pPr>
-      <w:r>
-        <w:t xml:space="preserve">Related Use Case(s): </w:t>
-      </w:r>
-      <w:r>
-        <w:t>2.2.13</w:t>
-      </w:r>
-    </w:p>
-    <w:p>
-      <w:pPr>
-        <w:ind w:left="1440"/>
-        <w:jc w:val="both"/>
-      </w:pPr>
-    </w:p>
-    <w:p>
-      <w:pPr>
-        <w:ind w:left="1440"/>
-        <w:jc w:val="both"/>
-      </w:pPr>
-      <w:r>
-        <w:t>2.3.5.  Record History: Account Unblocking</w:t>
-      </w:r>
-    </w:p>
-    <w:p>
-      <w:pPr>
-        <w:ind w:left="2880" w:hanging="720"/>
-        <w:jc w:val="both"/>
-      </w:pPr>
-      <w:r>
-        <w:t xml:space="preserve">Relevant Requirement(s) from SRS: </w:t>
-      </w:r>
-      <w:r>
-        <w:t>3.1.1.7</w:t>
-      </w:r>
-    </w:p>
-    <w:p>
-      <w:pPr>
-        <w:ind w:left="2880" w:hanging="720"/>
-        <w:jc w:val="both"/>
-      </w:pPr>
-      <w:r>
-        <w:t>Precondition(s): a user account is unblocked by a teller, with the customer’s approval</w:t>
-      </w:r>
-    </w:p>
-    <w:p>
-      <w:pPr>
-        <w:ind w:left="2880" w:hanging="720"/>
-        <w:jc w:val="both"/>
-      </w:pPr>
-      <w:r>
-        <w:t>Postcondition(s): the unblock is recorded in the user account’s history</w:t>
-      </w:r>
-    </w:p>
-    <w:p>
-      <w:pPr>
-        <w:ind w:left="2160"/>
-        <w:jc w:val="both"/>
-      </w:pPr>
-      <w:r>
-        <w:t>Basic Flow:</w:t>
-      </w:r>
-    </w:p>
-    <w:p>
-      <w:pPr>
-        <w:ind w:left="3240" w:hanging="360"/>
-        <w:jc w:val="both"/>
-      </w:pPr>
-      <w:r>
         <w:t>(1) a customer’s user account is unblocked by a teller</w:t>
       </w:r>
     </w:p>
@@ -9427,7 +9421,13 @@
         <w:jc w:val="both"/>
       </w:pPr>
       <w:r>
-        <w:t>(4) the central server records the date and time that the unblock was performed, along with the ID of the teller that performed the unblock, into a text file associated with the user account</w:t>
+        <w:t xml:space="preserve">(4) the central server records the date and time that the unblock was performed, along with the ID of the teller that performed the unblock, into a </w:t>
+      </w:r>
+      <w:r>
+        <w:t>log</w:t>
+      </w:r>
+      <w:r>
+        <w:t xml:space="preserve"> file </w:t>
       </w:r>
     </w:p>
     <w:p>
@@ -9499,10 +9499,7 @@
         <w:spacing w:before="0"/>
       </w:pPr>
       <w:r>
-        <w:t>2.3.6.</w:t>
-      </w:r>
-      <w:r>
-        <w:t xml:space="preserve">  Savings Account: Monthly Interest Added</w:t>
+        <w:t>2.3.6.   Monthly Savings Account Interest Added</w:t>
       </w:r>
     </w:p>
     <w:p>
@@ -9514,6 +9511,9 @@
       <w:r>
         <w:t xml:space="preserve">Relevant Requirement(s) from SRS: </w:t>
       </w:r>
+      <w:r>
+        <w:t>3.1.1.1</w:t>
+      </w:r>
     </w:p>
     <w:p>
       <w:pPr>
@@ -9524,6 +9524,9 @@
       <w:r>
         <w:t xml:space="preserve">Precondition(s): </w:t>
       </w:r>
+      <w:r>
+        <w:t>One month has elapsed since last update</w:t>
+      </w:r>
     </w:p>
     <w:p>
       <w:pPr>
@@ -9534,6 +9537,9 @@
       <w:r>
         <w:t xml:space="preserve">Postcondition(s): </w:t>
       </w:r>
+      <w:r>
+        <w:t>Account balance gets increased by adding interest</w:t>
+      </w:r>
     </w:p>
     <w:p>
       <w:pPr>
@@ -9548,11 +9554,53 @@
     <w:p>
       <w:pPr>
         <w:pStyle w:val="Paragraph2"/>
+        <w:numPr>
+          <w:ilvl w:val="0"/>
+          <w:numId w:val="13"/>
+        </w:numPr>
         <w:spacing w:before="0"/>
-        <w:ind w:left="3240" w:hanging="360"/>
-      </w:pPr>
-      <w:r>
-        <w:t xml:space="preserve">(1) </w:t>
+      </w:pPr>
+      <w:r>
+        <w:t>monthly timer, which runs on its own thread in central module, reaches trigger value, and causing the appropriate central module method to be called</w:t>
+      </w:r>
+    </w:p>
+    <w:p>
+      <w:pPr>
+        <w:pStyle w:val="Paragraph2"/>
+        <w:numPr>
+          <w:ilvl w:val="0"/>
+          <w:numId w:val="13"/>
+        </w:numPr>
+        <w:spacing w:before="0"/>
+      </w:pPr>
+      <w:r>
+        <w:t>central module iterates over account files, and checks account type</w:t>
+      </w:r>
+    </w:p>
+    <w:p>
+      <w:pPr>
+        <w:pStyle w:val="Paragraph2"/>
+        <w:numPr>
+          <w:ilvl w:val="0"/>
+          <w:numId w:val="13"/>
+        </w:numPr>
+        <w:spacing w:before="0"/>
+      </w:pPr>
+      <w:r>
+        <w:t>for each file, where account type is “savings”, central module updates account balance by adding interest</w:t>
+      </w:r>
+    </w:p>
+    <w:p>
+      <w:pPr>
+        <w:pStyle w:val="Paragraph2"/>
+        <w:numPr>
+          <w:ilvl w:val="0"/>
+          <w:numId w:val="13"/>
+        </w:numPr>
+        <w:spacing w:before="0"/>
+      </w:pPr>
+      <w:r>
+        <w:t>after processing all files, monthly timer is reset and restarted</w:t>
       </w:r>
     </w:p>
     <w:p>
@@ -9572,7 +9620,6 @@
         <w:ind w:left="3240" w:hanging="360"/>
       </w:pPr>
       <w:r>
-        <w:lastRenderedPageBreak/>
         <w:t xml:space="preserve">(1) </w:t>
       </w:r>
     </w:p>
@@ -9589,11 +9636,40 @@
     <w:p>
       <w:pPr>
         <w:pStyle w:val="Paragraph2"/>
+        <w:numPr>
+          <w:ilvl w:val="0"/>
+          <w:numId w:val="14"/>
+        </w:numPr>
         <w:spacing w:before="0"/>
-        <w:ind w:left="3240" w:hanging="360"/>
-      </w:pPr>
-      <w:r>
-        <w:t>(1)</w:t>
+      </w:pPr>
+      <w:r>
+        <w:t>error occurs in the middle of updating account files and the central module cannot process all files</w:t>
+      </w:r>
+    </w:p>
+    <w:p>
+      <w:pPr>
+        <w:pStyle w:val="Paragraph2"/>
+        <w:numPr>
+          <w:ilvl w:val="0"/>
+          <w:numId w:val="14"/>
+        </w:numPr>
+        <w:spacing w:before="0"/>
+      </w:pPr>
+      <w:r>
+        <w:t>timer does not get reset and restarted properly</w:t>
+      </w:r>
+    </w:p>
+    <w:p>
+      <w:pPr>
+        <w:pStyle w:val="Paragraph2"/>
+        <w:numPr>
+          <w:ilvl w:val="0"/>
+          <w:numId w:val="14"/>
+        </w:numPr>
+        <w:spacing w:before="0"/>
+      </w:pPr>
+      <w:r>
+        <w:t>timer does not trigger correctly</w:t>
       </w:r>
     </w:p>
     <w:p>
@@ -9618,10 +9694,13 @@
         <w:spacing w:before="0"/>
       </w:pPr>
       <w:r>
-        <w:t>2.3.7.</w:t>
-      </w:r>
-      <w:r>
-        <w:t xml:space="preserve">  ATM: Daily Cash Reserves Reset</w:t>
+        <w:t xml:space="preserve">2.3.7.   Daily </w:t>
+      </w:r>
+      <w:r>
+        <w:t>limits r</w:t>
+      </w:r>
+      <w:r>
+        <w:t>eset</w:t>
       </w:r>
     </w:p>
     <w:p>
@@ -9633,6 +9712,9 @@
       <w:r>
         <w:t xml:space="preserve">Relevant Requirement(s) from SRS: </w:t>
       </w:r>
+      <w:r>
+        <w:t>3.1.1.8, 3.1.2.4, 3.1.2.5</w:t>
+      </w:r>
     </w:p>
     <w:p>
       <w:pPr>
@@ -9641,7 +9723,11 @@
         <w:ind w:left="2880" w:hanging="720"/>
       </w:pPr>
       <w:r>
+        <w:lastRenderedPageBreak/>
         <w:t xml:space="preserve">Precondition(s): </w:t>
+      </w:r>
+      <w:r>
+        <w:t>One day has elapsed since last reset</w:t>
       </w:r>
     </w:p>
     <w:p>
@@ -9653,6 +9739,9 @@
       <w:r>
         <w:t xml:space="preserve">Postcondition(s): </w:t>
       </w:r>
+      <w:r>
+        <w:t>ATM withdrawal and deposit limit for each account get reset</w:t>
+      </w:r>
     </w:p>
     <w:p>
       <w:pPr>
@@ -9667,11 +9756,40 @@
     <w:p>
       <w:pPr>
         <w:pStyle w:val="Paragraph2"/>
+        <w:numPr>
+          <w:ilvl w:val="0"/>
+          <w:numId w:val="15"/>
+        </w:numPr>
         <w:spacing w:before="0"/>
-        <w:ind w:left="3240" w:hanging="360"/>
-      </w:pPr>
-      <w:r>
-        <w:t xml:space="preserve">(1) </w:t>
+      </w:pPr>
+      <w:r>
+        <w:t>daily timer, which runs on its own thread in central module, reaches trigger value and causes required central method to be called</w:t>
+      </w:r>
+    </w:p>
+    <w:p>
+      <w:pPr>
+        <w:pStyle w:val="Paragraph2"/>
+        <w:numPr>
+          <w:ilvl w:val="0"/>
+          <w:numId w:val="15"/>
+        </w:numPr>
+        <w:spacing w:before="0"/>
+      </w:pPr>
+      <w:r>
+        <w:t xml:space="preserve">central module traverses over daily limits file and resets limits for each account </w:t>
+      </w:r>
+    </w:p>
+    <w:p>
+      <w:pPr>
+        <w:pStyle w:val="Paragraph2"/>
+        <w:numPr>
+          <w:ilvl w:val="0"/>
+          <w:numId w:val="15"/>
+        </w:numPr>
+        <w:spacing w:before="0"/>
+      </w:pPr>
+      <w:r>
+        <w:t>daily timer is reset and restarted</w:t>
       </w:r>
     </w:p>
     <w:p>
@@ -9707,27 +9825,72 @@
     <w:p>
       <w:pPr>
         <w:pStyle w:val="Paragraph2"/>
+        <w:numPr>
+          <w:ilvl w:val="0"/>
+          <w:numId w:val="16"/>
+        </w:numPr>
         <w:spacing w:before="0"/>
-        <w:ind w:left="3240" w:hanging="360"/>
-      </w:pPr>
-      <w:r>
-        <w:t>(1)</w:t>
+      </w:pPr>
+      <w:r>
+        <w:t xml:space="preserve">error occurs in the middle of updating </w:t>
+      </w:r>
+      <w:r>
+        <w:t>daily limits</w:t>
+      </w:r>
+      <w:r>
+        <w:t xml:space="preserve"> file </w:t>
+      </w:r>
+    </w:p>
+    <w:p>
+      <w:pPr>
+        <w:pStyle w:val="Paragraph2"/>
+        <w:numPr>
+          <w:ilvl w:val="0"/>
+          <w:numId w:val="16"/>
+        </w:numPr>
+        <w:spacing w:before="0"/>
+      </w:pPr>
+      <w:r>
+        <w:t>timer does not get reset and restarted properly</w:t>
+      </w:r>
+    </w:p>
+    <w:p>
+      <w:pPr>
+        <w:pStyle w:val="Paragraph2"/>
+        <w:numPr>
+          <w:ilvl w:val="0"/>
+          <w:numId w:val="16"/>
+        </w:numPr>
+        <w:spacing w:before="0"/>
+      </w:pPr>
+      <w:r>
+        <w:t>timer does not trigger correctly</w:t>
       </w:r>
     </w:p>
     <w:p>
       <w:pPr>
         <w:pStyle w:val="Paragraph2"/>
         <w:spacing w:before="0"/>
-        <w:ind w:left="2160"/>
-      </w:pPr>
-      <w:r>
-        <w:t xml:space="preserve">Related Use Case(s): </w:t>
-      </w:r>
+        <w:ind w:left="3240" w:hanging="360"/>
+      </w:pPr>
     </w:p>
     <w:p>
       <w:pPr>
         <w:pStyle w:val="Paragraph2"/>
         <w:spacing w:before="0"/>
+        <w:ind w:left="2160"/>
+      </w:pPr>
+      <w:r>
+        <w:t xml:space="preserve">Related Use Case(s): </w:t>
+      </w:r>
+      <w:r>
+        <w:t>2.3.8</w:t>
+      </w:r>
+    </w:p>
+    <w:p>
+      <w:pPr>
+        <w:pStyle w:val="Paragraph2"/>
+        <w:spacing w:before="0"/>
       </w:pPr>
     </w:p>
     <w:p>
@@ -9736,10 +9899,13 @@
         <w:jc w:val="both"/>
       </w:pPr>
       <w:r>
-        <w:t>2.3.8.</w:t>
-      </w:r>
-      <w:r>
-        <w:t xml:space="preserve">  Central Server Receives Message from Client (ATM Module or Teller Module)</w:t>
+        <w:t xml:space="preserve">2.3.8.   </w:t>
+      </w:r>
+      <w:r>
+        <w:t>ATM Cash reserves reset</w:t>
+      </w:r>
+      <w:r>
+        <w:t xml:space="preserve"> </w:t>
       </w:r>
     </w:p>
     <w:p>
@@ -9749,7 +9915,10 @@
         <w:ind w:left="2880" w:hanging="720"/>
       </w:pPr>
       <w:r>
-        <w:t xml:space="preserve">Relevant Requirement(s) from SRS: </w:t>
+        <w:t>Relevant Requirement(s) from SRS: 3.1.1.8, 3.1.2.</w:t>
+      </w:r>
+      <w:r>
+        <w:t>3</w:t>
       </w:r>
     </w:p>
     <w:p>
@@ -9759,7 +9928,7 @@
         <w:ind w:left="2880" w:hanging="720"/>
       </w:pPr>
       <w:r>
-        <w:t xml:space="preserve">Precondition(s): </w:t>
+        <w:t>Precondition(s): One day has elapsed since last reset</w:t>
       </w:r>
     </w:p>
     <w:p>
@@ -9771,6 +9940,9 @@
       <w:r>
         <w:t xml:space="preserve">Postcondition(s): </w:t>
       </w:r>
+      <w:r>
+        <w:t>ATM cash reserves get filled again (reset)</w:t>
+      </w:r>
     </w:p>
     <w:p>
       <w:pPr>
@@ -9785,11 +9957,55 @@
     <w:p>
       <w:pPr>
         <w:pStyle w:val="Paragraph2"/>
+        <w:numPr>
+          <w:ilvl w:val="0"/>
+          <w:numId w:val="17"/>
+        </w:numPr>
         <w:spacing w:before="0"/>
-        <w:ind w:left="3240" w:hanging="360"/>
-      </w:pPr>
-      <w:r>
-        <w:t xml:space="preserve">(1) </w:t>
+      </w:pPr>
+      <w:r>
+        <w:t xml:space="preserve">daily timer, </w:t>
+      </w:r>
+      <w:r>
+        <w:t>also sued by 2.3.7</w:t>
+      </w:r>
+      <w:r>
+        <w:t>, reaches trigger value and causes required central method to be called</w:t>
+      </w:r>
+    </w:p>
+    <w:p>
+      <w:pPr>
+        <w:pStyle w:val="Paragraph2"/>
+        <w:numPr>
+          <w:ilvl w:val="0"/>
+          <w:numId w:val="17"/>
+        </w:numPr>
+        <w:spacing w:before="0"/>
+      </w:pPr>
+      <w:r>
+        <w:t xml:space="preserve">for each existing ATM client, </w:t>
+      </w:r>
+      <w:r>
+        <w:t xml:space="preserve">central module resets </w:t>
+      </w:r>
+      <w:r>
+        <w:t>the cash reserve value</w:t>
+      </w:r>
+      <w:r>
+        <w:t xml:space="preserve"> </w:t>
+      </w:r>
+    </w:p>
+    <w:p>
+      <w:pPr>
+        <w:pStyle w:val="Paragraph2"/>
+        <w:numPr>
+          <w:ilvl w:val="0"/>
+          <w:numId w:val="17"/>
+        </w:numPr>
+        <w:spacing w:before="0"/>
+      </w:pPr>
+      <w:r>
+        <w:t>daily timer is reset and restarted</w:t>
       </w:r>
     </w:p>
     <w:p>
@@ -9825,11 +10041,46 @@
     <w:p>
       <w:pPr>
         <w:pStyle w:val="Paragraph2"/>
+        <w:numPr>
+          <w:ilvl w:val="0"/>
+          <w:numId w:val="18"/>
+        </w:numPr>
         <w:spacing w:before="0"/>
-        <w:ind w:left="3240" w:hanging="360"/>
-      </w:pPr>
-      <w:r>
-        <w:t>(1)</w:t>
+      </w:pPr>
+      <w:r>
+        <w:t xml:space="preserve">error occurs in the middle of </w:t>
+      </w:r>
+      <w:r>
+        <w:t>resetting reserves</w:t>
+      </w:r>
+      <w:r>
+        <w:t xml:space="preserve"> </w:t>
+      </w:r>
+    </w:p>
+    <w:p>
+      <w:pPr>
+        <w:pStyle w:val="Paragraph2"/>
+        <w:numPr>
+          <w:ilvl w:val="0"/>
+          <w:numId w:val="18"/>
+        </w:numPr>
+        <w:spacing w:before="0"/>
+      </w:pPr>
+      <w:r>
+        <w:t>timer does not get reset and restarted properly</w:t>
+      </w:r>
+    </w:p>
+    <w:p>
+      <w:pPr>
+        <w:pStyle w:val="Paragraph2"/>
+        <w:numPr>
+          <w:ilvl w:val="0"/>
+          <w:numId w:val="18"/>
+        </w:numPr>
+        <w:spacing w:before="0"/>
+      </w:pPr>
+      <w:r>
+        <w:t>timer does not trigger correctly</w:t>
       </w:r>
     </w:p>
     <w:p>
@@ -9841,6 +10092,9 @@
       <w:r>
         <w:t xml:space="preserve">Related Use Case(s): </w:t>
       </w:r>
+      <w:r>
+        <w:t>2.3.7</w:t>
+      </w:r>
     </w:p>
     <w:p>
       <w:pPr>
@@ -9850,7 +10104,6 @@
     </w:p>
     <w:p>
       <w:pPr>
-        <w:ind w:left="1440"/>
         <w:jc w:val="both"/>
       </w:pPr>
     </w:p>
@@ -9898,7 +10151,7 @@
 </file>
 
 <file path=word/endnotes.xml><?xml version="1.0" encoding="utf-8"?>
-<w:endnotes xmlns:wpc="http://schemas.microsoft.com/office/word/2010/wordprocessingCanvas" xmlns:cx="http://schemas.microsoft.com/office/drawing/2014/chartex" xmlns:cx1="http://schemas.microsoft.com/office/drawing/2015/9/8/chartex" xmlns:cx2="http://schemas.microsoft.com/office/drawing/2015/10/21/chartex" xmlns:cx3="http://schemas.microsoft.com/office/drawing/2016/5/9/chartex" xmlns:cx4="http://schemas.microsoft.com/office/drawing/2016/5/10/chartex" xmlns:cx5="http://schemas.microsoft.com/office/drawing/2016/5/11/chartex" xmlns:cx6="http://schemas.microsoft.com/office/drawing/2016/5/12/chartex" xmlns:cx7="http://schemas.microsoft.com/office/drawing/2016/5/13/chartex" xmlns:cx8="http://schemas.microsoft.com/office/drawing/2016/5/14/chartex" xmlns:mc="http://schemas.openxmlformats.org/markup-compatibility/2006" xmlns:aink="http://schemas.microsoft.com/office/drawing/2016/ink" xmlns:am3d="http://schemas.microsoft.com/office/drawing/2017/model3d" xmlns:o="urn:schemas-microsoft-com:office:office" xmlns:oel="http://schemas.microsoft.com/office/2019/extlst" xmlns:r="http://schemas.openxmlformats.org/officeDocument/2006/relationships" xmlns:m="http://schemas.openxmlformats.org/officeDocument/2006/math" xmlns:v="urn:schemas-microsoft-com:vml" xmlns:wp14="http://schemas.microsoft.com/office/word/2010/wordprocessingDrawing" xmlns:wp="http://schemas.openxmlformats.org/drawingml/2006/wordprocessingDrawing" xmlns:w10="urn:schemas-microsoft-com:office:word" xmlns:w="http://schemas.openxmlformats.org/wordprocessingml/2006/main" xmlns:w14="http://schemas.microsoft.com/office/word/2010/wordml" xmlns:w15="http://schemas.microsoft.com/office/word/2012/wordml" xmlns:w16cex="http://schemas.microsoft.com/office/word/2018/wordml/cex" xmlns:w16cid="http://schemas.microsoft.com/office/word/2016/wordml/cid" xmlns:w16="http://schemas.microsoft.com/office/word/2018/wordml" xmlns:w16du="http://schemas.microsoft.com/office/word/2023/wordml/word16du" xmlns:w16sdtdh="http://schemas.microsoft.com/office/word/2020/wordml/sdtdatahash" xmlns:w16sdtfl="http://schemas.microsoft.com/office/word/2024/wordml/sdtformatlock" xmlns:w16se="http://schemas.microsoft.com/office/word/2015/wordml/symex" xmlns:wpg="http://schemas.microsoft.com/office/word/2010/wordprocessingGroup" xmlns:wpi="http://schemas.microsoft.com/office/word/2010/wordprocessingInk" xmlns:wne="http://schemas.microsoft.com/office/word/2006/wordml" xmlns:wps="http://schemas.microsoft.com/office/word/2010/wordprocessingShape" mc:Ignorable="w14 w15 w16se w16cid w16 w16cex w16sdtdh w16sdtfl w16du wp14">
+<w:endnotes xmlns:wpc="http://schemas.microsoft.com/office/word/2010/wordprocessingCanvas" xmlns:cx="http://schemas.microsoft.com/office/drawing/2014/chartex" xmlns:cx1="http://schemas.microsoft.com/office/drawing/2015/9/8/chartex" xmlns:cx2="http://schemas.microsoft.com/office/drawing/2015/10/21/chartex" xmlns:cx3="http://schemas.microsoft.com/office/drawing/2016/5/9/chartex" xmlns:cx4="http://schemas.microsoft.com/office/drawing/2016/5/10/chartex" xmlns:cx5="http://schemas.microsoft.com/office/drawing/2016/5/11/chartex" xmlns:cx6="http://schemas.microsoft.com/office/drawing/2016/5/12/chartex" xmlns:cx7="http://schemas.microsoft.com/office/drawing/2016/5/13/chartex" xmlns:cx8="http://schemas.microsoft.com/office/drawing/2016/5/14/chartex" xmlns:mc="http://schemas.openxmlformats.org/markup-compatibility/2006" xmlns:aink="http://schemas.microsoft.com/office/drawing/2016/ink" xmlns:am3d="http://schemas.microsoft.com/office/drawing/2017/model3d" xmlns:o="urn:schemas-microsoft-com:office:office" xmlns:oel="http://schemas.microsoft.com/office/2019/extlst" xmlns:r="http://schemas.openxmlformats.org/officeDocument/2006/relationships" xmlns:m="http://schemas.openxmlformats.org/officeDocument/2006/math" xmlns:v="urn:schemas-microsoft-com:vml" xmlns:wp14="http://schemas.microsoft.com/office/word/2010/wordprocessingDrawing" xmlns:wp="http://schemas.openxmlformats.org/drawingml/2006/wordprocessingDrawing" xmlns:w10="urn:schemas-microsoft-com:office:word" xmlns:w="http://schemas.openxmlformats.org/wordprocessingml/2006/main" xmlns:w14="http://schemas.microsoft.com/office/word/2010/wordml" xmlns:w15="http://schemas.microsoft.com/office/word/2012/wordml" xmlns:w16cex="http://schemas.microsoft.com/office/word/2018/wordml/cex" xmlns:w16cid="http://schemas.microsoft.com/office/word/2016/wordml/cid" xmlns:w16="http://schemas.microsoft.com/office/word/2018/wordml" xmlns:w16du="http://schemas.microsoft.com/office/word/2023/wordml/word16du" xmlns:w16sdtdh="http://schemas.microsoft.com/office/word/2020/wordml/sdtdatahash" xmlns:w16se="http://schemas.microsoft.com/office/word/2015/wordml/symex" xmlns:wpg="http://schemas.microsoft.com/office/word/2010/wordprocessingGroup" xmlns:wpi="http://schemas.microsoft.com/office/word/2010/wordprocessingInk" xmlns:wne="http://schemas.microsoft.com/office/word/2006/wordml" xmlns:wps="http://schemas.microsoft.com/office/word/2010/wordprocessingShape" mc:Ignorable="w14 w15 w16se w16cid w16 w16cex w16sdtdh wp14">
   <w:endnote w:type="separator" w:id="-1">
     <w:p>
       <w:r>
@@ -9917,7 +10170,7 @@
 </file>
 
 <file path=word/footer1.xml><?xml version="1.0" encoding="utf-8"?>
-<w:ftr xmlns:wpc="http://schemas.microsoft.com/office/word/2010/wordprocessingCanvas" xmlns:cx="http://schemas.microsoft.com/office/drawing/2014/chartex" xmlns:cx1="http://schemas.microsoft.com/office/drawing/2015/9/8/chartex" xmlns:cx2="http://schemas.microsoft.com/office/drawing/2015/10/21/chartex" xmlns:cx3="http://schemas.microsoft.com/office/drawing/2016/5/9/chartex" xmlns:cx4="http://schemas.microsoft.com/office/drawing/2016/5/10/chartex" xmlns:cx5="http://schemas.microsoft.com/office/drawing/2016/5/11/chartex" xmlns:cx6="http://schemas.microsoft.com/office/drawing/2016/5/12/chartex" xmlns:cx7="http://schemas.microsoft.com/office/drawing/2016/5/13/chartex" xmlns:cx8="http://schemas.microsoft.com/office/drawing/2016/5/14/chartex" xmlns:mc="http://schemas.openxmlformats.org/markup-compatibility/2006" xmlns:aink="http://schemas.microsoft.com/office/drawing/2016/ink" xmlns:am3d="http://schemas.microsoft.com/office/drawing/2017/model3d" xmlns:o="urn:schemas-microsoft-com:office:office" xmlns:oel="http://schemas.microsoft.com/office/2019/extlst" xmlns:r="http://schemas.openxmlformats.org/officeDocument/2006/relationships" xmlns:m="http://schemas.openxmlformats.org/officeDocument/2006/math" xmlns:v="urn:schemas-microsoft-com:vml" xmlns:wp14="http://schemas.microsoft.com/office/word/2010/wordprocessingDrawing" xmlns:wp="http://schemas.openxmlformats.org/drawingml/2006/wordprocessingDrawing" xmlns:w10="urn:schemas-microsoft-com:office:word" xmlns:w="http://schemas.openxmlformats.org/wordprocessingml/2006/main" xmlns:w14="http://schemas.microsoft.com/office/word/2010/wordml" xmlns:w15="http://schemas.microsoft.com/office/word/2012/wordml" xmlns:w16cex="http://schemas.microsoft.com/office/word/2018/wordml/cex" xmlns:w16cid="http://schemas.microsoft.com/office/word/2016/wordml/cid" xmlns:w16="http://schemas.microsoft.com/office/word/2018/wordml" xmlns:w16du="http://schemas.microsoft.com/office/word/2023/wordml/word16du" xmlns:w16sdtdh="http://schemas.microsoft.com/office/word/2020/wordml/sdtdatahash" xmlns:w16sdtfl="http://schemas.microsoft.com/office/word/2024/wordml/sdtformatlock" xmlns:w16se="http://schemas.microsoft.com/office/word/2015/wordml/symex" xmlns:wpg="http://schemas.microsoft.com/office/word/2010/wordprocessingGroup" xmlns:wpi="http://schemas.microsoft.com/office/word/2010/wordprocessingInk" xmlns:wne="http://schemas.microsoft.com/office/word/2006/wordml" xmlns:wps="http://schemas.microsoft.com/office/word/2010/wordprocessingShape" mc:Ignorable="w14 w15 w16se w16cid w16 w16cex w16sdtdh w16sdtfl w16du wp14">
+<w:ftr xmlns:wpc="http://schemas.microsoft.com/office/word/2010/wordprocessingCanvas" xmlns:cx="http://schemas.microsoft.com/office/drawing/2014/chartex" xmlns:cx1="http://schemas.microsoft.com/office/drawing/2015/9/8/chartex" xmlns:cx2="http://schemas.microsoft.com/office/drawing/2015/10/21/chartex" xmlns:cx3="http://schemas.microsoft.com/office/drawing/2016/5/9/chartex" xmlns:cx4="http://schemas.microsoft.com/office/drawing/2016/5/10/chartex" xmlns:cx5="http://schemas.microsoft.com/office/drawing/2016/5/11/chartex" xmlns:cx6="http://schemas.microsoft.com/office/drawing/2016/5/12/chartex" xmlns:cx7="http://schemas.microsoft.com/office/drawing/2016/5/13/chartex" xmlns:cx8="http://schemas.microsoft.com/office/drawing/2016/5/14/chartex" xmlns:mc="http://schemas.openxmlformats.org/markup-compatibility/2006" xmlns:aink="http://schemas.microsoft.com/office/drawing/2016/ink" xmlns:am3d="http://schemas.microsoft.com/office/drawing/2017/model3d" xmlns:o="urn:schemas-microsoft-com:office:office" xmlns:oel="http://schemas.microsoft.com/office/2019/extlst" xmlns:r="http://schemas.openxmlformats.org/officeDocument/2006/relationships" xmlns:m="http://schemas.openxmlformats.org/officeDocument/2006/math" xmlns:v="urn:schemas-microsoft-com:vml" xmlns:wp14="http://schemas.microsoft.com/office/word/2010/wordprocessingDrawing" xmlns:wp="http://schemas.openxmlformats.org/drawingml/2006/wordprocessingDrawing" xmlns:w10="urn:schemas-microsoft-com:office:word" xmlns:w="http://schemas.openxmlformats.org/wordprocessingml/2006/main" xmlns:w14="http://schemas.microsoft.com/office/word/2010/wordml" xmlns:w15="http://schemas.microsoft.com/office/word/2012/wordml" xmlns:w16cex="http://schemas.microsoft.com/office/word/2018/wordml/cex" xmlns:w16cid="http://schemas.microsoft.com/office/word/2016/wordml/cid" xmlns:w16="http://schemas.microsoft.com/office/word/2018/wordml" xmlns:w16du="http://schemas.microsoft.com/office/word/2023/wordml/word16du" xmlns:w16sdtdh="http://schemas.microsoft.com/office/word/2020/wordml/sdtdatahash" xmlns:w16se="http://schemas.microsoft.com/office/word/2015/wordml/symex" xmlns:wpg="http://schemas.microsoft.com/office/word/2010/wordprocessingGroup" xmlns:wpi="http://schemas.microsoft.com/office/word/2010/wordprocessingInk" xmlns:wne="http://schemas.microsoft.com/office/word/2006/wordml" xmlns:wps="http://schemas.microsoft.com/office/word/2010/wordprocessingShape" mc:Ignorable="w14 w15 w16se w16cid w16 w16cex w16sdtdh wp14">
   <w:p>
     <w:pPr>
       <w:pStyle w:val="Footer"/>
@@ -9927,7 +10180,7 @@
 </file>
 
 <file path=word/footer2.xml><?xml version="1.0" encoding="utf-8"?>
-<w:ftr xmlns:wpc="http://schemas.microsoft.com/office/word/2010/wordprocessingCanvas" xmlns:cx="http://schemas.microsoft.com/office/drawing/2014/chartex" xmlns:cx1="http://schemas.microsoft.com/office/drawing/2015/9/8/chartex" xmlns:cx2="http://schemas.microsoft.com/office/drawing/2015/10/21/chartex" xmlns:cx3="http://schemas.microsoft.com/office/drawing/2016/5/9/chartex" xmlns:cx4="http://schemas.microsoft.com/office/drawing/2016/5/10/chartex" xmlns:cx5="http://schemas.microsoft.com/office/drawing/2016/5/11/chartex" xmlns:cx6="http://schemas.microsoft.com/office/drawing/2016/5/12/chartex" xmlns:cx7="http://schemas.microsoft.com/office/drawing/2016/5/13/chartex" xmlns:cx8="http://schemas.microsoft.com/office/drawing/2016/5/14/chartex" xmlns:mc="http://schemas.openxmlformats.org/markup-compatibility/2006" xmlns:aink="http://schemas.microsoft.com/office/drawing/2016/ink" xmlns:am3d="http://schemas.microsoft.com/office/drawing/2017/model3d" xmlns:o="urn:schemas-microsoft-com:office:office" xmlns:oel="http://schemas.microsoft.com/office/2019/extlst" xmlns:r="http://schemas.openxmlformats.org/officeDocument/2006/relationships" xmlns:m="http://schemas.openxmlformats.org/officeDocument/2006/math" xmlns:v="urn:schemas-microsoft-com:vml" xmlns:wp14="http://schemas.microsoft.com/office/word/2010/wordprocessingDrawing" xmlns:wp="http://schemas.openxmlformats.org/drawingml/2006/wordprocessingDrawing" xmlns:w10="urn:schemas-microsoft-com:office:word" xmlns:w="http://schemas.openxmlformats.org/wordprocessingml/2006/main" xmlns:w14="http://schemas.microsoft.com/office/word/2010/wordml" xmlns:w15="http://schemas.microsoft.com/office/word/2012/wordml" xmlns:w16cex="http://schemas.microsoft.com/office/word/2018/wordml/cex" xmlns:w16cid="http://schemas.microsoft.com/office/word/2016/wordml/cid" xmlns:w16="http://schemas.microsoft.com/office/word/2018/wordml" xmlns:w16du="http://schemas.microsoft.com/office/word/2023/wordml/word16du" xmlns:w16sdtdh="http://schemas.microsoft.com/office/word/2020/wordml/sdtdatahash" xmlns:w16sdtfl="http://schemas.microsoft.com/office/word/2024/wordml/sdtformatlock" xmlns:w16se="http://schemas.microsoft.com/office/word/2015/wordml/symex" xmlns:wpg="http://schemas.microsoft.com/office/word/2010/wordprocessingGroup" xmlns:wpi="http://schemas.microsoft.com/office/word/2010/wordprocessingInk" xmlns:wne="http://schemas.microsoft.com/office/word/2006/wordml" xmlns:wps="http://schemas.microsoft.com/office/word/2010/wordprocessingShape" mc:Ignorable="w14 w15 w16se w16cid w16 w16cex w16sdtdh w16sdtfl w16du wp14">
+<w:ftr xmlns:wpc="http://schemas.microsoft.com/office/word/2010/wordprocessingCanvas" xmlns:cx="http://schemas.microsoft.com/office/drawing/2014/chartex" xmlns:cx1="http://schemas.microsoft.com/office/drawing/2015/9/8/chartex" xmlns:cx2="http://schemas.microsoft.com/office/drawing/2015/10/21/chartex" xmlns:cx3="http://schemas.microsoft.com/office/drawing/2016/5/9/chartex" xmlns:cx4="http://schemas.microsoft.com/office/drawing/2016/5/10/chartex" xmlns:cx5="http://schemas.microsoft.com/office/drawing/2016/5/11/chartex" xmlns:cx6="http://schemas.microsoft.com/office/drawing/2016/5/12/chartex" xmlns:cx7="http://schemas.microsoft.com/office/drawing/2016/5/13/chartex" xmlns:cx8="http://schemas.microsoft.com/office/drawing/2016/5/14/chartex" xmlns:mc="http://schemas.openxmlformats.org/markup-compatibility/2006" xmlns:aink="http://schemas.microsoft.com/office/drawing/2016/ink" xmlns:am3d="http://schemas.microsoft.com/office/drawing/2017/model3d" xmlns:o="urn:schemas-microsoft-com:office:office" xmlns:oel="http://schemas.microsoft.com/office/2019/extlst" xmlns:r="http://schemas.openxmlformats.org/officeDocument/2006/relationships" xmlns:m="http://schemas.openxmlformats.org/officeDocument/2006/math" xmlns:v="urn:schemas-microsoft-com:vml" xmlns:wp14="http://schemas.microsoft.com/office/word/2010/wordprocessingDrawing" xmlns:wp="http://schemas.openxmlformats.org/drawingml/2006/wordprocessingDrawing" xmlns:w10="urn:schemas-microsoft-com:office:word" xmlns:w="http://schemas.openxmlformats.org/wordprocessingml/2006/main" xmlns:w14="http://schemas.microsoft.com/office/word/2010/wordml" xmlns:w15="http://schemas.microsoft.com/office/word/2012/wordml" xmlns:w16cex="http://schemas.microsoft.com/office/word/2018/wordml/cex" xmlns:w16cid="http://schemas.microsoft.com/office/word/2016/wordml/cid" xmlns:w16="http://schemas.microsoft.com/office/word/2018/wordml" xmlns:w16du="http://schemas.microsoft.com/office/word/2023/wordml/word16du" xmlns:w16sdtdh="http://schemas.microsoft.com/office/word/2020/wordml/sdtdatahash" xmlns:w16se="http://schemas.microsoft.com/office/word/2015/wordml/symex" xmlns:wpg="http://schemas.microsoft.com/office/word/2010/wordprocessingGroup" xmlns:wpi="http://schemas.microsoft.com/office/word/2010/wordprocessingInk" xmlns:wne="http://schemas.microsoft.com/office/word/2006/wordml" xmlns:wps="http://schemas.microsoft.com/office/word/2010/wordprocessingShape" mc:Ignorable="w14 w15 w16se w16cid w16 w16cex w16sdtdh wp14">
   <w:p>
     <w:pPr>
       <w:pStyle w:val="Footer"/>
@@ -10002,17 +10255,8 @@
                               <w:rStyle w:val="PageNumber"/>
                               <w:color w:val="000000"/>
                             </w:rPr>
-                            <w:t>i</w:t>
+                            <w:t>ii</w:t>
                           </w:r>
-                          <w:proofErr w:type="spellStart"/>
-                          <w:r>
-                            <w:rPr>
-                              <w:rStyle w:val="PageNumber"/>
-                              <w:color w:val="000000"/>
-                            </w:rPr>
-                            <w:t>i</w:t>
-                          </w:r>
-                          <w:proofErr w:type="spellEnd"/>
                           <w:r>
                             <w:rPr>
                               <w:rStyle w:val="PageNumber"/>
@@ -10090,7 +10334,7 @@
 </file>
 
 <file path=word/footer3.xml><?xml version="1.0" encoding="utf-8"?>
-<w:ftr xmlns:wpc="http://schemas.microsoft.com/office/word/2010/wordprocessingCanvas" xmlns:cx="http://schemas.microsoft.com/office/drawing/2014/chartex" xmlns:cx1="http://schemas.microsoft.com/office/drawing/2015/9/8/chartex" xmlns:cx2="http://schemas.microsoft.com/office/drawing/2015/10/21/chartex" xmlns:cx3="http://schemas.microsoft.com/office/drawing/2016/5/9/chartex" xmlns:cx4="http://schemas.microsoft.com/office/drawing/2016/5/10/chartex" xmlns:cx5="http://schemas.microsoft.com/office/drawing/2016/5/11/chartex" xmlns:cx6="http://schemas.microsoft.com/office/drawing/2016/5/12/chartex" xmlns:cx7="http://schemas.microsoft.com/office/drawing/2016/5/13/chartex" xmlns:cx8="http://schemas.microsoft.com/office/drawing/2016/5/14/chartex" xmlns:mc="http://schemas.openxmlformats.org/markup-compatibility/2006" xmlns:aink="http://schemas.microsoft.com/office/drawing/2016/ink" xmlns:am3d="http://schemas.microsoft.com/office/drawing/2017/model3d" xmlns:o="urn:schemas-microsoft-com:office:office" xmlns:oel="http://schemas.microsoft.com/office/2019/extlst" xmlns:r="http://schemas.openxmlformats.org/officeDocument/2006/relationships" xmlns:m="http://schemas.openxmlformats.org/officeDocument/2006/math" xmlns:v="urn:schemas-microsoft-com:vml" xmlns:wp14="http://schemas.microsoft.com/office/word/2010/wordprocessingDrawing" xmlns:wp="http://schemas.openxmlformats.org/drawingml/2006/wordprocessingDrawing" xmlns:w10="urn:schemas-microsoft-com:office:word" xmlns:w="http://schemas.openxmlformats.org/wordprocessingml/2006/main" xmlns:w14="http://schemas.microsoft.com/office/word/2010/wordml" xmlns:w15="http://schemas.microsoft.com/office/word/2012/wordml" xmlns:w16cex="http://schemas.microsoft.com/office/word/2018/wordml/cex" xmlns:w16cid="http://schemas.microsoft.com/office/word/2016/wordml/cid" xmlns:w16="http://schemas.microsoft.com/office/word/2018/wordml" xmlns:w16du="http://schemas.microsoft.com/office/word/2023/wordml/word16du" xmlns:w16sdtdh="http://schemas.microsoft.com/office/word/2020/wordml/sdtdatahash" xmlns:w16sdtfl="http://schemas.microsoft.com/office/word/2024/wordml/sdtformatlock" xmlns:w16se="http://schemas.microsoft.com/office/word/2015/wordml/symex" xmlns:wpg="http://schemas.microsoft.com/office/word/2010/wordprocessingGroup" xmlns:wpi="http://schemas.microsoft.com/office/word/2010/wordprocessingInk" xmlns:wne="http://schemas.microsoft.com/office/word/2006/wordml" xmlns:wps="http://schemas.microsoft.com/office/word/2010/wordprocessingShape" mc:Ignorable="w14 w15 w16se w16cid w16 w16cex w16sdtdh w16sdtfl w16du wp14">
+<w:ftr xmlns:wpc="http://schemas.microsoft.com/office/word/2010/wordprocessingCanvas" xmlns:cx="http://schemas.microsoft.com/office/drawing/2014/chartex" xmlns:cx1="http://schemas.microsoft.com/office/drawing/2015/9/8/chartex" xmlns:cx2="http://schemas.microsoft.com/office/drawing/2015/10/21/chartex" xmlns:cx3="http://schemas.microsoft.com/office/drawing/2016/5/9/chartex" xmlns:cx4="http://schemas.microsoft.com/office/drawing/2016/5/10/chartex" xmlns:cx5="http://schemas.microsoft.com/office/drawing/2016/5/11/chartex" xmlns:cx6="http://schemas.microsoft.com/office/drawing/2016/5/12/chartex" xmlns:cx7="http://schemas.microsoft.com/office/drawing/2016/5/13/chartex" xmlns:cx8="http://schemas.microsoft.com/office/drawing/2016/5/14/chartex" xmlns:mc="http://schemas.openxmlformats.org/markup-compatibility/2006" xmlns:aink="http://schemas.microsoft.com/office/drawing/2016/ink" xmlns:am3d="http://schemas.microsoft.com/office/drawing/2017/model3d" xmlns:o="urn:schemas-microsoft-com:office:office" xmlns:oel="http://schemas.microsoft.com/office/2019/extlst" xmlns:r="http://schemas.openxmlformats.org/officeDocument/2006/relationships" xmlns:m="http://schemas.openxmlformats.org/officeDocument/2006/math" xmlns:v="urn:schemas-microsoft-com:vml" xmlns:wp14="http://schemas.microsoft.com/office/word/2010/wordprocessingDrawing" xmlns:wp="http://schemas.openxmlformats.org/drawingml/2006/wordprocessingDrawing" xmlns:w10="urn:schemas-microsoft-com:office:word" xmlns:w="http://schemas.openxmlformats.org/wordprocessingml/2006/main" xmlns:w14="http://schemas.microsoft.com/office/word/2010/wordml" xmlns:w15="http://schemas.microsoft.com/office/word/2012/wordml" xmlns:w16cex="http://schemas.microsoft.com/office/word/2018/wordml/cex" xmlns:w16cid="http://schemas.microsoft.com/office/word/2016/wordml/cid" xmlns:w16="http://schemas.microsoft.com/office/word/2018/wordml" xmlns:w16du="http://schemas.microsoft.com/office/word/2023/wordml/word16du" xmlns:w16sdtdh="http://schemas.microsoft.com/office/word/2020/wordml/sdtdatahash" xmlns:w16se="http://schemas.microsoft.com/office/word/2015/wordml/symex" xmlns:wpg="http://schemas.microsoft.com/office/word/2010/wordprocessingGroup" xmlns:wpi="http://schemas.microsoft.com/office/word/2010/wordprocessingInk" xmlns:wne="http://schemas.microsoft.com/office/word/2006/wordml" xmlns:wps="http://schemas.microsoft.com/office/word/2010/wordprocessingShape" mc:Ignorable="w14 w15 w16se w16cid w16 w16cex w16sdtdh wp14">
   <w:p>
     <w:pPr>
       <w:pStyle w:val="Footer"/>
@@ -10176,17 +10420,8 @@
                               <w:rStyle w:val="PageNumber"/>
                               <w:color w:val="000000"/>
                             </w:rPr>
-                            <w:t>vii</w:t>
+                            <w:t>viii</w:t>
                           </w:r>
-                          <w:proofErr w:type="spellStart"/>
-                          <w:r>
-                            <w:rPr>
-                              <w:rStyle w:val="PageNumber"/>
-                              <w:color w:val="000000"/>
-                            </w:rPr>
-                            <w:t>i</w:t>
-                          </w:r>
-                          <w:proofErr w:type="spellEnd"/>
                           <w:r>
                             <w:rPr>
                               <w:rStyle w:val="PageNumber"/>
@@ -10265,7 +10500,7 @@
 </file>
 
 <file path=word/footer4.xml><?xml version="1.0" encoding="utf-8"?>
-<w:ftr xmlns:wpc="http://schemas.microsoft.com/office/word/2010/wordprocessingCanvas" xmlns:cx="http://schemas.microsoft.com/office/drawing/2014/chartex" xmlns:cx1="http://schemas.microsoft.com/office/drawing/2015/9/8/chartex" xmlns:cx2="http://schemas.microsoft.com/office/drawing/2015/10/21/chartex" xmlns:cx3="http://schemas.microsoft.com/office/drawing/2016/5/9/chartex" xmlns:cx4="http://schemas.microsoft.com/office/drawing/2016/5/10/chartex" xmlns:cx5="http://schemas.microsoft.com/office/drawing/2016/5/11/chartex" xmlns:cx6="http://schemas.microsoft.com/office/drawing/2016/5/12/chartex" xmlns:cx7="http://schemas.microsoft.com/office/drawing/2016/5/13/chartex" xmlns:cx8="http://schemas.microsoft.com/office/drawing/2016/5/14/chartex" xmlns:mc="http://schemas.openxmlformats.org/markup-compatibility/2006" xmlns:aink="http://schemas.microsoft.com/office/drawing/2016/ink" xmlns:am3d="http://schemas.microsoft.com/office/drawing/2017/model3d" xmlns:o="urn:schemas-microsoft-com:office:office" xmlns:oel="http://schemas.microsoft.com/office/2019/extlst" xmlns:r="http://schemas.openxmlformats.org/officeDocument/2006/relationships" xmlns:m="http://schemas.openxmlformats.org/officeDocument/2006/math" xmlns:v="urn:schemas-microsoft-com:vml" xmlns:wp14="http://schemas.microsoft.com/office/word/2010/wordprocessingDrawing" xmlns:wp="http://schemas.openxmlformats.org/drawingml/2006/wordprocessingDrawing" xmlns:w10="urn:schemas-microsoft-com:office:word" xmlns:w="http://schemas.openxmlformats.org/wordprocessingml/2006/main" xmlns:w14="http://schemas.microsoft.com/office/word/2010/wordml" xmlns:w15="http://schemas.microsoft.com/office/word/2012/wordml" xmlns:w16cex="http://schemas.microsoft.com/office/word/2018/wordml/cex" xmlns:w16cid="http://schemas.microsoft.com/office/word/2016/wordml/cid" xmlns:w16="http://schemas.microsoft.com/office/word/2018/wordml" xmlns:w16du="http://schemas.microsoft.com/office/word/2023/wordml/word16du" xmlns:w16sdtdh="http://schemas.microsoft.com/office/word/2020/wordml/sdtdatahash" xmlns:w16sdtfl="http://schemas.microsoft.com/office/word/2024/wordml/sdtformatlock" xmlns:w16se="http://schemas.microsoft.com/office/word/2015/wordml/symex" xmlns:wpg="http://schemas.microsoft.com/office/word/2010/wordprocessingGroup" xmlns:wpi="http://schemas.microsoft.com/office/word/2010/wordprocessingInk" xmlns:wne="http://schemas.microsoft.com/office/word/2006/wordml" xmlns:wps="http://schemas.microsoft.com/office/word/2010/wordprocessingShape" mc:Ignorable="w14 w15 w16se w16cid w16 w16cex w16sdtdh w16sdtfl w16du wp14">
+<w:ftr xmlns:wpc="http://schemas.microsoft.com/office/word/2010/wordprocessingCanvas" xmlns:cx="http://schemas.microsoft.com/office/drawing/2014/chartex" xmlns:cx1="http://schemas.microsoft.com/office/drawing/2015/9/8/chartex" xmlns:cx2="http://schemas.microsoft.com/office/drawing/2015/10/21/chartex" xmlns:cx3="http://schemas.microsoft.com/office/drawing/2016/5/9/chartex" xmlns:cx4="http://schemas.microsoft.com/office/drawing/2016/5/10/chartex" xmlns:cx5="http://schemas.microsoft.com/office/drawing/2016/5/11/chartex" xmlns:cx6="http://schemas.microsoft.com/office/drawing/2016/5/12/chartex" xmlns:cx7="http://schemas.microsoft.com/office/drawing/2016/5/13/chartex" xmlns:cx8="http://schemas.microsoft.com/office/drawing/2016/5/14/chartex" xmlns:mc="http://schemas.openxmlformats.org/markup-compatibility/2006" xmlns:aink="http://schemas.microsoft.com/office/drawing/2016/ink" xmlns:am3d="http://schemas.microsoft.com/office/drawing/2017/model3d" xmlns:o="urn:schemas-microsoft-com:office:office" xmlns:oel="http://schemas.microsoft.com/office/2019/extlst" xmlns:r="http://schemas.openxmlformats.org/officeDocument/2006/relationships" xmlns:m="http://schemas.openxmlformats.org/officeDocument/2006/math" xmlns:v="urn:schemas-microsoft-com:vml" xmlns:wp14="http://schemas.microsoft.com/office/word/2010/wordprocessingDrawing" xmlns:wp="http://schemas.openxmlformats.org/drawingml/2006/wordprocessingDrawing" xmlns:w10="urn:schemas-microsoft-com:office:word" xmlns:w="http://schemas.openxmlformats.org/wordprocessingml/2006/main" xmlns:w14="http://schemas.microsoft.com/office/word/2010/wordml" xmlns:w15="http://schemas.microsoft.com/office/word/2012/wordml" xmlns:w16cex="http://schemas.microsoft.com/office/word/2018/wordml/cex" xmlns:w16cid="http://schemas.microsoft.com/office/word/2016/wordml/cid" xmlns:w16="http://schemas.microsoft.com/office/word/2018/wordml" xmlns:w16du="http://schemas.microsoft.com/office/word/2023/wordml/word16du" xmlns:w16sdtdh="http://schemas.microsoft.com/office/word/2020/wordml/sdtdatahash" xmlns:w16se="http://schemas.microsoft.com/office/word/2015/wordml/symex" xmlns:wpg="http://schemas.microsoft.com/office/word/2010/wordprocessingGroup" xmlns:wpi="http://schemas.microsoft.com/office/word/2010/wordprocessingInk" xmlns:wne="http://schemas.microsoft.com/office/word/2006/wordml" xmlns:wps="http://schemas.microsoft.com/office/word/2010/wordprocessingShape" mc:Ignorable="w14 w15 w16se w16cid w16 w16cex w16sdtdh wp14">
   <w:p>
     <w:pPr>
       <w:pStyle w:val="Footer"/>
@@ -10298,16 +10533,8 @@
       <w:rPr>
         <w:rStyle w:val="PageNumber"/>
       </w:rPr>
-      <w:t>ii</w:t>
+      <w:t>iii</w:t>
     </w:r>
-    <w:proofErr w:type="spellStart"/>
-    <w:r>
-      <w:rPr>
-        <w:rStyle w:val="PageNumber"/>
-      </w:rPr>
-      <w:t>i</w:t>
-    </w:r>
-    <w:proofErr w:type="spellEnd"/>
     <w:r>
       <w:rPr>
         <w:rStyle w:val="PageNumber"/>
@@ -10320,7 +10547,7 @@
 </file>
 
 <file path=word/footnotes.xml><?xml version="1.0" encoding="utf-8"?>
-<w:footnotes xmlns:wpc="http://schemas.microsoft.com/office/word/2010/wordprocessingCanvas" xmlns:cx="http://schemas.microsoft.com/office/drawing/2014/chartex" xmlns:cx1="http://schemas.microsoft.com/office/drawing/2015/9/8/chartex" xmlns:cx2="http://schemas.microsoft.com/office/drawing/2015/10/21/chartex" xmlns:cx3="http://schemas.microsoft.com/office/drawing/2016/5/9/chartex" xmlns:cx4="http://schemas.microsoft.com/office/drawing/2016/5/10/chartex" xmlns:cx5="http://schemas.microsoft.com/office/drawing/2016/5/11/chartex" xmlns:cx6="http://schemas.microsoft.com/office/drawing/2016/5/12/chartex" xmlns:cx7="http://schemas.microsoft.com/office/drawing/2016/5/13/chartex" xmlns:cx8="http://schemas.microsoft.com/office/drawing/2016/5/14/chartex" xmlns:mc="http://schemas.openxmlformats.org/markup-compatibility/2006" xmlns:aink="http://schemas.microsoft.com/office/drawing/2016/ink" xmlns:am3d="http://schemas.microsoft.com/office/drawing/2017/model3d" xmlns:o="urn:schemas-microsoft-com:office:office" xmlns:oel="http://schemas.microsoft.com/office/2019/extlst" xmlns:r="http://schemas.openxmlformats.org/officeDocument/2006/relationships" xmlns:m="http://schemas.openxmlformats.org/officeDocument/2006/math" xmlns:v="urn:schemas-microsoft-com:vml" xmlns:wp14="http://schemas.microsoft.com/office/word/2010/wordprocessingDrawing" xmlns:wp="http://schemas.openxmlformats.org/drawingml/2006/wordprocessingDrawing" xmlns:w10="urn:schemas-microsoft-com:office:word" xmlns:w="http://schemas.openxmlformats.org/wordprocessingml/2006/main" xmlns:w14="http://schemas.microsoft.com/office/word/2010/wordml" xmlns:w15="http://schemas.microsoft.com/office/word/2012/wordml" xmlns:w16cex="http://schemas.microsoft.com/office/word/2018/wordml/cex" xmlns:w16cid="http://schemas.microsoft.com/office/word/2016/wordml/cid" xmlns:w16="http://schemas.microsoft.com/office/word/2018/wordml" xmlns:w16du="http://schemas.microsoft.com/office/word/2023/wordml/word16du" xmlns:w16sdtdh="http://schemas.microsoft.com/office/word/2020/wordml/sdtdatahash" xmlns:w16sdtfl="http://schemas.microsoft.com/office/word/2024/wordml/sdtformatlock" xmlns:w16se="http://schemas.microsoft.com/office/word/2015/wordml/symex" xmlns:wpg="http://schemas.microsoft.com/office/word/2010/wordprocessingGroup" xmlns:wpi="http://schemas.microsoft.com/office/word/2010/wordprocessingInk" xmlns:wne="http://schemas.microsoft.com/office/word/2006/wordml" xmlns:wps="http://schemas.microsoft.com/office/word/2010/wordprocessingShape" mc:Ignorable="w14 w15 w16se w16cid w16 w16cex w16sdtdh w16sdtfl w16du wp14">
+<w:footnotes xmlns:wpc="http://schemas.microsoft.com/office/word/2010/wordprocessingCanvas" xmlns:cx="http://schemas.microsoft.com/office/drawing/2014/chartex" xmlns:cx1="http://schemas.microsoft.com/office/drawing/2015/9/8/chartex" xmlns:cx2="http://schemas.microsoft.com/office/drawing/2015/10/21/chartex" xmlns:cx3="http://schemas.microsoft.com/office/drawing/2016/5/9/chartex" xmlns:cx4="http://schemas.microsoft.com/office/drawing/2016/5/10/chartex" xmlns:cx5="http://schemas.microsoft.com/office/drawing/2016/5/11/chartex" xmlns:cx6="http://schemas.microsoft.com/office/drawing/2016/5/12/chartex" xmlns:cx7="http://schemas.microsoft.com/office/drawing/2016/5/13/chartex" xmlns:cx8="http://schemas.microsoft.com/office/drawing/2016/5/14/chartex" xmlns:mc="http://schemas.openxmlformats.org/markup-compatibility/2006" xmlns:aink="http://schemas.microsoft.com/office/drawing/2016/ink" xmlns:am3d="http://schemas.microsoft.com/office/drawing/2017/model3d" xmlns:o="urn:schemas-microsoft-com:office:office" xmlns:oel="http://schemas.microsoft.com/office/2019/extlst" xmlns:r="http://schemas.openxmlformats.org/officeDocument/2006/relationships" xmlns:m="http://schemas.openxmlformats.org/officeDocument/2006/math" xmlns:v="urn:schemas-microsoft-com:vml" xmlns:wp14="http://schemas.microsoft.com/office/word/2010/wordprocessingDrawing" xmlns:wp="http://schemas.openxmlformats.org/drawingml/2006/wordprocessingDrawing" xmlns:w10="urn:schemas-microsoft-com:office:word" xmlns:w="http://schemas.openxmlformats.org/wordprocessingml/2006/main" xmlns:w14="http://schemas.microsoft.com/office/word/2010/wordml" xmlns:w15="http://schemas.microsoft.com/office/word/2012/wordml" xmlns:w16cex="http://schemas.microsoft.com/office/word/2018/wordml/cex" xmlns:w16cid="http://schemas.microsoft.com/office/word/2016/wordml/cid" xmlns:w16="http://schemas.microsoft.com/office/word/2018/wordml" xmlns:w16du="http://schemas.microsoft.com/office/word/2023/wordml/word16du" xmlns:w16sdtdh="http://schemas.microsoft.com/office/word/2020/wordml/sdtdatahash" xmlns:w16se="http://schemas.microsoft.com/office/word/2015/wordml/symex" xmlns:wpg="http://schemas.microsoft.com/office/word/2010/wordprocessingGroup" xmlns:wpi="http://schemas.microsoft.com/office/word/2010/wordprocessingInk" xmlns:wne="http://schemas.microsoft.com/office/word/2006/wordml" xmlns:wps="http://schemas.microsoft.com/office/word/2010/wordprocessingShape" mc:Ignorable="w14 w15 w16se w16cid w16 w16cex w16sdtdh wp14">
   <w:footnote w:type="separator" w:id="-1">
     <w:p>
       <w:r>
@@ -10339,7 +10566,7 @@
 </file>
 
 <file path=word/header1.xml><?xml version="1.0" encoding="utf-8"?>
-<w:hdr xmlns:wpc="http://schemas.microsoft.com/office/word/2010/wordprocessingCanvas" xmlns:cx="http://schemas.microsoft.com/office/drawing/2014/chartex" xmlns:cx1="http://schemas.microsoft.com/office/drawing/2015/9/8/chartex" xmlns:cx2="http://schemas.microsoft.com/office/drawing/2015/10/21/chartex" xmlns:cx3="http://schemas.microsoft.com/office/drawing/2016/5/9/chartex" xmlns:cx4="http://schemas.microsoft.com/office/drawing/2016/5/10/chartex" xmlns:cx5="http://schemas.microsoft.com/office/drawing/2016/5/11/chartex" xmlns:cx6="http://schemas.microsoft.com/office/drawing/2016/5/12/chartex" xmlns:cx7="http://schemas.microsoft.com/office/drawing/2016/5/13/chartex" xmlns:cx8="http://schemas.microsoft.com/office/drawing/2016/5/14/chartex" xmlns:mc="http://schemas.openxmlformats.org/markup-compatibility/2006" xmlns:aink="http://schemas.microsoft.com/office/drawing/2016/ink" xmlns:am3d="http://schemas.microsoft.com/office/drawing/2017/model3d" xmlns:o="urn:schemas-microsoft-com:office:office" xmlns:oel="http://schemas.microsoft.com/office/2019/extlst" xmlns:r="http://schemas.openxmlformats.org/officeDocument/2006/relationships" xmlns:m="http://schemas.openxmlformats.org/officeDocument/2006/math" xmlns:v="urn:schemas-microsoft-com:vml" xmlns:wp14="http://schemas.microsoft.com/office/word/2010/wordprocessingDrawing" xmlns:wp="http://schemas.openxmlformats.org/drawingml/2006/wordprocessingDrawing" xmlns:w10="urn:schemas-microsoft-com:office:word" xmlns:w="http://schemas.openxmlformats.org/wordprocessingml/2006/main" xmlns:w14="http://schemas.microsoft.com/office/word/2010/wordml" xmlns:w15="http://schemas.microsoft.com/office/word/2012/wordml" xmlns:w16cex="http://schemas.microsoft.com/office/word/2018/wordml/cex" xmlns:w16cid="http://schemas.microsoft.com/office/word/2016/wordml/cid" xmlns:w16="http://schemas.microsoft.com/office/word/2018/wordml" xmlns:w16du="http://schemas.microsoft.com/office/word/2023/wordml/word16du" xmlns:w16sdtdh="http://schemas.microsoft.com/office/word/2020/wordml/sdtdatahash" xmlns:w16sdtfl="http://schemas.microsoft.com/office/word/2024/wordml/sdtformatlock" xmlns:w16se="http://schemas.microsoft.com/office/word/2015/wordml/symex" xmlns:wpg="http://schemas.microsoft.com/office/word/2010/wordprocessingGroup" xmlns:wpi="http://schemas.microsoft.com/office/word/2010/wordprocessingInk" xmlns:wne="http://schemas.microsoft.com/office/word/2006/wordml" xmlns:wps="http://schemas.microsoft.com/office/word/2010/wordprocessingShape" mc:Ignorable="w14 w15 w16se w16cid w16 w16cex w16sdtdh w16sdtfl w16du wp14">
+<w:hdr xmlns:wpc="http://schemas.microsoft.com/office/word/2010/wordprocessingCanvas" xmlns:cx="http://schemas.microsoft.com/office/drawing/2014/chartex" xmlns:cx1="http://schemas.microsoft.com/office/drawing/2015/9/8/chartex" xmlns:cx2="http://schemas.microsoft.com/office/drawing/2015/10/21/chartex" xmlns:cx3="http://schemas.microsoft.com/office/drawing/2016/5/9/chartex" xmlns:cx4="http://schemas.microsoft.com/office/drawing/2016/5/10/chartex" xmlns:cx5="http://schemas.microsoft.com/office/drawing/2016/5/11/chartex" xmlns:cx6="http://schemas.microsoft.com/office/drawing/2016/5/12/chartex" xmlns:cx7="http://schemas.microsoft.com/office/drawing/2016/5/13/chartex" xmlns:cx8="http://schemas.microsoft.com/office/drawing/2016/5/14/chartex" xmlns:mc="http://schemas.openxmlformats.org/markup-compatibility/2006" xmlns:aink="http://schemas.microsoft.com/office/drawing/2016/ink" xmlns:am3d="http://schemas.microsoft.com/office/drawing/2017/model3d" xmlns:o="urn:schemas-microsoft-com:office:office" xmlns:oel="http://schemas.microsoft.com/office/2019/extlst" xmlns:r="http://schemas.openxmlformats.org/officeDocument/2006/relationships" xmlns:m="http://schemas.openxmlformats.org/officeDocument/2006/math" xmlns:v="urn:schemas-microsoft-com:vml" xmlns:wp14="http://schemas.microsoft.com/office/word/2010/wordprocessingDrawing" xmlns:wp="http://schemas.openxmlformats.org/drawingml/2006/wordprocessingDrawing" xmlns:w10="urn:schemas-microsoft-com:office:word" xmlns:w="http://schemas.openxmlformats.org/wordprocessingml/2006/main" xmlns:w14="http://schemas.microsoft.com/office/word/2010/wordml" xmlns:w15="http://schemas.microsoft.com/office/word/2012/wordml" xmlns:w16cex="http://schemas.microsoft.com/office/word/2018/wordml/cex" xmlns:w16cid="http://schemas.microsoft.com/office/word/2016/wordml/cid" xmlns:w16="http://schemas.microsoft.com/office/word/2018/wordml" xmlns:w16du="http://schemas.microsoft.com/office/word/2023/wordml/word16du" xmlns:w16sdtdh="http://schemas.microsoft.com/office/word/2020/wordml/sdtdatahash" xmlns:w16se="http://schemas.microsoft.com/office/word/2015/wordml/symex" xmlns:wpg="http://schemas.microsoft.com/office/word/2010/wordprocessingGroup" xmlns:wpi="http://schemas.microsoft.com/office/word/2010/wordprocessingInk" xmlns:wne="http://schemas.microsoft.com/office/word/2006/wordml" xmlns:wps="http://schemas.microsoft.com/office/word/2010/wordprocessingShape" mc:Ignorable="w14 w15 w16se w16cid w16 w16cex w16sdtdh wp14">
   <w:p>
     <w:pPr>
       <w:pStyle w:val="Header"/>
@@ -10349,7 +10576,7 @@
 </file>
 
 <file path=word/header2.xml><?xml version="1.0" encoding="utf-8"?>
-<w:hdr xmlns:wpc="http://schemas.microsoft.com/office/word/2010/wordprocessingCanvas" xmlns:cx="http://schemas.microsoft.com/office/drawing/2014/chartex" xmlns:cx1="http://schemas.microsoft.com/office/drawing/2015/9/8/chartex" xmlns:cx2="http://schemas.microsoft.com/office/drawing/2015/10/21/chartex" xmlns:cx3="http://schemas.microsoft.com/office/drawing/2016/5/9/chartex" xmlns:cx4="http://schemas.microsoft.com/office/drawing/2016/5/10/chartex" xmlns:cx5="http://schemas.microsoft.com/office/drawing/2016/5/11/chartex" xmlns:cx6="http://schemas.microsoft.com/office/drawing/2016/5/12/chartex" xmlns:cx7="http://schemas.microsoft.com/office/drawing/2016/5/13/chartex" xmlns:cx8="http://schemas.microsoft.com/office/drawing/2016/5/14/chartex" xmlns:mc="http://schemas.openxmlformats.org/markup-compatibility/2006" xmlns:aink="http://schemas.microsoft.com/office/drawing/2016/ink" xmlns:am3d="http://schemas.microsoft.com/office/drawing/2017/model3d" xmlns:o="urn:schemas-microsoft-com:office:office" xmlns:oel="http://schemas.microsoft.com/office/2019/extlst" xmlns:r="http://schemas.openxmlformats.org/officeDocument/2006/relationships" xmlns:m="http://schemas.openxmlformats.org/officeDocument/2006/math" xmlns:v="urn:schemas-microsoft-com:vml" xmlns:wp14="http://schemas.microsoft.com/office/word/2010/wordprocessingDrawing" xmlns:wp="http://schemas.openxmlformats.org/drawingml/2006/wordprocessingDrawing" xmlns:w10="urn:schemas-microsoft-com:office:word" xmlns:w="http://schemas.openxmlformats.org/wordprocessingml/2006/main" xmlns:w14="http://schemas.microsoft.com/office/word/2010/wordml" xmlns:w15="http://schemas.microsoft.com/office/word/2012/wordml" xmlns:w16cex="http://schemas.microsoft.com/office/word/2018/wordml/cex" xmlns:w16cid="http://schemas.microsoft.com/office/word/2016/wordml/cid" xmlns:w16="http://schemas.microsoft.com/office/word/2018/wordml" xmlns:w16du="http://schemas.microsoft.com/office/word/2023/wordml/word16du" xmlns:w16sdtdh="http://schemas.microsoft.com/office/word/2020/wordml/sdtdatahash" xmlns:w16sdtfl="http://schemas.microsoft.com/office/word/2024/wordml/sdtformatlock" xmlns:w16se="http://schemas.microsoft.com/office/word/2015/wordml/symex" xmlns:wpg="http://schemas.microsoft.com/office/word/2010/wordprocessingGroup" xmlns:wpi="http://schemas.microsoft.com/office/word/2010/wordprocessingInk" xmlns:wne="http://schemas.microsoft.com/office/word/2006/wordml" xmlns:wps="http://schemas.microsoft.com/office/word/2010/wordprocessingShape" mc:Ignorable="w14 w15 w16se w16cid w16 w16cex w16sdtdh w16sdtfl w16du wp14">
+<w:hdr xmlns:wpc="http://schemas.microsoft.com/office/word/2010/wordprocessingCanvas" xmlns:cx="http://schemas.microsoft.com/office/drawing/2014/chartex" xmlns:cx1="http://schemas.microsoft.com/office/drawing/2015/9/8/chartex" xmlns:cx2="http://schemas.microsoft.com/office/drawing/2015/10/21/chartex" xmlns:cx3="http://schemas.microsoft.com/office/drawing/2016/5/9/chartex" xmlns:cx4="http://schemas.microsoft.com/office/drawing/2016/5/10/chartex" xmlns:cx5="http://schemas.microsoft.com/office/drawing/2016/5/11/chartex" xmlns:cx6="http://schemas.microsoft.com/office/drawing/2016/5/12/chartex" xmlns:cx7="http://schemas.microsoft.com/office/drawing/2016/5/13/chartex" xmlns:cx8="http://schemas.microsoft.com/office/drawing/2016/5/14/chartex" xmlns:mc="http://schemas.openxmlformats.org/markup-compatibility/2006" xmlns:aink="http://schemas.microsoft.com/office/drawing/2016/ink" xmlns:am3d="http://schemas.microsoft.com/office/drawing/2017/model3d" xmlns:o="urn:schemas-microsoft-com:office:office" xmlns:oel="http://schemas.microsoft.com/office/2019/extlst" xmlns:r="http://schemas.openxmlformats.org/officeDocument/2006/relationships" xmlns:m="http://schemas.openxmlformats.org/officeDocument/2006/math" xmlns:v="urn:schemas-microsoft-com:vml" xmlns:wp14="http://schemas.microsoft.com/office/word/2010/wordprocessingDrawing" xmlns:wp="http://schemas.openxmlformats.org/drawingml/2006/wordprocessingDrawing" xmlns:w10="urn:schemas-microsoft-com:office:word" xmlns:w="http://schemas.openxmlformats.org/wordprocessingml/2006/main" xmlns:w14="http://schemas.microsoft.com/office/word/2010/wordml" xmlns:w15="http://schemas.microsoft.com/office/word/2012/wordml" xmlns:w16cex="http://schemas.microsoft.com/office/word/2018/wordml/cex" xmlns:w16cid="http://schemas.microsoft.com/office/word/2016/wordml/cid" xmlns:w16="http://schemas.microsoft.com/office/word/2018/wordml" xmlns:w16du="http://schemas.microsoft.com/office/word/2023/wordml/word16du" xmlns:w16sdtdh="http://schemas.microsoft.com/office/word/2020/wordml/sdtdatahash" xmlns:w16se="http://schemas.microsoft.com/office/word/2015/wordml/symex" xmlns:wpg="http://schemas.microsoft.com/office/word/2010/wordprocessingGroup" xmlns:wpi="http://schemas.microsoft.com/office/word/2010/wordprocessingInk" xmlns:wne="http://schemas.microsoft.com/office/word/2006/wordml" xmlns:wps="http://schemas.microsoft.com/office/word/2010/wordprocessingShape" mc:Ignorable="w14 w15 w16se w16cid w16 w16cex w16sdtdh wp14">
   <w:p>
     <w:pPr>
       <w:pStyle w:val="Header"/>
@@ -10359,7 +10586,7 @@
 </file>
 
 <file path=word/header3.xml><?xml version="1.0" encoding="utf-8"?>
-<w:hdr xmlns:wpc="http://schemas.microsoft.com/office/word/2010/wordprocessingCanvas" xmlns:cx="http://schemas.microsoft.com/office/drawing/2014/chartex" xmlns:cx1="http://schemas.microsoft.com/office/drawing/2015/9/8/chartex" xmlns:cx2="http://schemas.microsoft.com/office/drawing/2015/10/21/chartex" xmlns:cx3="http://schemas.microsoft.com/office/drawing/2016/5/9/chartex" xmlns:cx4="http://schemas.microsoft.com/office/drawing/2016/5/10/chartex" xmlns:cx5="http://schemas.microsoft.com/office/drawing/2016/5/11/chartex" xmlns:cx6="http://schemas.microsoft.com/office/drawing/2016/5/12/chartex" xmlns:cx7="http://schemas.microsoft.com/office/drawing/2016/5/13/chartex" xmlns:cx8="http://schemas.microsoft.com/office/drawing/2016/5/14/chartex" xmlns:mc="http://schemas.openxmlformats.org/markup-compatibility/2006" xmlns:aink="http://schemas.microsoft.com/office/drawing/2016/ink" xmlns:am3d="http://schemas.microsoft.com/office/drawing/2017/model3d" xmlns:o="urn:schemas-microsoft-com:office:office" xmlns:oel="http://schemas.microsoft.com/office/2019/extlst" xmlns:r="http://schemas.openxmlformats.org/officeDocument/2006/relationships" xmlns:m="http://schemas.openxmlformats.org/officeDocument/2006/math" xmlns:v="urn:schemas-microsoft-com:vml" xmlns:wp14="http://schemas.microsoft.com/office/word/2010/wordprocessingDrawing" xmlns:wp="http://schemas.openxmlformats.org/drawingml/2006/wordprocessingDrawing" xmlns:w10="urn:schemas-microsoft-com:office:word" xmlns:w="http://schemas.openxmlformats.org/wordprocessingml/2006/main" xmlns:w14="http://schemas.microsoft.com/office/word/2010/wordml" xmlns:w15="http://schemas.microsoft.com/office/word/2012/wordml" xmlns:w16cex="http://schemas.microsoft.com/office/word/2018/wordml/cex" xmlns:w16cid="http://schemas.microsoft.com/office/word/2016/wordml/cid" xmlns:w16="http://schemas.microsoft.com/office/word/2018/wordml" xmlns:w16du="http://schemas.microsoft.com/office/word/2023/wordml/word16du" xmlns:w16sdtdh="http://schemas.microsoft.com/office/word/2020/wordml/sdtdatahash" xmlns:w16sdtfl="http://schemas.microsoft.com/office/word/2024/wordml/sdtformatlock" xmlns:w16se="http://schemas.microsoft.com/office/word/2015/wordml/symex" xmlns:wpg="http://schemas.microsoft.com/office/word/2010/wordprocessingGroup" xmlns:wpi="http://schemas.microsoft.com/office/word/2010/wordprocessingInk" xmlns:wne="http://schemas.microsoft.com/office/word/2006/wordml" xmlns:wps="http://schemas.microsoft.com/office/word/2010/wordprocessingShape" mc:Ignorable="w14 w15 w16se w16cid w16 w16cex w16sdtdh w16sdtfl w16du wp14">
+<w:hdr xmlns:wpc="http://schemas.microsoft.com/office/word/2010/wordprocessingCanvas" xmlns:cx="http://schemas.microsoft.com/office/drawing/2014/chartex" xmlns:cx1="http://schemas.microsoft.com/office/drawing/2015/9/8/chartex" xmlns:cx2="http://schemas.microsoft.com/office/drawing/2015/10/21/chartex" xmlns:cx3="http://schemas.microsoft.com/office/drawing/2016/5/9/chartex" xmlns:cx4="http://schemas.microsoft.com/office/drawing/2016/5/10/chartex" xmlns:cx5="http://schemas.microsoft.com/office/drawing/2016/5/11/chartex" xmlns:cx6="http://schemas.microsoft.com/office/drawing/2016/5/12/chartex" xmlns:cx7="http://schemas.microsoft.com/office/drawing/2016/5/13/chartex" xmlns:cx8="http://schemas.microsoft.com/office/drawing/2016/5/14/chartex" xmlns:mc="http://schemas.openxmlformats.org/markup-compatibility/2006" xmlns:aink="http://schemas.microsoft.com/office/drawing/2016/ink" xmlns:am3d="http://schemas.microsoft.com/office/drawing/2017/model3d" xmlns:o="urn:schemas-microsoft-com:office:office" xmlns:oel="http://schemas.microsoft.com/office/2019/extlst" xmlns:r="http://schemas.openxmlformats.org/officeDocument/2006/relationships" xmlns:m="http://schemas.openxmlformats.org/officeDocument/2006/math" xmlns:v="urn:schemas-microsoft-com:vml" xmlns:wp14="http://schemas.microsoft.com/office/word/2010/wordprocessingDrawing" xmlns:wp="http://schemas.openxmlformats.org/drawingml/2006/wordprocessingDrawing" xmlns:w10="urn:schemas-microsoft-com:office:word" xmlns:w="http://schemas.openxmlformats.org/wordprocessingml/2006/main" xmlns:w14="http://schemas.microsoft.com/office/word/2010/wordml" xmlns:w15="http://schemas.microsoft.com/office/word/2012/wordml" xmlns:w16cex="http://schemas.microsoft.com/office/word/2018/wordml/cex" xmlns:w16cid="http://schemas.microsoft.com/office/word/2016/wordml/cid" xmlns:w16="http://schemas.microsoft.com/office/word/2018/wordml" xmlns:w16du="http://schemas.microsoft.com/office/word/2023/wordml/word16du" xmlns:w16sdtdh="http://schemas.microsoft.com/office/word/2020/wordml/sdtdatahash" xmlns:w16se="http://schemas.microsoft.com/office/word/2015/wordml/symex" xmlns:wpg="http://schemas.microsoft.com/office/word/2010/wordprocessingGroup" xmlns:wpi="http://schemas.microsoft.com/office/word/2010/wordprocessingInk" xmlns:wne="http://schemas.microsoft.com/office/word/2006/wordml" xmlns:wps="http://schemas.microsoft.com/office/word/2010/wordprocessingShape" mc:Ignorable="w14 w15 w16se w16cid w16 w16cex w16sdtdh wp14">
   <w:p>
     <w:pPr>
       <w:pStyle w:val="Header"/>
@@ -10370,7 +10597,7 @@
 </file>
 
 <file path=word/header4.xml><?xml version="1.0" encoding="utf-8"?>
-<w:hdr xmlns:wpc="http://schemas.microsoft.com/office/word/2010/wordprocessingCanvas" xmlns:cx="http://schemas.microsoft.com/office/drawing/2014/chartex" xmlns:cx1="http://schemas.microsoft.com/office/drawing/2015/9/8/chartex" xmlns:cx2="http://schemas.microsoft.com/office/drawing/2015/10/21/chartex" xmlns:cx3="http://schemas.microsoft.com/office/drawing/2016/5/9/chartex" xmlns:cx4="http://schemas.microsoft.com/office/drawing/2016/5/10/chartex" xmlns:cx5="http://schemas.microsoft.com/office/drawing/2016/5/11/chartex" xmlns:cx6="http://schemas.microsoft.com/office/drawing/2016/5/12/chartex" xmlns:cx7="http://schemas.microsoft.com/office/drawing/2016/5/13/chartex" xmlns:cx8="http://schemas.microsoft.com/office/drawing/2016/5/14/chartex" xmlns:mc="http://schemas.openxmlformats.org/markup-compatibility/2006" xmlns:aink="http://schemas.microsoft.com/office/drawing/2016/ink" xmlns:am3d="http://schemas.microsoft.com/office/drawing/2017/model3d" xmlns:o="urn:schemas-microsoft-com:office:office" xmlns:oel="http://schemas.microsoft.com/office/2019/extlst" xmlns:r="http://schemas.openxmlformats.org/officeDocument/2006/relationships" xmlns:m="http://schemas.openxmlformats.org/officeDocument/2006/math" xmlns:v="urn:schemas-microsoft-com:vml" xmlns:wp14="http://schemas.microsoft.com/office/word/2010/wordprocessingDrawing" xmlns:wp="http://schemas.openxmlformats.org/drawingml/2006/wordprocessingDrawing" xmlns:w10="urn:schemas-microsoft-com:office:word" xmlns:w="http://schemas.openxmlformats.org/wordprocessingml/2006/main" xmlns:w14="http://schemas.microsoft.com/office/word/2010/wordml" xmlns:w15="http://schemas.microsoft.com/office/word/2012/wordml" xmlns:w16cex="http://schemas.microsoft.com/office/word/2018/wordml/cex" xmlns:w16cid="http://schemas.microsoft.com/office/word/2016/wordml/cid" xmlns:w16="http://schemas.microsoft.com/office/word/2018/wordml" xmlns:w16du="http://schemas.microsoft.com/office/word/2023/wordml/word16du" xmlns:w16sdtdh="http://schemas.microsoft.com/office/word/2020/wordml/sdtdatahash" xmlns:w16sdtfl="http://schemas.microsoft.com/office/word/2024/wordml/sdtformatlock" xmlns:w16se="http://schemas.microsoft.com/office/word/2015/wordml/symex" xmlns:wpg="http://schemas.microsoft.com/office/word/2010/wordprocessingGroup" xmlns:wpi="http://schemas.microsoft.com/office/word/2010/wordprocessingInk" xmlns:wne="http://schemas.microsoft.com/office/word/2006/wordml" xmlns:wps="http://schemas.microsoft.com/office/word/2010/wordprocessingShape" mc:Ignorable="w14 w15 w16se w16cid w16 w16cex w16sdtdh w16sdtfl w16du wp14">
+<w:hdr xmlns:wpc="http://schemas.microsoft.com/office/word/2010/wordprocessingCanvas" xmlns:cx="http://schemas.microsoft.com/office/drawing/2014/chartex" xmlns:cx1="http://schemas.microsoft.com/office/drawing/2015/9/8/chartex" xmlns:cx2="http://schemas.microsoft.com/office/drawing/2015/10/21/chartex" xmlns:cx3="http://schemas.microsoft.com/office/drawing/2016/5/9/chartex" xmlns:cx4="http://schemas.microsoft.com/office/drawing/2016/5/10/chartex" xmlns:cx5="http://schemas.microsoft.com/office/drawing/2016/5/11/chartex" xmlns:cx6="http://schemas.microsoft.com/office/drawing/2016/5/12/chartex" xmlns:cx7="http://schemas.microsoft.com/office/drawing/2016/5/13/chartex" xmlns:cx8="http://schemas.microsoft.com/office/drawing/2016/5/14/chartex" xmlns:mc="http://schemas.openxmlformats.org/markup-compatibility/2006" xmlns:aink="http://schemas.microsoft.com/office/drawing/2016/ink" xmlns:am3d="http://schemas.microsoft.com/office/drawing/2017/model3d" xmlns:o="urn:schemas-microsoft-com:office:office" xmlns:oel="http://schemas.microsoft.com/office/2019/extlst" xmlns:r="http://schemas.openxmlformats.org/officeDocument/2006/relationships" xmlns:m="http://schemas.openxmlformats.org/officeDocument/2006/math" xmlns:v="urn:schemas-microsoft-com:vml" xmlns:wp14="http://schemas.microsoft.com/office/word/2010/wordprocessingDrawing" xmlns:wp="http://schemas.openxmlformats.org/drawingml/2006/wordprocessingDrawing" xmlns:w10="urn:schemas-microsoft-com:office:word" xmlns:w="http://schemas.openxmlformats.org/wordprocessingml/2006/main" xmlns:w14="http://schemas.microsoft.com/office/word/2010/wordml" xmlns:w15="http://schemas.microsoft.com/office/word/2012/wordml" xmlns:w16cex="http://schemas.microsoft.com/office/word/2018/wordml/cex" xmlns:w16cid="http://schemas.microsoft.com/office/word/2016/wordml/cid" xmlns:w16="http://schemas.microsoft.com/office/word/2018/wordml" xmlns:w16du="http://schemas.microsoft.com/office/word/2023/wordml/word16du" xmlns:w16sdtdh="http://schemas.microsoft.com/office/word/2020/wordml/sdtdatahash" xmlns:w16se="http://schemas.microsoft.com/office/word/2015/wordml/symex" xmlns:wpg="http://schemas.microsoft.com/office/word/2010/wordprocessingGroup" xmlns:wpi="http://schemas.microsoft.com/office/word/2010/wordprocessingInk" xmlns:wne="http://schemas.microsoft.com/office/word/2006/wordml" xmlns:wps="http://schemas.microsoft.com/office/word/2010/wordprocessingShape" mc:Ignorable="w14 w15 w16se w16cid w16 w16cex w16sdtdh wp14">
   <w:p>
     <w:pPr>
       <w:pStyle w:val="HeaderLeft"/>
@@ -10381,7 +10608,7 @@
 </file>
 
 <file path=word/numbering.xml><?xml version="1.0" encoding="utf-8"?>
-<w:numbering xmlns:wpc="http://schemas.microsoft.com/office/word/2010/wordprocessingCanvas" xmlns:cx="http://schemas.microsoft.com/office/drawing/2014/chartex" xmlns:cx1="http://schemas.microsoft.com/office/drawing/2015/9/8/chartex" xmlns:cx2="http://schemas.microsoft.com/office/drawing/2015/10/21/chartex" xmlns:cx3="http://schemas.microsoft.com/office/drawing/2016/5/9/chartex" xmlns:cx4="http://schemas.microsoft.com/office/drawing/2016/5/10/chartex" xmlns:cx5="http://schemas.microsoft.com/office/drawing/2016/5/11/chartex" xmlns:cx6="http://schemas.microsoft.com/office/drawing/2016/5/12/chartex" xmlns:cx7="http://schemas.microsoft.com/office/drawing/2016/5/13/chartex" xmlns:cx8="http://schemas.microsoft.com/office/drawing/2016/5/14/chartex" xmlns:mc="http://schemas.openxmlformats.org/markup-compatibility/2006" xmlns:aink="http://schemas.microsoft.com/office/drawing/2016/ink" xmlns:am3d="http://schemas.microsoft.com/office/drawing/2017/model3d" xmlns:o="urn:schemas-microsoft-com:office:office" xmlns:oel="http://schemas.microsoft.com/office/2019/extlst" xmlns:r="http://schemas.openxmlformats.org/officeDocument/2006/relationships" xmlns:m="http://schemas.openxmlformats.org/officeDocument/2006/math" xmlns:v="urn:schemas-microsoft-com:vml" xmlns:wp14="http://schemas.microsoft.com/office/word/2010/wordprocessingDrawing" xmlns:wp="http://schemas.openxmlformats.org/drawingml/2006/wordprocessingDrawing" xmlns:w10="urn:schemas-microsoft-com:office:word" xmlns:w="http://schemas.openxmlformats.org/wordprocessingml/2006/main" xmlns:w14="http://schemas.microsoft.com/office/word/2010/wordml" xmlns:w15="http://schemas.microsoft.com/office/word/2012/wordml" xmlns:w16cex="http://schemas.microsoft.com/office/word/2018/wordml/cex" xmlns:w16cid="http://schemas.microsoft.com/office/word/2016/wordml/cid" xmlns:w16="http://schemas.microsoft.com/office/word/2018/wordml" xmlns:w16du="http://schemas.microsoft.com/office/word/2023/wordml/word16du" xmlns:w16sdtdh="http://schemas.microsoft.com/office/word/2020/wordml/sdtdatahash" xmlns:w16sdtfl="http://schemas.microsoft.com/office/word/2024/wordml/sdtformatlock" xmlns:w16se="http://schemas.microsoft.com/office/word/2015/wordml/symex" xmlns:wpg="http://schemas.microsoft.com/office/word/2010/wordprocessingGroup" xmlns:wpi="http://schemas.microsoft.com/office/word/2010/wordprocessingInk" xmlns:wne="http://schemas.microsoft.com/office/word/2006/wordml" xmlns:wps="http://schemas.microsoft.com/office/word/2010/wordprocessingShape" mc:Ignorable="w14 w15 w16se w16cid w16 w16cex w16sdtdh w16sdtfl w16du wp14">
+<w:numbering xmlns:wpc="http://schemas.microsoft.com/office/word/2010/wordprocessingCanvas" xmlns:cx="http://schemas.microsoft.com/office/drawing/2014/chartex" xmlns:cx1="http://schemas.microsoft.com/office/drawing/2015/9/8/chartex" xmlns:cx2="http://schemas.microsoft.com/office/drawing/2015/10/21/chartex" xmlns:cx3="http://schemas.microsoft.com/office/drawing/2016/5/9/chartex" xmlns:cx4="http://schemas.microsoft.com/office/drawing/2016/5/10/chartex" xmlns:cx5="http://schemas.microsoft.com/office/drawing/2016/5/11/chartex" xmlns:cx6="http://schemas.microsoft.com/office/drawing/2016/5/12/chartex" xmlns:cx7="http://schemas.microsoft.com/office/drawing/2016/5/13/chartex" xmlns:cx8="http://schemas.microsoft.com/office/drawing/2016/5/14/chartex" xmlns:mc="http://schemas.openxmlformats.org/markup-compatibility/2006" xmlns:aink="http://schemas.microsoft.com/office/drawing/2016/ink" xmlns:am3d="http://schemas.microsoft.com/office/drawing/2017/model3d" xmlns:o="urn:schemas-microsoft-com:office:office" xmlns:oel="http://schemas.microsoft.com/office/2019/extlst" xmlns:r="http://schemas.openxmlformats.org/officeDocument/2006/relationships" xmlns:m="http://schemas.openxmlformats.org/officeDocument/2006/math" xmlns:v="urn:schemas-microsoft-com:vml" xmlns:wp14="http://schemas.microsoft.com/office/word/2010/wordprocessingDrawing" xmlns:wp="http://schemas.openxmlformats.org/drawingml/2006/wordprocessingDrawing" xmlns:w10="urn:schemas-microsoft-com:office:word" xmlns:w="http://schemas.openxmlformats.org/wordprocessingml/2006/main" xmlns:w14="http://schemas.microsoft.com/office/word/2010/wordml" xmlns:w15="http://schemas.microsoft.com/office/word/2012/wordml" xmlns:w16cex="http://schemas.microsoft.com/office/word/2018/wordml/cex" xmlns:w16cid="http://schemas.microsoft.com/office/word/2016/wordml/cid" xmlns:w16="http://schemas.microsoft.com/office/word/2018/wordml" xmlns:w16du="http://schemas.microsoft.com/office/word/2023/wordml/word16du" xmlns:w16sdtdh="http://schemas.microsoft.com/office/word/2020/wordml/sdtdatahash" xmlns:w16se="http://schemas.microsoft.com/office/word/2015/wordml/symex" xmlns:wpg="http://schemas.microsoft.com/office/word/2010/wordprocessingGroup" xmlns:wpi="http://schemas.microsoft.com/office/word/2010/wordprocessingInk" xmlns:wne="http://schemas.microsoft.com/office/word/2006/wordml" xmlns:wps="http://schemas.microsoft.com/office/word/2010/wordprocessingShape" mc:Ignorable="w14 w15 w16se w16cid w16 w16cex w16sdtdh wp14">
   <w:abstractNum w:abstractNumId="0" w15:restartNumberingAfterBreak="0">
     <w:nsid w:val="00684D33"/>
     <w:multiLevelType w:val="hybridMultilevel"/>
@@ -10704,6 +10931,184 @@
     </w:lvl>
   </w:abstractNum>
   <w:abstractNum w:abstractNumId="3" w15:restartNumberingAfterBreak="0">
+    <w:nsid w:val="0F2374ED"/>
+    <w:multiLevelType w:val="hybridMultilevel"/>
+    <w:tmpl w:val="2A66DF48"/>
+    <w:lvl w:ilvl="0" w:tplc="FFFFFFFF">
+      <w:start w:val="1"/>
+      <w:numFmt w:val="decimal"/>
+      <w:lvlText w:val="(%1)"/>
+      <w:lvlJc w:val="left"/>
+      <w:pPr>
+        <w:ind w:left="3240" w:hanging="360"/>
+      </w:pPr>
+      <w:rPr>
+        <w:rFonts w:hint="default"/>
+      </w:rPr>
+    </w:lvl>
+    <w:lvl w:ilvl="1" w:tplc="FFFFFFFF" w:tentative="1">
+      <w:start w:val="1"/>
+      <w:numFmt w:val="lowerLetter"/>
+      <w:lvlText w:val="%2."/>
+      <w:lvlJc w:val="left"/>
+      <w:pPr>
+        <w:ind w:left="3960" w:hanging="360"/>
+      </w:pPr>
+    </w:lvl>
+    <w:lvl w:ilvl="2" w:tplc="FFFFFFFF" w:tentative="1">
+      <w:start w:val="1"/>
+      <w:numFmt w:val="lowerRoman"/>
+      <w:lvlText w:val="%3."/>
+      <w:lvlJc w:val="right"/>
+      <w:pPr>
+        <w:ind w:left="4680" w:hanging="180"/>
+      </w:pPr>
+    </w:lvl>
+    <w:lvl w:ilvl="3" w:tplc="FFFFFFFF" w:tentative="1">
+      <w:start w:val="1"/>
+      <w:numFmt w:val="decimal"/>
+      <w:lvlText w:val="%4."/>
+      <w:lvlJc w:val="left"/>
+      <w:pPr>
+        <w:ind w:left="5400" w:hanging="360"/>
+      </w:pPr>
+    </w:lvl>
+    <w:lvl w:ilvl="4" w:tplc="FFFFFFFF" w:tentative="1">
+      <w:start w:val="1"/>
+      <w:numFmt w:val="lowerLetter"/>
+      <w:lvlText w:val="%5."/>
+      <w:lvlJc w:val="left"/>
+      <w:pPr>
+        <w:ind w:left="6120" w:hanging="360"/>
+      </w:pPr>
+    </w:lvl>
+    <w:lvl w:ilvl="5" w:tplc="FFFFFFFF" w:tentative="1">
+      <w:start w:val="1"/>
+      <w:numFmt w:val="lowerRoman"/>
+      <w:lvlText w:val="%6."/>
+      <w:lvlJc w:val="right"/>
+      <w:pPr>
+        <w:ind w:left="6840" w:hanging="180"/>
+      </w:pPr>
+    </w:lvl>
+    <w:lvl w:ilvl="6" w:tplc="FFFFFFFF" w:tentative="1">
+      <w:start w:val="1"/>
+      <w:numFmt w:val="decimal"/>
+      <w:lvlText w:val="%7."/>
+      <w:lvlJc w:val="left"/>
+      <w:pPr>
+        <w:ind w:left="7560" w:hanging="360"/>
+      </w:pPr>
+    </w:lvl>
+    <w:lvl w:ilvl="7" w:tplc="FFFFFFFF" w:tentative="1">
+      <w:start w:val="1"/>
+      <w:numFmt w:val="lowerLetter"/>
+      <w:lvlText w:val="%8."/>
+      <w:lvlJc w:val="left"/>
+      <w:pPr>
+        <w:ind w:left="8280" w:hanging="360"/>
+      </w:pPr>
+    </w:lvl>
+    <w:lvl w:ilvl="8" w:tplc="FFFFFFFF" w:tentative="1">
+      <w:start w:val="1"/>
+      <w:numFmt w:val="lowerRoman"/>
+      <w:lvlText w:val="%9."/>
+      <w:lvlJc w:val="right"/>
+      <w:pPr>
+        <w:ind w:left="9000" w:hanging="180"/>
+      </w:pPr>
+    </w:lvl>
+  </w:abstractNum>
+  <w:abstractNum w:abstractNumId="4" w15:restartNumberingAfterBreak="0">
+    <w:nsid w:val="0FA00E65"/>
+    <w:multiLevelType w:val="hybridMultilevel"/>
+    <w:tmpl w:val="24289FC2"/>
+    <w:lvl w:ilvl="0" w:tplc="FFFFFFFF">
+      <w:start w:val="1"/>
+      <w:numFmt w:val="decimal"/>
+      <w:lvlText w:val="(%1)"/>
+      <w:lvlJc w:val="left"/>
+      <w:pPr>
+        <w:ind w:left="3240" w:hanging="360"/>
+      </w:pPr>
+      <w:rPr>
+        <w:rFonts w:hint="default"/>
+      </w:rPr>
+    </w:lvl>
+    <w:lvl w:ilvl="1" w:tplc="FFFFFFFF" w:tentative="1">
+      <w:start w:val="1"/>
+      <w:numFmt w:val="lowerLetter"/>
+      <w:lvlText w:val="%2."/>
+      <w:lvlJc w:val="left"/>
+      <w:pPr>
+        <w:ind w:left="3960" w:hanging="360"/>
+      </w:pPr>
+    </w:lvl>
+    <w:lvl w:ilvl="2" w:tplc="FFFFFFFF" w:tentative="1">
+      <w:start w:val="1"/>
+      <w:numFmt w:val="lowerRoman"/>
+      <w:lvlText w:val="%3."/>
+      <w:lvlJc w:val="right"/>
+      <w:pPr>
+        <w:ind w:left="4680" w:hanging="180"/>
+      </w:pPr>
+    </w:lvl>
+    <w:lvl w:ilvl="3" w:tplc="FFFFFFFF" w:tentative="1">
+      <w:start w:val="1"/>
+      <w:numFmt w:val="decimal"/>
+      <w:lvlText w:val="%4."/>
+      <w:lvlJc w:val="left"/>
+      <w:pPr>
+        <w:ind w:left="5400" w:hanging="360"/>
+      </w:pPr>
+    </w:lvl>
+    <w:lvl w:ilvl="4" w:tplc="FFFFFFFF" w:tentative="1">
+      <w:start w:val="1"/>
+      <w:numFmt w:val="lowerLetter"/>
+      <w:lvlText w:val="%5."/>
+      <w:lvlJc w:val="left"/>
+      <w:pPr>
+        <w:ind w:left="6120" w:hanging="360"/>
+      </w:pPr>
+    </w:lvl>
+    <w:lvl w:ilvl="5" w:tplc="FFFFFFFF" w:tentative="1">
+      <w:start w:val="1"/>
+      <w:numFmt w:val="lowerRoman"/>
+      <w:lvlText w:val="%6."/>
+      <w:lvlJc w:val="right"/>
+      <w:pPr>
+        <w:ind w:left="6840" w:hanging="180"/>
+      </w:pPr>
+    </w:lvl>
+    <w:lvl w:ilvl="6" w:tplc="FFFFFFFF" w:tentative="1">
+      <w:start w:val="1"/>
+      <w:numFmt w:val="decimal"/>
+      <w:lvlText w:val="%7."/>
+      <w:lvlJc w:val="left"/>
+      <w:pPr>
+        <w:ind w:left="7560" w:hanging="360"/>
+      </w:pPr>
+    </w:lvl>
+    <w:lvl w:ilvl="7" w:tplc="FFFFFFFF" w:tentative="1">
+      <w:start w:val="1"/>
+      <w:numFmt w:val="lowerLetter"/>
+      <w:lvlText w:val="%8."/>
+      <w:lvlJc w:val="left"/>
+      <w:pPr>
+        <w:ind w:left="8280" w:hanging="360"/>
+      </w:pPr>
+    </w:lvl>
+    <w:lvl w:ilvl="8" w:tplc="FFFFFFFF" w:tentative="1">
+      <w:start w:val="1"/>
+      <w:numFmt w:val="lowerRoman"/>
+      <w:lvlText w:val="%9."/>
+      <w:lvlJc w:val="right"/>
+      <w:pPr>
+        <w:ind w:left="9000" w:hanging="180"/>
+      </w:pPr>
+    </w:lvl>
+  </w:abstractNum>
+  <w:abstractNum w:abstractNumId="5" w15:restartNumberingAfterBreak="0">
     <w:nsid w:val="1E474B37"/>
     <w:multiLevelType w:val="multilevel"/>
     <w:tmpl w:val="82A4414C"/>
@@ -10831,7 +11236,7 @@
       </w:pPr>
     </w:lvl>
   </w:abstractNum>
-  <w:abstractNum w:abstractNumId="4" w15:restartNumberingAfterBreak="0">
+  <w:abstractNum w:abstractNumId="6" w15:restartNumberingAfterBreak="0">
     <w:nsid w:val="265D71EC"/>
     <w:multiLevelType w:val="hybridMultilevel"/>
     <w:tmpl w:val="1542F702"/>
@@ -10920,7 +11325,7 @@
       </w:pPr>
     </w:lvl>
   </w:abstractNum>
-  <w:abstractNum w:abstractNumId="5" w15:restartNumberingAfterBreak="0">
+  <w:abstractNum w:abstractNumId="7" w15:restartNumberingAfterBreak="0">
     <w:nsid w:val="3013760F"/>
     <w:multiLevelType w:val="hybridMultilevel"/>
     <w:tmpl w:val="1542F702"/>
@@ -11009,7 +11414,7 @@
       </w:pPr>
     </w:lvl>
   </w:abstractNum>
-  <w:abstractNum w:abstractNumId="6" w15:restartNumberingAfterBreak="0">
+  <w:abstractNum w:abstractNumId="8" w15:restartNumberingAfterBreak="0">
     <w:nsid w:val="3373083F"/>
     <w:multiLevelType w:val="hybridMultilevel"/>
     <w:tmpl w:val="269A5AAE"/>
@@ -11122,7 +11527,7 @@
       </w:rPr>
     </w:lvl>
   </w:abstractNum>
-  <w:abstractNum w:abstractNumId="7" w15:restartNumberingAfterBreak="0">
+  <w:abstractNum w:abstractNumId="9" w15:restartNumberingAfterBreak="0">
     <w:nsid w:val="3AFA38A2"/>
     <w:multiLevelType w:val="hybridMultilevel"/>
     <w:tmpl w:val="795AF090"/>
@@ -11211,7 +11616,7 @@
       </w:pPr>
     </w:lvl>
   </w:abstractNum>
-  <w:abstractNum w:abstractNumId="8" w15:restartNumberingAfterBreak="0">
+  <w:abstractNum w:abstractNumId="10" w15:restartNumberingAfterBreak="0">
     <w:nsid w:val="3B98048D"/>
     <w:multiLevelType w:val="hybridMultilevel"/>
     <w:tmpl w:val="D0B2F8B2"/>
@@ -11300,7 +11705,7 @@
       </w:pPr>
     </w:lvl>
   </w:abstractNum>
-  <w:abstractNum w:abstractNumId="9" w15:restartNumberingAfterBreak="0">
+  <w:abstractNum w:abstractNumId="11" w15:restartNumberingAfterBreak="0">
     <w:nsid w:val="3DCF7F3B"/>
     <w:multiLevelType w:val="hybridMultilevel"/>
     <w:tmpl w:val="2FD69C98"/>
@@ -11389,7 +11794,274 @@
       </w:pPr>
     </w:lvl>
   </w:abstractNum>
-  <w:abstractNum w:abstractNumId="10" w15:restartNumberingAfterBreak="0">
+  <w:abstractNum w:abstractNumId="12" w15:restartNumberingAfterBreak="0">
+    <w:nsid w:val="49B20225"/>
+    <w:multiLevelType w:val="hybridMultilevel"/>
+    <w:tmpl w:val="2A66DF48"/>
+    <w:lvl w:ilvl="0" w:tplc="37FAB952">
+      <w:start w:val="1"/>
+      <w:numFmt w:val="decimal"/>
+      <w:lvlText w:val="(%1)"/>
+      <w:lvlJc w:val="left"/>
+      <w:pPr>
+        <w:ind w:left="3240" w:hanging="360"/>
+      </w:pPr>
+      <w:rPr>
+        <w:rFonts w:hint="default"/>
+      </w:rPr>
+    </w:lvl>
+    <w:lvl w:ilvl="1" w:tplc="04090019" w:tentative="1">
+      <w:start w:val="1"/>
+      <w:numFmt w:val="lowerLetter"/>
+      <w:lvlText w:val="%2."/>
+      <w:lvlJc w:val="left"/>
+      <w:pPr>
+        <w:ind w:left="3960" w:hanging="360"/>
+      </w:pPr>
+    </w:lvl>
+    <w:lvl w:ilvl="2" w:tplc="0409001B" w:tentative="1">
+      <w:start w:val="1"/>
+      <w:numFmt w:val="lowerRoman"/>
+      <w:lvlText w:val="%3."/>
+      <w:lvlJc w:val="right"/>
+      <w:pPr>
+        <w:ind w:left="4680" w:hanging="180"/>
+      </w:pPr>
+    </w:lvl>
+    <w:lvl w:ilvl="3" w:tplc="0409000F" w:tentative="1">
+      <w:start w:val="1"/>
+      <w:numFmt w:val="decimal"/>
+      <w:lvlText w:val="%4."/>
+      <w:lvlJc w:val="left"/>
+      <w:pPr>
+        <w:ind w:left="5400" w:hanging="360"/>
+      </w:pPr>
+    </w:lvl>
+    <w:lvl w:ilvl="4" w:tplc="04090019" w:tentative="1">
+      <w:start w:val="1"/>
+      <w:numFmt w:val="lowerLetter"/>
+      <w:lvlText w:val="%5."/>
+      <w:lvlJc w:val="left"/>
+      <w:pPr>
+        <w:ind w:left="6120" w:hanging="360"/>
+      </w:pPr>
+    </w:lvl>
+    <w:lvl w:ilvl="5" w:tplc="0409001B" w:tentative="1">
+      <w:start w:val="1"/>
+      <w:numFmt w:val="lowerRoman"/>
+      <w:lvlText w:val="%6."/>
+      <w:lvlJc w:val="right"/>
+      <w:pPr>
+        <w:ind w:left="6840" w:hanging="180"/>
+      </w:pPr>
+    </w:lvl>
+    <w:lvl w:ilvl="6" w:tplc="0409000F" w:tentative="1">
+      <w:start w:val="1"/>
+      <w:numFmt w:val="decimal"/>
+      <w:lvlText w:val="%7."/>
+      <w:lvlJc w:val="left"/>
+      <w:pPr>
+        <w:ind w:left="7560" w:hanging="360"/>
+      </w:pPr>
+    </w:lvl>
+    <w:lvl w:ilvl="7" w:tplc="04090019" w:tentative="1">
+      <w:start w:val="1"/>
+      <w:numFmt w:val="lowerLetter"/>
+      <w:lvlText w:val="%8."/>
+      <w:lvlJc w:val="left"/>
+      <w:pPr>
+        <w:ind w:left="8280" w:hanging="360"/>
+      </w:pPr>
+    </w:lvl>
+    <w:lvl w:ilvl="8" w:tplc="0409001B" w:tentative="1">
+      <w:start w:val="1"/>
+      <w:numFmt w:val="lowerRoman"/>
+      <w:lvlText w:val="%9."/>
+      <w:lvlJc w:val="right"/>
+      <w:pPr>
+        <w:ind w:left="9000" w:hanging="180"/>
+      </w:pPr>
+    </w:lvl>
+  </w:abstractNum>
+  <w:abstractNum w:abstractNumId="13" w15:restartNumberingAfterBreak="0">
+    <w:nsid w:val="526123CA"/>
+    <w:multiLevelType w:val="hybridMultilevel"/>
+    <w:tmpl w:val="24289FC2"/>
+    <w:lvl w:ilvl="0" w:tplc="3F7E2782">
+      <w:start w:val="1"/>
+      <w:numFmt w:val="decimal"/>
+      <w:lvlText w:val="(%1)"/>
+      <w:lvlJc w:val="left"/>
+      <w:pPr>
+        <w:ind w:left="3240" w:hanging="360"/>
+      </w:pPr>
+      <w:rPr>
+        <w:rFonts w:hint="default"/>
+      </w:rPr>
+    </w:lvl>
+    <w:lvl w:ilvl="1" w:tplc="04090019" w:tentative="1">
+      <w:start w:val="1"/>
+      <w:numFmt w:val="lowerLetter"/>
+      <w:lvlText w:val="%2."/>
+      <w:lvlJc w:val="left"/>
+      <w:pPr>
+        <w:ind w:left="3960" w:hanging="360"/>
+      </w:pPr>
+    </w:lvl>
+    <w:lvl w:ilvl="2" w:tplc="0409001B" w:tentative="1">
+      <w:start w:val="1"/>
+      <w:numFmt w:val="lowerRoman"/>
+      <w:lvlText w:val="%3."/>
+      <w:lvlJc w:val="right"/>
+      <w:pPr>
+        <w:ind w:left="4680" w:hanging="180"/>
+      </w:pPr>
+    </w:lvl>
+    <w:lvl w:ilvl="3" w:tplc="0409000F" w:tentative="1">
+      <w:start w:val="1"/>
+      <w:numFmt w:val="decimal"/>
+      <w:lvlText w:val="%4."/>
+      <w:lvlJc w:val="left"/>
+      <w:pPr>
+        <w:ind w:left="5400" w:hanging="360"/>
+      </w:pPr>
+    </w:lvl>
+    <w:lvl w:ilvl="4" w:tplc="04090019" w:tentative="1">
+      <w:start w:val="1"/>
+      <w:numFmt w:val="lowerLetter"/>
+      <w:lvlText w:val="%5."/>
+      <w:lvlJc w:val="left"/>
+      <w:pPr>
+        <w:ind w:left="6120" w:hanging="360"/>
+      </w:pPr>
+    </w:lvl>
+    <w:lvl w:ilvl="5" w:tplc="0409001B" w:tentative="1">
+      <w:start w:val="1"/>
+      <w:numFmt w:val="lowerRoman"/>
+      <w:lvlText w:val="%6."/>
+      <w:lvlJc w:val="right"/>
+      <w:pPr>
+        <w:ind w:left="6840" w:hanging="180"/>
+      </w:pPr>
+    </w:lvl>
+    <w:lvl w:ilvl="6" w:tplc="0409000F" w:tentative="1">
+      <w:start w:val="1"/>
+      <w:numFmt w:val="decimal"/>
+      <w:lvlText w:val="%7."/>
+      <w:lvlJc w:val="left"/>
+      <w:pPr>
+        <w:ind w:left="7560" w:hanging="360"/>
+      </w:pPr>
+    </w:lvl>
+    <w:lvl w:ilvl="7" w:tplc="04090019" w:tentative="1">
+      <w:start w:val="1"/>
+      <w:numFmt w:val="lowerLetter"/>
+      <w:lvlText w:val="%8."/>
+      <w:lvlJc w:val="left"/>
+      <w:pPr>
+        <w:ind w:left="8280" w:hanging="360"/>
+      </w:pPr>
+    </w:lvl>
+    <w:lvl w:ilvl="8" w:tplc="0409001B" w:tentative="1">
+      <w:start w:val="1"/>
+      <w:numFmt w:val="lowerRoman"/>
+      <w:lvlText w:val="%9."/>
+      <w:lvlJc w:val="right"/>
+      <w:pPr>
+        <w:ind w:left="9000" w:hanging="180"/>
+      </w:pPr>
+    </w:lvl>
+  </w:abstractNum>
+  <w:abstractNum w:abstractNumId="14" w15:restartNumberingAfterBreak="0">
+    <w:nsid w:val="534F3C51"/>
+    <w:multiLevelType w:val="hybridMultilevel"/>
+    <w:tmpl w:val="2A66DF48"/>
+    <w:lvl w:ilvl="0" w:tplc="FFFFFFFF">
+      <w:start w:val="1"/>
+      <w:numFmt w:val="decimal"/>
+      <w:lvlText w:val="(%1)"/>
+      <w:lvlJc w:val="left"/>
+      <w:pPr>
+        <w:ind w:left="3240" w:hanging="360"/>
+      </w:pPr>
+      <w:rPr>
+        <w:rFonts w:hint="default"/>
+      </w:rPr>
+    </w:lvl>
+    <w:lvl w:ilvl="1" w:tplc="FFFFFFFF" w:tentative="1">
+      <w:start w:val="1"/>
+      <w:numFmt w:val="lowerLetter"/>
+      <w:lvlText w:val="%2."/>
+      <w:lvlJc w:val="left"/>
+      <w:pPr>
+        <w:ind w:left="3960" w:hanging="360"/>
+      </w:pPr>
+    </w:lvl>
+    <w:lvl w:ilvl="2" w:tplc="FFFFFFFF" w:tentative="1">
+      <w:start w:val="1"/>
+      <w:numFmt w:val="lowerRoman"/>
+      <w:lvlText w:val="%3."/>
+      <w:lvlJc w:val="right"/>
+      <w:pPr>
+        <w:ind w:left="4680" w:hanging="180"/>
+      </w:pPr>
+    </w:lvl>
+    <w:lvl w:ilvl="3" w:tplc="FFFFFFFF" w:tentative="1">
+      <w:start w:val="1"/>
+      <w:numFmt w:val="decimal"/>
+      <w:lvlText w:val="%4."/>
+      <w:lvlJc w:val="left"/>
+      <w:pPr>
+        <w:ind w:left="5400" w:hanging="360"/>
+      </w:pPr>
+    </w:lvl>
+    <w:lvl w:ilvl="4" w:tplc="FFFFFFFF" w:tentative="1">
+      <w:start w:val="1"/>
+      <w:numFmt w:val="lowerLetter"/>
+      <w:lvlText w:val="%5."/>
+      <w:lvlJc w:val="left"/>
+      <w:pPr>
+        <w:ind w:left="6120" w:hanging="360"/>
+      </w:pPr>
+    </w:lvl>
+    <w:lvl w:ilvl="5" w:tplc="FFFFFFFF" w:tentative="1">
+      <w:start w:val="1"/>
+      <w:numFmt w:val="lowerRoman"/>
+      <w:lvlText w:val="%6."/>
+      <w:lvlJc w:val="right"/>
+      <w:pPr>
+        <w:ind w:left="6840" w:hanging="180"/>
+      </w:pPr>
+    </w:lvl>
+    <w:lvl w:ilvl="6" w:tplc="FFFFFFFF" w:tentative="1">
+      <w:start w:val="1"/>
+      <w:numFmt w:val="decimal"/>
+      <w:lvlText w:val="%7."/>
+      <w:lvlJc w:val="left"/>
+      <w:pPr>
+        <w:ind w:left="7560" w:hanging="360"/>
+      </w:pPr>
+    </w:lvl>
+    <w:lvl w:ilvl="7" w:tplc="FFFFFFFF" w:tentative="1">
+      <w:start w:val="1"/>
+      <w:numFmt w:val="lowerLetter"/>
+      <w:lvlText w:val="%8."/>
+      <w:lvlJc w:val="left"/>
+      <w:pPr>
+        <w:ind w:left="8280" w:hanging="360"/>
+      </w:pPr>
+    </w:lvl>
+    <w:lvl w:ilvl="8" w:tplc="FFFFFFFF" w:tentative="1">
+      <w:start w:val="1"/>
+      <w:numFmt w:val="lowerRoman"/>
+      <w:lvlText w:val="%9."/>
+      <w:lvlJc w:val="right"/>
+      <w:pPr>
+        <w:ind w:left="9000" w:hanging="180"/>
+      </w:pPr>
+    </w:lvl>
+  </w:abstractNum>
+  <w:abstractNum w:abstractNumId="15" w15:restartNumberingAfterBreak="0">
     <w:nsid w:val="638B11CE"/>
     <w:multiLevelType w:val="hybridMultilevel"/>
     <w:tmpl w:val="1542F702"/>
@@ -11478,7 +12150,96 @@
       </w:pPr>
     </w:lvl>
   </w:abstractNum>
-  <w:abstractNum w:abstractNumId="11" w15:restartNumberingAfterBreak="0">
+  <w:abstractNum w:abstractNumId="16" w15:restartNumberingAfterBreak="0">
+    <w:nsid w:val="69941C17"/>
+    <w:multiLevelType w:val="hybridMultilevel"/>
+    <w:tmpl w:val="D8C69C4A"/>
+    <w:lvl w:ilvl="0" w:tplc="52E80890">
+      <w:start w:val="1"/>
+      <w:numFmt w:val="decimal"/>
+      <w:lvlText w:val="(%1)"/>
+      <w:lvlJc w:val="left"/>
+      <w:pPr>
+        <w:ind w:left="3240" w:hanging="360"/>
+      </w:pPr>
+      <w:rPr>
+        <w:rFonts w:hint="default"/>
+      </w:rPr>
+    </w:lvl>
+    <w:lvl w:ilvl="1" w:tplc="04090019" w:tentative="1">
+      <w:start w:val="1"/>
+      <w:numFmt w:val="lowerLetter"/>
+      <w:lvlText w:val="%2."/>
+      <w:lvlJc w:val="left"/>
+      <w:pPr>
+        <w:ind w:left="3960" w:hanging="360"/>
+      </w:pPr>
+    </w:lvl>
+    <w:lvl w:ilvl="2" w:tplc="0409001B" w:tentative="1">
+      <w:start w:val="1"/>
+      <w:numFmt w:val="lowerRoman"/>
+      <w:lvlText w:val="%3."/>
+      <w:lvlJc w:val="right"/>
+      <w:pPr>
+        <w:ind w:left="4680" w:hanging="180"/>
+      </w:pPr>
+    </w:lvl>
+    <w:lvl w:ilvl="3" w:tplc="0409000F" w:tentative="1">
+      <w:start w:val="1"/>
+      <w:numFmt w:val="decimal"/>
+      <w:lvlText w:val="%4."/>
+      <w:lvlJc w:val="left"/>
+      <w:pPr>
+        <w:ind w:left="5400" w:hanging="360"/>
+      </w:pPr>
+    </w:lvl>
+    <w:lvl w:ilvl="4" w:tplc="04090019" w:tentative="1">
+      <w:start w:val="1"/>
+      <w:numFmt w:val="lowerLetter"/>
+      <w:lvlText w:val="%5."/>
+      <w:lvlJc w:val="left"/>
+      <w:pPr>
+        <w:ind w:left="6120" w:hanging="360"/>
+      </w:pPr>
+    </w:lvl>
+    <w:lvl w:ilvl="5" w:tplc="0409001B" w:tentative="1">
+      <w:start w:val="1"/>
+      <w:numFmt w:val="lowerRoman"/>
+      <w:lvlText w:val="%6."/>
+      <w:lvlJc w:val="right"/>
+      <w:pPr>
+        <w:ind w:left="6840" w:hanging="180"/>
+      </w:pPr>
+    </w:lvl>
+    <w:lvl w:ilvl="6" w:tplc="0409000F" w:tentative="1">
+      <w:start w:val="1"/>
+      <w:numFmt w:val="decimal"/>
+      <w:lvlText w:val="%7."/>
+      <w:lvlJc w:val="left"/>
+      <w:pPr>
+        <w:ind w:left="7560" w:hanging="360"/>
+      </w:pPr>
+    </w:lvl>
+    <w:lvl w:ilvl="7" w:tplc="04090019" w:tentative="1">
+      <w:start w:val="1"/>
+      <w:numFmt w:val="lowerLetter"/>
+      <w:lvlText w:val="%8."/>
+      <w:lvlJc w:val="left"/>
+      <w:pPr>
+        <w:ind w:left="8280" w:hanging="360"/>
+      </w:pPr>
+    </w:lvl>
+    <w:lvl w:ilvl="8" w:tplc="0409001B" w:tentative="1">
+      <w:start w:val="1"/>
+      <w:numFmt w:val="lowerRoman"/>
+      <w:lvlText w:val="%9."/>
+      <w:lvlJc w:val="right"/>
+      <w:pPr>
+        <w:ind w:left="9000" w:hanging="180"/>
+      </w:pPr>
+    </w:lvl>
+  </w:abstractNum>
+  <w:abstractNum w:abstractNumId="17" w15:restartNumberingAfterBreak="0">
     <w:nsid w:val="7BBF1215"/>
     <w:multiLevelType w:val="hybridMultilevel"/>
     <w:tmpl w:val="C94025EA"/>
@@ -11592,46 +12353,64 @@
     </w:lvl>
   </w:abstractNum>
   <w:num w:numId="1" w16cid:durableId="804548597">
-    <w:abstractNumId w:val="3"/>
+    <w:abstractNumId w:val="5"/>
   </w:num>
   <w:num w:numId="2" w16cid:durableId="766266268">
     <w:abstractNumId w:val="2"/>
   </w:num>
   <w:num w:numId="3" w16cid:durableId="1214926672">
+    <w:abstractNumId w:val="11"/>
+  </w:num>
+  <w:num w:numId="4" w16cid:durableId="1555314035">
     <w:abstractNumId w:val="9"/>
   </w:num>
-  <w:num w:numId="4" w16cid:durableId="1555314035">
-    <w:abstractNumId w:val="7"/>
-  </w:num>
   <w:num w:numId="5" w16cid:durableId="1434125995">
-    <w:abstractNumId w:val="11"/>
+    <w:abstractNumId w:val="17"/>
   </w:num>
   <w:num w:numId="6" w16cid:durableId="2029868557">
     <w:abstractNumId w:val="1"/>
   </w:num>
   <w:num w:numId="7" w16cid:durableId="1592860855">
+    <w:abstractNumId w:val="8"/>
+  </w:num>
+  <w:num w:numId="8" w16cid:durableId="491024564">
+    <w:abstractNumId w:val="15"/>
+  </w:num>
+  <w:num w:numId="9" w16cid:durableId="710615473">
     <w:abstractNumId w:val="6"/>
   </w:num>
-  <w:num w:numId="8" w16cid:durableId="491024564">
-    <w:abstractNumId w:val="10"/>
-  </w:num>
-  <w:num w:numId="9" w16cid:durableId="710615473">
-    <w:abstractNumId w:val="4"/>
-  </w:num>
   <w:num w:numId="10" w16cid:durableId="1727725836">
-    <w:abstractNumId w:val="5"/>
+    <w:abstractNumId w:val="7"/>
   </w:num>
   <w:num w:numId="11" w16cid:durableId="1907642622">
     <w:abstractNumId w:val="0"/>
   </w:num>
   <w:num w:numId="12" w16cid:durableId="2067028156">
-    <w:abstractNumId w:val="8"/>
+    <w:abstractNumId w:val="10"/>
+  </w:num>
+  <w:num w:numId="13" w16cid:durableId="2139101126">
+    <w:abstractNumId w:val="16"/>
+  </w:num>
+  <w:num w:numId="14" w16cid:durableId="119997140">
+    <w:abstractNumId w:val="12"/>
+  </w:num>
+  <w:num w:numId="15" w16cid:durableId="1744176034">
+    <w:abstractNumId w:val="13"/>
+  </w:num>
+  <w:num w:numId="16" w16cid:durableId="642080461">
+    <w:abstractNumId w:val="14"/>
+  </w:num>
+  <w:num w:numId="17" w16cid:durableId="2066290536">
+    <w:abstractNumId w:val="4"/>
+  </w:num>
+  <w:num w:numId="18" w16cid:durableId="2000688638">
+    <w:abstractNumId w:val="3"/>
   </w:num>
 </w:numbering>
 </file>
 
 <file path=word/styles.xml><?xml version="1.0" encoding="utf-8"?>
-<w:styles xmlns:mc="http://schemas.openxmlformats.org/markup-compatibility/2006" xmlns:r="http://schemas.openxmlformats.org/officeDocument/2006/relationships" xmlns:w="http://schemas.openxmlformats.org/wordprocessingml/2006/main" xmlns:w14="http://schemas.microsoft.com/office/word/2010/wordml" xmlns:w15="http://schemas.microsoft.com/office/word/2012/wordml" xmlns:w16cex="http://schemas.microsoft.com/office/word/2018/wordml/cex" xmlns:w16cid="http://schemas.microsoft.com/office/word/2016/wordml/cid" xmlns:w16="http://schemas.microsoft.com/office/word/2018/wordml" xmlns:w16du="http://schemas.microsoft.com/office/word/2023/wordml/word16du" xmlns:w16sdtdh="http://schemas.microsoft.com/office/word/2020/wordml/sdtdatahash" xmlns:w16sdtfl="http://schemas.microsoft.com/office/word/2024/wordml/sdtformatlock" xmlns:w16se="http://schemas.microsoft.com/office/word/2015/wordml/symex" mc:Ignorable="w14 w15 w16se w16cid w16 w16cex w16sdtdh w16sdtfl w16du">
+<w:styles xmlns:mc="http://schemas.openxmlformats.org/markup-compatibility/2006" xmlns:r="http://schemas.openxmlformats.org/officeDocument/2006/relationships" xmlns:w="http://schemas.openxmlformats.org/wordprocessingml/2006/main" xmlns:w14="http://schemas.microsoft.com/office/word/2010/wordml" xmlns:w15="http://schemas.microsoft.com/office/word/2012/wordml" xmlns:w16cex="http://schemas.microsoft.com/office/word/2018/wordml/cex" xmlns:w16cid="http://schemas.microsoft.com/office/word/2016/wordml/cid" xmlns:w16="http://schemas.microsoft.com/office/word/2018/wordml" xmlns:w16sdtdh="http://schemas.microsoft.com/office/word/2020/wordml/sdtdatahash" xmlns:w16se="http://schemas.microsoft.com/office/word/2015/wordml/symex" mc:Ignorable="w14 w15 w16se w16cid w16 w16cex w16sdtdh">
   <w:docDefaults>
     <w:rPrDefault>
       <w:rPr>

</xml_diff>

<commit_message>
DesignSpecs doc v1.17 - Cleaned Up Use Cases
</commit_message>
<xml_diff>
--- a/design/DesignSpecs.docx
+++ b/design/DesignSpecs.docx
@@ -1,6 +1,6 @@
 
 <file path=word/document.xml><?xml version="1.0" encoding="utf-8"?>
-<w:document xmlns:wpc="http://schemas.microsoft.com/office/word/2010/wordprocessingCanvas" xmlns:cx="http://schemas.microsoft.com/office/drawing/2014/chartex" xmlns:cx1="http://schemas.microsoft.com/office/drawing/2015/9/8/chartex" xmlns:cx2="http://schemas.microsoft.com/office/drawing/2015/10/21/chartex" xmlns:cx3="http://schemas.microsoft.com/office/drawing/2016/5/9/chartex" xmlns:cx4="http://schemas.microsoft.com/office/drawing/2016/5/10/chartex" xmlns:cx5="http://schemas.microsoft.com/office/drawing/2016/5/11/chartex" xmlns:cx6="http://schemas.microsoft.com/office/drawing/2016/5/12/chartex" xmlns:cx7="http://schemas.microsoft.com/office/drawing/2016/5/13/chartex" xmlns:cx8="http://schemas.microsoft.com/office/drawing/2016/5/14/chartex" xmlns:mc="http://schemas.openxmlformats.org/markup-compatibility/2006" xmlns:aink="http://schemas.microsoft.com/office/drawing/2016/ink" xmlns:am3d="http://schemas.microsoft.com/office/drawing/2017/model3d" xmlns:o="urn:schemas-microsoft-com:office:office" xmlns:oel="http://schemas.microsoft.com/office/2019/extlst" xmlns:r="http://schemas.openxmlformats.org/officeDocument/2006/relationships" xmlns:m="http://schemas.openxmlformats.org/officeDocument/2006/math" xmlns:v="urn:schemas-microsoft-com:vml" xmlns:wp14="http://schemas.microsoft.com/office/word/2010/wordprocessingDrawing" xmlns:wp="http://schemas.openxmlformats.org/drawingml/2006/wordprocessingDrawing" xmlns:w10="urn:schemas-microsoft-com:office:word" xmlns:w="http://schemas.openxmlformats.org/wordprocessingml/2006/main" xmlns:w14="http://schemas.microsoft.com/office/word/2010/wordml" xmlns:w15="http://schemas.microsoft.com/office/word/2012/wordml" xmlns:w16cex="http://schemas.microsoft.com/office/word/2018/wordml/cex" xmlns:w16cid="http://schemas.microsoft.com/office/word/2016/wordml/cid" xmlns:w16="http://schemas.microsoft.com/office/word/2018/wordml" xmlns:w16du="http://schemas.microsoft.com/office/word/2023/wordml/word16du" xmlns:w16sdtdh="http://schemas.microsoft.com/office/word/2020/wordml/sdtdatahash" xmlns:w16se="http://schemas.microsoft.com/office/word/2015/wordml/symex" xmlns:wpg="http://schemas.microsoft.com/office/word/2010/wordprocessingGroup" xmlns:wpi="http://schemas.microsoft.com/office/word/2010/wordprocessingInk" xmlns:wne="http://schemas.microsoft.com/office/word/2006/wordml" xmlns:wps="http://schemas.microsoft.com/office/word/2010/wordprocessingShape" mc:Ignorable="w14 w15 w16se w16cid w16 w16cex w16sdtdh wp14">
+<w:document xmlns:wpc="http://schemas.microsoft.com/office/word/2010/wordprocessingCanvas" xmlns:cx="http://schemas.microsoft.com/office/drawing/2014/chartex" xmlns:cx1="http://schemas.microsoft.com/office/drawing/2015/9/8/chartex" xmlns:cx2="http://schemas.microsoft.com/office/drawing/2015/10/21/chartex" xmlns:cx3="http://schemas.microsoft.com/office/drawing/2016/5/9/chartex" xmlns:cx4="http://schemas.microsoft.com/office/drawing/2016/5/10/chartex" xmlns:cx5="http://schemas.microsoft.com/office/drawing/2016/5/11/chartex" xmlns:cx6="http://schemas.microsoft.com/office/drawing/2016/5/12/chartex" xmlns:cx7="http://schemas.microsoft.com/office/drawing/2016/5/13/chartex" xmlns:cx8="http://schemas.microsoft.com/office/drawing/2016/5/14/chartex" xmlns:mc="http://schemas.openxmlformats.org/markup-compatibility/2006" xmlns:aink="http://schemas.microsoft.com/office/drawing/2016/ink" xmlns:am3d="http://schemas.microsoft.com/office/drawing/2017/model3d" xmlns:o="urn:schemas-microsoft-com:office:office" xmlns:oel="http://schemas.microsoft.com/office/2019/extlst" xmlns:r="http://schemas.openxmlformats.org/officeDocument/2006/relationships" xmlns:m="http://schemas.openxmlformats.org/officeDocument/2006/math" xmlns:v="urn:schemas-microsoft-com:vml" xmlns:wp14="http://schemas.microsoft.com/office/word/2010/wordprocessingDrawing" xmlns:wp="http://schemas.openxmlformats.org/drawingml/2006/wordprocessingDrawing" xmlns:w10="urn:schemas-microsoft-com:office:word" xmlns:w="http://schemas.openxmlformats.org/wordprocessingml/2006/main" xmlns:w14="http://schemas.microsoft.com/office/word/2010/wordml" xmlns:w15="http://schemas.microsoft.com/office/word/2012/wordml" xmlns:w16cex="http://schemas.microsoft.com/office/word/2018/wordml/cex" xmlns:w16cid="http://schemas.microsoft.com/office/word/2016/wordml/cid" xmlns:w16="http://schemas.microsoft.com/office/word/2018/wordml" xmlns:w16du="http://schemas.microsoft.com/office/word/2023/wordml/word16du" xmlns:w16sdtdh="http://schemas.microsoft.com/office/word/2020/wordml/sdtdatahash" xmlns:w16sdtfl="http://schemas.microsoft.com/office/word/2024/wordml/sdtformatlock" xmlns:w16se="http://schemas.microsoft.com/office/word/2015/wordml/symex" xmlns:wpg="http://schemas.microsoft.com/office/word/2010/wordprocessingGroup" xmlns:wpi="http://schemas.microsoft.com/office/word/2010/wordprocessingInk" xmlns:wne="http://schemas.microsoft.com/office/word/2006/wordml" xmlns:wps="http://schemas.microsoft.com/office/word/2010/wordprocessingShape" mc:Ignorable="w14 w15 w16se w16cid w16 w16cex w16sdtdh w16sdtfl w16du wp14">
   <w:body>
     <w:p/>
     <w:p>
@@ -1473,7 +1473,19 @@
               <w:rPr>
                 <w:color w:val="000000"/>
               </w:rPr>
-              <w:t xml:space="preserve">Moule </w:t>
+              <w:t>Mo</w:t>
+            </w:r>
+            <w:r>
+              <w:rPr>
+                <w:color w:val="000000"/>
+              </w:rPr>
+              <w:t>d</w:t>
+            </w:r>
+            <w:r>
+              <w:rPr>
+                <w:color w:val="000000"/>
+              </w:rPr>
+              <w:t xml:space="preserve">ule </w:t>
             </w:r>
             <w:r>
               <w:rPr>
@@ -1503,11 +1515,19 @@
                 <w:color w:val="000000"/>
               </w:rPr>
             </w:pPr>
+            <w:proofErr w:type="spellStart"/>
             <w:r>
               <w:rPr>
                 <w:color w:val="000000"/>
               </w:rPr>
-              <w:t>Jaishnoor Kaur</w:t>
+              <w:t>Jaishnoor</w:t>
+            </w:r>
+            <w:proofErr w:type="spellEnd"/>
+            <w:r>
+              <w:rPr>
+                <w:color w:val="000000"/>
+              </w:rPr>
+              <w:t xml:space="preserve"> Kaur</w:t>
             </w:r>
           </w:p>
         </w:tc>
@@ -1812,7 +1832,21 @@
               <w:rPr>
                 <w:color w:val="000000"/>
               </w:rPr>
-              <w:t xml:space="preserve">Revision: Added Relevant SRS Reqs.; Added Related Use Cases to </w:t>
+              <w:t xml:space="preserve">Revision: Added Relevant SRS </w:t>
+            </w:r>
+            <w:proofErr w:type="spellStart"/>
+            <w:r>
+              <w:rPr>
+                <w:color w:val="000000"/>
+              </w:rPr>
+              <w:t>Reqs</w:t>
+            </w:r>
+            <w:proofErr w:type="spellEnd"/>
+            <w:r>
+              <w:rPr>
+                <w:color w:val="000000"/>
+              </w:rPr>
+              <w:t xml:space="preserve">.; Added Related Use Cases to </w:t>
             </w:r>
             <w:r>
               <w:rPr>
@@ -1965,11 +1999,19 @@
                 <w:color w:val="000000"/>
               </w:rPr>
             </w:pPr>
+            <w:proofErr w:type="spellStart"/>
             <w:r>
               <w:rPr>
                 <w:color w:val="000000"/>
               </w:rPr>
-              <w:t>Jaishnoor Kaur</w:t>
+              <w:t>Jaishnoor</w:t>
+            </w:r>
+            <w:proofErr w:type="spellEnd"/>
+            <w:r>
+              <w:rPr>
+                <w:color w:val="000000"/>
+              </w:rPr>
+              <w:t xml:space="preserve"> Kaur</w:t>
             </w:r>
           </w:p>
         </w:tc>
@@ -2163,7 +2205,19 @@
               <w:rPr>
                 <w:color w:val="000000"/>
               </w:rPr>
-              <w:t>Revision: Fixed Some Use Cases; Completed Central Module Use Case Stubs</w:t>
+              <w:t xml:space="preserve">Revision: Fixed </w:t>
+            </w:r>
+            <w:r>
+              <w:rPr>
+                <w:color w:val="000000"/>
+              </w:rPr>
+              <w:t>Remaining</w:t>
+            </w:r>
+            <w:r>
+              <w:rPr>
+                <w:color w:val="000000"/>
+              </w:rPr>
+              <w:t xml:space="preserve"> Use Cases; Completed Central Module Use Case Stubs</w:t>
             </w:r>
           </w:p>
         </w:tc>
@@ -2187,12 +2241,311 @@
                 <w:color w:val="000000"/>
               </w:rPr>
             </w:pPr>
+            <w:proofErr w:type="spellStart"/>
             <w:r>
               <w:rPr>
                 <w:color w:val="000000"/>
               </w:rPr>
-              <w:t>Jaishnoor Kaur</w:t>
+              <w:t>Jaishnoor</w:t>
             </w:r>
+            <w:proofErr w:type="spellEnd"/>
+            <w:r>
+              <w:rPr>
+                <w:color w:val="000000"/>
+              </w:rPr>
+              <w:t xml:space="preserve"> Kaur</w:t>
+            </w:r>
+          </w:p>
+        </w:tc>
+      </w:tr>
+      <w:tr>
+        <w:tc>
+          <w:tcPr>
+            <w:tcW w:w="1275" w:type="dxa"/>
+            <w:tcBorders>
+              <w:top w:val="single" w:sz="6" w:space="0" w:color="000000"/>
+              <w:left w:val="single" w:sz="6" w:space="0" w:color="000000"/>
+              <w:bottom w:val="single" w:sz="6" w:space="0" w:color="000000"/>
+            </w:tcBorders>
+            <w:shd w:val="clear" w:color="auto" w:fill="E5E5E5"/>
+          </w:tcPr>
+          <w:p>
+            <w:pPr>
+              <w:widowControl w:val="0"/>
+              <w:snapToGrid w:val="0"/>
+              <w:spacing w:before="40" w:after="40"/>
+              <w:rPr>
+                <w:color w:val="000000"/>
+              </w:rPr>
+            </w:pPr>
+            <w:r>
+              <w:rPr>
+                <w:color w:val="000000"/>
+              </w:rPr>
+              <w:t>04/09/2025</w:t>
+            </w:r>
+          </w:p>
+        </w:tc>
+        <w:tc>
+          <w:tcPr>
+            <w:tcW w:w="1083" w:type="dxa"/>
+            <w:tcBorders>
+              <w:top w:val="single" w:sz="6" w:space="0" w:color="000000"/>
+              <w:left w:val="single" w:sz="6" w:space="0" w:color="000000"/>
+              <w:bottom w:val="single" w:sz="6" w:space="0" w:color="000000"/>
+            </w:tcBorders>
+            <w:shd w:val="clear" w:color="auto" w:fill="E5E5E5"/>
+          </w:tcPr>
+          <w:p>
+            <w:pPr>
+              <w:widowControl w:val="0"/>
+              <w:snapToGrid w:val="0"/>
+              <w:spacing w:before="40" w:after="40"/>
+              <w:rPr>
+                <w:color w:val="000000"/>
+              </w:rPr>
+            </w:pPr>
+            <w:r>
+              <w:rPr>
+                <w:color w:val="000000"/>
+              </w:rPr>
+              <w:t>1.17</w:t>
+            </w:r>
+          </w:p>
+        </w:tc>
+        <w:tc>
+          <w:tcPr>
+            <w:tcW w:w="3813" w:type="dxa"/>
+            <w:tcBorders>
+              <w:top w:val="single" w:sz="6" w:space="0" w:color="000000"/>
+              <w:left w:val="single" w:sz="6" w:space="0" w:color="000000"/>
+              <w:bottom w:val="single" w:sz="6" w:space="0" w:color="000000"/>
+            </w:tcBorders>
+            <w:shd w:val="clear" w:color="auto" w:fill="E5E5E5"/>
+          </w:tcPr>
+          <w:p>
+            <w:pPr>
+              <w:widowControl w:val="0"/>
+              <w:snapToGrid w:val="0"/>
+              <w:spacing w:before="40" w:after="40"/>
+              <w:rPr>
+                <w:color w:val="000000"/>
+              </w:rPr>
+            </w:pPr>
+            <w:r>
+              <w:rPr>
+                <w:color w:val="000000"/>
+              </w:rPr>
+              <w:t>Revision: Cleaned Up Use Cases</w:t>
+            </w:r>
+            <w:r>
+              <w:rPr>
+                <w:color w:val="000000"/>
+              </w:rPr>
+              <w:t>; Corrected Page Numbers in Table of Contents</w:t>
+            </w:r>
+          </w:p>
+        </w:tc>
+        <w:tc>
+          <w:tcPr>
+            <w:tcW w:w="2591" w:type="dxa"/>
+            <w:tcBorders>
+              <w:top w:val="single" w:sz="6" w:space="0" w:color="000000"/>
+              <w:left w:val="single" w:sz="6" w:space="0" w:color="000000"/>
+              <w:bottom w:val="single" w:sz="6" w:space="0" w:color="000000"/>
+              <w:right w:val="single" w:sz="6" w:space="0" w:color="000000"/>
+            </w:tcBorders>
+            <w:shd w:val="clear" w:color="auto" w:fill="E5E5E5"/>
+          </w:tcPr>
+          <w:p>
+            <w:pPr>
+              <w:widowControl w:val="0"/>
+              <w:snapToGrid w:val="0"/>
+              <w:spacing w:before="40" w:after="40"/>
+              <w:rPr>
+                <w:color w:val="000000"/>
+              </w:rPr>
+            </w:pPr>
+            <w:r>
+              <w:rPr>
+                <w:color w:val="000000"/>
+              </w:rPr>
+              <w:t>Harven Dhanota</w:t>
+            </w:r>
+          </w:p>
+        </w:tc>
+      </w:tr>
+      <w:tr>
+        <w:tc>
+          <w:tcPr>
+            <w:tcW w:w="1275" w:type="dxa"/>
+            <w:tcBorders>
+              <w:top w:val="single" w:sz="6" w:space="0" w:color="000000"/>
+              <w:left w:val="single" w:sz="6" w:space="0" w:color="000000"/>
+              <w:bottom w:val="single" w:sz="6" w:space="0" w:color="000000"/>
+            </w:tcBorders>
+            <w:shd w:val="clear" w:color="auto" w:fill="E5E5E5"/>
+          </w:tcPr>
+          <w:p>
+            <w:pPr>
+              <w:widowControl w:val="0"/>
+              <w:snapToGrid w:val="0"/>
+              <w:spacing w:before="40" w:after="40"/>
+              <w:rPr>
+                <w:color w:val="000000"/>
+              </w:rPr>
+            </w:pPr>
+          </w:p>
+        </w:tc>
+        <w:tc>
+          <w:tcPr>
+            <w:tcW w:w="1083" w:type="dxa"/>
+            <w:tcBorders>
+              <w:top w:val="single" w:sz="6" w:space="0" w:color="000000"/>
+              <w:left w:val="single" w:sz="6" w:space="0" w:color="000000"/>
+              <w:bottom w:val="single" w:sz="6" w:space="0" w:color="000000"/>
+            </w:tcBorders>
+            <w:shd w:val="clear" w:color="auto" w:fill="E5E5E5"/>
+          </w:tcPr>
+          <w:p>
+            <w:pPr>
+              <w:widowControl w:val="0"/>
+              <w:snapToGrid w:val="0"/>
+              <w:spacing w:before="40" w:after="40"/>
+              <w:rPr>
+                <w:color w:val="000000"/>
+              </w:rPr>
+            </w:pPr>
+          </w:p>
+        </w:tc>
+        <w:tc>
+          <w:tcPr>
+            <w:tcW w:w="3813" w:type="dxa"/>
+            <w:tcBorders>
+              <w:top w:val="single" w:sz="6" w:space="0" w:color="000000"/>
+              <w:left w:val="single" w:sz="6" w:space="0" w:color="000000"/>
+              <w:bottom w:val="single" w:sz="6" w:space="0" w:color="000000"/>
+            </w:tcBorders>
+            <w:shd w:val="clear" w:color="auto" w:fill="E5E5E5"/>
+          </w:tcPr>
+          <w:p>
+            <w:pPr>
+              <w:widowControl w:val="0"/>
+              <w:snapToGrid w:val="0"/>
+              <w:spacing w:before="40" w:after="40"/>
+              <w:rPr>
+                <w:color w:val="000000"/>
+              </w:rPr>
+            </w:pPr>
+          </w:p>
+        </w:tc>
+        <w:tc>
+          <w:tcPr>
+            <w:tcW w:w="2591" w:type="dxa"/>
+            <w:tcBorders>
+              <w:top w:val="single" w:sz="6" w:space="0" w:color="000000"/>
+              <w:left w:val="single" w:sz="6" w:space="0" w:color="000000"/>
+              <w:bottom w:val="single" w:sz="6" w:space="0" w:color="000000"/>
+              <w:right w:val="single" w:sz="6" w:space="0" w:color="000000"/>
+            </w:tcBorders>
+            <w:shd w:val="clear" w:color="auto" w:fill="E5E5E5"/>
+          </w:tcPr>
+          <w:p>
+            <w:pPr>
+              <w:widowControl w:val="0"/>
+              <w:snapToGrid w:val="0"/>
+              <w:spacing w:before="40" w:after="40"/>
+              <w:rPr>
+                <w:color w:val="000000"/>
+              </w:rPr>
+            </w:pPr>
+          </w:p>
+        </w:tc>
+      </w:tr>
+      <w:tr>
+        <w:tc>
+          <w:tcPr>
+            <w:tcW w:w="1275" w:type="dxa"/>
+            <w:tcBorders>
+              <w:top w:val="single" w:sz="6" w:space="0" w:color="000000"/>
+              <w:left w:val="single" w:sz="6" w:space="0" w:color="000000"/>
+              <w:bottom w:val="single" w:sz="6" w:space="0" w:color="000000"/>
+            </w:tcBorders>
+            <w:shd w:val="clear" w:color="auto" w:fill="E5E5E5"/>
+          </w:tcPr>
+          <w:p>
+            <w:pPr>
+              <w:widowControl w:val="0"/>
+              <w:snapToGrid w:val="0"/>
+              <w:spacing w:before="40" w:after="40"/>
+              <w:rPr>
+                <w:color w:val="000000"/>
+              </w:rPr>
+            </w:pPr>
+          </w:p>
+        </w:tc>
+        <w:tc>
+          <w:tcPr>
+            <w:tcW w:w="1083" w:type="dxa"/>
+            <w:tcBorders>
+              <w:top w:val="single" w:sz="6" w:space="0" w:color="000000"/>
+              <w:left w:val="single" w:sz="6" w:space="0" w:color="000000"/>
+              <w:bottom w:val="single" w:sz="6" w:space="0" w:color="000000"/>
+            </w:tcBorders>
+            <w:shd w:val="clear" w:color="auto" w:fill="E5E5E5"/>
+          </w:tcPr>
+          <w:p>
+            <w:pPr>
+              <w:widowControl w:val="0"/>
+              <w:snapToGrid w:val="0"/>
+              <w:spacing w:before="40" w:after="40"/>
+              <w:rPr>
+                <w:color w:val="000000"/>
+              </w:rPr>
+            </w:pPr>
+          </w:p>
+        </w:tc>
+        <w:tc>
+          <w:tcPr>
+            <w:tcW w:w="3813" w:type="dxa"/>
+            <w:tcBorders>
+              <w:top w:val="single" w:sz="6" w:space="0" w:color="000000"/>
+              <w:left w:val="single" w:sz="6" w:space="0" w:color="000000"/>
+              <w:bottom w:val="single" w:sz="6" w:space="0" w:color="000000"/>
+            </w:tcBorders>
+            <w:shd w:val="clear" w:color="auto" w:fill="E5E5E5"/>
+          </w:tcPr>
+          <w:p>
+            <w:pPr>
+              <w:widowControl w:val="0"/>
+              <w:snapToGrid w:val="0"/>
+              <w:spacing w:before="40" w:after="40"/>
+              <w:rPr>
+                <w:color w:val="000000"/>
+              </w:rPr>
+            </w:pPr>
+          </w:p>
+        </w:tc>
+        <w:tc>
+          <w:tcPr>
+            <w:tcW w:w="2591" w:type="dxa"/>
+            <w:tcBorders>
+              <w:top w:val="single" w:sz="6" w:space="0" w:color="000000"/>
+              <w:left w:val="single" w:sz="6" w:space="0" w:color="000000"/>
+              <w:bottom w:val="single" w:sz="6" w:space="0" w:color="000000"/>
+              <w:right w:val="single" w:sz="6" w:space="0" w:color="000000"/>
+            </w:tcBorders>
+            <w:shd w:val="clear" w:color="auto" w:fill="E5E5E5"/>
+          </w:tcPr>
+          <w:p>
+            <w:pPr>
+              <w:widowControl w:val="0"/>
+              <w:snapToGrid w:val="0"/>
+              <w:spacing w:before="40" w:after="40"/>
+              <w:rPr>
+                <w:color w:val="000000"/>
+              </w:rPr>
+            </w:pPr>
           </w:p>
         </w:tc>
       </w:tr>
@@ -2869,14 +3222,7 @@
               <w:smallCaps/>
               <w:lang w:eastAsia="en-US"/>
             </w:rPr>
-            <w:t>2</w:t>
-          </w:r>
-          <w:r>
-            <w:rPr>
-              <w:smallCaps/>
-              <w:lang w:eastAsia="en-US"/>
-            </w:rPr>
-            <w:t>0</w:t>
+            <w:t>19</w:t>
           </w:r>
           <w:hyperlink w:anchor="__RefHeading___Toc19440727"/>
         </w:p>
@@ -2969,37 +3315,7 @@
         <w:rPr>
           <w:color w:val="000000"/>
         </w:rPr>
-        <w:t>UML_</w:t>
-      </w:r>
-      <w:r>
-        <w:rPr>
-          <w:color w:val="000000"/>
-        </w:rPr>
-        <w:t>Use</w:t>
-      </w:r>
-      <w:r>
-        <w:rPr>
-          <w:color w:val="000000"/>
-        </w:rPr>
-        <w:t>Cas</w:t>
-      </w:r>
-      <w:r>
-        <w:rPr>
-          <w:color w:val="000000"/>
-        </w:rPr>
-        <w:t>e</w:t>
-      </w:r>
-      <w:r>
-        <w:rPr>
-          <w:color w:val="000000"/>
-        </w:rPr>
-        <w:t>Diagrams</w:t>
-      </w:r>
-      <w:r>
-        <w:rPr>
-          <w:color w:val="000000"/>
-        </w:rPr>
-        <w:t>.pdf</w:t>
+        <w:t>UML_UseCaseDiagrams.pdf</w:t>
       </w:r>
     </w:p>
     <w:p>
@@ -5497,7 +5813,15 @@
         <w:ind w:left="3240" w:hanging="360"/>
       </w:pPr>
       <w:r>
-        <w:t>(5) central module sends ACCESSCAREQGRANTED message and updates in_access to true</w:t>
+        <w:t xml:space="preserve">(5) central module sends ACCESSCAREQGRANTED message and updates </w:t>
+      </w:r>
+      <w:proofErr w:type="spellStart"/>
+      <w:r>
+        <w:t>in_access</w:t>
+      </w:r>
+      <w:proofErr w:type="spellEnd"/>
+      <w:r>
+        <w:t xml:space="preserve"> to true</w:t>
       </w:r>
     </w:p>
     <w:p>
@@ -7572,10 +7896,7 @@
         <w:jc w:val="both"/>
       </w:pPr>
       <w:r>
-        <w:t xml:space="preserve">(8) </w:t>
-      </w:r>
-      <w:r>
-        <w:t>the teller module returns to account’s options pane</w:t>
+        <w:t>(8) the teller module returns to account’s options pane</w:t>
       </w:r>
     </w:p>
     <w:p>
@@ -7659,7 +7980,16 @@
         <w:t>2.2.13.  Blocking User Accounts</w:t>
       </w:r>
       <w:r>
-        <w:t xml:space="preserve"> (Potential feature)</w:t>
+        <w:t xml:space="preserve"> </w:t>
+      </w:r>
+      <w:r>
+        <w:t>[p</w:t>
+      </w:r>
+      <w:r>
+        <w:t>otential feature</w:t>
+      </w:r>
+      <w:r>
+        <w:t>]</w:t>
       </w:r>
     </w:p>
     <w:p>
@@ -7846,7 +8176,16 @@
         <w:t>2.2.14.  Unblocking User Accounts</w:t>
       </w:r>
       <w:r>
-        <w:t xml:space="preserve"> (Potential feature)</w:t>
+        <w:t xml:space="preserve"> </w:t>
+      </w:r>
+      <w:r>
+        <w:t>[p</w:t>
+      </w:r>
+      <w:r>
+        <w:t>otential feature</w:t>
+      </w:r>
+      <w:r>
+        <w:t>]</w:t>
       </w:r>
     </w:p>
     <w:p>
@@ -9499,7 +9838,10 @@
         <w:spacing w:before="0"/>
       </w:pPr>
       <w:r>
-        <w:t>2.3.6.   Monthly Savings Account Interest Added</w:t>
+        <w:t xml:space="preserve">2.3.6.  </w:t>
+      </w:r>
+      <w:r>
+        <w:t>Savings Account: Monthly Interest Added</w:t>
       </w:r>
     </w:p>
     <w:p>
@@ -9525,7 +9867,13 @@
         <w:t xml:space="preserve">Precondition(s): </w:t>
       </w:r>
       <w:r>
-        <w:t>One month has elapsed since last update</w:t>
+        <w:t>o</w:t>
+      </w:r>
+      <w:r>
+        <w:t xml:space="preserve">ne month has elapsed since </w:t>
+      </w:r>
+      <w:r>
+        <w:t>monthly interest was last added</w:t>
       </w:r>
     </w:p>
     <w:p>
@@ -9538,7 +9886,16 @@
         <w:t xml:space="preserve">Postcondition(s): </w:t>
       </w:r>
       <w:r>
-        <w:t>Account balance gets increased by adding interest</w:t>
+        <w:t>the financial a</w:t>
+      </w:r>
+      <w:r>
+        <w:t>ccount</w:t>
+      </w:r>
+      <w:r>
+        <w:t>’s</w:t>
+      </w:r>
+      <w:r>
+        <w:t xml:space="preserve"> balance gets increased by adding interest</w:t>
       </w:r>
     </w:p>
     <w:p>
@@ -9561,7 +9918,28 @@
         <w:spacing w:before="0"/>
       </w:pPr>
       <w:r>
-        <w:t>monthly timer, which runs on its own thread in central module, reaches trigger value, and causing the appropriate central module method to be called</w:t>
+        <w:t xml:space="preserve">a </w:t>
+      </w:r>
+      <w:r>
+        <w:t xml:space="preserve">monthly timer, which runs on its own thread in </w:t>
+      </w:r>
+      <w:r>
+        <w:t>the central server</w:t>
+      </w:r>
+      <w:r>
+        <w:t xml:space="preserve">, reaches </w:t>
+      </w:r>
+      <w:r>
+        <w:t xml:space="preserve">a </w:t>
+      </w:r>
+      <w:r>
+        <w:t xml:space="preserve">trigger value, causing the appropriate </w:t>
+      </w:r>
+      <w:r>
+        <w:t>Central Server Module</w:t>
+      </w:r>
+      <w:r>
+        <w:t xml:space="preserve"> method to be called</w:t>
       </w:r>
     </w:p>
     <w:p>
@@ -9574,7 +9952,28 @@
         <w:spacing w:before="0"/>
       </w:pPr>
       <w:r>
-        <w:t>central module iterates over account files, and checks account type</w:t>
+        <w:t xml:space="preserve">the </w:t>
+      </w:r>
+      <w:r>
+        <w:t xml:space="preserve">central </w:t>
+      </w:r>
+      <w:r>
+        <w:t>server</w:t>
+      </w:r>
+      <w:r>
+        <w:t xml:space="preserve"> iterates over </w:t>
+      </w:r>
+      <w:r>
+        <w:t xml:space="preserve">the financial </w:t>
+      </w:r>
+      <w:r>
+        <w:t xml:space="preserve">account files and checks </w:t>
+      </w:r>
+      <w:r>
+        <w:t xml:space="preserve">the </w:t>
+      </w:r>
+      <w:r>
+        <w:t>account type</w:t>
       </w:r>
     </w:p>
     <w:p>
@@ -9587,7 +9986,31 @@
         <w:spacing w:before="0"/>
       </w:pPr>
       <w:r>
-        <w:t>for each file, where account type is “savings”, central module updates account balance by adding interest</w:t>
+        <w:t xml:space="preserve">for each file where </w:t>
+      </w:r>
+      <w:r>
+        <w:t xml:space="preserve">the </w:t>
+      </w:r>
+      <w:r>
+        <w:t xml:space="preserve">account type is “savings”, </w:t>
+      </w:r>
+      <w:r>
+        <w:t>the central server</w:t>
+      </w:r>
+      <w:r>
+        <w:t xml:space="preserve"> updates </w:t>
+      </w:r>
+      <w:r>
+        <w:t xml:space="preserve">the financial </w:t>
+      </w:r>
+      <w:r>
+        <w:t>accoun</w:t>
+      </w:r>
+      <w:r>
+        <w:t xml:space="preserve">t’s </w:t>
+      </w:r>
+      <w:r>
+        <w:t>balance by adding interest</w:t>
       </w:r>
     </w:p>
     <w:p>
@@ -9600,7 +10023,13 @@
         <w:spacing w:before="0"/>
       </w:pPr>
       <w:r>
-        <w:t>after processing all files, monthly timer is reset and restarted</w:t>
+        <w:t>after processing all files,</w:t>
+      </w:r>
+      <w:r>
+        <w:t xml:space="preserve"> the</w:t>
+      </w:r>
+      <w:r>
+        <w:t xml:space="preserve"> monthly timer is reset</w:t>
       </w:r>
     </w:p>
     <w:p>
@@ -9620,7 +10049,7 @@
         <w:ind w:left="3240" w:hanging="360"/>
       </w:pPr>
       <w:r>
-        <w:t xml:space="preserve">(1) </w:t>
+        <w:t>[none]</w:t>
       </w:r>
     </w:p>
     <w:p>
@@ -9643,7 +10072,28 @@
         <w:spacing w:before="0"/>
       </w:pPr>
       <w:r>
-        <w:t>error occurs in the middle of updating account files and the central module cannot process all files</w:t>
+        <w:t xml:space="preserve">an </w:t>
+      </w:r>
+      <w:r>
+        <w:t xml:space="preserve">error occurs in the middle of updating </w:t>
+      </w:r>
+      <w:r>
+        <w:t xml:space="preserve">the financial </w:t>
+      </w:r>
+      <w:r>
+        <w:t>account files</w:t>
+      </w:r>
+      <w:r>
+        <w:t>,</w:t>
+      </w:r>
+      <w:r>
+        <w:t xml:space="preserve"> and the central </w:t>
+      </w:r>
+      <w:r>
+        <w:t>server</w:t>
+      </w:r>
+      <w:r>
+        <w:t xml:space="preserve"> cannot process all files</w:t>
       </w:r>
     </w:p>
     <w:p>
@@ -9656,7 +10106,13 @@
         <w:spacing w:before="0"/>
       </w:pPr>
       <w:r>
-        <w:t>timer does not get reset and restarted properly</w:t>
+        <w:t xml:space="preserve">the </w:t>
+      </w:r>
+      <w:r>
+        <w:t xml:space="preserve">timer does not </w:t>
+      </w:r>
+      <w:r>
+        <w:t>properly reset once all files are processed</w:t>
       </w:r>
     </w:p>
     <w:p>
@@ -9669,7 +10125,19 @@
         <w:spacing w:before="0"/>
       </w:pPr>
       <w:r>
-        <w:t>timer does not trigger correctly</w:t>
+        <w:t>the t</w:t>
+      </w:r>
+      <w:r>
+        <w:t xml:space="preserve">imer does not </w:t>
+      </w:r>
+      <w:r>
+        <w:t xml:space="preserve">properly </w:t>
+      </w:r>
+      <w:r>
+        <w:t xml:space="preserve">trigger </w:t>
+      </w:r>
+      <w:r>
+        <w:t>at the end of each month</w:t>
       </w:r>
     </w:p>
     <w:p>
@@ -9681,6 +10149,9 @@
       <w:r>
         <w:t xml:space="preserve">Related Use Case(s): </w:t>
       </w:r>
+      <w:r>
+        <w:t>[none]</w:t>
+      </w:r>
     </w:p>
     <w:p>
       <w:pPr>
@@ -9694,13 +10165,10 @@
         <w:spacing w:before="0"/>
       </w:pPr>
       <w:r>
-        <w:t xml:space="preserve">2.3.7.   Daily </w:t>
-      </w:r>
-      <w:r>
-        <w:t>limits r</w:t>
-      </w:r>
-      <w:r>
-        <w:t>eset</w:t>
+        <w:t xml:space="preserve">2.3.7.   </w:t>
+      </w:r>
+      <w:r>
+        <w:t>Daily Limits Are Reset</w:t>
       </w:r>
     </w:p>
     <w:p>
@@ -9710,6 +10178,7 @@
         <w:ind w:left="2880" w:hanging="720"/>
       </w:pPr>
       <w:r>
+        <w:lastRenderedPageBreak/>
         <w:t xml:space="preserve">Relevant Requirement(s) from SRS: </w:t>
       </w:r>
       <w:r>
@@ -9723,11 +10192,13 @@
         <w:ind w:left="2880" w:hanging="720"/>
       </w:pPr>
       <w:r>
-        <w:lastRenderedPageBreak/>
         <w:t xml:space="preserve">Precondition(s): </w:t>
       </w:r>
       <w:r>
-        <w:t>One day has elapsed since last reset</w:t>
+        <w:t>o</w:t>
+      </w:r>
+      <w:r>
+        <w:t>ne day has elapsed since last reset</w:t>
       </w:r>
     </w:p>
     <w:p>
@@ -9740,7 +10211,34 @@
         <w:t xml:space="preserve">Postcondition(s): </w:t>
       </w:r>
       <w:r>
-        <w:t>ATM withdrawal and deposit limit for each account get reset</w:t>
+        <w:t xml:space="preserve">the </w:t>
+      </w:r>
+      <w:r>
+        <w:t xml:space="preserve">ATM </w:t>
+      </w:r>
+      <w:r>
+        <w:t xml:space="preserve">deposit and </w:t>
+      </w:r>
+      <w:r>
+        <w:t>withdrawal limit</w:t>
+      </w:r>
+      <w:r>
+        <w:t>s</w:t>
+      </w:r>
+      <w:r>
+        <w:t xml:space="preserve"> for each </w:t>
+      </w:r>
+      <w:r>
+        <w:t xml:space="preserve">financial </w:t>
+      </w:r>
+      <w:r>
+        <w:t xml:space="preserve">account </w:t>
+      </w:r>
+      <w:r>
+        <w:t>are</w:t>
+      </w:r>
+      <w:r>
+        <w:t xml:space="preserve"> reset</w:t>
       </w:r>
     </w:p>
     <w:p>
@@ -9763,7 +10261,37 @@
         <w:spacing w:before="0"/>
       </w:pPr>
       <w:r>
-        <w:t>daily timer, which runs on its own thread in central module, reaches trigger value and causes required central method to be called</w:t>
+        <w:t xml:space="preserve">a </w:t>
+      </w:r>
+      <w:r>
+        <w:t xml:space="preserve">daily timer, which runs on its own thread in </w:t>
+      </w:r>
+      <w:r>
+        <w:t>the central server</w:t>
+      </w:r>
+      <w:r>
+        <w:t xml:space="preserve">, reaches </w:t>
+      </w:r>
+      <w:r>
+        <w:t xml:space="preserve">a </w:t>
+      </w:r>
+      <w:r>
+        <w:t>trigger value</w:t>
+      </w:r>
+      <w:r>
+        <w:t>,</w:t>
+      </w:r>
+      <w:r>
+        <w:t xml:space="preserve"> caus</w:t>
+      </w:r>
+      <w:r>
+        <w:t>ing</w:t>
+      </w:r>
+      <w:r>
+        <w:t xml:space="preserve"> </w:t>
+      </w:r>
+      <w:r>
+        <w:t>the appropriate Central Server Module method to be called</w:t>
       </w:r>
     </w:p>
     <w:p>
@@ -9776,7 +10304,28 @@
         <w:spacing w:before="0"/>
       </w:pPr>
       <w:r>
-        <w:t xml:space="preserve">central module traverses over daily limits file and resets limits for each account </w:t>
+        <w:t xml:space="preserve">the </w:t>
+      </w:r>
+      <w:r>
+        <w:t xml:space="preserve">central </w:t>
+      </w:r>
+      <w:r>
+        <w:t>server</w:t>
+      </w:r>
+      <w:r>
+        <w:t xml:space="preserve"> traverses over </w:t>
+      </w:r>
+      <w:r>
+        <w:t xml:space="preserve">the </w:t>
+      </w:r>
+      <w:r>
+        <w:t xml:space="preserve">daily limits file and resets </w:t>
+      </w:r>
+      <w:r>
+        <w:t xml:space="preserve">the </w:t>
+      </w:r>
+      <w:r>
+        <w:t xml:space="preserve">limits for each account </w:t>
       </w:r>
     </w:p>
     <w:p>
@@ -9789,7 +10338,10 @@
         <w:spacing w:before="0"/>
       </w:pPr>
       <w:r>
-        <w:t>daily timer is reset and restarted</w:t>
+        <w:t xml:space="preserve">the </w:t>
+      </w:r>
+      <w:r>
+        <w:t>daily timer is reset</w:t>
       </w:r>
     </w:p>
     <w:p>
@@ -9809,7 +10361,7 @@
         <w:ind w:left="3240" w:hanging="360"/>
       </w:pPr>
       <w:r>
-        <w:t xml:space="preserve">(1) </w:t>
+        <w:t>[none]</w:t>
       </w:r>
     </w:p>
     <w:p>
@@ -9832,13 +10384,16 @@
         <w:spacing w:before="0"/>
       </w:pPr>
       <w:r>
+        <w:t xml:space="preserve">an </w:t>
+      </w:r>
+      <w:r>
         <w:t xml:space="preserve">error occurs in the middle of updating </w:t>
       </w:r>
       <w:r>
-        <w:t>daily limits</w:t>
-      </w:r>
-      <w:r>
-        <w:t xml:space="preserve"> file </w:t>
+        <w:t xml:space="preserve">the </w:t>
+      </w:r>
+      <w:r>
+        <w:t xml:space="preserve">daily limits file </w:t>
       </w:r>
     </w:p>
     <w:p>
@@ -9851,7 +10406,13 @@
         <w:spacing w:before="0"/>
       </w:pPr>
       <w:r>
-        <w:t>timer does not get reset and restarted properly</w:t>
+        <w:t xml:space="preserve">the </w:t>
+      </w:r>
+      <w:r>
+        <w:t>timer does not</w:t>
+      </w:r>
+      <w:r>
+        <w:t xml:space="preserve"> properly reset once all files are processed</w:t>
       </w:r>
     </w:p>
     <w:p>
@@ -9864,7 +10425,13 @@
         <w:spacing w:before="0"/>
       </w:pPr>
       <w:r>
-        <w:t>timer does not trigger correctly</w:t>
+        <w:t xml:space="preserve">the </w:t>
+      </w:r>
+      <w:r>
+        <w:t xml:space="preserve">timer does not </w:t>
+      </w:r>
+      <w:r>
+        <w:t>properly trigger at the end of each day</w:t>
       </w:r>
     </w:p>
     <w:p>
@@ -9902,7 +10469,7 @@
         <w:t xml:space="preserve">2.3.8.   </w:t>
       </w:r>
       <w:r>
-        <w:t>ATM Cash reserves reset</w:t>
+        <w:t>ATM Cash Reserves Are Reset</w:t>
       </w:r>
       <w:r>
         <w:t xml:space="preserve"> </w:t>
@@ -9915,10 +10482,7 @@
         <w:ind w:left="2880" w:hanging="720"/>
       </w:pPr>
       <w:r>
-        <w:t>Relevant Requirement(s) from SRS: 3.1.1.8, 3.1.2.</w:t>
-      </w:r>
-      <w:r>
-        <w:t>3</w:t>
+        <w:t>Relevant Requirement(s) from SRS: 3.1.1.8, 3.1.2.3</w:t>
       </w:r>
     </w:p>
     <w:p>
@@ -9928,7 +10492,19 @@
         <w:ind w:left="2880" w:hanging="720"/>
       </w:pPr>
       <w:r>
-        <w:t>Precondition(s): One day has elapsed since last reset</w:t>
+        <w:t xml:space="preserve">Precondition(s): </w:t>
+      </w:r>
+      <w:r>
+        <w:t>o</w:t>
+      </w:r>
+      <w:r>
+        <w:t>ne day has elapsed since</w:t>
+      </w:r>
+      <w:r>
+        <w:t xml:space="preserve"> the</w:t>
+      </w:r>
+      <w:r>
+        <w:t xml:space="preserve"> last reset</w:t>
       </w:r>
     </w:p>
     <w:p>
@@ -9941,7 +10517,10 @@
         <w:t xml:space="preserve">Postcondition(s): </w:t>
       </w:r>
       <w:r>
-        <w:t>ATM cash reserves get filled again (reset)</w:t>
+        <w:t xml:space="preserve">the </w:t>
+      </w:r>
+      <w:r>
+        <w:t>ATM cash reserves get filled again</w:t>
       </w:r>
     </w:p>
     <w:p>
@@ -9964,13 +10543,31 @@
         <w:spacing w:before="0"/>
       </w:pPr>
       <w:r>
+        <w:t xml:space="preserve">a </w:t>
+      </w:r>
+      <w:r>
         <w:t xml:space="preserve">daily timer, </w:t>
       </w:r>
       <w:r>
-        <w:t>also sued by 2.3.7</w:t>
-      </w:r>
-      <w:r>
-        <w:t>, reaches trigger value and causes required central method to be called</w:t>
+        <w:t>which is also used by Use Case</w:t>
+      </w:r>
+      <w:r>
+        <w:t xml:space="preserve"> 2.3.7, reaches </w:t>
+      </w:r>
+      <w:r>
+        <w:t xml:space="preserve">a </w:t>
+      </w:r>
+      <w:r>
+        <w:t>trigger value</w:t>
+      </w:r>
+      <w:r>
+        <w:t>,</w:t>
+      </w:r>
+      <w:r>
+        <w:t xml:space="preserve"> </w:t>
+      </w:r>
+      <w:r>
+        <w:t>causing the appropriate Central Server Module method to be called</w:t>
       </w:r>
     </w:p>
     <w:p>
@@ -9986,13 +10583,16 @@
         <w:t xml:space="preserve">for each existing ATM client, </w:t>
       </w:r>
       <w:r>
-        <w:t xml:space="preserve">central module resets </w:t>
-      </w:r>
-      <w:r>
-        <w:t>the cash reserve value</w:t>
-      </w:r>
-      <w:r>
-        <w:t xml:space="preserve"> </w:t>
+        <w:t xml:space="preserve">the </w:t>
+      </w:r>
+      <w:r>
+        <w:t xml:space="preserve">central </w:t>
+      </w:r>
+      <w:r>
+        <w:t>server</w:t>
+      </w:r>
+      <w:r>
+        <w:t xml:space="preserve"> resets the cash reserve value </w:t>
       </w:r>
     </w:p>
     <w:p>
@@ -10005,7 +10605,10 @@
         <w:spacing w:before="0"/>
       </w:pPr>
       <w:r>
-        <w:t>daily timer is reset and restarted</w:t>
+        <w:t xml:space="preserve">the </w:t>
+      </w:r>
+      <w:r>
+        <w:t>daily timer is reset</w:t>
       </w:r>
     </w:p>
     <w:p>
@@ -10025,7 +10628,7 @@
         <w:ind w:left="3240" w:hanging="360"/>
       </w:pPr>
       <w:r>
-        <w:t xml:space="preserve">(1) </w:t>
+        <w:t>[none]</w:t>
       </w:r>
     </w:p>
     <w:p>
@@ -10048,13 +10651,16 @@
         <w:spacing w:before="0"/>
       </w:pPr>
       <w:r>
-        <w:t xml:space="preserve">error occurs in the middle of </w:t>
-      </w:r>
-      <w:r>
-        <w:t>resetting reserves</w:t>
-      </w:r>
-      <w:r>
-        <w:t xml:space="preserve"> </w:t>
+        <w:t xml:space="preserve">an </w:t>
+      </w:r>
+      <w:r>
+        <w:t>error occurs in the middle of resetting</w:t>
+      </w:r>
+      <w:r>
+        <w:t xml:space="preserve"> the cash</w:t>
+      </w:r>
+      <w:r>
+        <w:t xml:space="preserve"> reserves </w:t>
       </w:r>
     </w:p>
     <w:p>
@@ -10067,7 +10673,7 @@
         <w:spacing w:before="0"/>
       </w:pPr>
       <w:r>
-        <w:t>timer does not get reset and restarted properly</w:t>
+        <w:t>the timer does not properly reset</w:t>
       </w:r>
     </w:p>
     <w:p>
@@ -10080,7 +10686,7 @@
         <w:spacing w:before="0"/>
       </w:pPr>
       <w:r>
-        <w:t>timer does not trigger correctly</w:t>
+        <w:t>the timer does not properly trigger at the end of each day</w:t>
       </w:r>
     </w:p>
     <w:p>
@@ -10151,7 +10757,7 @@
 </file>
 
 <file path=word/endnotes.xml><?xml version="1.0" encoding="utf-8"?>
-<w:endnotes xmlns:wpc="http://schemas.microsoft.com/office/word/2010/wordprocessingCanvas" xmlns:cx="http://schemas.microsoft.com/office/drawing/2014/chartex" xmlns:cx1="http://schemas.microsoft.com/office/drawing/2015/9/8/chartex" xmlns:cx2="http://schemas.microsoft.com/office/drawing/2015/10/21/chartex" xmlns:cx3="http://schemas.microsoft.com/office/drawing/2016/5/9/chartex" xmlns:cx4="http://schemas.microsoft.com/office/drawing/2016/5/10/chartex" xmlns:cx5="http://schemas.microsoft.com/office/drawing/2016/5/11/chartex" xmlns:cx6="http://schemas.microsoft.com/office/drawing/2016/5/12/chartex" xmlns:cx7="http://schemas.microsoft.com/office/drawing/2016/5/13/chartex" xmlns:cx8="http://schemas.microsoft.com/office/drawing/2016/5/14/chartex" xmlns:mc="http://schemas.openxmlformats.org/markup-compatibility/2006" xmlns:aink="http://schemas.microsoft.com/office/drawing/2016/ink" xmlns:am3d="http://schemas.microsoft.com/office/drawing/2017/model3d" xmlns:o="urn:schemas-microsoft-com:office:office" xmlns:oel="http://schemas.microsoft.com/office/2019/extlst" xmlns:r="http://schemas.openxmlformats.org/officeDocument/2006/relationships" xmlns:m="http://schemas.openxmlformats.org/officeDocument/2006/math" xmlns:v="urn:schemas-microsoft-com:vml" xmlns:wp14="http://schemas.microsoft.com/office/word/2010/wordprocessingDrawing" xmlns:wp="http://schemas.openxmlformats.org/drawingml/2006/wordprocessingDrawing" xmlns:w10="urn:schemas-microsoft-com:office:word" xmlns:w="http://schemas.openxmlformats.org/wordprocessingml/2006/main" xmlns:w14="http://schemas.microsoft.com/office/word/2010/wordml" xmlns:w15="http://schemas.microsoft.com/office/word/2012/wordml" xmlns:w16cex="http://schemas.microsoft.com/office/word/2018/wordml/cex" xmlns:w16cid="http://schemas.microsoft.com/office/word/2016/wordml/cid" xmlns:w16="http://schemas.microsoft.com/office/word/2018/wordml" xmlns:w16du="http://schemas.microsoft.com/office/word/2023/wordml/word16du" xmlns:w16sdtdh="http://schemas.microsoft.com/office/word/2020/wordml/sdtdatahash" xmlns:w16se="http://schemas.microsoft.com/office/word/2015/wordml/symex" xmlns:wpg="http://schemas.microsoft.com/office/word/2010/wordprocessingGroup" xmlns:wpi="http://schemas.microsoft.com/office/word/2010/wordprocessingInk" xmlns:wne="http://schemas.microsoft.com/office/word/2006/wordml" xmlns:wps="http://schemas.microsoft.com/office/word/2010/wordprocessingShape" mc:Ignorable="w14 w15 w16se w16cid w16 w16cex w16sdtdh wp14">
+<w:endnotes xmlns:wpc="http://schemas.microsoft.com/office/word/2010/wordprocessingCanvas" xmlns:cx="http://schemas.microsoft.com/office/drawing/2014/chartex" xmlns:cx1="http://schemas.microsoft.com/office/drawing/2015/9/8/chartex" xmlns:cx2="http://schemas.microsoft.com/office/drawing/2015/10/21/chartex" xmlns:cx3="http://schemas.microsoft.com/office/drawing/2016/5/9/chartex" xmlns:cx4="http://schemas.microsoft.com/office/drawing/2016/5/10/chartex" xmlns:cx5="http://schemas.microsoft.com/office/drawing/2016/5/11/chartex" xmlns:cx6="http://schemas.microsoft.com/office/drawing/2016/5/12/chartex" xmlns:cx7="http://schemas.microsoft.com/office/drawing/2016/5/13/chartex" xmlns:cx8="http://schemas.microsoft.com/office/drawing/2016/5/14/chartex" xmlns:mc="http://schemas.openxmlformats.org/markup-compatibility/2006" xmlns:aink="http://schemas.microsoft.com/office/drawing/2016/ink" xmlns:am3d="http://schemas.microsoft.com/office/drawing/2017/model3d" xmlns:o="urn:schemas-microsoft-com:office:office" xmlns:oel="http://schemas.microsoft.com/office/2019/extlst" xmlns:r="http://schemas.openxmlformats.org/officeDocument/2006/relationships" xmlns:m="http://schemas.openxmlformats.org/officeDocument/2006/math" xmlns:v="urn:schemas-microsoft-com:vml" xmlns:wp14="http://schemas.microsoft.com/office/word/2010/wordprocessingDrawing" xmlns:wp="http://schemas.openxmlformats.org/drawingml/2006/wordprocessingDrawing" xmlns:w10="urn:schemas-microsoft-com:office:word" xmlns:w="http://schemas.openxmlformats.org/wordprocessingml/2006/main" xmlns:w14="http://schemas.microsoft.com/office/word/2010/wordml" xmlns:w15="http://schemas.microsoft.com/office/word/2012/wordml" xmlns:w16cex="http://schemas.microsoft.com/office/word/2018/wordml/cex" xmlns:w16cid="http://schemas.microsoft.com/office/word/2016/wordml/cid" xmlns:w16="http://schemas.microsoft.com/office/word/2018/wordml" xmlns:w16du="http://schemas.microsoft.com/office/word/2023/wordml/word16du" xmlns:w16sdtdh="http://schemas.microsoft.com/office/word/2020/wordml/sdtdatahash" xmlns:w16sdtfl="http://schemas.microsoft.com/office/word/2024/wordml/sdtformatlock" xmlns:w16se="http://schemas.microsoft.com/office/word/2015/wordml/symex" xmlns:wpg="http://schemas.microsoft.com/office/word/2010/wordprocessingGroup" xmlns:wpi="http://schemas.microsoft.com/office/word/2010/wordprocessingInk" xmlns:wne="http://schemas.microsoft.com/office/word/2006/wordml" xmlns:wps="http://schemas.microsoft.com/office/word/2010/wordprocessingShape" mc:Ignorable="w14 w15 w16se w16cid w16 w16cex w16sdtdh w16sdtfl w16du wp14">
   <w:endnote w:type="separator" w:id="-1">
     <w:p>
       <w:r>
@@ -10170,7 +10776,7 @@
 </file>
 
 <file path=word/footer1.xml><?xml version="1.0" encoding="utf-8"?>
-<w:ftr xmlns:wpc="http://schemas.microsoft.com/office/word/2010/wordprocessingCanvas" xmlns:cx="http://schemas.microsoft.com/office/drawing/2014/chartex" xmlns:cx1="http://schemas.microsoft.com/office/drawing/2015/9/8/chartex" xmlns:cx2="http://schemas.microsoft.com/office/drawing/2015/10/21/chartex" xmlns:cx3="http://schemas.microsoft.com/office/drawing/2016/5/9/chartex" xmlns:cx4="http://schemas.microsoft.com/office/drawing/2016/5/10/chartex" xmlns:cx5="http://schemas.microsoft.com/office/drawing/2016/5/11/chartex" xmlns:cx6="http://schemas.microsoft.com/office/drawing/2016/5/12/chartex" xmlns:cx7="http://schemas.microsoft.com/office/drawing/2016/5/13/chartex" xmlns:cx8="http://schemas.microsoft.com/office/drawing/2016/5/14/chartex" xmlns:mc="http://schemas.openxmlformats.org/markup-compatibility/2006" xmlns:aink="http://schemas.microsoft.com/office/drawing/2016/ink" xmlns:am3d="http://schemas.microsoft.com/office/drawing/2017/model3d" xmlns:o="urn:schemas-microsoft-com:office:office" xmlns:oel="http://schemas.microsoft.com/office/2019/extlst" xmlns:r="http://schemas.openxmlformats.org/officeDocument/2006/relationships" xmlns:m="http://schemas.openxmlformats.org/officeDocument/2006/math" xmlns:v="urn:schemas-microsoft-com:vml" xmlns:wp14="http://schemas.microsoft.com/office/word/2010/wordprocessingDrawing" xmlns:wp="http://schemas.openxmlformats.org/drawingml/2006/wordprocessingDrawing" xmlns:w10="urn:schemas-microsoft-com:office:word" xmlns:w="http://schemas.openxmlformats.org/wordprocessingml/2006/main" xmlns:w14="http://schemas.microsoft.com/office/word/2010/wordml" xmlns:w15="http://schemas.microsoft.com/office/word/2012/wordml" xmlns:w16cex="http://schemas.microsoft.com/office/word/2018/wordml/cex" xmlns:w16cid="http://schemas.microsoft.com/office/word/2016/wordml/cid" xmlns:w16="http://schemas.microsoft.com/office/word/2018/wordml" xmlns:w16du="http://schemas.microsoft.com/office/word/2023/wordml/word16du" xmlns:w16sdtdh="http://schemas.microsoft.com/office/word/2020/wordml/sdtdatahash" xmlns:w16se="http://schemas.microsoft.com/office/word/2015/wordml/symex" xmlns:wpg="http://schemas.microsoft.com/office/word/2010/wordprocessingGroup" xmlns:wpi="http://schemas.microsoft.com/office/word/2010/wordprocessingInk" xmlns:wne="http://schemas.microsoft.com/office/word/2006/wordml" xmlns:wps="http://schemas.microsoft.com/office/word/2010/wordprocessingShape" mc:Ignorable="w14 w15 w16se w16cid w16 w16cex w16sdtdh wp14">
+<w:ftr xmlns:wpc="http://schemas.microsoft.com/office/word/2010/wordprocessingCanvas" xmlns:cx="http://schemas.microsoft.com/office/drawing/2014/chartex" xmlns:cx1="http://schemas.microsoft.com/office/drawing/2015/9/8/chartex" xmlns:cx2="http://schemas.microsoft.com/office/drawing/2015/10/21/chartex" xmlns:cx3="http://schemas.microsoft.com/office/drawing/2016/5/9/chartex" xmlns:cx4="http://schemas.microsoft.com/office/drawing/2016/5/10/chartex" xmlns:cx5="http://schemas.microsoft.com/office/drawing/2016/5/11/chartex" xmlns:cx6="http://schemas.microsoft.com/office/drawing/2016/5/12/chartex" xmlns:cx7="http://schemas.microsoft.com/office/drawing/2016/5/13/chartex" xmlns:cx8="http://schemas.microsoft.com/office/drawing/2016/5/14/chartex" xmlns:mc="http://schemas.openxmlformats.org/markup-compatibility/2006" xmlns:aink="http://schemas.microsoft.com/office/drawing/2016/ink" xmlns:am3d="http://schemas.microsoft.com/office/drawing/2017/model3d" xmlns:o="urn:schemas-microsoft-com:office:office" xmlns:oel="http://schemas.microsoft.com/office/2019/extlst" xmlns:r="http://schemas.openxmlformats.org/officeDocument/2006/relationships" xmlns:m="http://schemas.openxmlformats.org/officeDocument/2006/math" xmlns:v="urn:schemas-microsoft-com:vml" xmlns:wp14="http://schemas.microsoft.com/office/word/2010/wordprocessingDrawing" xmlns:wp="http://schemas.openxmlformats.org/drawingml/2006/wordprocessingDrawing" xmlns:w10="urn:schemas-microsoft-com:office:word" xmlns:w="http://schemas.openxmlformats.org/wordprocessingml/2006/main" xmlns:w14="http://schemas.microsoft.com/office/word/2010/wordml" xmlns:w15="http://schemas.microsoft.com/office/word/2012/wordml" xmlns:w16cex="http://schemas.microsoft.com/office/word/2018/wordml/cex" xmlns:w16cid="http://schemas.microsoft.com/office/word/2016/wordml/cid" xmlns:w16="http://schemas.microsoft.com/office/word/2018/wordml" xmlns:w16du="http://schemas.microsoft.com/office/word/2023/wordml/word16du" xmlns:w16sdtdh="http://schemas.microsoft.com/office/word/2020/wordml/sdtdatahash" xmlns:w16sdtfl="http://schemas.microsoft.com/office/word/2024/wordml/sdtformatlock" xmlns:w16se="http://schemas.microsoft.com/office/word/2015/wordml/symex" xmlns:wpg="http://schemas.microsoft.com/office/word/2010/wordprocessingGroup" xmlns:wpi="http://schemas.microsoft.com/office/word/2010/wordprocessingInk" xmlns:wne="http://schemas.microsoft.com/office/word/2006/wordml" xmlns:wps="http://schemas.microsoft.com/office/word/2010/wordprocessingShape" mc:Ignorable="w14 w15 w16se w16cid w16 w16cex w16sdtdh w16sdtfl w16du wp14">
   <w:p>
     <w:pPr>
       <w:pStyle w:val="Footer"/>
@@ -10180,7 +10786,7 @@
 </file>
 
 <file path=word/footer2.xml><?xml version="1.0" encoding="utf-8"?>
-<w:ftr xmlns:wpc="http://schemas.microsoft.com/office/word/2010/wordprocessingCanvas" xmlns:cx="http://schemas.microsoft.com/office/drawing/2014/chartex" xmlns:cx1="http://schemas.microsoft.com/office/drawing/2015/9/8/chartex" xmlns:cx2="http://schemas.microsoft.com/office/drawing/2015/10/21/chartex" xmlns:cx3="http://schemas.microsoft.com/office/drawing/2016/5/9/chartex" xmlns:cx4="http://schemas.microsoft.com/office/drawing/2016/5/10/chartex" xmlns:cx5="http://schemas.microsoft.com/office/drawing/2016/5/11/chartex" xmlns:cx6="http://schemas.microsoft.com/office/drawing/2016/5/12/chartex" xmlns:cx7="http://schemas.microsoft.com/office/drawing/2016/5/13/chartex" xmlns:cx8="http://schemas.microsoft.com/office/drawing/2016/5/14/chartex" xmlns:mc="http://schemas.openxmlformats.org/markup-compatibility/2006" xmlns:aink="http://schemas.microsoft.com/office/drawing/2016/ink" xmlns:am3d="http://schemas.microsoft.com/office/drawing/2017/model3d" xmlns:o="urn:schemas-microsoft-com:office:office" xmlns:oel="http://schemas.microsoft.com/office/2019/extlst" xmlns:r="http://schemas.openxmlformats.org/officeDocument/2006/relationships" xmlns:m="http://schemas.openxmlformats.org/officeDocument/2006/math" xmlns:v="urn:schemas-microsoft-com:vml" xmlns:wp14="http://schemas.microsoft.com/office/word/2010/wordprocessingDrawing" xmlns:wp="http://schemas.openxmlformats.org/drawingml/2006/wordprocessingDrawing" xmlns:w10="urn:schemas-microsoft-com:office:word" xmlns:w="http://schemas.openxmlformats.org/wordprocessingml/2006/main" xmlns:w14="http://schemas.microsoft.com/office/word/2010/wordml" xmlns:w15="http://schemas.microsoft.com/office/word/2012/wordml" xmlns:w16cex="http://schemas.microsoft.com/office/word/2018/wordml/cex" xmlns:w16cid="http://schemas.microsoft.com/office/word/2016/wordml/cid" xmlns:w16="http://schemas.microsoft.com/office/word/2018/wordml" xmlns:w16du="http://schemas.microsoft.com/office/word/2023/wordml/word16du" xmlns:w16sdtdh="http://schemas.microsoft.com/office/word/2020/wordml/sdtdatahash" xmlns:w16se="http://schemas.microsoft.com/office/word/2015/wordml/symex" xmlns:wpg="http://schemas.microsoft.com/office/word/2010/wordprocessingGroup" xmlns:wpi="http://schemas.microsoft.com/office/word/2010/wordprocessingInk" xmlns:wne="http://schemas.microsoft.com/office/word/2006/wordml" xmlns:wps="http://schemas.microsoft.com/office/word/2010/wordprocessingShape" mc:Ignorable="w14 w15 w16se w16cid w16 w16cex w16sdtdh wp14">
+<w:ftr xmlns:wpc="http://schemas.microsoft.com/office/word/2010/wordprocessingCanvas" xmlns:cx="http://schemas.microsoft.com/office/drawing/2014/chartex" xmlns:cx1="http://schemas.microsoft.com/office/drawing/2015/9/8/chartex" xmlns:cx2="http://schemas.microsoft.com/office/drawing/2015/10/21/chartex" xmlns:cx3="http://schemas.microsoft.com/office/drawing/2016/5/9/chartex" xmlns:cx4="http://schemas.microsoft.com/office/drawing/2016/5/10/chartex" xmlns:cx5="http://schemas.microsoft.com/office/drawing/2016/5/11/chartex" xmlns:cx6="http://schemas.microsoft.com/office/drawing/2016/5/12/chartex" xmlns:cx7="http://schemas.microsoft.com/office/drawing/2016/5/13/chartex" xmlns:cx8="http://schemas.microsoft.com/office/drawing/2016/5/14/chartex" xmlns:mc="http://schemas.openxmlformats.org/markup-compatibility/2006" xmlns:aink="http://schemas.microsoft.com/office/drawing/2016/ink" xmlns:am3d="http://schemas.microsoft.com/office/drawing/2017/model3d" xmlns:o="urn:schemas-microsoft-com:office:office" xmlns:oel="http://schemas.microsoft.com/office/2019/extlst" xmlns:r="http://schemas.openxmlformats.org/officeDocument/2006/relationships" xmlns:m="http://schemas.openxmlformats.org/officeDocument/2006/math" xmlns:v="urn:schemas-microsoft-com:vml" xmlns:wp14="http://schemas.microsoft.com/office/word/2010/wordprocessingDrawing" xmlns:wp="http://schemas.openxmlformats.org/drawingml/2006/wordprocessingDrawing" xmlns:w10="urn:schemas-microsoft-com:office:word" xmlns:w="http://schemas.openxmlformats.org/wordprocessingml/2006/main" xmlns:w14="http://schemas.microsoft.com/office/word/2010/wordml" xmlns:w15="http://schemas.microsoft.com/office/word/2012/wordml" xmlns:w16cex="http://schemas.microsoft.com/office/word/2018/wordml/cex" xmlns:w16cid="http://schemas.microsoft.com/office/word/2016/wordml/cid" xmlns:w16="http://schemas.microsoft.com/office/word/2018/wordml" xmlns:w16du="http://schemas.microsoft.com/office/word/2023/wordml/word16du" xmlns:w16sdtdh="http://schemas.microsoft.com/office/word/2020/wordml/sdtdatahash" xmlns:w16sdtfl="http://schemas.microsoft.com/office/word/2024/wordml/sdtformatlock" xmlns:w16se="http://schemas.microsoft.com/office/word/2015/wordml/symex" xmlns:wpg="http://schemas.microsoft.com/office/word/2010/wordprocessingGroup" xmlns:wpi="http://schemas.microsoft.com/office/word/2010/wordprocessingInk" xmlns:wne="http://schemas.microsoft.com/office/word/2006/wordml" xmlns:wps="http://schemas.microsoft.com/office/word/2010/wordprocessingShape" mc:Ignorable="w14 w15 w16se w16cid w16 w16cex w16sdtdh w16sdtfl w16du wp14">
   <w:p>
     <w:pPr>
       <w:pStyle w:val="Footer"/>
@@ -10255,8 +10861,17 @@
                               <w:rStyle w:val="PageNumber"/>
                               <w:color w:val="000000"/>
                             </w:rPr>
-                            <w:t>ii</w:t>
+                            <w:t>i</w:t>
                           </w:r>
+                          <w:proofErr w:type="spellStart"/>
+                          <w:r>
+                            <w:rPr>
+                              <w:rStyle w:val="PageNumber"/>
+                              <w:color w:val="000000"/>
+                            </w:rPr>
+                            <w:t>i</w:t>
+                          </w:r>
+                          <w:proofErr w:type="spellEnd"/>
                           <w:r>
                             <w:rPr>
                               <w:rStyle w:val="PageNumber"/>
@@ -10334,7 +10949,7 @@
 </file>
 
 <file path=word/footer3.xml><?xml version="1.0" encoding="utf-8"?>
-<w:ftr xmlns:wpc="http://schemas.microsoft.com/office/word/2010/wordprocessingCanvas" xmlns:cx="http://schemas.microsoft.com/office/drawing/2014/chartex" xmlns:cx1="http://schemas.microsoft.com/office/drawing/2015/9/8/chartex" xmlns:cx2="http://schemas.microsoft.com/office/drawing/2015/10/21/chartex" xmlns:cx3="http://schemas.microsoft.com/office/drawing/2016/5/9/chartex" xmlns:cx4="http://schemas.microsoft.com/office/drawing/2016/5/10/chartex" xmlns:cx5="http://schemas.microsoft.com/office/drawing/2016/5/11/chartex" xmlns:cx6="http://schemas.microsoft.com/office/drawing/2016/5/12/chartex" xmlns:cx7="http://schemas.microsoft.com/office/drawing/2016/5/13/chartex" xmlns:cx8="http://schemas.microsoft.com/office/drawing/2016/5/14/chartex" xmlns:mc="http://schemas.openxmlformats.org/markup-compatibility/2006" xmlns:aink="http://schemas.microsoft.com/office/drawing/2016/ink" xmlns:am3d="http://schemas.microsoft.com/office/drawing/2017/model3d" xmlns:o="urn:schemas-microsoft-com:office:office" xmlns:oel="http://schemas.microsoft.com/office/2019/extlst" xmlns:r="http://schemas.openxmlformats.org/officeDocument/2006/relationships" xmlns:m="http://schemas.openxmlformats.org/officeDocument/2006/math" xmlns:v="urn:schemas-microsoft-com:vml" xmlns:wp14="http://schemas.microsoft.com/office/word/2010/wordprocessingDrawing" xmlns:wp="http://schemas.openxmlformats.org/drawingml/2006/wordprocessingDrawing" xmlns:w10="urn:schemas-microsoft-com:office:word" xmlns:w="http://schemas.openxmlformats.org/wordprocessingml/2006/main" xmlns:w14="http://schemas.microsoft.com/office/word/2010/wordml" xmlns:w15="http://schemas.microsoft.com/office/word/2012/wordml" xmlns:w16cex="http://schemas.microsoft.com/office/word/2018/wordml/cex" xmlns:w16cid="http://schemas.microsoft.com/office/word/2016/wordml/cid" xmlns:w16="http://schemas.microsoft.com/office/word/2018/wordml" xmlns:w16du="http://schemas.microsoft.com/office/word/2023/wordml/word16du" xmlns:w16sdtdh="http://schemas.microsoft.com/office/word/2020/wordml/sdtdatahash" xmlns:w16se="http://schemas.microsoft.com/office/word/2015/wordml/symex" xmlns:wpg="http://schemas.microsoft.com/office/word/2010/wordprocessingGroup" xmlns:wpi="http://schemas.microsoft.com/office/word/2010/wordprocessingInk" xmlns:wne="http://schemas.microsoft.com/office/word/2006/wordml" xmlns:wps="http://schemas.microsoft.com/office/word/2010/wordprocessingShape" mc:Ignorable="w14 w15 w16se w16cid w16 w16cex w16sdtdh wp14">
+<w:ftr xmlns:wpc="http://schemas.microsoft.com/office/word/2010/wordprocessingCanvas" xmlns:cx="http://schemas.microsoft.com/office/drawing/2014/chartex" xmlns:cx1="http://schemas.microsoft.com/office/drawing/2015/9/8/chartex" xmlns:cx2="http://schemas.microsoft.com/office/drawing/2015/10/21/chartex" xmlns:cx3="http://schemas.microsoft.com/office/drawing/2016/5/9/chartex" xmlns:cx4="http://schemas.microsoft.com/office/drawing/2016/5/10/chartex" xmlns:cx5="http://schemas.microsoft.com/office/drawing/2016/5/11/chartex" xmlns:cx6="http://schemas.microsoft.com/office/drawing/2016/5/12/chartex" xmlns:cx7="http://schemas.microsoft.com/office/drawing/2016/5/13/chartex" xmlns:cx8="http://schemas.microsoft.com/office/drawing/2016/5/14/chartex" xmlns:mc="http://schemas.openxmlformats.org/markup-compatibility/2006" xmlns:aink="http://schemas.microsoft.com/office/drawing/2016/ink" xmlns:am3d="http://schemas.microsoft.com/office/drawing/2017/model3d" xmlns:o="urn:schemas-microsoft-com:office:office" xmlns:oel="http://schemas.microsoft.com/office/2019/extlst" xmlns:r="http://schemas.openxmlformats.org/officeDocument/2006/relationships" xmlns:m="http://schemas.openxmlformats.org/officeDocument/2006/math" xmlns:v="urn:schemas-microsoft-com:vml" xmlns:wp14="http://schemas.microsoft.com/office/word/2010/wordprocessingDrawing" xmlns:wp="http://schemas.openxmlformats.org/drawingml/2006/wordprocessingDrawing" xmlns:w10="urn:schemas-microsoft-com:office:word" xmlns:w="http://schemas.openxmlformats.org/wordprocessingml/2006/main" xmlns:w14="http://schemas.microsoft.com/office/word/2010/wordml" xmlns:w15="http://schemas.microsoft.com/office/word/2012/wordml" xmlns:w16cex="http://schemas.microsoft.com/office/word/2018/wordml/cex" xmlns:w16cid="http://schemas.microsoft.com/office/word/2016/wordml/cid" xmlns:w16="http://schemas.microsoft.com/office/word/2018/wordml" xmlns:w16du="http://schemas.microsoft.com/office/word/2023/wordml/word16du" xmlns:w16sdtdh="http://schemas.microsoft.com/office/word/2020/wordml/sdtdatahash" xmlns:w16sdtfl="http://schemas.microsoft.com/office/word/2024/wordml/sdtformatlock" xmlns:w16se="http://schemas.microsoft.com/office/word/2015/wordml/symex" xmlns:wpg="http://schemas.microsoft.com/office/word/2010/wordprocessingGroup" xmlns:wpi="http://schemas.microsoft.com/office/word/2010/wordprocessingInk" xmlns:wne="http://schemas.microsoft.com/office/word/2006/wordml" xmlns:wps="http://schemas.microsoft.com/office/word/2010/wordprocessingShape" mc:Ignorable="w14 w15 w16se w16cid w16 w16cex w16sdtdh w16sdtfl w16du wp14">
   <w:p>
     <w:pPr>
       <w:pStyle w:val="Footer"/>
@@ -10420,8 +11035,17 @@
                               <w:rStyle w:val="PageNumber"/>
                               <w:color w:val="000000"/>
                             </w:rPr>
-                            <w:t>viii</w:t>
+                            <w:t>vii</w:t>
                           </w:r>
+                          <w:proofErr w:type="spellStart"/>
+                          <w:r>
+                            <w:rPr>
+                              <w:rStyle w:val="PageNumber"/>
+                              <w:color w:val="000000"/>
+                            </w:rPr>
+                            <w:t>i</w:t>
+                          </w:r>
+                          <w:proofErr w:type="spellEnd"/>
                           <w:r>
                             <w:rPr>
                               <w:rStyle w:val="PageNumber"/>
@@ -10500,7 +11124,7 @@
 </file>
 
 <file path=word/footer4.xml><?xml version="1.0" encoding="utf-8"?>
-<w:ftr xmlns:wpc="http://schemas.microsoft.com/office/word/2010/wordprocessingCanvas" xmlns:cx="http://schemas.microsoft.com/office/drawing/2014/chartex" xmlns:cx1="http://schemas.microsoft.com/office/drawing/2015/9/8/chartex" xmlns:cx2="http://schemas.microsoft.com/office/drawing/2015/10/21/chartex" xmlns:cx3="http://schemas.microsoft.com/office/drawing/2016/5/9/chartex" xmlns:cx4="http://schemas.microsoft.com/office/drawing/2016/5/10/chartex" xmlns:cx5="http://schemas.microsoft.com/office/drawing/2016/5/11/chartex" xmlns:cx6="http://schemas.microsoft.com/office/drawing/2016/5/12/chartex" xmlns:cx7="http://schemas.microsoft.com/office/drawing/2016/5/13/chartex" xmlns:cx8="http://schemas.microsoft.com/office/drawing/2016/5/14/chartex" xmlns:mc="http://schemas.openxmlformats.org/markup-compatibility/2006" xmlns:aink="http://schemas.microsoft.com/office/drawing/2016/ink" xmlns:am3d="http://schemas.microsoft.com/office/drawing/2017/model3d" xmlns:o="urn:schemas-microsoft-com:office:office" xmlns:oel="http://schemas.microsoft.com/office/2019/extlst" xmlns:r="http://schemas.openxmlformats.org/officeDocument/2006/relationships" xmlns:m="http://schemas.openxmlformats.org/officeDocument/2006/math" xmlns:v="urn:schemas-microsoft-com:vml" xmlns:wp14="http://schemas.microsoft.com/office/word/2010/wordprocessingDrawing" xmlns:wp="http://schemas.openxmlformats.org/drawingml/2006/wordprocessingDrawing" xmlns:w10="urn:schemas-microsoft-com:office:word" xmlns:w="http://schemas.openxmlformats.org/wordprocessingml/2006/main" xmlns:w14="http://schemas.microsoft.com/office/word/2010/wordml" xmlns:w15="http://schemas.microsoft.com/office/word/2012/wordml" xmlns:w16cex="http://schemas.microsoft.com/office/word/2018/wordml/cex" xmlns:w16cid="http://schemas.microsoft.com/office/word/2016/wordml/cid" xmlns:w16="http://schemas.microsoft.com/office/word/2018/wordml" xmlns:w16du="http://schemas.microsoft.com/office/word/2023/wordml/word16du" xmlns:w16sdtdh="http://schemas.microsoft.com/office/word/2020/wordml/sdtdatahash" xmlns:w16se="http://schemas.microsoft.com/office/word/2015/wordml/symex" xmlns:wpg="http://schemas.microsoft.com/office/word/2010/wordprocessingGroup" xmlns:wpi="http://schemas.microsoft.com/office/word/2010/wordprocessingInk" xmlns:wne="http://schemas.microsoft.com/office/word/2006/wordml" xmlns:wps="http://schemas.microsoft.com/office/word/2010/wordprocessingShape" mc:Ignorable="w14 w15 w16se w16cid w16 w16cex w16sdtdh wp14">
+<w:ftr xmlns:wpc="http://schemas.microsoft.com/office/word/2010/wordprocessingCanvas" xmlns:cx="http://schemas.microsoft.com/office/drawing/2014/chartex" xmlns:cx1="http://schemas.microsoft.com/office/drawing/2015/9/8/chartex" xmlns:cx2="http://schemas.microsoft.com/office/drawing/2015/10/21/chartex" xmlns:cx3="http://schemas.microsoft.com/office/drawing/2016/5/9/chartex" xmlns:cx4="http://schemas.microsoft.com/office/drawing/2016/5/10/chartex" xmlns:cx5="http://schemas.microsoft.com/office/drawing/2016/5/11/chartex" xmlns:cx6="http://schemas.microsoft.com/office/drawing/2016/5/12/chartex" xmlns:cx7="http://schemas.microsoft.com/office/drawing/2016/5/13/chartex" xmlns:cx8="http://schemas.microsoft.com/office/drawing/2016/5/14/chartex" xmlns:mc="http://schemas.openxmlformats.org/markup-compatibility/2006" xmlns:aink="http://schemas.microsoft.com/office/drawing/2016/ink" xmlns:am3d="http://schemas.microsoft.com/office/drawing/2017/model3d" xmlns:o="urn:schemas-microsoft-com:office:office" xmlns:oel="http://schemas.microsoft.com/office/2019/extlst" xmlns:r="http://schemas.openxmlformats.org/officeDocument/2006/relationships" xmlns:m="http://schemas.openxmlformats.org/officeDocument/2006/math" xmlns:v="urn:schemas-microsoft-com:vml" xmlns:wp14="http://schemas.microsoft.com/office/word/2010/wordprocessingDrawing" xmlns:wp="http://schemas.openxmlformats.org/drawingml/2006/wordprocessingDrawing" xmlns:w10="urn:schemas-microsoft-com:office:word" xmlns:w="http://schemas.openxmlformats.org/wordprocessingml/2006/main" xmlns:w14="http://schemas.microsoft.com/office/word/2010/wordml" xmlns:w15="http://schemas.microsoft.com/office/word/2012/wordml" xmlns:w16cex="http://schemas.microsoft.com/office/word/2018/wordml/cex" xmlns:w16cid="http://schemas.microsoft.com/office/word/2016/wordml/cid" xmlns:w16="http://schemas.microsoft.com/office/word/2018/wordml" xmlns:w16du="http://schemas.microsoft.com/office/word/2023/wordml/word16du" xmlns:w16sdtdh="http://schemas.microsoft.com/office/word/2020/wordml/sdtdatahash" xmlns:w16sdtfl="http://schemas.microsoft.com/office/word/2024/wordml/sdtformatlock" xmlns:w16se="http://schemas.microsoft.com/office/word/2015/wordml/symex" xmlns:wpg="http://schemas.microsoft.com/office/word/2010/wordprocessingGroup" xmlns:wpi="http://schemas.microsoft.com/office/word/2010/wordprocessingInk" xmlns:wne="http://schemas.microsoft.com/office/word/2006/wordml" xmlns:wps="http://schemas.microsoft.com/office/word/2010/wordprocessingShape" mc:Ignorable="w14 w15 w16se w16cid w16 w16cex w16sdtdh w16sdtfl w16du wp14">
   <w:p>
     <w:pPr>
       <w:pStyle w:val="Footer"/>
@@ -10533,8 +11157,16 @@
       <w:rPr>
         <w:rStyle w:val="PageNumber"/>
       </w:rPr>
-      <w:t>iii</w:t>
+      <w:t>ii</w:t>
     </w:r>
+    <w:proofErr w:type="spellStart"/>
+    <w:r>
+      <w:rPr>
+        <w:rStyle w:val="PageNumber"/>
+      </w:rPr>
+      <w:t>i</w:t>
+    </w:r>
+    <w:proofErr w:type="spellEnd"/>
     <w:r>
       <w:rPr>
         <w:rStyle w:val="PageNumber"/>
@@ -10547,7 +11179,7 @@
 </file>
 
 <file path=word/footnotes.xml><?xml version="1.0" encoding="utf-8"?>
-<w:footnotes xmlns:wpc="http://schemas.microsoft.com/office/word/2010/wordprocessingCanvas" xmlns:cx="http://schemas.microsoft.com/office/drawing/2014/chartex" xmlns:cx1="http://schemas.microsoft.com/office/drawing/2015/9/8/chartex" xmlns:cx2="http://schemas.microsoft.com/office/drawing/2015/10/21/chartex" xmlns:cx3="http://schemas.microsoft.com/office/drawing/2016/5/9/chartex" xmlns:cx4="http://schemas.microsoft.com/office/drawing/2016/5/10/chartex" xmlns:cx5="http://schemas.microsoft.com/office/drawing/2016/5/11/chartex" xmlns:cx6="http://schemas.microsoft.com/office/drawing/2016/5/12/chartex" xmlns:cx7="http://schemas.microsoft.com/office/drawing/2016/5/13/chartex" xmlns:cx8="http://schemas.microsoft.com/office/drawing/2016/5/14/chartex" xmlns:mc="http://schemas.openxmlformats.org/markup-compatibility/2006" xmlns:aink="http://schemas.microsoft.com/office/drawing/2016/ink" xmlns:am3d="http://schemas.microsoft.com/office/drawing/2017/model3d" xmlns:o="urn:schemas-microsoft-com:office:office" xmlns:oel="http://schemas.microsoft.com/office/2019/extlst" xmlns:r="http://schemas.openxmlformats.org/officeDocument/2006/relationships" xmlns:m="http://schemas.openxmlformats.org/officeDocument/2006/math" xmlns:v="urn:schemas-microsoft-com:vml" xmlns:wp14="http://schemas.microsoft.com/office/word/2010/wordprocessingDrawing" xmlns:wp="http://schemas.openxmlformats.org/drawingml/2006/wordprocessingDrawing" xmlns:w10="urn:schemas-microsoft-com:office:word" xmlns:w="http://schemas.openxmlformats.org/wordprocessingml/2006/main" xmlns:w14="http://schemas.microsoft.com/office/word/2010/wordml" xmlns:w15="http://schemas.microsoft.com/office/word/2012/wordml" xmlns:w16cex="http://schemas.microsoft.com/office/word/2018/wordml/cex" xmlns:w16cid="http://schemas.microsoft.com/office/word/2016/wordml/cid" xmlns:w16="http://schemas.microsoft.com/office/word/2018/wordml" xmlns:w16du="http://schemas.microsoft.com/office/word/2023/wordml/word16du" xmlns:w16sdtdh="http://schemas.microsoft.com/office/word/2020/wordml/sdtdatahash" xmlns:w16se="http://schemas.microsoft.com/office/word/2015/wordml/symex" xmlns:wpg="http://schemas.microsoft.com/office/word/2010/wordprocessingGroup" xmlns:wpi="http://schemas.microsoft.com/office/word/2010/wordprocessingInk" xmlns:wne="http://schemas.microsoft.com/office/word/2006/wordml" xmlns:wps="http://schemas.microsoft.com/office/word/2010/wordprocessingShape" mc:Ignorable="w14 w15 w16se w16cid w16 w16cex w16sdtdh wp14">
+<w:footnotes xmlns:wpc="http://schemas.microsoft.com/office/word/2010/wordprocessingCanvas" xmlns:cx="http://schemas.microsoft.com/office/drawing/2014/chartex" xmlns:cx1="http://schemas.microsoft.com/office/drawing/2015/9/8/chartex" xmlns:cx2="http://schemas.microsoft.com/office/drawing/2015/10/21/chartex" xmlns:cx3="http://schemas.microsoft.com/office/drawing/2016/5/9/chartex" xmlns:cx4="http://schemas.microsoft.com/office/drawing/2016/5/10/chartex" xmlns:cx5="http://schemas.microsoft.com/office/drawing/2016/5/11/chartex" xmlns:cx6="http://schemas.microsoft.com/office/drawing/2016/5/12/chartex" xmlns:cx7="http://schemas.microsoft.com/office/drawing/2016/5/13/chartex" xmlns:cx8="http://schemas.microsoft.com/office/drawing/2016/5/14/chartex" xmlns:mc="http://schemas.openxmlformats.org/markup-compatibility/2006" xmlns:aink="http://schemas.microsoft.com/office/drawing/2016/ink" xmlns:am3d="http://schemas.microsoft.com/office/drawing/2017/model3d" xmlns:o="urn:schemas-microsoft-com:office:office" xmlns:oel="http://schemas.microsoft.com/office/2019/extlst" xmlns:r="http://schemas.openxmlformats.org/officeDocument/2006/relationships" xmlns:m="http://schemas.openxmlformats.org/officeDocument/2006/math" xmlns:v="urn:schemas-microsoft-com:vml" xmlns:wp14="http://schemas.microsoft.com/office/word/2010/wordprocessingDrawing" xmlns:wp="http://schemas.openxmlformats.org/drawingml/2006/wordprocessingDrawing" xmlns:w10="urn:schemas-microsoft-com:office:word" xmlns:w="http://schemas.openxmlformats.org/wordprocessingml/2006/main" xmlns:w14="http://schemas.microsoft.com/office/word/2010/wordml" xmlns:w15="http://schemas.microsoft.com/office/word/2012/wordml" xmlns:w16cex="http://schemas.microsoft.com/office/word/2018/wordml/cex" xmlns:w16cid="http://schemas.microsoft.com/office/word/2016/wordml/cid" xmlns:w16="http://schemas.microsoft.com/office/word/2018/wordml" xmlns:w16du="http://schemas.microsoft.com/office/word/2023/wordml/word16du" xmlns:w16sdtdh="http://schemas.microsoft.com/office/word/2020/wordml/sdtdatahash" xmlns:w16sdtfl="http://schemas.microsoft.com/office/word/2024/wordml/sdtformatlock" xmlns:w16se="http://schemas.microsoft.com/office/word/2015/wordml/symex" xmlns:wpg="http://schemas.microsoft.com/office/word/2010/wordprocessingGroup" xmlns:wpi="http://schemas.microsoft.com/office/word/2010/wordprocessingInk" xmlns:wne="http://schemas.microsoft.com/office/word/2006/wordml" xmlns:wps="http://schemas.microsoft.com/office/word/2010/wordprocessingShape" mc:Ignorable="w14 w15 w16se w16cid w16 w16cex w16sdtdh w16sdtfl w16du wp14">
   <w:footnote w:type="separator" w:id="-1">
     <w:p>
       <w:r>
@@ -10566,7 +11198,7 @@
 </file>
 
 <file path=word/header1.xml><?xml version="1.0" encoding="utf-8"?>
-<w:hdr xmlns:wpc="http://schemas.microsoft.com/office/word/2010/wordprocessingCanvas" xmlns:cx="http://schemas.microsoft.com/office/drawing/2014/chartex" xmlns:cx1="http://schemas.microsoft.com/office/drawing/2015/9/8/chartex" xmlns:cx2="http://schemas.microsoft.com/office/drawing/2015/10/21/chartex" xmlns:cx3="http://schemas.microsoft.com/office/drawing/2016/5/9/chartex" xmlns:cx4="http://schemas.microsoft.com/office/drawing/2016/5/10/chartex" xmlns:cx5="http://schemas.microsoft.com/office/drawing/2016/5/11/chartex" xmlns:cx6="http://schemas.microsoft.com/office/drawing/2016/5/12/chartex" xmlns:cx7="http://schemas.microsoft.com/office/drawing/2016/5/13/chartex" xmlns:cx8="http://schemas.microsoft.com/office/drawing/2016/5/14/chartex" xmlns:mc="http://schemas.openxmlformats.org/markup-compatibility/2006" xmlns:aink="http://schemas.microsoft.com/office/drawing/2016/ink" xmlns:am3d="http://schemas.microsoft.com/office/drawing/2017/model3d" xmlns:o="urn:schemas-microsoft-com:office:office" xmlns:oel="http://schemas.microsoft.com/office/2019/extlst" xmlns:r="http://schemas.openxmlformats.org/officeDocument/2006/relationships" xmlns:m="http://schemas.openxmlformats.org/officeDocument/2006/math" xmlns:v="urn:schemas-microsoft-com:vml" xmlns:wp14="http://schemas.microsoft.com/office/word/2010/wordprocessingDrawing" xmlns:wp="http://schemas.openxmlformats.org/drawingml/2006/wordprocessingDrawing" xmlns:w10="urn:schemas-microsoft-com:office:word" xmlns:w="http://schemas.openxmlformats.org/wordprocessingml/2006/main" xmlns:w14="http://schemas.microsoft.com/office/word/2010/wordml" xmlns:w15="http://schemas.microsoft.com/office/word/2012/wordml" xmlns:w16cex="http://schemas.microsoft.com/office/word/2018/wordml/cex" xmlns:w16cid="http://schemas.microsoft.com/office/word/2016/wordml/cid" xmlns:w16="http://schemas.microsoft.com/office/word/2018/wordml" xmlns:w16du="http://schemas.microsoft.com/office/word/2023/wordml/word16du" xmlns:w16sdtdh="http://schemas.microsoft.com/office/word/2020/wordml/sdtdatahash" xmlns:w16se="http://schemas.microsoft.com/office/word/2015/wordml/symex" xmlns:wpg="http://schemas.microsoft.com/office/word/2010/wordprocessingGroup" xmlns:wpi="http://schemas.microsoft.com/office/word/2010/wordprocessingInk" xmlns:wne="http://schemas.microsoft.com/office/word/2006/wordml" xmlns:wps="http://schemas.microsoft.com/office/word/2010/wordprocessingShape" mc:Ignorable="w14 w15 w16se w16cid w16 w16cex w16sdtdh wp14">
+<w:hdr xmlns:wpc="http://schemas.microsoft.com/office/word/2010/wordprocessingCanvas" xmlns:cx="http://schemas.microsoft.com/office/drawing/2014/chartex" xmlns:cx1="http://schemas.microsoft.com/office/drawing/2015/9/8/chartex" xmlns:cx2="http://schemas.microsoft.com/office/drawing/2015/10/21/chartex" xmlns:cx3="http://schemas.microsoft.com/office/drawing/2016/5/9/chartex" xmlns:cx4="http://schemas.microsoft.com/office/drawing/2016/5/10/chartex" xmlns:cx5="http://schemas.microsoft.com/office/drawing/2016/5/11/chartex" xmlns:cx6="http://schemas.microsoft.com/office/drawing/2016/5/12/chartex" xmlns:cx7="http://schemas.microsoft.com/office/drawing/2016/5/13/chartex" xmlns:cx8="http://schemas.microsoft.com/office/drawing/2016/5/14/chartex" xmlns:mc="http://schemas.openxmlformats.org/markup-compatibility/2006" xmlns:aink="http://schemas.microsoft.com/office/drawing/2016/ink" xmlns:am3d="http://schemas.microsoft.com/office/drawing/2017/model3d" xmlns:o="urn:schemas-microsoft-com:office:office" xmlns:oel="http://schemas.microsoft.com/office/2019/extlst" xmlns:r="http://schemas.openxmlformats.org/officeDocument/2006/relationships" xmlns:m="http://schemas.openxmlformats.org/officeDocument/2006/math" xmlns:v="urn:schemas-microsoft-com:vml" xmlns:wp14="http://schemas.microsoft.com/office/word/2010/wordprocessingDrawing" xmlns:wp="http://schemas.openxmlformats.org/drawingml/2006/wordprocessingDrawing" xmlns:w10="urn:schemas-microsoft-com:office:word" xmlns:w="http://schemas.openxmlformats.org/wordprocessingml/2006/main" xmlns:w14="http://schemas.microsoft.com/office/word/2010/wordml" xmlns:w15="http://schemas.microsoft.com/office/word/2012/wordml" xmlns:w16cex="http://schemas.microsoft.com/office/word/2018/wordml/cex" xmlns:w16cid="http://schemas.microsoft.com/office/word/2016/wordml/cid" xmlns:w16="http://schemas.microsoft.com/office/word/2018/wordml" xmlns:w16du="http://schemas.microsoft.com/office/word/2023/wordml/word16du" xmlns:w16sdtdh="http://schemas.microsoft.com/office/word/2020/wordml/sdtdatahash" xmlns:w16sdtfl="http://schemas.microsoft.com/office/word/2024/wordml/sdtformatlock" xmlns:w16se="http://schemas.microsoft.com/office/word/2015/wordml/symex" xmlns:wpg="http://schemas.microsoft.com/office/word/2010/wordprocessingGroup" xmlns:wpi="http://schemas.microsoft.com/office/word/2010/wordprocessingInk" xmlns:wne="http://schemas.microsoft.com/office/word/2006/wordml" xmlns:wps="http://schemas.microsoft.com/office/word/2010/wordprocessingShape" mc:Ignorable="w14 w15 w16se w16cid w16 w16cex w16sdtdh w16sdtfl w16du wp14">
   <w:p>
     <w:pPr>
       <w:pStyle w:val="Header"/>
@@ -10576,7 +11208,7 @@
 </file>
 
 <file path=word/header2.xml><?xml version="1.0" encoding="utf-8"?>
-<w:hdr xmlns:wpc="http://schemas.microsoft.com/office/word/2010/wordprocessingCanvas" xmlns:cx="http://schemas.microsoft.com/office/drawing/2014/chartex" xmlns:cx1="http://schemas.microsoft.com/office/drawing/2015/9/8/chartex" xmlns:cx2="http://schemas.microsoft.com/office/drawing/2015/10/21/chartex" xmlns:cx3="http://schemas.microsoft.com/office/drawing/2016/5/9/chartex" xmlns:cx4="http://schemas.microsoft.com/office/drawing/2016/5/10/chartex" xmlns:cx5="http://schemas.microsoft.com/office/drawing/2016/5/11/chartex" xmlns:cx6="http://schemas.microsoft.com/office/drawing/2016/5/12/chartex" xmlns:cx7="http://schemas.microsoft.com/office/drawing/2016/5/13/chartex" xmlns:cx8="http://schemas.microsoft.com/office/drawing/2016/5/14/chartex" xmlns:mc="http://schemas.openxmlformats.org/markup-compatibility/2006" xmlns:aink="http://schemas.microsoft.com/office/drawing/2016/ink" xmlns:am3d="http://schemas.microsoft.com/office/drawing/2017/model3d" xmlns:o="urn:schemas-microsoft-com:office:office" xmlns:oel="http://schemas.microsoft.com/office/2019/extlst" xmlns:r="http://schemas.openxmlformats.org/officeDocument/2006/relationships" xmlns:m="http://schemas.openxmlformats.org/officeDocument/2006/math" xmlns:v="urn:schemas-microsoft-com:vml" xmlns:wp14="http://schemas.microsoft.com/office/word/2010/wordprocessingDrawing" xmlns:wp="http://schemas.openxmlformats.org/drawingml/2006/wordprocessingDrawing" xmlns:w10="urn:schemas-microsoft-com:office:word" xmlns:w="http://schemas.openxmlformats.org/wordprocessingml/2006/main" xmlns:w14="http://schemas.microsoft.com/office/word/2010/wordml" xmlns:w15="http://schemas.microsoft.com/office/word/2012/wordml" xmlns:w16cex="http://schemas.microsoft.com/office/word/2018/wordml/cex" xmlns:w16cid="http://schemas.microsoft.com/office/word/2016/wordml/cid" xmlns:w16="http://schemas.microsoft.com/office/word/2018/wordml" xmlns:w16du="http://schemas.microsoft.com/office/word/2023/wordml/word16du" xmlns:w16sdtdh="http://schemas.microsoft.com/office/word/2020/wordml/sdtdatahash" xmlns:w16se="http://schemas.microsoft.com/office/word/2015/wordml/symex" xmlns:wpg="http://schemas.microsoft.com/office/word/2010/wordprocessingGroup" xmlns:wpi="http://schemas.microsoft.com/office/word/2010/wordprocessingInk" xmlns:wne="http://schemas.microsoft.com/office/word/2006/wordml" xmlns:wps="http://schemas.microsoft.com/office/word/2010/wordprocessingShape" mc:Ignorable="w14 w15 w16se w16cid w16 w16cex w16sdtdh wp14">
+<w:hdr xmlns:wpc="http://schemas.microsoft.com/office/word/2010/wordprocessingCanvas" xmlns:cx="http://schemas.microsoft.com/office/drawing/2014/chartex" xmlns:cx1="http://schemas.microsoft.com/office/drawing/2015/9/8/chartex" xmlns:cx2="http://schemas.microsoft.com/office/drawing/2015/10/21/chartex" xmlns:cx3="http://schemas.microsoft.com/office/drawing/2016/5/9/chartex" xmlns:cx4="http://schemas.microsoft.com/office/drawing/2016/5/10/chartex" xmlns:cx5="http://schemas.microsoft.com/office/drawing/2016/5/11/chartex" xmlns:cx6="http://schemas.microsoft.com/office/drawing/2016/5/12/chartex" xmlns:cx7="http://schemas.microsoft.com/office/drawing/2016/5/13/chartex" xmlns:cx8="http://schemas.microsoft.com/office/drawing/2016/5/14/chartex" xmlns:mc="http://schemas.openxmlformats.org/markup-compatibility/2006" xmlns:aink="http://schemas.microsoft.com/office/drawing/2016/ink" xmlns:am3d="http://schemas.microsoft.com/office/drawing/2017/model3d" xmlns:o="urn:schemas-microsoft-com:office:office" xmlns:oel="http://schemas.microsoft.com/office/2019/extlst" xmlns:r="http://schemas.openxmlformats.org/officeDocument/2006/relationships" xmlns:m="http://schemas.openxmlformats.org/officeDocument/2006/math" xmlns:v="urn:schemas-microsoft-com:vml" xmlns:wp14="http://schemas.microsoft.com/office/word/2010/wordprocessingDrawing" xmlns:wp="http://schemas.openxmlformats.org/drawingml/2006/wordprocessingDrawing" xmlns:w10="urn:schemas-microsoft-com:office:word" xmlns:w="http://schemas.openxmlformats.org/wordprocessingml/2006/main" xmlns:w14="http://schemas.microsoft.com/office/word/2010/wordml" xmlns:w15="http://schemas.microsoft.com/office/word/2012/wordml" xmlns:w16cex="http://schemas.microsoft.com/office/word/2018/wordml/cex" xmlns:w16cid="http://schemas.microsoft.com/office/word/2016/wordml/cid" xmlns:w16="http://schemas.microsoft.com/office/word/2018/wordml" xmlns:w16du="http://schemas.microsoft.com/office/word/2023/wordml/word16du" xmlns:w16sdtdh="http://schemas.microsoft.com/office/word/2020/wordml/sdtdatahash" xmlns:w16sdtfl="http://schemas.microsoft.com/office/word/2024/wordml/sdtformatlock" xmlns:w16se="http://schemas.microsoft.com/office/word/2015/wordml/symex" xmlns:wpg="http://schemas.microsoft.com/office/word/2010/wordprocessingGroup" xmlns:wpi="http://schemas.microsoft.com/office/word/2010/wordprocessingInk" xmlns:wne="http://schemas.microsoft.com/office/word/2006/wordml" xmlns:wps="http://schemas.microsoft.com/office/word/2010/wordprocessingShape" mc:Ignorable="w14 w15 w16se w16cid w16 w16cex w16sdtdh w16sdtfl w16du wp14">
   <w:p>
     <w:pPr>
       <w:pStyle w:val="Header"/>
@@ -10586,7 +11218,7 @@
 </file>
 
 <file path=word/header3.xml><?xml version="1.0" encoding="utf-8"?>
-<w:hdr xmlns:wpc="http://schemas.microsoft.com/office/word/2010/wordprocessingCanvas" xmlns:cx="http://schemas.microsoft.com/office/drawing/2014/chartex" xmlns:cx1="http://schemas.microsoft.com/office/drawing/2015/9/8/chartex" xmlns:cx2="http://schemas.microsoft.com/office/drawing/2015/10/21/chartex" xmlns:cx3="http://schemas.microsoft.com/office/drawing/2016/5/9/chartex" xmlns:cx4="http://schemas.microsoft.com/office/drawing/2016/5/10/chartex" xmlns:cx5="http://schemas.microsoft.com/office/drawing/2016/5/11/chartex" xmlns:cx6="http://schemas.microsoft.com/office/drawing/2016/5/12/chartex" xmlns:cx7="http://schemas.microsoft.com/office/drawing/2016/5/13/chartex" xmlns:cx8="http://schemas.microsoft.com/office/drawing/2016/5/14/chartex" xmlns:mc="http://schemas.openxmlformats.org/markup-compatibility/2006" xmlns:aink="http://schemas.microsoft.com/office/drawing/2016/ink" xmlns:am3d="http://schemas.microsoft.com/office/drawing/2017/model3d" xmlns:o="urn:schemas-microsoft-com:office:office" xmlns:oel="http://schemas.microsoft.com/office/2019/extlst" xmlns:r="http://schemas.openxmlformats.org/officeDocument/2006/relationships" xmlns:m="http://schemas.openxmlformats.org/officeDocument/2006/math" xmlns:v="urn:schemas-microsoft-com:vml" xmlns:wp14="http://schemas.microsoft.com/office/word/2010/wordprocessingDrawing" xmlns:wp="http://schemas.openxmlformats.org/drawingml/2006/wordprocessingDrawing" xmlns:w10="urn:schemas-microsoft-com:office:word" xmlns:w="http://schemas.openxmlformats.org/wordprocessingml/2006/main" xmlns:w14="http://schemas.microsoft.com/office/word/2010/wordml" xmlns:w15="http://schemas.microsoft.com/office/word/2012/wordml" xmlns:w16cex="http://schemas.microsoft.com/office/word/2018/wordml/cex" xmlns:w16cid="http://schemas.microsoft.com/office/word/2016/wordml/cid" xmlns:w16="http://schemas.microsoft.com/office/word/2018/wordml" xmlns:w16du="http://schemas.microsoft.com/office/word/2023/wordml/word16du" xmlns:w16sdtdh="http://schemas.microsoft.com/office/word/2020/wordml/sdtdatahash" xmlns:w16se="http://schemas.microsoft.com/office/word/2015/wordml/symex" xmlns:wpg="http://schemas.microsoft.com/office/word/2010/wordprocessingGroup" xmlns:wpi="http://schemas.microsoft.com/office/word/2010/wordprocessingInk" xmlns:wne="http://schemas.microsoft.com/office/word/2006/wordml" xmlns:wps="http://schemas.microsoft.com/office/word/2010/wordprocessingShape" mc:Ignorable="w14 w15 w16se w16cid w16 w16cex w16sdtdh wp14">
+<w:hdr xmlns:wpc="http://schemas.microsoft.com/office/word/2010/wordprocessingCanvas" xmlns:cx="http://schemas.microsoft.com/office/drawing/2014/chartex" xmlns:cx1="http://schemas.microsoft.com/office/drawing/2015/9/8/chartex" xmlns:cx2="http://schemas.microsoft.com/office/drawing/2015/10/21/chartex" xmlns:cx3="http://schemas.microsoft.com/office/drawing/2016/5/9/chartex" xmlns:cx4="http://schemas.microsoft.com/office/drawing/2016/5/10/chartex" xmlns:cx5="http://schemas.microsoft.com/office/drawing/2016/5/11/chartex" xmlns:cx6="http://schemas.microsoft.com/office/drawing/2016/5/12/chartex" xmlns:cx7="http://schemas.microsoft.com/office/drawing/2016/5/13/chartex" xmlns:cx8="http://schemas.microsoft.com/office/drawing/2016/5/14/chartex" xmlns:mc="http://schemas.openxmlformats.org/markup-compatibility/2006" xmlns:aink="http://schemas.microsoft.com/office/drawing/2016/ink" xmlns:am3d="http://schemas.microsoft.com/office/drawing/2017/model3d" xmlns:o="urn:schemas-microsoft-com:office:office" xmlns:oel="http://schemas.microsoft.com/office/2019/extlst" xmlns:r="http://schemas.openxmlformats.org/officeDocument/2006/relationships" xmlns:m="http://schemas.openxmlformats.org/officeDocument/2006/math" xmlns:v="urn:schemas-microsoft-com:vml" xmlns:wp14="http://schemas.microsoft.com/office/word/2010/wordprocessingDrawing" xmlns:wp="http://schemas.openxmlformats.org/drawingml/2006/wordprocessingDrawing" xmlns:w10="urn:schemas-microsoft-com:office:word" xmlns:w="http://schemas.openxmlformats.org/wordprocessingml/2006/main" xmlns:w14="http://schemas.microsoft.com/office/word/2010/wordml" xmlns:w15="http://schemas.microsoft.com/office/word/2012/wordml" xmlns:w16cex="http://schemas.microsoft.com/office/word/2018/wordml/cex" xmlns:w16cid="http://schemas.microsoft.com/office/word/2016/wordml/cid" xmlns:w16="http://schemas.microsoft.com/office/word/2018/wordml" xmlns:w16du="http://schemas.microsoft.com/office/word/2023/wordml/word16du" xmlns:w16sdtdh="http://schemas.microsoft.com/office/word/2020/wordml/sdtdatahash" xmlns:w16sdtfl="http://schemas.microsoft.com/office/word/2024/wordml/sdtformatlock" xmlns:w16se="http://schemas.microsoft.com/office/word/2015/wordml/symex" xmlns:wpg="http://schemas.microsoft.com/office/word/2010/wordprocessingGroup" xmlns:wpi="http://schemas.microsoft.com/office/word/2010/wordprocessingInk" xmlns:wne="http://schemas.microsoft.com/office/word/2006/wordml" xmlns:wps="http://schemas.microsoft.com/office/word/2010/wordprocessingShape" mc:Ignorable="w14 w15 w16se w16cid w16 w16cex w16sdtdh w16sdtfl w16du wp14">
   <w:p>
     <w:pPr>
       <w:pStyle w:val="Header"/>
@@ -10597,7 +11229,7 @@
 </file>
 
 <file path=word/header4.xml><?xml version="1.0" encoding="utf-8"?>
-<w:hdr xmlns:wpc="http://schemas.microsoft.com/office/word/2010/wordprocessingCanvas" xmlns:cx="http://schemas.microsoft.com/office/drawing/2014/chartex" xmlns:cx1="http://schemas.microsoft.com/office/drawing/2015/9/8/chartex" xmlns:cx2="http://schemas.microsoft.com/office/drawing/2015/10/21/chartex" xmlns:cx3="http://schemas.microsoft.com/office/drawing/2016/5/9/chartex" xmlns:cx4="http://schemas.microsoft.com/office/drawing/2016/5/10/chartex" xmlns:cx5="http://schemas.microsoft.com/office/drawing/2016/5/11/chartex" xmlns:cx6="http://schemas.microsoft.com/office/drawing/2016/5/12/chartex" xmlns:cx7="http://schemas.microsoft.com/office/drawing/2016/5/13/chartex" xmlns:cx8="http://schemas.microsoft.com/office/drawing/2016/5/14/chartex" xmlns:mc="http://schemas.openxmlformats.org/markup-compatibility/2006" xmlns:aink="http://schemas.microsoft.com/office/drawing/2016/ink" xmlns:am3d="http://schemas.microsoft.com/office/drawing/2017/model3d" xmlns:o="urn:schemas-microsoft-com:office:office" xmlns:oel="http://schemas.microsoft.com/office/2019/extlst" xmlns:r="http://schemas.openxmlformats.org/officeDocument/2006/relationships" xmlns:m="http://schemas.openxmlformats.org/officeDocument/2006/math" xmlns:v="urn:schemas-microsoft-com:vml" xmlns:wp14="http://schemas.microsoft.com/office/word/2010/wordprocessingDrawing" xmlns:wp="http://schemas.openxmlformats.org/drawingml/2006/wordprocessingDrawing" xmlns:w10="urn:schemas-microsoft-com:office:word" xmlns:w="http://schemas.openxmlformats.org/wordprocessingml/2006/main" xmlns:w14="http://schemas.microsoft.com/office/word/2010/wordml" xmlns:w15="http://schemas.microsoft.com/office/word/2012/wordml" xmlns:w16cex="http://schemas.microsoft.com/office/word/2018/wordml/cex" xmlns:w16cid="http://schemas.microsoft.com/office/word/2016/wordml/cid" xmlns:w16="http://schemas.microsoft.com/office/word/2018/wordml" xmlns:w16du="http://schemas.microsoft.com/office/word/2023/wordml/word16du" xmlns:w16sdtdh="http://schemas.microsoft.com/office/word/2020/wordml/sdtdatahash" xmlns:w16se="http://schemas.microsoft.com/office/word/2015/wordml/symex" xmlns:wpg="http://schemas.microsoft.com/office/word/2010/wordprocessingGroup" xmlns:wpi="http://schemas.microsoft.com/office/word/2010/wordprocessingInk" xmlns:wne="http://schemas.microsoft.com/office/word/2006/wordml" xmlns:wps="http://schemas.microsoft.com/office/word/2010/wordprocessingShape" mc:Ignorable="w14 w15 w16se w16cid w16 w16cex w16sdtdh wp14">
+<w:hdr xmlns:wpc="http://schemas.microsoft.com/office/word/2010/wordprocessingCanvas" xmlns:cx="http://schemas.microsoft.com/office/drawing/2014/chartex" xmlns:cx1="http://schemas.microsoft.com/office/drawing/2015/9/8/chartex" xmlns:cx2="http://schemas.microsoft.com/office/drawing/2015/10/21/chartex" xmlns:cx3="http://schemas.microsoft.com/office/drawing/2016/5/9/chartex" xmlns:cx4="http://schemas.microsoft.com/office/drawing/2016/5/10/chartex" xmlns:cx5="http://schemas.microsoft.com/office/drawing/2016/5/11/chartex" xmlns:cx6="http://schemas.microsoft.com/office/drawing/2016/5/12/chartex" xmlns:cx7="http://schemas.microsoft.com/office/drawing/2016/5/13/chartex" xmlns:cx8="http://schemas.microsoft.com/office/drawing/2016/5/14/chartex" xmlns:mc="http://schemas.openxmlformats.org/markup-compatibility/2006" xmlns:aink="http://schemas.microsoft.com/office/drawing/2016/ink" xmlns:am3d="http://schemas.microsoft.com/office/drawing/2017/model3d" xmlns:o="urn:schemas-microsoft-com:office:office" xmlns:oel="http://schemas.microsoft.com/office/2019/extlst" xmlns:r="http://schemas.openxmlformats.org/officeDocument/2006/relationships" xmlns:m="http://schemas.openxmlformats.org/officeDocument/2006/math" xmlns:v="urn:schemas-microsoft-com:vml" xmlns:wp14="http://schemas.microsoft.com/office/word/2010/wordprocessingDrawing" xmlns:wp="http://schemas.openxmlformats.org/drawingml/2006/wordprocessingDrawing" xmlns:w10="urn:schemas-microsoft-com:office:word" xmlns:w="http://schemas.openxmlformats.org/wordprocessingml/2006/main" xmlns:w14="http://schemas.microsoft.com/office/word/2010/wordml" xmlns:w15="http://schemas.microsoft.com/office/word/2012/wordml" xmlns:w16cex="http://schemas.microsoft.com/office/word/2018/wordml/cex" xmlns:w16cid="http://schemas.microsoft.com/office/word/2016/wordml/cid" xmlns:w16="http://schemas.microsoft.com/office/word/2018/wordml" xmlns:w16du="http://schemas.microsoft.com/office/word/2023/wordml/word16du" xmlns:w16sdtdh="http://schemas.microsoft.com/office/word/2020/wordml/sdtdatahash" xmlns:w16sdtfl="http://schemas.microsoft.com/office/word/2024/wordml/sdtformatlock" xmlns:w16se="http://schemas.microsoft.com/office/word/2015/wordml/symex" xmlns:wpg="http://schemas.microsoft.com/office/word/2010/wordprocessingGroup" xmlns:wpi="http://schemas.microsoft.com/office/word/2010/wordprocessingInk" xmlns:wne="http://schemas.microsoft.com/office/word/2006/wordml" xmlns:wps="http://schemas.microsoft.com/office/word/2010/wordprocessingShape" mc:Ignorable="w14 w15 w16se w16cid w16 w16cex w16sdtdh w16sdtfl w16du wp14">
   <w:p>
     <w:pPr>
       <w:pStyle w:val="HeaderLeft"/>
@@ -10608,7 +11240,7 @@
 </file>
 
 <file path=word/numbering.xml><?xml version="1.0" encoding="utf-8"?>
-<w:numbering xmlns:wpc="http://schemas.microsoft.com/office/word/2010/wordprocessingCanvas" xmlns:cx="http://schemas.microsoft.com/office/drawing/2014/chartex" xmlns:cx1="http://schemas.microsoft.com/office/drawing/2015/9/8/chartex" xmlns:cx2="http://schemas.microsoft.com/office/drawing/2015/10/21/chartex" xmlns:cx3="http://schemas.microsoft.com/office/drawing/2016/5/9/chartex" xmlns:cx4="http://schemas.microsoft.com/office/drawing/2016/5/10/chartex" xmlns:cx5="http://schemas.microsoft.com/office/drawing/2016/5/11/chartex" xmlns:cx6="http://schemas.microsoft.com/office/drawing/2016/5/12/chartex" xmlns:cx7="http://schemas.microsoft.com/office/drawing/2016/5/13/chartex" xmlns:cx8="http://schemas.microsoft.com/office/drawing/2016/5/14/chartex" xmlns:mc="http://schemas.openxmlformats.org/markup-compatibility/2006" xmlns:aink="http://schemas.microsoft.com/office/drawing/2016/ink" xmlns:am3d="http://schemas.microsoft.com/office/drawing/2017/model3d" xmlns:o="urn:schemas-microsoft-com:office:office" xmlns:oel="http://schemas.microsoft.com/office/2019/extlst" xmlns:r="http://schemas.openxmlformats.org/officeDocument/2006/relationships" xmlns:m="http://schemas.openxmlformats.org/officeDocument/2006/math" xmlns:v="urn:schemas-microsoft-com:vml" xmlns:wp14="http://schemas.microsoft.com/office/word/2010/wordprocessingDrawing" xmlns:wp="http://schemas.openxmlformats.org/drawingml/2006/wordprocessingDrawing" xmlns:w10="urn:schemas-microsoft-com:office:word" xmlns:w="http://schemas.openxmlformats.org/wordprocessingml/2006/main" xmlns:w14="http://schemas.microsoft.com/office/word/2010/wordml" xmlns:w15="http://schemas.microsoft.com/office/word/2012/wordml" xmlns:w16cex="http://schemas.microsoft.com/office/word/2018/wordml/cex" xmlns:w16cid="http://schemas.microsoft.com/office/word/2016/wordml/cid" xmlns:w16="http://schemas.microsoft.com/office/word/2018/wordml" xmlns:w16du="http://schemas.microsoft.com/office/word/2023/wordml/word16du" xmlns:w16sdtdh="http://schemas.microsoft.com/office/word/2020/wordml/sdtdatahash" xmlns:w16se="http://schemas.microsoft.com/office/word/2015/wordml/symex" xmlns:wpg="http://schemas.microsoft.com/office/word/2010/wordprocessingGroup" xmlns:wpi="http://schemas.microsoft.com/office/word/2010/wordprocessingInk" xmlns:wne="http://schemas.microsoft.com/office/word/2006/wordml" xmlns:wps="http://schemas.microsoft.com/office/word/2010/wordprocessingShape" mc:Ignorable="w14 w15 w16se w16cid w16 w16cex w16sdtdh wp14">
+<w:numbering xmlns:wpc="http://schemas.microsoft.com/office/word/2010/wordprocessingCanvas" xmlns:cx="http://schemas.microsoft.com/office/drawing/2014/chartex" xmlns:cx1="http://schemas.microsoft.com/office/drawing/2015/9/8/chartex" xmlns:cx2="http://schemas.microsoft.com/office/drawing/2015/10/21/chartex" xmlns:cx3="http://schemas.microsoft.com/office/drawing/2016/5/9/chartex" xmlns:cx4="http://schemas.microsoft.com/office/drawing/2016/5/10/chartex" xmlns:cx5="http://schemas.microsoft.com/office/drawing/2016/5/11/chartex" xmlns:cx6="http://schemas.microsoft.com/office/drawing/2016/5/12/chartex" xmlns:cx7="http://schemas.microsoft.com/office/drawing/2016/5/13/chartex" xmlns:cx8="http://schemas.microsoft.com/office/drawing/2016/5/14/chartex" xmlns:mc="http://schemas.openxmlformats.org/markup-compatibility/2006" xmlns:aink="http://schemas.microsoft.com/office/drawing/2016/ink" xmlns:am3d="http://schemas.microsoft.com/office/drawing/2017/model3d" xmlns:o="urn:schemas-microsoft-com:office:office" xmlns:oel="http://schemas.microsoft.com/office/2019/extlst" xmlns:r="http://schemas.openxmlformats.org/officeDocument/2006/relationships" xmlns:m="http://schemas.openxmlformats.org/officeDocument/2006/math" xmlns:v="urn:schemas-microsoft-com:vml" xmlns:wp14="http://schemas.microsoft.com/office/word/2010/wordprocessingDrawing" xmlns:wp="http://schemas.openxmlformats.org/drawingml/2006/wordprocessingDrawing" xmlns:w10="urn:schemas-microsoft-com:office:word" xmlns:w="http://schemas.openxmlformats.org/wordprocessingml/2006/main" xmlns:w14="http://schemas.microsoft.com/office/word/2010/wordml" xmlns:w15="http://schemas.microsoft.com/office/word/2012/wordml" xmlns:w16cex="http://schemas.microsoft.com/office/word/2018/wordml/cex" xmlns:w16cid="http://schemas.microsoft.com/office/word/2016/wordml/cid" xmlns:w16="http://schemas.microsoft.com/office/word/2018/wordml" xmlns:w16du="http://schemas.microsoft.com/office/word/2023/wordml/word16du" xmlns:w16sdtdh="http://schemas.microsoft.com/office/word/2020/wordml/sdtdatahash" xmlns:w16sdtfl="http://schemas.microsoft.com/office/word/2024/wordml/sdtformatlock" xmlns:w16se="http://schemas.microsoft.com/office/word/2015/wordml/symex" xmlns:wpg="http://schemas.microsoft.com/office/word/2010/wordprocessingGroup" xmlns:wpi="http://schemas.microsoft.com/office/word/2010/wordprocessingInk" xmlns:wne="http://schemas.microsoft.com/office/word/2006/wordml" xmlns:wps="http://schemas.microsoft.com/office/word/2010/wordprocessingShape" mc:Ignorable="w14 w15 w16se w16cid w16 w16cex w16sdtdh w16sdtfl w16du wp14">
   <w:abstractNum w:abstractNumId="0" w15:restartNumberingAfterBreak="0">
     <w:nsid w:val="00684D33"/>
     <w:multiLevelType w:val="hybridMultilevel"/>
@@ -12410,7 +13042,7 @@
 </file>
 
 <file path=word/styles.xml><?xml version="1.0" encoding="utf-8"?>
-<w:styles xmlns:mc="http://schemas.openxmlformats.org/markup-compatibility/2006" xmlns:r="http://schemas.openxmlformats.org/officeDocument/2006/relationships" xmlns:w="http://schemas.openxmlformats.org/wordprocessingml/2006/main" xmlns:w14="http://schemas.microsoft.com/office/word/2010/wordml" xmlns:w15="http://schemas.microsoft.com/office/word/2012/wordml" xmlns:w16cex="http://schemas.microsoft.com/office/word/2018/wordml/cex" xmlns:w16cid="http://schemas.microsoft.com/office/word/2016/wordml/cid" xmlns:w16="http://schemas.microsoft.com/office/word/2018/wordml" xmlns:w16sdtdh="http://schemas.microsoft.com/office/word/2020/wordml/sdtdatahash" xmlns:w16se="http://schemas.microsoft.com/office/word/2015/wordml/symex" mc:Ignorable="w14 w15 w16se w16cid w16 w16cex w16sdtdh">
+<w:styles xmlns:mc="http://schemas.openxmlformats.org/markup-compatibility/2006" xmlns:r="http://schemas.openxmlformats.org/officeDocument/2006/relationships" xmlns:w="http://schemas.openxmlformats.org/wordprocessingml/2006/main" xmlns:w14="http://schemas.microsoft.com/office/word/2010/wordml" xmlns:w15="http://schemas.microsoft.com/office/word/2012/wordml" xmlns:w16cex="http://schemas.microsoft.com/office/word/2018/wordml/cex" xmlns:w16cid="http://schemas.microsoft.com/office/word/2016/wordml/cid" xmlns:w16="http://schemas.microsoft.com/office/word/2018/wordml" xmlns:w16du="http://schemas.microsoft.com/office/word/2023/wordml/word16du" xmlns:w16sdtdh="http://schemas.microsoft.com/office/word/2020/wordml/sdtdatahash" xmlns:w16sdtfl="http://schemas.microsoft.com/office/word/2024/wordml/sdtformatlock" xmlns:w16se="http://schemas.microsoft.com/office/word/2015/wordml/symex" mc:Ignorable="w14 w15 w16se w16cid w16 w16cex w16sdtdh w16sdtfl w16du">
   <w:docDefaults>
     <w:rPrDefault>
       <w:rPr>

</xml_diff>